<commit_message>
Script running instructions and references added to Readme file
</commit_message>
<xml_diff>
--- a/Report/PANDS 2021 Project Report.docx
+++ b/Report/PANDS 2021 Project Report.docx
@@ -54,15 +54,7 @@
         <w:pStyle w:val="Table"/>
       </w:pPr>
       <w:r>
-        <w:t xml:space="preserve">0      sepal </w:t>
-      </w:r>
-      <w:proofErr w:type="gramStart"/>
-      <w:r>
-        <w:t>length  sepal</w:t>
-      </w:r>
-      <w:proofErr w:type="gramEnd"/>
-      <w:r>
-        <w:t xml:space="preserve"> width  petal length  petal width</w:t>
+        <w:t>0      sepal length  sepal width  petal length  petal width</w:t>
       </w:r>
     </w:p>
     <w:p>
@@ -136,6 +128,21 @@
       <w:r>
         <w:t>--------------------------------------------------------------------</w:t>
       </w:r>
+    </w:p>
+    <w:p>
+      <w:pPr>
+        <w:pStyle w:val="Table"/>
+      </w:pPr>
+    </w:p>
+    <w:p>
+      <w:pPr>
+        <w:pStyle w:val="Table"/>
+      </w:pPr>
+    </w:p>
+    <w:p>
+      <w:pPr>
+        <w:pStyle w:val="Table"/>
+      </w:pPr>
     </w:p>
     <w:sectPr>
       <w:pgSz w:w="11906" w:h="16838"/>

</xml_diff>

<commit_message>
Boxplot added for the whole data set
</commit_message>
<xml_diff>
--- a/Report/PANDS 2021 Project Report.docx
+++ b/Report/PANDS 2021 Project Report.docx
@@ -17,8 +17,22 @@
     </w:p>
     <w:p>
       <w:pPr>
-        <w:pStyle w:val="Table"/>
-      </w:pPr>
+        <w:ind w:firstLine="720"/>
+      </w:pPr>
+      <w:r>
+        <w:t>This is the final project for the 2021 Programming and Scripting course. The purpose of this project is to analyse the Fisher’s Iris data set using Python scripting</w:t>
+      </w:r>
+      <w:r>
+        <w:t>.</w:t>
+      </w:r>
+    </w:p>
+    <w:p>
+      <w:pPr>
+        <w:ind w:firstLine="720"/>
+      </w:pPr>
+      <w:r>
+        <w:t>The Fisher’s Iris data set comes from the 1936 R. A. Fisher paper “The use of multiple measurements in taxonomic problems”. In this paper, the author tackles the problem on how to distinguish between 3 different species of Iris flowers using the measurements of their 4 characteristics (Petal’s and Sepals length and width). The method used in this paper focuses on finding a linear function of these four measurements that would maximize the ratio of the difference between the means to the standard deviations within species. The larger this ratio gets the easier it is to distinguish between different species using the measurement data.</w:t>
+      </w:r>
     </w:p>
     <w:p>
       <w:pPr>
@@ -277,6 +291,7 @@
     <w:lsdException w:name="HTML Sample" w:semiHidden="1" w:unhideWhenUsed="1"/>
     <w:lsdException w:name="HTML Typewriter" w:semiHidden="1" w:unhideWhenUsed="1"/>
     <w:lsdException w:name="HTML Variable" w:semiHidden="1" w:unhideWhenUsed="1"/>
+    <w:lsdException w:name="Normal Table" w:semiHidden="1" w:unhideWhenUsed="1"/>
     <w:lsdException w:name="annotation subject" w:semiHidden="1" w:unhideWhenUsed="1"/>
     <w:lsdException w:name="No List" w:semiHidden="1" w:unhideWhenUsed="1"/>
     <w:lsdException w:name="Outline List 1" w:semiHidden="1" w:unhideWhenUsed="1"/>
@@ -323,8 +338,10 @@
     <w:lsdException w:name="Table Subtle 2" w:semiHidden="1" w:unhideWhenUsed="1"/>
     <w:lsdException w:name="Table Web 1" w:semiHidden="1" w:unhideWhenUsed="1"/>
     <w:lsdException w:name="Table Web 2" w:semiHidden="1" w:unhideWhenUsed="1"/>
+    <w:lsdException w:name="Table Web 3" w:semiHidden="1" w:unhideWhenUsed="1"/>
     <w:lsdException w:name="Balloon Text" w:semiHidden="1" w:unhideWhenUsed="1"/>
     <w:lsdException w:name="Table Grid" w:uiPriority="39"/>
+    <w:lsdException w:name="Table Theme" w:semiHidden="1" w:unhideWhenUsed="1"/>
     <w:lsdException w:name="Placeholder Text" w:semiHidden="1"/>
     <w:lsdException w:name="No Spacing" w:uiPriority="1" w:qFormat="1"/>
     <w:lsdException w:name="Light Shading" w:uiPriority="60"/>

</xml_diff>

<commit_message>
Editing final Report word document
</commit_message>
<xml_diff>
--- a/Report/PANDS 2021 Project Report.docx
+++ b/Report/PANDS 2021 Project Report.docx
@@ -36,123 +36,1389 @@
     </w:p>
     <w:p>
       <w:pPr>
-        <w:pStyle w:val="Table"/>
-      </w:pPr>
-    </w:p>
-    <w:p>
-      <w:pPr>
-        <w:pStyle w:val="Table"/>
-      </w:pPr>
-      <w:r>
-        <w:t>--------------------------------------------------------------------</w:t>
-      </w:r>
-    </w:p>
-    <w:p>
-      <w:pPr>
-        <w:pStyle w:val="Table"/>
-      </w:pPr>
-      <w:r>
+        <w:ind w:firstLine="720"/>
+      </w:pPr>
+      <w:r>
+        <w:t xml:space="preserve">In this report, we’ll focus on analysing this data set using Python custom code and Python libraries: Numpy, Pandas, </w:t>
+      </w:r>
+      <w:r>
+        <w:t>SciPy</w:t>
+      </w:r>
+      <w:r>
+        <w:t xml:space="preserve"> and Seaborn.</w:t>
+      </w:r>
+    </w:p>
+    <w:p>
+      <w:pPr>
+        <w:ind w:firstLine="720"/>
+      </w:pPr>
+    </w:p>
+    <w:p>
+      <w:pPr>
+        <w:pStyle w:val="Heading2"/>
+        <w:numPr>
+          <w:ilvl w:val="0"/>
+          <w:numId w:val="1"/>
+        </w:numPr>
+      </w:pPr>
+      <w:r>
+        <w:t>Descriptive statistics</w:t>
+      </w:r>
+    </w:p>
+    <w:p/>
+    <w:p>
+      <w:pPr>
+        <w:pStyle w:val="Table"/>
+        <w:ind w:firstLine="720"/>
+        <w:rPr>
+          <w:rFonts w:asciiTheme="minorHAnsi" w:hAnsiTheme="minorHAnsi" w:cstheme="minorBidi"/>
+        </w:rPr>
+      </w:pPr>
+      <w:r>
+        <w:rPr>
+          <w:rFonts w:asciiTheme="minorHAnsi" w:hAnsiTheme="minorHAnsi" w:cstheme="minorBidi"/>
+        </w:rPr>
+        <w:t>First, let’s have a look at this data set</w:t>
+      </w:r>
+      <w:r>
+        <w:rPr>
+          <w:rFonts w:asciiTheme="minorHAnsi" w:hAnsiTheme="minorHAnsi" w:cstheme="minorBidi"/>
+        </w:rPr>
+        <w:t xml:space="preserve">: it has 4 </w:t>
+      </w:r>
+      <w:r>
+        <w:rPr>
+          <w:rFonts w:asciiTheme="minorHAnsi" w:hAnsiTheme="minorHAnsi" w:cstheme="minorBidi"/>
+        </w:rPr>
+        <w:t>variable</w:t>
+      </w:r>
+      <w:r>
+        <w:rPr>
+          <w:rFonts w:asciiTheme="minorHAnsi" w:hAnsiTheme="minorHAnsi" w:cstheme="minorBidi"/>
+        </w:rPr>
+        <w:t xml:space="preserve"> columns (sepal length, sepal width, petal length and petal width)</w:t>
+      </w:r>
+      <w:r>
+        <w:rPr>
+          <w:rFonts w:asciiTheme="minorHAnsi" w:hAnsiTheme="minorHAnsi" w:cstheme="minorBidi"/>
+        </w:rPr>
+        <w:t xml:space="preserve"> and one attribute column Class</w:t>
+      </w:r>
+      <w:r>
+        <w:rPr>
+          <w:rFonts w:asciiTheme="minorHAnsi" w:hAnsiTheme="minorHAnsi" w:cstheme="minorBidi"/>
+        </w:rPr>
+        <w:t xml:space="preserve"> </w:t>
+      </w:r>
+      <w:r>
+        <w:rPr>
+          <w:rFonts w:asciiTheme="minorHAnsi" w:hAnsiTheme="minorHAnsi" w:cstheme="minorBidi"/>
+        </w:rPr>
+        <w:t>with</w:t>
+      </w:r>
+      <w:r>
+        <w:rPr>
+          <w:rFonts w:asciiTheme="minorHAnsi" w:hAnsiTheme="minorHAnsi" w:cstheme="minorBidi"/>
+        </w:rPr>
+        <w:t xml:space="preserve"> 150 data </w:t>
+      </w:r>
+      <w:r>
+        <w:rPr>
+          <w:rFonts w:asciiTheme="minorHAnsi" w:hAnsiTheme="minorHAnsi" w:cstheme="minorBidi"/>
+        </w:rPr>
+        <w:t>rows</w:t>
+      </w:r>
+      <w:r>
+        <w:rPr>
+          <w:rFonts w:asciiTheme="minorHAnsi" w:hAnsiTheme="minorHAnsi" w:cstheme="minorBidi"/>
+        </w:rPr>
+        <w:t xml:space="preserve">. </w:t>
+      </w:r>
+      <w:r>
+        <w:rPr>
+          <w:rFonts w:asciiTheme="minorHAnsi" w:hAnsiTheme="minorHAnsi" w:cstheme="minorBidi"/>
+        </w:rPr>
+        <w:t xml:space="preserve">Looking at the Table 1 and the Figure 1, we can see the ‘sepal length’ has the largest max and mean value where the petal width tends to be the smallest attribute of the 4 (smallest min and mean). </w:t>
+      </w:r>
+    </w:p>
+    <w:p>
+      <w:pPr>
+        <w:pStyle w:val="Table"/>
+        <w:ind w:firstLine="720"/>
+        <w:rPr>
+          <w:rFonts w:asciiTheme="minorHAnsi" w:hAnsiTheme="minorHAnsi" w:cstheme="minorBidi"/>
+        </w:rPr>
+      </w:pPr>
+      <w:r>
+        <w:rPr>
+          <w:rFonts w:asciiTheme="minorHAnsi" w:hAnsiTheme="minorHAnsi" w:cstheme="minorBidi"/>
+        </w:rPr>
+        <w:t>The spread of the data (range max-min and the standard deviation std) appears to be the largest for the ‘petal width’, where it seems to be the smallest for the ‘sepal width’.</w:t>
+      </w:r>
+    </w:p>
+    <w:p>
+      <w:pPr>
+        <w:pStyle w:val="Table"/>
+        <w:rPr>
+          <w:rFonts w:asciiTheme="minorHAnsi" w:hAnsiTheme="minorHAnsi" w:cstheme="minorBidi"/>
+        </w:rPr>
+      </w:pPr>
+    </w:p>
+    <w:p>
+      <w:pPr>
+        <w:pStyle w:val="Table"/>
+      </w:pPr>
+    </w:p>
+    <w:p>
+      <w:pPr>
+        <w:pStyle w:val="Table"/>
+        <w:rPr>
+          <w:sz w:val="14"/>
+          <w:szCs w:val="14"/>
+        </w:rPr>
+      </w:pPr>
+      <w:r>
+        <w:rPr>
+          <w:sz w:val="14"/>
+          <w:szCs w:val="14"/>
+        </w:rPr>
+        <w:t>----------------------------------------------------------------------------------------------------------------</w:t>
+      </w:r>
+    </w:p>
+    <w:p>
+      <w:pPr>
+        <w:pStyle w:val="Table"/>
+        <w:rPr>
+          <w:sz w:val="14"/>
+          <w:szCs w:val="14"/>
+        </w:rPr>
+      </w:pPr>
+      <w:r>
+        <w:rPr>
+          <w:sz w:val="14"/>
+          <w:szCs w:val="14"/>
+        </w:rPr>
         <w:t>Table 1: Simple descriptive statistics for the whole data set</w:t>
       </w:r>
     </w:p>
     <w:p>
       <w:pPr>
         <w:pStyle w:val="Table"/>
-      </w:pPr>
-      <w:r>
-        <w:t>====================================================================</w:t>
-      </w:r>
-    </w:p>
-    <w:p>
-      <w:pPr>
-        <w:pStyle w:val="Table"/>
-      </w:pPr>
-      <w:r>
-        <w:t>0      sepal length  sepal width  petal length  petal width</w:t>
-      </w:r>
-    </w:p>
-    <w:p>
-      <w:pPr>
-        <w:pStyle w:val="Table"/>
-      </w:pPr>
-      <w:r>
+        <w:rPr>
+          <w:sz w:val="14"/>
+          <w:szCs w:val="14"/>
+        </w:rPr>
+      </w:pPr>
+      <w:r>
+        <w:rPr>
+          <w:sz w:val="14"/>
+          <w:szCs w:val="14"/>
+        </w:rPr>
+        <w:t>================================================================================================================</w:t>
+      </w:r>
+    </w:p>
+    <w:p>
+      <w:pPr>
+        <w:pStyle w:val="Table"/>
+        <w:rPr>
+          <w:sz w:val="14"/>
+          <w:szCs w:val="14"/>
+        </w:rPr>
+      </w:pPr>
+      <w:r>
+        <w:rPr>
+          <w:sz w:val="14"/>
+          <w:szCs w:val="14"/>
+        </w:rPr>
+        <w:t xml:space="preserve">0      sepal </w:t>
+      </w:r>
+      <w:proofErr w:type="gramStart"/>
+      <w:r>
+        <w:rPr>
+          <w:sz w:val="14"/>
+          <w:szCs w:val="14"/>
+        </w:rPr>
+        <w:t>length  sepal</w:t>
+      </w:r>
+      <w:proofErr w:type="gramEnd"/>
+      <w:r>
+        <w:rPr>
+          <w:sz w:val="14"/>
+          <w:szCs w:val="14"/>
+        </w:rPr>
+        <w:t xml:space="preserve"> width  petal length  petal width</w:t>
+      </w:r>
+    </w:p>
+    <w:p>
+      <w:pPr>
+        <w:pStyle w:val="Table"/>
+        <w:rPr>
+          <w:sz w:val="14"/>
+          <w:szCs w:val="14"/>
+        </w:rPr>
+      </w:pPr>
+      <w:r>
+        <w:rPr>
+          <w:sz w:val="14"/>
+          <w:szCs w:val="14"/>
+        </w:rPr>
         <w:t>count    150.000000   150.000000    150.000000   150.000000</w:t>
       </w:r>
     </w:p>
     <w:p>
       <w:pPr>
         <w:pStyle w:val="Table"/>
-      </w:pPr>
-      <w:r>
+        <w:rPr>
+          <w:sz w:val="14"/>
+          <w:szCs w:val="14"/>
+        </w:rPr>
+      </w:pPr>
+      <w:r>
+        <w:rPr>
+          <w:sz w:val="14"/>
+          <w:szCs w:val="14"/>
+        </w:rPr>
         <w:t>mean       5.843333     3.057333      3.758000     1.199333</w:t>
       </w:r>
     </w:p>
     <w:p>
       <w:pPr>
         <w:pStyle w:val="Table"/>
-      </w:pPr>
-      <w:r>
+        <w:rPr>
+          <w:sz w:val="14"/>
+          <w:szCs w:val="14"/>
+        </w:rPr>
+      </w:pPr>
+      <w:r>
+        <w:rPr>
+          <w:sz w:val="14"/>
+          <w:szCs w:val="14"/>
+        </w:rPr>
         <w:t>std        0.828066     0.435866      1.765298     0.762238</w:t>
       </w:r>
     </w:p>
     <w:p>
       <w:pPr>
         <w:pStyle w:val="Table"/>
-      </w:pPr>
-      <w:r>
+        <w:rPr>
+          <w:sz w:val="14"/>
+          <w:szCs w:val="14"/>
+        </w:rPr>
+      </w:pPr>
+      <w:r>
+        <w:rPr>
+          <w:sz w:val="14"/>
+          <w:szCs w:val="14"/>
+        </w:rPr>
         <w:t>min        4.300000     2.000000      1.000000     0.100000</w:t>
       </w:r>
     </w:p>
     <w:p>
       <w:pPr>
         <w:pStyle w:val="Table"/>
-      </w:pPr>
-      <w:r>
+        <w:rPr>
+          <w:sz w:val="14"/>
+          <w:szCs w:val="14"/>
+        </w:rPr>
+      </w:pPr>
+      <w:r>
+        <w:rPr>
+          <w:sz w:val="14"/>
+          <w:szCs w:val="14"/>
+        </w:rPr>
         <w:t>25%        5.100000     2.800000      1.600000     0.300000</w:t>
       </w:r>
     </w:p>
     <w:p>
       <w:pPr>
         <w:pStyle w:val="Table"/>
-      </w:pPr>
-      <w:r>
+        <w:rPr>
+          <w:sz w:val="14"/>
+          <w:szCs w:val="14"/>
+        </w:rPr>
+      </w:pPr>
+      <w:r>
+        <w:rPr>
+          <w:sz w:val="14"/>
+          <w:szCs w:val="14"/>
+        </w:rPr>
         <w:t>50%        5.800000     3.000000      4.350000     1.300000</w:t>
       </w:r>
     </w:p>
     <w:p>
       <w:pPr>
         <w:pStyle w:val="Table"/>
-      </w:pPr>
-      <w:r>
+        <w:rPr>
+          <w:sz w:val="14"/>
+          <w:szCs w:val="14"/>
+        </w:rPr>
+      </w:pPr>
+      <w:r>
+        <w:rPr>
+          <w:sz w:val="14"/>
+          <w:szCs w:val="14"/>
+        </w:rPr>
         <w:t>75%        6.400000     3.300000      5.100000     1.800000</w:t>
       </w:r>
     </w:p>
     <w:p>
       <w:pPr>
         <w:pStyle w:val="Table"/>
-      </w:pPr>
-      <w:r>
+        <w:rPr>
+          <w:sz w:val="14"/>
+          <w:szCs w:val="14"/>
+        </w:rPr>
+      </w:pPr>
+      <w:r>
+        <w:rPr>
+          <w:sz w:val="14"/>
+          <w:szCs w:val="14"/>
+        </w:rPr>
         <w:t>max        7.900000     4.400000      6.900000     2.500000</w:t>
       </w:r>
     </w:p>
     <w:p>
       <w:pPr>
         <w:pStyle w:val="Table"/>
-      </w:pPr>
-      <w:r>
-        <w:t>--------------------------------------------------------------------</w:t>
-      </w:r>
-    </w:p>
-    <w:p>
-      <w:pPr>
-        <w:pStyle w:val="Table"/>
-      </w:pPr>
-    </w:p>
-    <w:p>
-      <w:pPr>
-        <w:pStyle w:val="Table"/>
-      </w:pPr>
-    </w:p>
+        <w:rPr>
+          <w:sz w:val="14"/>
+          <w:szCs w:val="14"/>
+        </w:rPr>
+      </w:pPr>
+      <w:r>
+        <w:rPr>
+          <w:sz w:val="14"/>
+          <w:szCs w:val="14"/>
+        </w:rPr>
+        <w:t>----------------------------------------------------------------------------------------------------------------</w:t>
+      </w:r>
+    </w:p>
+    <w:p>
+      <w:pPr>
+        <w:pStyle w:val="Table"/>
+        <w:rPr>
+          <w:sz w:val="14"/>
+          <w:szCs w:val="14"/>
+        </w:rPr>
+      </w:pPr>
+    </w:p>
+    <w:p>
+      <w:pPr>
+        <w:pStyle w:val="Table"/>
+        <w:rPr>
+          <w:sz w:val="14"/>
+          <w:szCs w:val="14"/>
+        </w:rPr>
+      </w:pPr>
+    </w:p>
+    <w:p>
+      <w:pPr>
+        <w:pStyle w:val="Table"/>
+        <w:keepNext/>
+      </w:pPr>
+      <w:r>
+        <w:rPr>
+          <w:noProof/>
+          <w:sz w:val="14"/>
+          <w:szCs w:val="14"/>
+        </w:rPr>
+        <w:drawing>
+          <wp:inline distT="0" distB="0" distL="0" distR="0" wp14:anchorId="27DC7CFC" wp14:editId="56C3328D">
+            <wp:extent cx="4181475" cy="3136105"/>
+            <wp:effectExtent l="0" t="0" r="0" b="7620"/>
+            <wp:docPr id="1" name="Picture 1"/>
+            <wp:cNvGraphicFramePr>
+              <a:graphicFrameLocks xmlns:a="http://schemas.openxmlformats.org/drawingml/2006/main" noChangeAspect="1"/>
+            </wp:cNvGraphicFramePr>
+            <a:graphic xmlns:a="http://schemas.openxmlformats.org/drawingml/2006/main">
+              <a:graphicData uri="http://schemas.openxmlformats.org/drawingml/2006/picture">
+                <pic:pic xmlns:pic="http://schemas.openxmlformats.org/drawingml/2006/picture">
+                  <pic:nvPicPr>
+                    <pic:cNvPr id="0" name="Picture 5"/>
+                    <pic:cNvPicPr>
+                      <a:picLocks noChangeAspect="1" noChangeArrowheads="1"/>
+                    </pic:cNvPicPr>
+                  </pic:nvPicPr>
+                  <pic:blipFill>
+                    <a:blip r:embed="rId5" cstate="print">
+                      <a:extLst>
+                        <a:ext uri="{28A0092B-C50C-407E-A947-70E740481C1C}">
+                          <a14:useLocalDpi xmlns:a14="http://schemas.microsoft.com/office/drawing/2010/main" val="0"/>
+                        </a:ext>
+                      </a:extLst>
+                    </a:blip>
+                    <a:srcRect/>
+                    <a:stretch>
+                      <a:fillRect/>
+                    </a:stretch>
+                  </pic:blipFill>
+                  <pic:spPr bwMode="auto">
+                    <a:xfrm>
+                      <a:off x="0" y="0"/>
+                      <a:ext cx="4216079" cy="3162058"/>
+                    </a:xfrm>
+                    <a:prstGeom prst="rect">
+                      <a:avLst/>
+                    </a:prstGeom>
+                    <a:noFill/>
+                    <a:ln>
+                      <a:noFill/>
+                    </a:ln>
+                  </pic:spPr>
+                </pic:pic>
+              </a:graphicData>
+            </a:graphic>
+          </wp:inline>
+        </w:drawing>
+      </w:r>
+    </w:p>
+    <w:p>
+      <w:pPr>
+        <w:pStyle w:val="Caption"/>
+        <w:rPr>
+          <w:sz w:val="14"/>
+          <w:szCs w:val="14"/>
+        </w:rPr>
+      </w:pPr>
+      <w:r>
+        <w:t xml:space="preserve">Figure </w:t>
+      </w:r>
+      <w:r>
+        <w:fldChar w:fldCharType="begin"/>
+      </w:r>
+      <w:r>
+        <w:instrText xml:space="preserve"> SEQ Figure \* ARABIC </w:instrText>
+      </w:r>
+      <w:r>
+        <w:fldChar w:fldCharType="separate"/>
+      </w:r>
+      <w:r>
+        <w:rPr>
+          <w:noProof/>
+        </w:rPr>
+        <w:t>1</w:t>
+      </w:r>
+      <w:r>
+        <w:rPr>
+          <w:noProof/>
+        </w:rPr>
+        <w:fldChar w:fldCharType="end"/>
+      </w:r>
+      <w:r>
+        <w:t xml:space="preserve"> </w:t>
+      </w:r>
+      <w:r>
+        <w:t>B</w:t>
+      </w:r>
+      <w:r>
+        <w:t>oxplot</w:t>
+      </w:r>
+      <w:r>
+        <w:t xml:space="preserve"> for the whole data set</w:t>
+      </w:r>
+    </w:p>
+    <w:p>
+      <w:pPr>
+        <w:pStyle w:val="Heading2"/>
+        <w:numPr>
+          <w:ilvl w:val="0"/>
+          <w:numId w:val="1"/>
+        </w:numPr>
+      </w:pPr>
+      <w:r>
+        <w:lastRenderedPageBreak/>
+        <w:t>Variable to Class correlation</w:t>
+      </w:r>
+    </w:p>
+    <w:p/>
+    <w:p>
+      <w:pPr>
+        <w:ind w:firstLine="720"/>
+      </w:pPr>
+      <w:r>
+        <w:t>Next, we’ll</w:t>
+      </w:r>
+      <w:r>
+        <w:t xml:space="preserve"> check </w:t>
+      </w:r>
+      <w:r>
+        <w:t xml:space="preserve">which of the 4 variables would be the most useful </w:t>
+      </w:r>
+      <w:r>
+        <w:t xml:space="preserve">to classify a single data record to Iris species. To do that, we’ll check the correlation </w:t>
+      </w:r>
+      <w:r>
+        <w:t xml:space="preserve">coefficient </w:t>
+      </w:r>
+      <w:r>
+        <w:t>of</w:t>
+      </w:r>
+      <w:r>
+        <w:t xml:space="preserve"> all</w:t>
+      </w:r>
+      <w:r>
+        <w:t xml:space="preserve"> </w:t>
+      </w:r>
+      <w:r>
+        <w:t>the variables to the Class</w:t>
+      </w:r>
+      <w:r>
+        <w:t xml:space="preserve">. Because Class is </w:t>
+      </w:r>
+      <w:proofErr w:type="gramStart"/>
+      <w:r>
+        <w:t>a</w:t>
+      </w:r>
+      <w:proofErr w:type="gramEnd"/>
+      <w:r>
+        <w:t xml:space="preserve"> attribute column (non-numerical) and coefficients can be only calculated between a pair of numerical values, an integer number 1-3 will be assigned to every Class in new </w:t>
+      </w:r>
+      <w:r>
+        <w:rPr>
+          <w:rStyle w:val="TableChar"/>
+        </w:rPr>
+        <w:t>numClass</w:t>
+      </w:r>
+      <w:r>
+        <w:t xml:space="preserve"> column and this column will be used for correlation coefficient calculations:</w:t>
+      </w:r>
+    </w:p>
+    <w:p>
+      <w:pPr>
+        <w:pStyle w:val="Table"/>
+        <w:rPr>
+          <w:sz w:val="14"/>
+          <w:szCs w:val="14"/>
+        </w:rPr>
+      </w:pPr>
+      <w:r>
+        <w:rPr>
+          <w:sz w:val="14"/>
+          <w:szCs w:val="14"/>
+        </w:rPr>
+        <w:t>----------------------------------------------------------------------------------------------------------------</w:t>
+      </w:r>
+    </w:p>
+    <w:p>
+      <w:pPr>
+        <w:pStyle w:val="Table"/>
+        <w:rPr>
+          <w:sz w:val="14"/>
+          <w:szCs w:val="14"/>
+        </w:rPr>
+      </w:pPr>
+      <w:r>
+        <w:rPr>
+          <w:sz w:val="14"/>
+          <w:szCs w:val="14"/>
+        </w:rPr>
+        <w:t>Table 3: Variable to Class correlation table</w:t>
+      </w:r>
+    </w:p>
+    <w:p>
+      <w:pPr>
+        <w:pStyle w:val="Table"/>
+        <w:rPr>
+          <w:sz w:val="14"/>
+          <w:szCs w:val="14"/>
+        </w:rPr>
+      </w:pPr>
+      <w:r>
+        <w:rPr>
+          <w:sz w:val="14"/>
+          <w:szCs w:val="14"/>
+        </w:rPr>
+        <w:t>================================================================================================================</w:t>
+      </w:r>
+    </w:p>
+    <w:p>
+      <w:pPr>
+        <w:pStyle w:val="Table"/>
+        <w:rPr>
+          <w:sz w:val="14"/>
+          <w:szCs w:val="14"/>
+        </w:rPr>
+      </w:pPr>
+      <w:r>
+        <w:rPr>
+          <w:sz w:val="14"/>
+          <w:szCs w:val="14"/>
+        </w:rPr>
+        <w:t>0             numClass</w:t>
+      </w:r>
+    </w:p>
+    <w:p>
+      <w:pPr>
+        <w:pStyle w:val="Table"/>
+        <w:rPr>
+          <w:sz w:val="14"/>
+          <w:szCs w:val="14"/>
+        </w:rPr>
+      </w:pPr>
+      <w:r>
+        <w:rPr>
+          <w:sz w:val="14"/>
+          <w:szCs w:val="14"/>
+        </w:rPr>
+        <w:t xml:space="preserve">0                     </w:t>
+      </w:r>
+    </w:p>
+    <w:p>
+      <w:pPr>
+        <w:pStyle w:val="Table"/>
+        <w:rPr>
+          <w:sz w:val="14"/>
+          <w:szCs w:val="14"/>
+        </w:rPr>
+      </w:pPr>
+      <w:r>
+        <w:rPr>
+          <w:sz w:val="14"/>
+          <w:szCs w:val="14"/>
+        </w:rPr>
+        <w:t>sepal length  0.782561</w:t>
+      </w:r>
+    </w:p>
+    <w:p>
+      <w:pPr>
+        <w:pStyle w:val="Table"/>
+        <w:rPr>
+          <w:sz w:val="14"/>
+          <w:szCs w:val="14"/>
+        </w:rPr>
+      </w:pPr>
+      <w:r>
+        <w:rPr>
+          <w:sz w:val="14"/>
+          <w:szCs w:val="14"/>
+        </w:rPr>
+        <w:t>sepal width  -0.426658</w:t>
+      </w:r>
+    </w:p>
+    <w:p>
+      <w:pPr>
+        <w:pStyle w:val="Table"/>
+        <w:rPr>
+          <w:sz w:val="14"/>
+          <w:szCs w:val="14"/>
+        </w:rPr>
+      </w:pPr>
+      <w:r>
+        <w:rPr>
+          <w:sz w:val="14"/>
+          <w:szCs w:val="14"/>
+        </w:rPr>
+        <w:t>petal length  0.949035</w:t>
+      </w:r>
+    </w:p>
+    <w:p>
+      <w:pPr>
+        <w:pStyle w:val="Table"/>
+        <w:rPr>
+          <w:sz w:val="14"/>
+          <w:szCs w:val="14"/>
+        </w:rPr>
+      </w:pPr>
+      <w:r>
+        <w:rPr>
+          <w:sz w:val="14"/>
+          <w:szCs w:val="14"/>
+        </w:rPr>
+        <w:t>petal width   0.956547</w:t>
+      </w:r>
+    </w:p>
+    <w:p>
+      <w:pPr>
+        <w:pStyle w:val="Table"/>
+        <w:rPr>
+          <w:sz w:val="14"/>
+          <w:szCs w:val="14"/>
+        </w:rPr>
+      </w:pPr>
+      <w:r>
+        <w:rPr>
+          <w:sz w:val="14"/>
+          <w:szCs w:val="14"/>
+        </w:rPr>
+        <w:t>----------------------------------------------------------------------------------------------------------------</w:t>
+      </w:r>
+    </w:p>
+    <w:p>
+      <w:pPr>
+        <w:pStyle w:val="Table"/>
+      </w:pPr>
+    </w:p>
+    <w:p>
+      <w:r>
+        <w:tab/>
+      </w:r>
+      <w:r>
+        <w:t>As per Table 3, petal width and length</w:t>
+      </w:r>
+      <w:r>
+        <w:t xml:space="preserve"> appear to</w:t>
+      </w:r>
+      <w:r>
+        <w:t xml:space="preserve"> have the largest correlation coefficient to Class (both around 0.95, where 0 is no correlation at all, 1 is a strong positive correlation and -1 strong negative)</w:t>
+      </w:r>
+      <w:r>
+        <w:t xml:space="preserve"> which suggests that they could be useful in species classification</w:t>
+      </w:r>
+      <w:r>
+        <w:t>.</w:t>
+      </w:r>
+    </w:p>
+    <w:p>
+      <w:pPr>
+        <w:ind w:firstLine="720"/>
+      </w:pPr>
+      <w:r>
+        <w:t xml:space="preserve"> Sepal’s length and </w:t>
+      </w:r>
+      <w:r>
+        <w:t>width on</w:t>
+      </w:r>
+      <w:r>
+        <w:t xml:space="preserve"> the other hand </w:t>
+      </w:r>
+      <w:r>
+        <w:t xml:space="preserve">don’t seem to be strongly correlated to Class and it seems that these variables wouldn’t be useful in classification </w:t>
+      </w:r>
+      <w:r>
+        <w:t>of</w:t>
+      </w:r>
+      <w:r>
+        <w:t xml:space="preserve"> these flowers.</w:t>
+      </w:r>
+    </w:p>
+    <w:p>
+      <w:pPr>
+        <w:ind w:firstLine="720"/>
+      </w:pPr>
+    </w:p>
+    <w:p>
+      <w:pPr>
+        <w:pStyle w:val="ListParagraph"/>
+        <w:numPr>
+          <w:ilvl w:val="0"/>
+          <w:numId w:val="1"/>
+        </w:numPr>
+        <w:rPr>
+          <w:rFonts w:asciiTheme="majorHAnsi" w:eastAsiaTheme="majorEastAsia" w:hAnsiTheme="majorHAnsi" w:cstheme="majorBidi"/>
+          <w:color w:val="2F5496" w:themeColor="accent1" w:themeShade="BF"/>
+          <w:sz w:val="26"/>
+          <w:szCs w:val="26"/>
+        </w:rPr>
+      </w:pPr>
+      <w:r>
+        <w:rPr>
+          <w:rFonts w:asciiTheme="majorHAnsi" w:eastAsiaTheme="majorEastAsia" w:hAnsiTheme="majorHAnsi" w:cstheme="majorBidi"/>
+          <w:color w:val="2F5496" w:themeColor="accent1" w:themeShade="BF"/>
+          <w:sz w:val="26"/>
+          <w:szCs w:val="26"/>
+        </w:rPr>
+        <w:t>Univariate analysis</w:t>
+      </w:r>
+    </w:p>
+    <w:p>
+      <w:pPr>
+        <w:ind w:firstLine="720"/>
+      </w:pPr>
+      <w:r>
+        <w:t xml:space="preserve">Let’s look at the boxplot and histograms of these 4 variables grouped by </w:t>
+      </w:r>
+      <w:r>
+        <w:t>C</w:t>
+      </w:r>
+      <w:r>
+        <w:t>lass, to see if they will support these findings.</w:t>
+      </w:r>
+    </w:p>
+    <w:tbl>
+      <w:tblPr>
+        <w:tblStyle w:val="TableGrid"/>
+        <w:tblW w:w="0" w:type="auto"/>
+        <w:tblBorders>
+          <w:top w:val="none" w:sz="0" w:space="0" w:color="auto"/>
+          <w:left w:val="none" w:sz="0" w:space="0" w:color="auto"/>
+          <w:bottom w:val="none" w:sz="0" w:space="0" w:color="auto"/>
+          <w:right w:val="none" w:sz="0" w:space="0" w:color="auto"/>
+          <w:insideH w:val="none" w:sz="0" w:space="0" w:color="auto"/>
+          <w:insideV w:val="none" w:sz="0" w:space="0" w:color="auto"/>
+        </w:tblBorders>
+        <w:tblLook w:val="04A0" w:firstRow="1" w:lastRow="0" w:firstColumn="1" w:lastColumn="0" w:noHBand="0" w:noVBand="1"/>
+      </w:tblPr>
+      <w:tblGrid>
+        <w:gridCol w:w="5228"/>
+        <w:gridCol w:w="5228"/>
+      </w:tblGrid>
+      <w:tr>
+        <w:tc>
+          <w:tcPr>
+            <w:tcW w:w="5228" w:type="dxa"/>
+          </w:tcPr>
+          <w:p>
+            <w:r>
+              <w:rPr>
+                <w:noProof/>
+              </w:rPr>
+              <w:drawing>
+                <wp:inline distT="0" distB="0" distL="0" distR="0" wp14:anchorId="31E7E636" wp14:editId="0ED2451C">
+                  <wp:extent cx="2714176" cy="2037842"/>
+                  <wp:effectExtent l="0" t="0" r="0" b="635"/>
+                  <wp:docPr id="3" name="Picture 3"/>
+                  <wp:cNvGraphicFramePr>
+                    <a:graphicFrameLocks xmlns:a="http://schemas.openxmlformats.org/drawingml/2006/main" noChangeAspect="1"/>
+                  </wp:cNvGraphicFramePr>
+                  <a:graphic xmlns:a="http://schemas.openxmlformats.org/drawingml/2006/main">
+                    <a:graphicData uri="http://schemas.openxmlformats.org/drawingml/2006/picture">
+                      <pic:pic xmlns:pic="http://schemas.openxmlformats.org/drawingml/2006/picture">
+                        <pic:nvPicPr>
+                          <pic:cNvPr id="0" name="Picture 3"/>
+                          <pic:cNvPicPr>
+                            <a:picLocks noChangeAspect="1" noChangeArrowheads="1"/>
+                          </pic:cNvPicPr>
+                        </pic:nvPicPr>
+                        <pic:blipFill>
+                          <a:blip r:embed="rId6" cstate="print">
+                            <a:extLst>
+                              <a:ext uri="{28A0092B-C50C-407E-A947-70E740481C1C}">
+                                <a14:useLocalDpi xmlns:a14="http://schemas.microsoft.com/office/drawing/2010/main" val="0"/>
+                              </a:ext>
+                            </a:extLst>
+                          </a:blip>
+                          <a:srcRect/>
+                          <a:stretch>
+                            <a:fillRect/>
+                          </a:stretch>
+                        </pic:blipFill>
+                        <pic:spPr bwMode="auto">
+                          <a:xfrm>
+                            <a:off x="0" y="0"/>
+                            <a:ext cx="2733263" cy="2052173"/>
+                          </a:xfrm>
+                          <a:prstGeom prst="rect">
+                            <a:avLst/>
+                          </a:prstGeom>
+                          <a:noFill/>
+                          <a:ln>
+                            <a:noFill/>
+                          </a:ln>
+                        </pic:spPr>
+                      </pic:pic>
+                    </a:graphicData>
+                  </a:graphic>
+                </wp:inline>
+              </w:drawing>
+            </w:r>
+          </w:p>
+        </w:tc>
+        <w:tc>
+          <w:tcPr>
+            <w:tcW w:w="5228" w:type="dxa"/>
+          </w:tcPr>
+          <w:p>
+            <w:r>
+              <w:rPr>
+                <w:noProof/>
+              </w:rPr>
+              <w:drawing>
+                <wp:inline distT="0" distB="0" distL="0" distR="0" wp14:anchorId="347DFAE0" wp14:editId="070B511A">
+                  <wp:extent cx="2667000" cy="2002423"/>
+                  <wp:effectExtent l="0" t="0" r="0" b="0"/>
+                  <wp:docPr id="2" name="Picture 2"/>
+                  <wp:cNvGraphicFramePr>
+                    <a:graphicFrameLocks xmlns:a="http://schemas.openxmlformats.org/drawingml/2006/main" noChangeAspect="1"/>
+                  </wp:cNvGraphicFramePr>
+                  <a:graphic xmlns:a="http://schemas.openxmlformats.org/drawingml/2006/main">
+                    <a:graphicData uri="http://schemas.openxmlformats.org/drawingml/2006/picture">
+                      <pic:pic xmlns:pic="http://schemas.openxmlformats.org/drawingml/2006/picture">
+                        <pic:nvPicPr>
+                          <pic:cNvPr id="0" name="Picture 1"/>
+                          <pic:cNvPicPr>
+                            <a:picLocks noChangeAspect="1" noChangeArrowheads="1"/>
+                          </pic:cNvPicPr>
+                        </pic:nvPicPr>
+                        <pic:blipFill>
+                          <a:blip r:embed="rId7" cstate="print">
+                            <a:extLst>
+                              <a:ext uri="{28A0092B-C50C-407E-A947-70E740481C1C}">
+                                <a14:useLocalDpi xmlns:a14="http://schemas.microsoft.com/office/drawing/2010/main" val="0"/>
+                              </a:ext>
+                            </a:extLst>
+                          </a:blip>
+                          <a:srcRect/>
+                          <a:stretch>
+                            <a:fillRect/>
+                          </a:stretch>
+                        </pic:blipFill>
+                        <pic:spPr bwMode="auto">
+                          <a:xfrm>
+                            <a:off x="0" y="0"/>
+                            <a:ext cx="2686950" cy="2017402"/>
+                          </a:xfrm>
+                          <a:prstGeom prst="rect">
+                            <a:avLst/>
+                          </a:prstGeom>
+                          <a:noFill/>
+                          <a:ln>
+                            <a:noFill/>
+                          </a:ln>
+                        </pic:spPr>
+                      </pic:pic>
+                    </a:graphicData>
+                  </a:graphic>
+                </wp:inline>
+              </w:drawing>
+            </w:r>
+          </w:p>
+        </w:tc>
+      </w:tr>
+    </w:tbl>
+    <w:p>
+      <w:pPr>
+        <w:ind w:firstLine="720"/>
+      </w:pPr>
+    </w:p>
+    <w:p>
+      <w:pPr>
+        <w:pStyle w:val="Table"/>
+      </w:pPr>
+    </w:p>
+    <w:tbl>
+      <w:tblPr>
+        <w:tblStyle w:val="TableGrid"/>
+        <w:tblW w:w="0" w:type="auto"/>
+        <w:tblBorders>
+          <w:top w:val="none" w:sz="0" w:space="0" w:color="auto"/>
+          <w:left w:val="none" w:sz="0" w:space="0" w:color="auto"/>
+          <w:bottom w:val="none" w:sz="0" w:space="0" w:color="auto"/>
+          <w:right w:val="none" w:sz="0" w:space="0" w:color="auto"/>
+          <w:insideH w:val="none" w:sz="0" w:space="0" w:color="auto"/>
+          <w:insideV w:val="none" w:sz="0" w:space="0" w:color="auto"/>
+        </w:tblBorders>
+        <w:tblLook w:val="04A0" w:firstRow="1" w:lastRow="0" w:firstColumn="1" w:lastColumn="0" w:noHBand="0" w:noVBand="1"/>
+      </w:tblPr>
+      <w:tblGrid>
+        <w:gridCol w:w="5228"/>
+        <w:gridCol w:w="5228"/>
+      </w:tblGrid>
+      <w:tr>
+        <w:tc>
+          <w:tcPr>
+            <w:tcW w:w="5228" w:type="dxa"/>
+          </w:tcPr>
+          <w:p>
+            <w:r>
+              <w:rPr>
+                <w:noProof/>
+              </w:rPr>
+              <w:drawing>
+                <wp:inline distT="0" distB="0" distL="0" distR="0" wp14:anchorId="6CF406A0" wp14:editId="7124EA49">
+                  <wp:extent cx="2905125" cy="2181209"/>
+                  <wp:effectExtent l="0" t="0" r="0" b="0"/>
+                  <wp:docPr id="6" name="Picture 6"/>
+                  <wp:cNvGraphicFramePr>
+                    <a:graphicFrameLocks xmlns:a="http://schemas.openxmlformats.org/drawingml/2006/main" noChangeAspect="1"/>
+                  </wp:cNvGraphicFramePr>
+                  <a:graphic xmlns:a="http://schemas.openxmlformats.org/drawingml/2006/main">
+                    <a:graphicData uri="http://schemas.openxmlformats.org/drawingml/2006/picture">
+                      <pic:pic xmlns:pic="http://schemas.openxmlformats.org/drawingml/2006/picture">
+                        <pic:nvPicPr>
+                          <pic:cNvPr id="0" name="Picture 5"/>
+                          <pic:cNvPicPr>
+                            <a:picLocks noChangeAspect="1" noChangeArrowheads="1"/>
+                          </pic:cNvPicPr>
+                        </pic:nvPicPr>
+                        <pic:blipFill>
+                          <a:blip r:embed="rId8" cstate="print">
+                            <a:extLst>
+                              <a:ext uri="{28A0092B-C50C-407E-A947-70E740481C1C}">
+                                <a14:useLocalDpi xmlns:a14="http://schemas.microsoft.com/office/drawing/2010/main" val="0"/>
+                              </a:ext>
+                            </a:extLst>
+                          </a:blip>
+                          <a:srcRect/>
+                          <a:stretch>
+                            <a:fillRect/>
+                          </a:stretch>
+                        </pic:blipFill>
+                        <pic:spPr bwMode="auto">
+                          <a:xfrm>
+                            <a:off x="0" y="0"/>
+                            <a:ext cx="2916945" cy="2190084"/>
+                          </a:xfrm>
+                          <a:prstGeom prst="rect">
+                            <a:avLst/>
+                          </a:prstGeom>
+                          <a:noFill/>
+                          <a:ln>
+                            <a:noFill/>
+                          </a:ln>
+                        </pic:spPr>
+                      </pic:pic>
+                    </a:graphicData>
+                  </a:graphic>
+                </wp:inline>
+              </w:drawing>
+            </w:r>
+          </w:p>
+        </w:tc>
+        <w:tc>
+          <w:tcPr>
+            <w:tcW w:w="5228" w:type="dxa"/>
+          </w:tcPr>
+          <w:p>
+            <w:r>
+              <w:rPr>
+                <w:noProof/>
+              </w:rPr>
+              <w:drawing>
+                <wp:inline distT="0" distB="0" distL="0" distR="0" wp14:anchorId="314DFA65" wp14:editId="6C00EF29">
+                  <wp:extent cx="2933638" cy="2202617"/>
+                  <wp:effectExtent l="0" t="0" r="635" b="7620"/>
+                  <wp:docPr id="7" name="Picture 7"/>
+                  <wp:cNvGraphicFramePr>
+                    <a:graphicFrameLocks xmlns:a="http://schemas.openxmlformats.org/drawingml/2006/main" noChangeAspect="1"/>
+                  </wp:cNvGraphicFramePr>
+                  <a:graphic xmlns:a="http://schemas.openxmlformats.org/drawingml/2006/main">
+                    <a:graphicData uri="http://schemas.openxmlformats.org/drawingml/2006/picture">
+                      <pic:pic xmlns:pic="http://schemas.openxmlformats.org/drawingml/2006/picture">
+                        <pic:nvPicPr>
+                          <pic:cNvPr id="0" name="Picture 7"/>
+                          <pic:cNvPicPr>
+                            <a:picLocks noChangeAspect="1" noChangeArrowheads="1"/>
+                          </pic:cNvPicPr>
+                        </pic:nvPicPr>
+                        <pic:blipFill>
+                          <a:blip r:embed="rId9" cstate="print">
+                            <a:extLst>
+                              <a:ext uri="{28A0092B-C50C-407E-A947-70E740481C1C}">
+                                <a14:useLocalDpi xmlns:a14="http://schemas.microsoft.com/office/drawing/2010/main" val="0"/>
+                              </a:ext>
+                            </a:extLst>
+                          </a:blip>
+                          <a:srcRect/>
+                          <a:stretch>
+                            <a:fillRect/>
+                          </a:stretch>
+                        </pic:blipFill>
+                        <pic:spPr bwMode="auto">
+                          <a:xfrm>
+                            <a:off x="0" y="0"/>
+                            <a:ext cx="2955268" cy="2218857"/>
+                          </a:xfrm>
+                          <a:prstGeom prst="rect">
+                            <a:avLst/>
+                          </a:prstGeom>
+                          <a:noFill/>
+                          <a:ln>
+                            <a:noFill/>
+                          </a:ln>
+                        </pic:spPr>
+                      </pic:pic>
+                    </a:graphicData>
+                  </a:graphic>
+                </wp:inline>
+              </w:drawing>
+            </w:r>
+          </w:p>
+        </w:tc>
+      </w:tr>
+    </w:tbl>
+    <w:p>
+      <w:pPr>
+        <w:pStyle w:val="Table"/>
+      </w:pPr>
+    </w:p>
+    <w:tbl>
+      <w:tblPr>
+        <w:tblStyle w:val="TableGrid"/>
+        <w:tblW w:w="0" w:type="auto"/>
+        <w:tblBorders>
+          <w:top w:val="none" w:sz="0" w:space="0" w:color="auto"/>
+          <w:left w:val="none" w:sz="0" w:space="0" w:color="auto"/>
+          <w:bottom w:val="none" w:sz="0" w:space="0" w:color="auto"/>
+          <w:right w:val="none" w:sz="0" w:space="0" w:color="auto"/>
+          <w:insideH w:val="none" w:sz="0" w:space="0" w:color="auto"/>
+          <w:insideV w:val="none" w:sz="0" w:space="0" w:color="auto"/>
+        </w:tblBorders>
+        <w:tblLook w:val="04A0" w:firstRow="1" w:lastRow="0" w:firstColumn="1" w:lastColumn="0" w:noHBand="0" w:noVBand="1"/>
+      </w:tblPr>
+      <w:tblGrid>
+        <w:gridCol w:w="5228"/>
+        <w:gridCol w:w="5228"/>
+      </w:tblGrid>
+      <w:tr>
+        <w:tc>
+          <w:tcPr>
+            <w:tcW w:w="5228" w:type="dxa"/>
+          </w:tcPr>
+          <w:p>
+            <w:r>
+              <w:rPr>
+                <w:noProof/>
+              </w:rPr>
+              <w:lastRenderedPageBreak/>
+              <w:drawing>
+                <wp:inline distT="0" distB="0" distL="0" distR="0" wp14:anchorId="22B565CF" wp14:editId="1B6594B8">
+                  <wp:extent cx="3146183" cy="2362200"/>
+                  <wp:effectExtent l="0" t="0" r="0" b="0"/>
+                  <wp:docPr id="10" name="Picture 10"/>
+                  <wp:cNvGraphicFramePr>
+                    <a:graphicFrameLocks xmlns:a="http://schemas.openxmlformats.org/drawingml/2006/main" noChangeAspect="1"/>
+                  </wp:cNvGraphicFramePr>
+                  <a:graphic xmlns:a="http://schemas.openxmlformats.org/drawingml/2006/main">
+                    <a:graphicData uri="http://schemas.openxmlformats.org/drawingml/2006/picture">
+                      <pic:pic xmlns:pic="http://schemas.openxmlformats.org/drawingml/2006/picture">
+                        <pic:nvPicPr>
+                          <pic:cNvPr id="0" name="Picture 9"/>
+                          <pic:cNvPicPr>
+                            <a:picLocks noChangeAspect="1" noChangeArrowheads="1"/>
+                          </pic:cNvPicPr>
+                        </pic:nvPicPr>
+                        <pic:blipFill>
+                          <a:blip r:embed="rId10" cstate="print">
+                            <a:extLst>
+                              <a:ext uri="{28A0092B-C50C-407E-A947-70E740481C1C}">
+                                <a14:useLocalDpi xmlns:a14="http://schemas.microsoft.com/office/drawing/2010/main" val="0"/>
+                              </a:ext>
+                            </a:extLst>
+                          </a:blip>
+                          <a:srcRect/>
+                          <a:stretch>
+                            <a:fillRect/>
+                          </a:stretch>
+                        </pic:blipFill>
+                        <pic:spPr bwMode="auto">
+                          <a:xfrm>
+                            <a:off x="0" y="0"/>
+                            <a:ext cx="3163181" cy="2374962"/>
+                          </a:xfrm>
+                          <a:prstGeom prst="rect">
+                            <a:avLst/>
+                          </a:prstGeom>
+                          <a:noFill/>
+                          <a:ln>
+                            <a:noFill/>
+                          </a:ln>
+                        </pic:spPr>
+                      </pic:pic>
+                    </a:graphicData>
+                  </a:graphic>
+                </wp:inline>
+              </w:drawing>
+            </w:r>
+          </w:p>
+        </w:tc>
+        <w:tc>
+          <w:tcPr>
+            <w:tcW w:w="5228" w:type="dxa"/>
+          </w:tcPr>
+          <w:p>
+            <w:r>
+              <w:rPr>
+                <w:noProof/>
+              </w:rPr>
+              <w:drawing>
+                <wp:inline distT="0" distB="0" distL="0" distR="0" wp14:anchorId="220FF87E" wp14:editId="7F265710">
+                  <wp:extent cx="3114675" cy="2338543"/>
+                  <wp:effectExtent l="0" t="0" r="0" b="5080"/>
+                  <wp:docPr id="11" name="Picture 11"/>
+                  <wp:cNvGraphicFramePr>
+                    <a:graphicFrameLocks xmlns:a="http://schemas.openxmlformats.org/drawingml/2006/main" noChangeAspect="1"/>
+                  </wp:cNvGraphicFramePr>
+                  <a:graphic xmlns:a="http://schemas.openxmlformats.org/drawingml/2006/main">
+                    <a:graphicData uri="http://schemas.openxmlformats.org/drawingml/2006/picture">
+                      <pic:pic xmlns:pic="http://schemas.openxmlformats.org/drawingml/2006/picture">
+                        <pic:nvPicPr>
+                          <pic:cNvPr id="0" name="Picture 11"/>
+                          <pic:cNvPicPr>
+                            <a:picLocks noChangeAspect="1" noChangeArrowheads="1"/>
+                          </pic:cNvPicPr>
+                        </pic:nvPicPr>
+                        <pic:blipFill>
+                          <a:blip r:embed="rId11" cstate="print">
+                            <a:extLst>
+                              <a:ext uri="{28A0092B-C50C-407E-A947-70E740481C1C}">
+                                <a14:useLocalDpi xmlns:a14="http://schemas.microsoft.com/office/drawing/2010/main" val="0"/>
+                              </a:ext>
+                            </a:extLst>
+                          </a:blip>
+                          <a:srcRect/>
+                          <a:stretch>
+                            <a:fillRect/>
+                          </a:stretch>
+                        </pic:blipFill>
+                        <pic:spPr bwMode="auto">
+                          <a:xfrm>
+                            <a:off x="0" y="0"/>
+                            <a:ext cx="3136241" cy="2354735"/>
+                          </a:xfrm>
+                          <a:prstGeom prst="rect">
+                            <a:avLst/>
+                          </a:prstGeom>
+                          <a:noFill/>
+                          <a:ln>
+                            <a:noFill/>
+                          </a:ln>
+                        </pic:spPr>
+                      </pic:pic>
+                    </a:graphicData>
+                  </a:graphic>
+                </wp:inline>
+              </w:drawing>
+            </w:r>
+          </w:p>
+        </w:tc>
+      </w:tr>
+    </w:tbl>
+    <w:p>
+      <w:pPr>
+        <w:pStyle w:val="Table"/>
+      </w:pPr>
+    </w:p>
+    <w:tbl>
+      <w:tblPr>
+        <w:tblStyle w:val="TableGrid"/>
+        <w:tblW w:w="0" w:type="auto"/>
+        <w:tblBorders>
+          <w:top w:val="none" w:sz="0" w:space="0" w:color="auto"/>
+          <w:left w:val="none" w:sz="0" w:space="0" w:color="auto"/>
+          <w:bottom w:val="none" w:sz="0" w:space="0" w:color="auto"/>
+          <w:right w:val="none" w:sz="0" w:space="0" w:color="auto"/>
+          <w:insideH w:val="none" w:sz="0" w:space="0" w:color="auto"/>
+          <w:insideV w:val="none" w:sz="0" w:space="0" w:color="auto"/>
+        </w:tblBorders>
+        <w:tblLook w:val="04A0" w:firstRow="1" w:lastRow="0" w:firstColumn="1" w:lastColumn="0" w:noHBand="0" w:noVBand="1"/>
+      </w:tblPr>
+      <w:tblGrid>
+        <w:gridCol w:w="5234"/>
+        <w:gridCol w:w="5232"/>
+      </w:tblGrid>
+      <w:tr>
+        <w:tc>
+          <w:tcPr>
+            <w:tcW w:w="5228" w:type="dxa"/>
+          </w:tcPr>
+          <w:p>
+            <w:r>
+              <w:rPr>
+                <w:noProof/>
+              </w:rPr>
+              <w:drawing>
+                <wp:inline distT="0" distB="0" distL="0" distR="0" wp14:anchorId="344DA458" wp14:editId="5E4C5E27">
+                  <wp:extent cx="3190875" cy="2395755"/>
+                  <wp:effectExtent l="0" t="0" r="0" b="5080"/>
+                  <wp:docPr id="15" name="Picture 15"/>
+                  <wp:cNvGraphicFramePr>
+                    <a:graphicFrameLocks xmlns:a="http://schemas.openxmlformats.org/drawingml/2006/main" noChangeAspect="1"/>
+                  </wp:cNvGraphicFramePr>
+                  <a:graphic xmlns:a="http://schemas.openxmlformats.org/drawingml/2006/main">
+                    <a:graphicData uri="http://schemas.openxmlformats.org/drawingml/2006/picture">
+                      <pic:pic xmlns:pic="http://schemas.openxmlformats.org/drawingml/2006/picture">
+                        <pic:nvPicPr>
+                          <pic:cNvPr id="0" name="Picture 15"/>
+                          <pic:cNvPicPr>
+                            <a:picLocks noChangeAspect="1" noChangeArrowheads="1"/>
+                          </pic:cNvPicPr>
+                        </pic:nvPicPr>
+                        <pic:blipFill>
+                          <a:blip r:embed="rId12" cstate="print">
+                            <a:extLst>
+                              <a:ext uri="{28A0092B-C50C-407E-A947-70E740481C1C}">
+                                <a14:useLocalDpi xmlns:a14="http://schemas.microsoft.com/office/drawing/2010/main" val="0"/>
+                              </a:ext>
+                            </a:extLst>
+                          </a:blip>
+                          <a:srcRect/>
+                          <a:stretch>
+                            <a:fillRect/>
+                          </a:stretch>
+                        </pic:blipFill>
+                        <pic:spPr bwMode="auto">
+                          <a:xfrm>
+                            <a:off x="0" y="0"/>
+                            <a:ext cx="3211718" cy="2411404"/>
+                          </a:xfrm>
+                          <a:prstGeom prst="rect">
+                            <a:avLst/>
+                          </a:prstGeom>
+                          <a:noFill/>
+                          <a:ln>
+                            <a:noFill/>
+                          </a:ln>
+                        </pic:spPr>
+                      </pic:pic>
+                    </a:graphicData>
+                  </a:graphic>
+                </wp:inline>
+              </w:drawing>
+            </w:r>
+          </w:p>
+        </w:tc>
+        <w:tc>
+          <w:tcPr>
+            <w:tcW w:w="5228" w:type="dxa"/>
+          </w:tcPr>
+          <w:p>
+            <w:r>
+              <w:rPr>
+                <w:noProof/>
+              </w:rPr>
+              <w:drawing>
+                <wp:inline distT="0" distB="0" distL="0" distR="0" wp14:anchorId="3987EAEC" wp14:editId="7044EA04">
+                  <wp:extent cx="3190162" cy="2395220"/>
+                  <wp:effectExtent l="0" t="0" r="0" b="5080"/>
+                  <wp:docPr id="14" name="Picture 14"/>
+                  <wp:cNvGraphicFramePr>
+                    <a:graphicFrameLocks xmlns:a="http://schemas.openxmlformats.org/drawingml/2006/main" noChangeAspect="1"/>
+                  </wp:cNvGraphicFramePr>
+                  <a:graphic xmlns:a="http://schemas.openxmlformats.org/drawingml/2006/main">
+                    <a:graphicData uri="http://schemas.openxmlformats.org/drawingml/2006/picture">
+                      <pic:pic xmlns:pic="http://schemas.openxmlformats.org/drawingml/2006/picture">
+                        <pic:nvPicPr>
+                          <pic:cNvPr id="0" name="Picture 13"/>
+                          <pic:cNvPicPr>
+                            <a:picLocks noChangeAspect="1" noChangeArrowheads="1"/>
+                          </pic:cNvPicPr>
+                        </pic:nvPicPr>
+                        <pic:blipFill>
+                          <a:blip r:embed="rId13" cstate="print">
+                            <a:extLst>
+                              <a:ext uri="{28A0092B-C50C-407E-A947-70E740481C1C}">
+                                <a14:useLocalDpi xmlns:a14="http://schemas.microsoft.com/office/drawing/2010/main" val="0"/>
+                              </a:ext>
+                            </a:extLst>
+                          </a:blip>
+                          <a:srcRect/>
+                          <a:stretch>
+                            <a:fillRect/>
+                          </a:stretch>
+                        </pic:blipFill>
+                        <pic:spPr bwMode="auto">
+                          <a:xfrm>
+                            <a:off x="0" y="0"/>
+                            <a:ext cx="3217568" cy="2415797"/>
+                          </a:xfrm>
+                          <a:prstGeom prst="rect">
+                            <a:avLst/>
+                          </a:prstGeom>
+                          <a:noFill/>
+                          <a:ln>
+                            <a:noFill/>
+                          </a:ln>
+                        </pic:spPr>
+                      </pic:pic>
+                    </a:graphicData>
+                  </a:graphic>
+                </wp:inline>
+              </w:drawing>
+            </w:r>
+          </w:p>
+        </w:tc>
+      </w:tr>
+    </w:tbl>
     <w:p>
       <w:pPr>
         <w:pStyle w:val="Table"/>
@@ -166,6 +1432,195 @@
     </w:sectPr>
   </w:body>
 </w:document>
+</file>
+
+<file path=word/numbering.xml><?xml version="1.0" encoding="utf-8"?>
+<w:numbering xmlns:wpc="http://schemas.microsoft.com/office/word/2010/wordprocessingCanvas" xmlns:cx="http://schemas.microsoft.com/office/drawing/2014/chartex" xmlns:cx1="http://schemas.microsoft.com/office/drawing/2015/9/8/chartex" xmlns:cx2="http://schemas.microsoft.com/office/drawing/2015/10/21/chartex" xmlns:cx3="http://schemas.microsoft.com/office/drawing/2016/5/9/chartex" xmlns:cx4="http://schemas.microsoft.com/office/drawing/2016/5/10/chartex" xmlns:cx5="http://schemas.microsoft.com/office/drawing/2016/5/11/chartex" xmlns:cx6="http://schemas.microsoft.com/office/drawing/2016/5/12/chartex" xmlns:cx7="http://schemas.microsoft.com/office/drawing/2016/5/13/chartex" xmlns:cx8="http://schemas.microsoft.com/office/drawing/2016/5/14/chartex" xmlns:mc="http://schemas.openxmlformats.org/markup-compatibility/2006" xmlns:aink="http://schemas.microsoft.com/office/drawing/2016/ink" xmlns:am3d="http://schemas.microsoft.com/office/drawing/2017/model3d" xmlns:o="urn:schemas-microsoft-com:office:office" xmlns:r="http://schemas.openxmlformats.org/officeDocument/2006/relationships" xmlns:m="http://schemas.openxmlformats.org/officeDocument/2006/math" xmlns:v="urn:schemas-microsoft-com:vml" xmlns:wp14="http://schemas.microsoft.com/office/word/2010/wordprocessingDrawing" xmlns:wp="http://schemas.openxmlformats.org/drawingml/2006/wordprocessingDrawing" xmlns:w10="urn:schemas-microsoft-com:office:word" xmlns:w="http://schemas.openxmlformats.org/wordprocessingml/2006/main" xmlns:w14="http://schemas.microsoft.com/office/word/2010/wordml" xmlns:w15="http://schemas.microsoft.com/office/word/2012/wordml" xmlns:w16cex="http://schemas.microsoft.com/office/word/2018/wordml/cex" xmlns:w16cid="http://schemas.microsoft.com/office/word/2016/wordml/cid" xmlns:w16="http://schemas.microsoft.com/office/word/2018/wordml" xmlns:w16se="http://schemas.microsoft.com/office/word/2015/wordml/symex" xmlns:wpg="http://schemas.microsoft.com/office/word/2010/wordprocessingGroup" xmlns:wpi="http://schemas.microsoft.com/office/word/2010/wordprocessingInk" xmlns:wne="http://schemas.microsoft.com/office/word/2006/wordml" xmlns:wps="http://schemas.microsoft.com/office/word/2010/wordprocessingShape" mc:Ignorable="w14 w15 w16se w16cid w16 w16cex wp14">
+  <w:abstractNum w:abstractNumId="0" w15:restartNumberingAfterBreak="0">
+    <w:nsid w:val="181C0C7F"/>
+    <w:multiLevelType w:val="hybridMultilevel"/>
+    <w:tmpl w:val="E280D15C"/>
+    <w:lvl w:ilvl="0" w:tplc="1809000F">
+      <w:start w:val="1"/>
+      <w:numFmt w:val="decimal"/>
+      <w:lvlText w:val="%1."/>
+      <w:lvlJc w:val="left"/>
+      <w:pPr>
+        <w:ind w:left="720" w:hanging="360"/>
+      </w:pPr>
+      <w:rPr>
+        <w:rFonts w:hint="default"/>
+      </w:rPr>
+    </w:lvl>
+    <w:lvl w:ilvl="1" w:tplc="18090019" w:tentative="1">
+      <w:start w:val="1"/>
+      <w:numFmt w:val="lowerLetter"/>
+      <w:lvlText w:val="%2."/>
+      <w:lvlJc w:val="left"/>
+      <w:pPr>
+        <w:ind w:left="1440" w:hanging="360"/>
+      </w:pPr>
+    </w:lvl>
+    <w:lvl w:ilvl="2" w:tplc="1809001B" w:tentative="1">
+      <w:start w:val="1"/>
+      <w:numFmt w:val="lowerRoman"/>
+      <w:lvlText w:val="%3."/>
+      <w:lvlJc w:val="right"/>
+      <w:pPr>
+        <w:ind w:left="2160" w:hanging="180"/>
+      </w:pPr>
+    </w:lvl>
+    <w:lvl w:ilvl="3" w:tplc="1809000F" w:tentative="1">
+      <w:start w:val="1"/>
+      <w:numFmt w:val="decimal"/>
+      <w:lvlText w:val="%4."/>
+      <w:lvlJc w:val="left"/>
+      <w:pPr>
+        <w:ind w:left="2880" w:hanging="360"/>
+      </w:pPr>
+    </w:lvl>
+    <w:lvl w:ilvl="4" w:tplc="18090019" w:tentative="1">
+      <w:start w:val="1"/>
+      <w:numFmt w:val="lowerLetter"/>
+      <w:lvlText w:val="%5."/>
+      <w:lvlJc w:val="left"/>
+      <w:pPr>
+        <w:ind w:left="3600" w:hanging="360"/>
+      </w:pPr>
+    </w:lvl>
+    <w:lvl w:ilvl="5" w:tplc="1809001B" w:tentative="1">
+      <w:start w:val="1"/>
+      <w:numFmt w:val="lowerRoman"/>
+      <w:lvlText w:val="%6."/>
+      <w:lvlJc w:val="right"/>
+      <w:pPr>
+        <w:ind w:left="4320" w:hanging="180"/>
+      </w:pPr>
+    </w:lvl>
+    <w:lvl w:ilvl="6" w:tplc="1809000F" w:tentative="1">
+      <w:start w:val="1"/>
+      <w:numFmt w:val="decimal"/>
+      <w:lvlText w:val="%7."/>
+      <w:lvlJc w:val="left"/>
+      <w:pPr>
+        <w:ind w:left="5040" w:hanging="360"/>
+      </w:pPr>
+    </w:lvl>
+    <w:lvl w:ilvl="7" w:tplc="18090019" w:tentative="1">
+      <w:start w:val="1"/>
+      <w:numFmt w:val="lowerLetter"/>
+      <w:lvlText w:val="%8."/>
+      <w:lvlJc w:val="left"/>
+      <w:pPr>
+        <w:ind w:left="5760" w:hanging="360"/>
+      </w:pPr>
+    </w:lvl>
+    <w:lvl w:ilvl="8" w:tplc="1809001B" w:tentative="1">
+      <w:start w:val="1"/>
+      <w:numFmt w:val="lowerRoman"/>
+      <w:lvlText w:val="%9."/>
+      <w:lvlJc w:val="right"/>
+      <w:pPr>
+        <w:ind w:left="6480" w:hanging="180"/>
+      </w:pPr>
+    </w:lvl>
+  </w:abstractNum>
+  <w:abstractNum w:abstractNumId="1" w15:restartNumberingAfterBreak="0">
+    <w:nsid w:val="488B4578"/>
+    <w:multiLevelType w:val="hybridMultilevel"/>
+    <w:tmpl w:val="E280D15C"/>
+    <w:lvl w:ilvl="0" w:tplc="1809000F">
+      <w:start w:val="1"/>
+      <w:numFmt w:val="decimal"/>
+      <w:lvlText w:val="%1."/>
+      <w:lvlJc w:val="left"/>
+      <w:pPr>
+        <w:ind w:left="720" w:hanging="360"/>
+      </w:pPr>
+      <w:rPr>
+        <w:rFonts w:hint="default"/>
+      </w:rPr>
+    </w:lvl>
+    <w:lvl w:ilvl="1" w:tplc="18090019" w:tentative="1">
+      <w:start w:val="1"/>
+      <w:numFmt w:val="lowerLetter"/>
+      <w:lvlText w:val="%2."/>
+      <w:lvlJc w:val="left"/>
+      <w:pPr>
+        <w:ind w:left="1440" w:hanging="360"/>
+      </w:pPr>
+    </w:lvl>
+    <w:lvl w:ilvl="2" w:tplc="1809001B" w:tentative="1">
+      <w:start w:val="1"/>
+      <w:numFmt w:val="lowerRoman"/>
+      <w:lvlText w:val="%3."/>
+      <w:lvlJc w:val="right"/>
+      <w:pPr>
+        <w:ind w:left="2160" w:hanging="180"/>
+      </w:pPr>
+    </w:lvl>
+    <w:lvl w:ilvl="3" w:tplc="1809000F" w:tentative="1">
+      <w:start w:val="1"/>
+      <w:numFmt w:val="decimal"/>
+      <w:lvlText w:val="%4."/>
+      <w:lvlJc w:val="left"/>
+      <w:pPr>
+        <w:ind w:left="2880" w:hanging="360"/>
+      </w:pPr>
+    </w:lvl>
+    <w:lvl w:ilvl="4" w:tplc="18090019" w:tentative="1">
+      <w:start w:val="1"/>
+      <w:numFmt w:val="lowerLetter"/>
+      <w:lvlText w:val="%5."/>
+      <w:lvlJc w:val="left"/>
+      <w:pPr>
+        <w:ind w:left="3600" w:hanging="360"/>
+      </w:pPr>
+    </w:lvl>
+    <w:lvl w:ilvl="5" w:tplc="1809001B" w:tentative="1">
+      <w:start w:val="1"/>
+      <w:numFmt w:val="lowerRoman"/>
+      <w:lvlText w:val="%6."/>
+      <w:lvlJc w:val="right"/>
+      <w:pPr>
+        <w:ind w:left="4320" w:hanging="180"/>
+      </w:pPr>
+    </w:lvl>
+    <w:lvl w:ilvl="6" w:tplc="1809000F" w:tentative="1">
+      <w:start w:val="1"/>
+      <w:numFmt w:val="decimal"/>
+      <w:lvlText w:val="%7."/>
+      <w:lvlJc w:val="left"/>
+      <w:pPr>
+        <w:ind w:left="5040" w:hanging="360"/>
+      </w:pPr>
+    </w:lvl>
+    <w:lvl w:ilvl="7" w:tplc="18090019" w:tentative="1">
+      <w:start w:val="1"/>
+      <w:numFmt w:val="lowerLetter"/>
+      <w:lvlText w:val="%8."/>
+      <w:lvlJc w:val="left"/>
+      <w:pPr>
+        <w:ind w:left="5760" w:hanging="360"/>
+      </w:pPr>
+    </w:lvl>
+    <w:lvl w:ilvl="8" w:tplc="1809001B" w:tentative="1">
+      <w:start w:val="1"/>
+      <w:numFmt w:val="lowerRoman"/>
+      <w:lvlText w:val="%9."/>
+      <w:lvlJc w:val="right"/>
+      <w:pPr>
+        <w:ind w:left="6480" w:hanging="180"/>
+      </w:pPr>
+    </w:lvl>
+  </w:abstractNum>
+  <w:num w:numId="1">
+    <w:abstractNumId w:val="1"/>
+  </w:num>
+  <w:num w:numId="2">
+    <w:abstractNumId w:val="0"/>
+  </w:num>
+</w:numbering>
 </file>
 
 <file path=word/styles.xml><?xml version="1.0" encoding="utf-8"?>
@@ -588,6 +2043,28 @@
       <w:szCs w:val="32"/>
     </w:rPr>
   </w:style>
+  <w:style w:type="paragraph" w:styleId="Heading2">
+    <w:name w:val="heading 2"/>
+    <w:basedOn w:val="Normal"/>
+    <w:next w:val="Normal"/>
+    <w:link w:val="Heading2Char"/>
+    <w:uiPriority w:val="9"/>
+    <w:unhideWhenUsed/>
+    <w:qFormat/>
+    <w:rsid w:val="00BD30C3"/>
+    <w:pPr>
+      <w:keepNext/>
+      <w:keepLines/>
+      <w:spacing w:before="40" w:after="0"/>
+      <w:outlineLvl w:val="1"/>
+    </w:pPr>
+    <w:rPr>
+      <w:rFonts w:asciiTheme="majorHAnsi" w:eastAsiaTheme="majorEastAsia" w:hAnsiTheme="majorHAnsi" w:cstheme="majorBidi"/>
+      <w:color w:val="2F5496" w:themeColor="accent1" w:themeShade="BF"/>
+      <w:sz w:val="26"/>
+      <w:szCs w:val="26"/>
+    </w:rPr>
+  </w:style>
   <w:style w:type="character" w:default="1" w:styleId="DefaultParagraphFont">
     <w:name w:val="Default Paragraph Font"/>
     <w:uiPriority w:val="1"/>
@@ -663,6 +2140,96 @@
     <w:rPr>
       <w:rFonts w:ascii="Courier New" w:hAnsi="Courier New" w:cs="Courier New"/>
     </w:rPr>
+  </w:style>
+  <w:style w:type="paragraph" w:styleId="PlainText">
+    <w:name w:val="Plain Text"/>
+    <w:basedOn w:val="Normal"/>
+    <w:link w:val="PlainTextChar"/>
+    <w:uiPriority w:val="99"/>
+    <w:unhideWhenUsed/>
+    <w:rsid w:val="00C453E5"/>
+    <w:pPr>
+      <w:spacing w:after="0" w:line="240" w:lineRule="auto"/>
+    </w:pPr>
+    <w:rPr>
+      <w:rFonts w:ascii="Consolas" w:hAnsi="Consolas"/>
+      <w:sz w:val="21"/>
+      <w:szCs w:val="21"/>
+    </w:rPr>
+  </w:style>
+  <w:style w:type="character" w:customStyle="1" w:styleId="PlainTextChar">
+    <w:name w:val="Plain Text Char"/>
+    <w:basedOn w:val="DefaultParagraphFont"/>
+    <w:link w:val="PlainText"/>
+    <w:uiPriority w:val="99"/>
+    <w:rsid w:val="00C453E5"/>
+    <w:rPr>
+      <w:rFonts w:ascii="Consolas" w:hAnsi="Consolas"/>
+      <w:sz w:val="21"/>
+      <w:szCs w:val="21"/>
+    </w:rPr>
+  </w:style>
+  <w:style w:type="paragraph" w:styleId="Caption">
+    <w:name w:val="caption"/>
+    <w:basedOn w:val="Normal"/>
+    <w:next w:val="Normal"/>
+    <w:uiPriority w:val="35"/>
+    <w:unhideWhenUsed/>
+    <w:qFormat/>
+    <w:rsid w:val="007C1DA9"/>
+    <w:pPr>
+      <w:spacing w:after="200" w:line="240" w:lineRule="auto"/>
+    </w:pPr>
+    <w:rPr>
+      <w:i/>
+      <w:iCs/>
+      <w:color w:val="44546A" w:themeColor="text2"/>
+      <w:sz w:val="18"/>
+      <w:szCs w:val="18"/>
+    </w:rPr>
+  </w:style>
+  <w:style w:type="character" w:customStyle="1" w:styleId="Heading2Char">
+    <w:name w:val="Heading 2 Char"/>
+    <w:basedOn w:val="DefaultParagraphFont"/>
+    <w:link w:val="Heading2"/>
+    <w:uiPriority w:val="9"/>
+    <w:rsid w:val="00BD30C3"/>
+    <w:rPr>
+      <w:rFonts w:asciiTheme="majorHAnsi" w:eastAsiaTheme="majorEastAsia" w:hAnsiTheme="majorHAnsi" w:cstheme="majorBidi"/>
+      <w:color w:val="2F5496" w:themeColor="accent1" w:themeShade="BF"/>
+      <w:sz w:val="26"/>
+      <w:szCs w:val="26"/>
+    </w:rPr>
+  </w:style>
+  <w:style w:type="paragraph" w:styleId="ListParagraph">
+    <w:name w:val="List Paragraph"/>
+    <w:basedOn w:val="Normal"/>
+    <w:uiPriority w:val="34"/>
+    <w:qFormat/>
+    <w:rsid w:val="009B4580"/>
+    <w:pPr>
+      <w:ind w:left="720"/>
+      <w:contextualSpacing/>
+    </w:pPr>
+  </w:style>
+  <w:style w:type="table" w:styleId="TableGrid">
+    <w:name w:val="Table Grid"/>
+    <w:basedOn w:val="TableNormal"/>
+    <w:uiPriority w:val="39"/>
+    <w:rsid w:val="009B4580"/>
+    <w:pPr>
+      <w:spacing w:after="0" w:line="240" w:lineRule="auto"/>
+    </w:pPr>
+    <w:tblPr>
+      <w:tblBorders>
+        <w:top w:val="single" w:sz="4" w:space="0" w:color="auto"/>
+        <w:left w:val="single" w:sz="4" w:space="0" w:color="auto"/>
+        <w:bottom w:val="single" w:sz="4" w:space="0" w:color="auto"/>
+        <w:right w:val="single" w:sz="4" w:space="0" w:color="auto"/>
+        <w:insideH w:val="single" w:sz="4" w:space="0" w:color="auto"/>
+        <w:insideV w:val="single" w:sz="4" w:space="0" w:color="auto"/>
+      </w:tblBorders>
+    </w:tblPr>
   </w:style>
 </w:styles>
 </file>

</xml_diff>

<commit_message>
Editing final project Report
</commit_message>
<xml_diff>
--- a/Report/PANDS 2021 Project Report.docx
+++ b/Report/PANDS 2021 Project Report.docx
@@ -424,7 +424,7 @@
                     </pic:cNvPicPr>
                   </pic:nvPicPr>
                   <pic:blipFill>
-                    <a:blip r:embed="rId5" cstate="print">
+                    <a:blip r:embed="rId6" cstate="print">
                       <a:extLst>
                         <a:ext uri="{28A0092B-C50C-407E-A947-70E740481C1C}">
                           <a14:useLocalDpi xmlns:a14="http://schemas.microsoft.com/office/drawing/2010/main" val="0"/>
@@ -869,7 +869,13 @@
         <w:t xml:space="preserve"> sample lies beyond </w:t>
       </w:r>
       <w:r>
-        <w:t xml:space="preserve">interquartile range of other 2 classes, </w:t>
+        <w:t xml:space="preserve">interquartile range of </w:t>
+      </w:r>
+      <w:r>
+        <w:t xml:space="preserve">the </w:t>
+      </w:r>
+      <w:r>
+        <w:t xml:space="preserve">other 2 classes, </w:t>
       </w:r>
       <w:r>
         <w:t>but there is large overlap between the classes</w:t>
@@ -889,15 +895,7 @@
         <w:ind w:firstLine="720"/>
       </w:pPr>
       <w:r>
-        <w:t xml:space="preserve"> Top half of the data points belonging to </w:t>
-      </w:r>
-      <w:proofErr w:type="spellStart"/>
-      <w:r>
-        <w:t>Setosa</w:t>
-      </w:r>
-      <w:proofErr w:type="spellEnd"/>
-      <w:r>
-        <w:t xml:space="preserve"> species overlap with the bottom half of the Versicolor species. Overlap between Versicolor and Virginica seems to be even larger, around 75%</w:t>
+        <w:t xml:space="preserve"> Top half of the data points belonging to Setosa species overlap with the bottom half of the Versicolor species. Overlap between Versicolor and Virginica seems to be even larger, around 75%</w:t>
       </w:r>
       <w:r>
         <w:t xml:space="preserve"> for both classes</w:t>
@@ -964,7 +962,7 @@
                           </pic:cNvPicPr>
                         </pic:nvPicPr>
                         <pic:blipFill>
-                          <a:blip r:embed="rId6" cstate="print">
+                          <a:blip r:embed="rId7" cstate="print">
                             <a:extLst>
                               <a:ext uri="{28A0092B-C50C-407E-A947-70E740481C1C}">
                                 <a14:useLocalDpi xmlns:a14="http://schemas.microsoft.com/office/drawing/2010/main" val="0"/>
@@ -1043,7 +1041,7 @@
                           </pic:cNvPicPr>
                         </pic:nvPicPr>
                         <pic:blipFill>
-                          <a:blip r:embed="rId7" cstate="print">
+                          <a:blip r:embed="rId8" cstate="print">
                             <a:extLst>
                               <a:ext uri="{28A0092B-C50C-407E-A947-70E740481C1C}">
                                 <a14:useLocalDpi xmlns:a14="http://schemas.microsoft.com/office/drawing/2010/main" val="0"/>
@@ -1081,6 +1079,382 @@
     <w:p>
       <w:pPr>
         <w:ind w:firstLine="720"/>
+        <w:rPr>
+          <w:rFonts w:asciiTheme="majorHAnsi" w:eastAsiaTheme="majorEastAsia" w:hAnsiTheme="majorHAnsi" w:cstheme="majorBidi"/>
+          <w:color w:val="1F3763" w:themeColor="accent1" w:themeShade="7F"/>
+          <w:sz w:val="24"/>
+          <w:szCs w:val="24"/>
+        </w:rPr>
+      </w:pPr>
+    </w:p>
+    <w:p>
+      <w:pPr>
+        <w:ind w:firstLine="720"/>
+        <w:rPr>
+          <w:rFonts w:asciiTheme="majorHAnsi" w:eastAsiaTheme="majorEastAsia" w:hAnsiTheme="majorHAnsi" w:cstheme="majorBidi"/>
+          <w:color w:val="1F3763" w:themeColor="accent1" w:themeShade="7F"/>
+          <w:sz w:val="24"/>
+          <w:szCs w:val="24"/>
+        </w:rPr>
+      </w:pPr>
+    </w:p>
+    <w:p>
+      <w:pPr>
+        <w:ind w:firstLine="720"/>
+        <w:rPr>
+          <w:rFonts w:asciiTheme="majorHAnsi" w:eastAsiaTheme="majorEastAsia" w:hAnsiTheme="majorHAnsi" w:cstheme="majorBidi"/>
+          <w:color w:val="1F3763" w:themeColor="accent1" w:themeShade="7F"/>
+          <w:sz w:val="24"/>
+          <w:szCs w:val="24"/>
+        </w:rPr>
+      </w:pPr>
+      <w:r>
+        <w:rPr>
+          <w:rFonts w:asciiTheme="majorHAnsi" w:eastAsiaTheme="majorEastAsia" w:hAnsiTheme="majorHAnsi" w:cstheme="majorBidi"/>
+          <w:color w:val="1F3763" w:themeColor="accent1" w:themeShade="7F"/>
+          <w:sz w:val="24"/>
+          <w:szCs w:val="24"/>
+        </w:rPr>
+        <w:lastRenderedPageBreak/>
+        <w:t>3.1.1 Normality test and ANOVA</w:t>
+      </w:r>
+    </w:p>
+    <w:p>
+      <w:pPr>
+        <w:ind w:firstLine="720"/>
+      </w:pPr>
+      <w:r>
+        <w:t xml:space="preserve">It is not possible to classify single flower based on Sepal Length alone, but are the Sepal Length statistically significantly different for each species? To answer this question, we can run ANOVA test (analysis of variance). </w:t>
+      </w:r>
+      <w:r>
+        <w:t>The ANOVA test can be only ran on normal</w:t>
+      </w:r>
+      <w:r>
+        <w:t>ly distributed</w:t>
+      </w:r>
+      <w:r>
+        <w:t xml:space="preserve"> sample data (sample data that follows Gaussian distribution), so in order to ran ANOVA test we have to check sample normality first: samples in all Categories passed the normality test (</w:t>
+      </w:r>
+      <w:r>
+        <w:t>see</w:t>
+      </w:r>
+      <w:r>
+        <w:t xml:space="preserve"> Table 5).</w:t>
+      </w:r>
+    </w:p>
+    <w:p>
+      <w:pPr>
+        <w:pStyle w:val="Table"/>
+        <w:rPr>
+          <w:sz w:val="14"/>
+          <w:szCs w:val="14"/>
+        </w:rPr>
+      </w:pPr>
+      <w:r>
+        <w:rPr>
+          <w:sz w:val="14"/>
+          <w:szCs w:val="14"/>
+        </w:rPr>
+        <w:t>----------------------------------------------------------------------------------------------------------------</w:t>
+      </w:r>
+    </w:p>
+    <w:p>
+      <w:pPr>
+        <w:pStyle w:val="Table"/>
+        <w:rPr>
+          <w:sz w:val="14"/>
+          <w:szCs w:val="14"/>
+        </w:rPr>
+      </w:pPr>
+      <w:r>
+        <w:rPr>
+          <w:sz w:val="14"/>
+          <w:szCs w:val="14"/>
+        </w:rPr>
+        <w:t>Table 5: Normality tests for sepal length sample</w:t>
+      </w:r>
+    </w:p>
+    <w:p>
+      <w:pPr>
+        <w:pStyle w:val="Table"/>
+        <w:rPr>
+          <w:sz w:val="14"/>
+          <w:szCs w:val="14"/>
+        </w:rPr>
+      </w:pPr>
+      <w:r>
+        <w:rPr>
+          <w:sz w:val="14"/>
+          <w:szCs w:val="14"/>
+        </w:rPr>
+        <w:t>================================================================================================================</w:t>
+      </w:r>
+    </w:p>
+    <w:p>
+      <w:pPr>
+        <w:pStyle w:val="Table"/>
+        <w:rPr>
+          <w:sz w:val="14"/>
+          <w:szCs w:val="14"/>
+        </w:rPr>
+      </w:pPr>
+      <w:r>
+        <w:rPr>
+          <w:sz w:val="14"/>
+          <w:szCs w:val="14"/>
+        </w:rPr>
+        <w:t>0                Count  Statistics    pValue Result</w:t>
+      </w:r>
+    </w:p>
+    <w:p>
+      <w:pPr>
+        <w:pStyle w:val="Table"/>
+        <w:rPr>
+          <w:sz w:val="14"/>
+          <w:szCs w:val="14"/>
+        </w:rPr>
+      </w:pPr>
+      <w:r>
+        <w:rPr>
+          <w:sz w:val="14"/>
+          <w:szCs w:val="14"/>
+        </w:rPr>
+        <w:t xml:space="preserve">class                                              </w:t>
+      </w:r>
+    </w:p>
+    <w:p>
+      <w:pPr>
+        <w:pStyle w:val="Table"/>
+        <w:rPr>
+          <w:sz w:val="14"/>
+          <w:szCs w:val="14"/>
+        </w:rPr>
+      </w:pPr>
+      <w:r>
+        <w:rPr>
+          <w:sz w:val="14"/>
+          <w:szCs w:val="14"/>
+        </w:rPr>
+        <w:t>Iris-setosa         50    0.194163  0.907482   Pass</w:t>
+      </w:r>
+    </w:p>
+    <w:p>
+      <w:pPr>
+        <w:pStyle w:val="Table"/>
+        <w:rPr>
+          <w:sz w:val="14"/>
+          <w:szCs w:val="14"/>
+        </w:rPr>
+      </w:pPr>
+      <w:r>
+        <w:rPr>
+          <w:sz w:val="14"/>
+          <w:szCs w:val="14"/>
+        </w:rPr>
+        <w:t>Iris-versicolor     50    0.841445  0.656572   Pass</w:t>
+      </w:r>
+    </w:p>
+    <w:p>
+      <w:pPr>
+        <w:pStyle w:val="Table"/>
+        <w:rPr>
+          <w:sz w:val="14"/>
+          <w:szCs w:val="14"/>
+        </w:rPr>
+      </w:pPr>
+      <w:r>
+        <w:rPr>
+          <w:sz w:val="14"/>
+          <w:szCs w:val="14"/>
+        </w:rPr>
+        <w:t>Iris-virginica      50    0.208899  0.900820   Pass</w:t>
+      </w:r>
+    </w:p>
+    <w:p>
+      <w:pPr>
+        <w:pStyle w:val="Table"/>
+        <w:rPr>
+          <w:sz w:val="14"/>
+          <w:szCs w:val="14"/>
+        </w:rPr>
+      </w:pPr>
+      <w:r>
+        <w:rPr>
+          <w:sz w:val="14"/>
+          <w:szCs w:val="14"/>
+        </w:rPr>
+        <w:t>----------------------------------------------------------------------------------------------------------------</w:t>
+      </w:r>
+    </w:p>
+    <w:p>
+      <w:pPr>
+        <w:pStyle w:val="Table"/>
+        <w:rPr>
+          <w:sz w:val="14"/>
+          <w:szCs w:val="14"/>
+        </w:rPr>
+      </w:pPr>
+    </w:p>
+    <w:p>
+      <w:pPr>
+        <w:pStyle w:val="Table"/>
+        <w:rPr>
+          <w:sz w:val="14"/>
+          <w:szCs w:val="14"/>
+        </w:rPr>
+      </w:pPr>
+    </w:p>
+    <w:p>
+      <w:r>
+        <w:tab/>
+        <w:t>Looking at the ANOVA test result we can conclude, that there are differences among the means between the classes (the larger the F-statistics</w:t>
+      </w:r>
+      <w:r>
+        <w:t>,</w:t>
+      </w:r>
+      <w:r>
+        <w:t xml:space="preserve"> the more likely it is that the variation between classes associated with Sepal length is real and not due to chance; </w:t>
+      </w:r>
+      <w:r>
+        <w:t xml:space="preserve">pValue shows how likely it is that the calculated F-Statistics would have occurred if the means were equal </w:t>
+      </w:r>
+      <w:sdt>
+        <w:sdtPr>
+          <w:id w:val="1438640036"/>
+          <w:citation/>
+        </w:sdtPr>
+        <w:sdtContent>
+          <w:r>
+            <w:fldChar w:fldCharType="begin"/>
+          </w:r>
+          <w:r>
+            <w:instrText xml:space="preserve"> CITATION Reb20 \l 6153 </w:instrText>
+          </w:r>
+          <w:r>
+            <w:fldChar w:fldCharType="separate"/>
+          </w:r>
+          <w:r>
+            <w:rPr>
+              <w:noProof/>
+            </w:rPr>
+            <w:t>[1]</w:t>
+          </w:r>
+          <w:r>
+            <w:fldChar w:fldCharType="end"/>
+          </w:r>
+        </w:sdtContent>
+      </w:sdt>
+      <w:r>
+        <w:t>)</w:t>
+      </w:r>
+      <w:r>
+        <w:t>:</w:t>
+      </w:r>
+    </w:p>
+    <w:p>
+      <w:pPr>
+        <w:pStyle w:val="Table"/>
+        <w:rPr>
+          <w:sz w:val="14"/>
+          <w:szCs w:val="14"/>
+        </w:rPr>
+      </w:pPr>
+      <w:r>
+        <w:rPr>
+          <w:sz w:val="14"/>
+          <w:szCs w:val="14"/>
+        </w:rPr>
+        <w:t>----------------------------------------------------------------------------------------------------------------</w:t>
+      </w:r>
+    </w:p>
+    <w:p>
+      <w:pPr>
+        <w:pStyle w:val="Table"/>
+        <w:rPr>
+          <w:sz w:val="14"/>
+          <w:szCs w:val="14"/>
+        </w:rPr>
+      </w:pPr>
+      <w:r>
+        <w:rPr>
+          <w:sz w:val="14"/>
+          <w:szCs w:val="14"/>
+        </w:rPr>
+        <w:t>Table 6: Anova test for sepal length sample</w:t>
+      </w:r>
+    </w:p>
+    <w:p>
+      <w:pPr>
+        <w:pStyle w:val="Table"/>
+        <w:rPr>
+          <w:sz w:val="14"/>
+          <w:szCs w:val="14"/>
+        </w:rPr>
+      </w:pPr>
+      <w:r>
+        <w:rPr>
+          <w:sz w:val="14"/>
+          <w:szCs w:val="14"/>
+        </w:rPr>
+        <w:t>================================================================================================================</w:t>
+      </w:r>
+    </w:p>
+    <w:p>
+      <w:pPr>
+        <w:pStyle w:val="Table"/>
+        <w:rPr>
+          <w:sz w:val="14"/>
+          <w:szCs w:val="14"/>
+        </w:rPr>
+      </w:pPr>
+      <w:r>
+        <w:rPr>
+          <w:sz w:val="14"/>
+          <w:szCs w:val="14"/>
+        </w:rPr>
+        <w:t xml:space="preserve">   Statistics        pValue</w:t>
+      </w:r>
+    </w:p>
+    <w:p>
+      <w:pPr>
+        <w:pStyle w:val="Table"/>
+        <w:rPr>
+          <w:sz w:val="14"/>
+          <w:szCs w:val="14"/>
+        </w:rPr>
+      </w:pPr>
+      <w:r>
+        <w:rPr>
+          <w:sz w:val="14"/>
+          <w:szCs w:val="14"/>
+        </w:rPr>
+        <w:t>0  119.264502  1.669669e-31</w:t>
+      </w:r>
+    </w:p>
+    <w:p>
+      <w:pPr>
+        <w:pStyle w:val="Table"/>
+        <w:rPr>
+          <w:sz w:val="14"/>
+          <w:szCs w:val="14"/>
+        </w:rPr>
+      </w:pPr>
+      <w:r>
+        <w:rPr>
+          <w:sz w:val="14"/>
+          <w:szCs w:val="14"/>
+        </w:rPr>
+        <w:t>----------------------------------------------------------------------------------------------------------------</w:t>
+      </w:r>
+    </w:p>
+    <w:p/>
+    <w:p>
+      <w:pPr>
+        <w:pStyle w:val="Table"/>
+        <w:rPr>
+          <w:sz w:val="14"/>
+          <w:szCs w:val="14"/>
+        </w:rPr>
       </w:pPr>
     </w:p>
     <w:p>
@@ -1097,10 +1471,16 @@
     </w:p>
     <w:p>
       <w:pPr>
-        <w:ind w:left="720"/>
-      </w:pPr>
-      <w:r>
-        <w:t xml:space="preserve">Correlation coefficient between the sepal width and Class was the weakest and below graphs show why. </w:t>
+        <w:ind w:firstLine="720"/>
+      </w:pPr>
+      <w:r>
+        <w:t>Correlation coefficient between the sepal width and Class was the weakest and below graphs show why</w:t>
+      </w:r>
+      <w:r>
+        <w:t>:</w:t>
+      </w:r>
+      <w:r>
+        <w:t xml:space="preserve"> where overlap between setosa – versicolor and versicolor-virginica pairs is like the one in Sepal length (around 50% and 75%) there is also large overlap (over 50%) of data range between setosa and virginica (there was less than 25% for sepal length).</w:t>
       </w:r>
     </w:p>
     <w:tbl>
@@ -1134,7 +1514,6 @@
               <w:rPr>
                 <w:noProof/>
               </w:rPr>
-              <w:lastRenderedPageBreak/>
               <w:drawing>
                 <wp:inline distT="0" distB="0" distL="0" distR="0" wp14:anchorId="6CF406A0" wp14:editId="7124EA49">
                   <wp:extent cx="2905125" cy="2181209"/>
@@ -1153,7 +1532,7 @@
                           </pic:cNvPicPr>
                         </pic:nvPicPr>
                         <pic:blipFill>
-                          <a:blip r:embed="rId8" cstate="print">
+                          <a:blip r:embed="rId9" cstate="print">
                             <a:extLst>
                               <a:ext uri="{28A0092B-C50C-407E-A947-70E740481C1C}">
                                 <a14:useLocalDpi xmlns:a14="http://schemas.microsoft.com/office/drawing/2010/main" val="0"/>
@@ -1253,7 +1632,7 @@
                           </pic:cNvPicPr>
                         </pic:nvPicPr>
                         <pic:blipFill>
-                          <a:blip r:embed="rId9" cstate="print">
+                          <a:blip r:embed="rId10" cstate="print">
                             <a:extLst>
                               <a:ext uri="{28A0092B-C50C-407E-A947-70E740481C1C}">
                                 <a14:useLocalDpi xmlns:a14="http://schemas.microsoft.com/office/drawing/2010/main" val="0"/>
@@ -1290,8 +1669,385 @@
     </w:tbl>
     <w:p>
       <w:pPr>
-        <w:pStyle w:val="Table"/>
-      </w:pPr>
+        <w:ind w:firstLine="720"/>
+        <w:rPr>
+          <w:rFonts w:asciiTheme="majorHAnsi" w:eastAsiaTheme="majorEastAsia" w:hAnsiTheme="majorHAnsi" w:cstheme="majorBidi"/>
+          <w:color w:val="1F3763" w:themeColor="accent1" w:themeShade="7F"/>
+          <w:sz w:val="24"/>
+          <w:szCs w:val="24"/>
+        </w:rPr>
+      </w:pPr>
+      <w:r>
+        <w:rPr>
+          <w:rFonts w:asciiTheme="majorHAnsi" w:eastAsiaTheme="majorEastAsia" w:hAnsiTheme="majorHAnsi" w:cstheme="majorBidi"/>
+          <w:color w:val="1F3763" w:themeColor="accent1" w:themeShade="7F"/>
+          <w:sz w:val="24"/>
+          <w:szCs w:val="24"/>
+        </w:rPr>
+        <w:t>3.</w:t>
+      </w:r>
+      <w:r>
+        <w:rPr>
+          <w:rFonts w:asciiTheme="majorHAnsi" w:eastAsiaTheme="majorEastAsia" w:hAnsiTheme="majorHAnsi" w:cstheme="majorBidi"/>
+          <w:color w:val="1F3763" w:themeColor="accent1" w:themeShade="7F"/>
+          <w:sz w:val="24"/>
+          <w:szCs w:val="24"/>
+        </w:rPr>
+        <w:t>2</w:t>
+      </w:r>
+      <w:r>
+        <w:rPr>
+          <w:rFonts w:asciiTheme="majorHAnsi" w:eastAsiaTheme="majorEastAsia" w:hAnsiTheme="majorHAnsi" w:cstheme="majorBidi"/>
+          <w:color w:val="1F3763" w:themeColor="accent1" w:themeShade="7F"/>
+          <w:sz w:val="24"/>
+          <w:szCs w:val="24"/>
+        </w:rPr>
+        <w:t>.1 Normality test and ANOVA</w:t>
+      </w:r>
+    </w:p>
+    <w:p>
+      <w:pPr>
+        <w:pStyle w:val="Table"/>
+        <w:ind w:firstLine="720"/>
+        <w:rPr>
+          <w:rFonts w:asciiTheme="minorHAnsi" w:hAnsiTheme="minorHAnsi" w:cstheme="minorBidi"/>
+        </w:rPr>
+      </w:pPr>
+      <w:r>
+        <w:rPr>
+          <w:rFonts w:asciiTheme="minorHAnsi" w:hAnsiTheme="minorHAnsi" w:cstheme="minorBidi"/>
+        </w:rPr>
+        <w:t xml:space="preserve">Similar to </w:t>
+      </w:r>
+      <w:r>
+        <w:rPr>
+          <w:rFonts w:asciiTheme="minorHAnsi" w:hAnsiTheme="minorHAnsi" w:cstheme="minorBidi"/>
+        </w:rPr>
+        <w:t>Sepal length, all the data in 3 classes appear to be distributed normally (Table 8) and we can conclude that their means are different (Table 9):</w:t>
+      </w:r>
+    </w:p>
+    <w:p>
+      <w:pPr>
+        <w:pStyle w:val="Table"/>
+        <w:rPr>
+          <w:rFonts w:asciiTheme="minorHAnsi" w:hAnsiTheme="minorHAnsi" w:cstheme="minorBidi"/>
+        </w:rPr>
+      </w:pPr>
+    </w:p>
+    <w:p>
+      <w:pPr>
+        <w:pStyle w:val="Table"/>
+        <w:rPr>
+          <w:sz w:val="14"/>
+          <w:szCs w:val="14"/>
+        </w:rPr>
+      </w:pPr>
+      <w:r>
+        <w:rPr>
+          <w:sz w:val="14"/>
+          <w:szCs w:val="14"/>
+        </w:rPr>
+        <w:t>----------------------------------------------------------------------------------------------------------------</w:t>
+      </w:r>
+    </w:p>
+    <w:p>
+      <w:pPr>
+        <w:pStyle w:val="Table"/>
+        <w:rPr>
+          <w:sz w:val="14"/>
+          <w:szCs w:val="14"/>
+        </w:rPr>
+      </w:pPr>
+      <w:r>
+        <w:rPr>
+          <w:sz w:val="14"/>
+          <w:szCs w:val="14"/>
+        </w:rPr>
+        <w:t>Table 8: Normality tests for sepal width sample</w:t>
+      </w:r>
+    </w:p>
+    <w:p>
+      <w:pPr>
+        <w:pStyle w:val="Table"/>
+        <w:rPr>
+          <w:sz w:val="14"/>
+          <w:szCs w:val="14"/>
+        </w:rPr>
+      </w:pPr>
+      <w:r>
+        <w:rPr>
+          <w:sz w:val="14"/>
+          <w:szCs w:val="14"/>
+        </w:rPr>
+        <w:t>================================================================================================================</w:t>
+      </w:r>
+    </w:p>
+    <w:p>
+      <w:pPr>
+        <w:pStyle w:val="Table"/>
+        <w:rPr>
+          <w:sz w:val="14"/>
+          <w:szCs w:val="14"/>
+        </w:rPr>
+      </w:pPr>
+      <w:r>
+        <w:rPr>
+          <w:sz w:val="14"/>
+          <w:szCs w:val="14"/>
+        </w:rPr>
+        <w:t>0                Count  Statistics    pValue Result</w:t>
+      </w:r>
+    </w:p>
+    <w:p>
+      <w:pPr>
+        <w:pStyle w:val="Table"/>
+        <w:rPr>
+          <w:sz w:val="14"/>
+          <w:szCs w:val="14"/>
+        </w:rPr>
+      </w:pPr>
+      <w:r>
+        <w:rPr>
+          <w:sz w:val="14"/>
+          <w:szCs w:val="14"/>
+        </w:rPr>
+        <w:t xml:space="preserve">class                                              </w:t>
+      </w:r>
+    </w:p>
+    <w:p>
+      <w:pPr>
+        <w:pStyle w:val="Table"/>
+        <w:rPr>
+          <w:sz w:val="14"/>
+          <w:szCs w:val="14"/>
+        </w:rPr>
+      </w:pPr>
+      <w:r>
+        <w:rPr>
+          <w:sz w:val="14"/>
+          <w:szCs w:val="14"/>
+        </w:rPr>
+        <w:t>Iris-setosa         50    1.965706  0.374242   Pass</w:t>
+      </w:r>
+    </w:p>
+    <w:p>
+      <w:pPr>
+        <w:pStyle w:val="Table"/>
+        <w:rPr>
+          <w:sz w:val="14"/>
+          <w:szCs w:val="14"/>
+        </w:rPr>
+      </w:pPr>
+      <w:r>
+        <w:rPr>
+          <w:sz w:val="14"/>
+          <w:szCs w:val="14"/>
+        </w:rPr>
+        <w:t>Iris-versicolor     50    1.450966  0.484091   Pass</w:t>
+      </w:r>
+    </w:p>
+    <w:p>
+      <w:pPr>
+        <w:pStyle w:val="Table"/>
+        <w:rPr>
+          <w:sz w:val="14"/>
+          <w:szCs w:val="14"/>
+        </w:rPr>
+      </w:pPr>
+      <w:r>
+        <w:rPr>
+          <w:sz w:val="14"/>
+          <w:szCs w:val="14"/>
+        </w:rPr>
+        <w:t>Iris-virginica      50    2.566848  0.277087   Pass</w:t>
+      </w:r>
+    </w:p>
+    <w:p>
+      <w:pPr>
+        <w:pStyle w:val="Table"/>
+        <w:rPr>
+          <w:sz w:val="14"/>
+          <w:szCs w:val="14"/>
+        </w:rPr>
+      </w:pPr>
+      <w:r>
+        <w:rPr>
+          <w:sz w:val="14"/>
+          <w:szCs w:val="14"/>
+        </w:rPr>
+        <w:t>----------------------------------------------------------------------------------------------------------------</w:t>
+      </w:r>
+    </w:p>
+    <w:p>
+      <w:pPr>
+        <w:pStyle w:val="Table"/>
+        <w:rPr>
+          <w:sz w:val="14"/>
+          <w:szCs w:val="14"/>
+        </w:rPr>
+      </w:pPr>
+    </w:p>
+    <w:p>
+      <w:pPr>
+        <w:pStyle w:val="Table"/>
+        <w:rPr>
+          <w:sz w:val="14"/>
+          <w:szCs w:val="14"/>
+        </w:rPr>
+      </w:pPr>
+    </w:p>
+    <w:p>
+      <w:pPr>
+        <w:pStyle w:val="Table"/>
+        <w:rPr>
+          <w:sz w:val="14"/>
+          <w:szCs w:val="14"/>
+        </w:rPr>
+      </w:pPr>
+      <w:r>
+        <w:rPr>
+          <w:sz w:val="14"/>
+          <w:szCs w:val="14"/>
+        </w:rPr>
+        <w:lastRenderedPageBreak/>
+        <w:t>----------------------------------------------------------------------------------------------------------------</w:t>
+      </w:r>
+    </w:p>
+    <w:p>
+      <w:pPr>
+        <w:pStyle w:val="Table"/>
+        <w:rPr>
+          <w:sz w:val="14"/>
+          <w:szCs w:val="14"/>
+        </w:rPr>
+      </w:pPr>
+      <w:r>
+        <w:rPr>
+          <w:sz w:val="14"/>
+          <w:szCs w:val="14"/>
+        </w:rPr>
+        <w:t>Table 9: Anova test for sepal width sample</w:t>
+      </w:r>
+    </w:p>
+    <w:p>
+      <w:pPr>
+        <w:pStyle w:val="Table"/>
+        <w:rPr>
+          <w:sz w:val="14"/>
+          <w:szCs w:val="14"/>
+        </w:rPr>
+      </w:pPr>
+      <w:r>
+        <w:rPr>
+          <w:sz w:val="14"/>
+          <w:szCs w:val="14"/>
+        </w:rPr>
+        <w:t>================================================================================================================</w:t>
+      </w:r>
+    </w:p>
+    <w:p>
+      <w:pPr>
+        <w:pStyle w:val="Table"/>
+        <w:rPr>
+          <w:sz w:val="14"/>
+          <w:szCs w:val="14"/>
+        </w:rPr>
+      </w:pPr>
+      <w:r>
+        <w:rPr>
+          <w:sz w:val="14"/>
+          <w:szCs w:val="14"/>
+        </w:rPr>
+        <w:t xml:space="preserve">   Statistics        pValue</w:t>
+      </w:r>
+    </w:p>
+    <w:p>
+      <w:pPr>
+        <w:pStyle w:val="Table"/>
+        <w:rPr>
+          <w:sz w:val="14"/>
+          <w:szCs w:val="14"/>
+        </w:rPr>
+      </w:pPr>
+      <w:r>
+        <w:rPr>
+          <w:sz w:val="14"/>
+          <w:szCs w:val="14"/>
+        </w:rPr>
+        <w:t>0    49.16004  4.492017e-17</w:t>
+      </w:r>
+    </w:p>
+    <w:p>
+      <w:pPr>
+        <w:pStyle w:val="Table"/>
+        <w:rPr>
+          <w:sz w:val="14"/>
+          <w:szCs w:val="14"/>
+        </w:rPr>
+      </w:pPr>
+      <w:r>
+        <w:rPr>
+          <w:sz w:val="14"/>
+          <w:szCs w:val="14"/>
+        </w:rPr>
+        <w:t>----------------------------------------------------------------------------------------------------------------</w:t>
+      </w:r>
+    </w:p>
+    <w:p>
+      <w:pPr>
+        <w:pStyle w:val="Table"/>
+        <w:rPr>
+          <w:sz w:val="14"/>
+          <w:szCs w:val="14"/>
+        </w:rPr>
+      </w:pPr>
+    </w:p>
+    <w:p>
+      <w:pPr>
+        <w:pStyle w:val="Table"/>
+        <w:rPr>
+          <w:sz w:val="14"/>
+          <w:szCs w:val="14"/>
+        </w:rPr>
+      </w:pPr>
+    </w:p>
+    <w:p>
+      <w:pPr>
+        <w:pStyle w:val="Table"/>
+        <w:rPr>
+          <w:sz w:val="14"/>
+          <w:szCs w:val="14"/>
+        </w:rPr>
+      </w:pPr>
+    </w:p>
+    <w:p>
+      <w:pPr>
+        <w:pStyle w:val="Heading3"/>
+        <w:numPr>
+          <w:ilvl w:val="1"/>
+          <w:numId w:val="1"/>
+        </w:numPr>
+      </w:pPr>
+      <w:r>
+        <w:t>Petal</w:t>
+      </w:r>
+      <w:r>
+        <w:t xml:space="preserve"> length</w:t>
+      </w:r>
+    </w:p>
+    <w:p>
+      <w:r>
+        <w:t>Both petal dimensions had the largest calculated correlation to the clas</w:t>
+      </w:r>
+      <w:r>
+        <w:t>s</w:t>
+      </w:r>
+      <w:r>
+        <w:t xml:space="preserve"> (Table 3)</w:t>
+      </w:r>
+      <w:r>
+        <w:t>.</w:t>
+      </w:r>
     </w:p>
     <w:tbl>
       <w:tblPr>
@@ -1342,7 +2098,7 @@
                           </pic:cNvPicPr>
                         </pic:nvPicPr>
                         <pic:blipFill>
-                          <a:blip r:embed="rId10" cstate="print">
+                          <a:blip r:embed="rId11" cstate="print">
                             <a:extLst>
                               <a:ext uri="{28A0092B-C50C-407E-A947-70E740481C1C}">
                                 <a14:useLocalDpi xmlns:a14="http://schemas.microsoft.com/office/drawing/2010/main" val="0"/>
@@ -1424,7 +2180,7 @@
                           </pic:cNvPicPr>
                         </pic:nvPicPr>
                         <pic:blipFill>
-                          <a:blip r:embed="rId11" cstate="print">
+                          <a:blip r:embed="rId12" cstate="print">
                             <a:extLst>
                               <a:ext uri="{28A0092B-C50C-407E-A947-70E740481C1C}">
                                 <a14:useLocalDpi xmlns:a14="http://schemas.microsoft.com/office/drawing/2010/main" val="0"/>
@@ -1513,7 +2269,7 @@
                           </pic:cNvPicPr>
                         </pic:nvPicPr>
                         <pic:blipFill>
-                          <a:blip r:embed="rId12" cstate="print">
+                          <a:blip r:embed="rId13" cstate="print">
                             <a:extLst>
                               <a:ext uri="{28A0092B-C50C-407E-A947-70E740481C1C}">
                                 <a14:useLocalDpi xmlns:a14="http://schemas.microsoft.com/office/drawing/2010/main" val="0"/>
@@ -1601,7 +2357,7 @@
                           </pic:cNvPicPr>
                         </pic:nvPicPr>
                         <pic:blipFill>
-                          <a:blip r:embed="rId13" cstate="print">
+                          <a:blip r:embed="rId14" cstate="print">
                             <a:extLst>
                               <a:ext uri="{28A0092B-C50C-407E-A947-70E740481C1C}">
                                 <a14:useLocalDpi xmlns:a14="http://schemas.microsoft.com/office/drawing/2010/main" val="0"/>
@@ -2811,4 +3567,41 @@
     </a:ext>
   </a:extLst>
 </a:theme>
+</file>
+
+<file path=customXml/item1.xml><?xml version="1.0" encoding="utf-8"?>
+<b:Sources xmlns:b="http://schemas.openxmlformats.org/officeDocument/2006/bibliography" xmlns="http://schemas.openxmlformats.org/officeDocument/2006/bibliography" SelectedStyle="\IEEE2006OfficeOnline.xsl" StyleName="IEEE" Version="2006">
+  <b:Source>
+    <b:Tag>Reb20</b:Tag>
+    <b:SourceType>InternetSite</b:SourceType>
+    <b:Guid>{4550A0E6-7CBD-4D14-A8AE-A31E68016A7C}</b:Guid>
+    <b:Author>
+      <b:Author>
+        <b:NameList>
+          <b:Person>
+            <b:Last>Bevans</b:Last>
+            <b:First>Rebecca</b:First>
+          </b:Person>
+        </b:NameList>
+      </b:Author>
+    </b:Author>
+    <b:Title>https://www.scribbr.com</b:Title>
+    <b:Year>2020</b:Year>
+    <b:Month>03</b:Month>
+    <b:Day>6</b:Day>
+    <b:YearAccessed>2021</b:YearAccessed>
+    <b:MonthAccessed>04</b:MonthAccessed>
+    <b:DayAccessed>29</b:DayAccessed>
+    <b:URL>https://www.scribbr.com/statistics/one-way-anova/</b:URL>
+    <b:RefOrder>1</b:RefOrder>
+  </b:Source>
+</b:Sources>
+</file>
+
+<file path=customXml/itemProps1.xml><?xml version="1.0" encoding="utf-8"?>
+<ds:datastoreItem xmlns:ds="http://schemas.openxmlformats.org/officeDocument/2006/customXml" ds:itemID="{BA2C134B-B683-4B29-A114-F0B19D398093}">
+  <ds:schemaRefs>
+    <ds:schemaRef ds:uri="http://schemas.openxmlformats.org/officeDocument/2006/bibliography"/>
+  </ds:schemaRefs>
+</ds:datastoreItem>
 </file>
</xml_diff>

<commit_message>
Measurement frequency added to Summary.txt output as a separate table
</commit_message>
<xml_diff>
--- a/Report/PANDS 2021 Project Report.docx
+++ b/Report/PANDS 2021 Project Report.docx
@@ -413,9 +413,9 @@
           <w:szCs w:val="14"/>
         </w:rPr>
         <w:drawing>
-          <wp:inline distT="0" distB="0" distL="0" distR="0" wp14:anchorId="27DC7CFC" wp14:editId="56C3328D">
-            <wp:extent cx="4181475" cy="3136105"/>
-            <wp:effectExtent l="0" t="0" r="0" b="7620"/>
+          <wp:inline distT="0" distB="0" distL="0" distR="0" wp14:anchorId="27DC7CFC" wp14:editId="27A0CD00">
+            <wp:extent cx="3372928" cy="2529696"/>
+            <wp:effectExtent l="0" t="0" r="0" b="4445"/>
             <wp:docPr id="1" name="Picture 1"/>
             <wp:cNvGraphicFramePr>
               <a:graphicFrameLocks xmlns:a="http://schemas.openxmlformats.org/drawingml/2006/main" noChangeAspect="1"/>
@@ -430,7 +430,7 @@
                     </pic:cNvPicPr>
                   </pic:nvPicPr>
                   <pic:blipFill>
-                    <a:blip r:embed="rId6" cstate="print">
+                    <a:blip r:embed="rId8" cstate="print">
                       <a:extLst>
                         <a:ext uri="{28A0092B-C50C-407E-A947-70E740481C1C}">
                           <a14:useLocalDpi xmlns:a14="http://schemas.microsoft.com/office/drawing/2010/main" val="0"/>
@@ -445,7 +445,7 @@
                   <pic:spPr bwMode="auto">
                     <a:xfrm>
                       <a:off x="0" y="0"/>
-                      <a:ext cx="4216079" cy="3162058"/>
+                      <a:ext cx="3415962" cy="2561971"/>
                     </a:xfrm>
                     <a:prstGeom prst="rect">
                       <a:avLst/>
@@ -517,7 +517,19 @@
       </w:pPr>
       <w:r>
         <w:lastRenderedPageBreak/>
-        <w:t>Variable to Class correlation</w:t>
+        <w:t xml:space="preserve">Correlation of </w:t>
+      </w:r>
+      <w:r>
+        <w:t>Variable</w:t>
+      </w:r>
+      <w:r>
+        <w:t>s</w:t>
+      </w:r>
+      <w:r>
+        <w:t xml:space="preserve"> to </w:t>
+      </w:r>
+      <w:r>
+        <w:t>Class</w:t>
       </w:r>
     </w:p>
     <w:p/>
@@ -550,16 +562,17 @@
         <w:t xml:space="preserve"> </w:t>
       </w:r>
       <w:r>
-        <w:t>the variables to the Class</w:t>
-      </w:r>
-      <w:r>
-        <w:t xml:space="preserve">. Because Class is </w:t>
-      </w:r>
-      <w:proofErr w:type="gramStart"/>
-      <w:r>
-        <w:t>a</w:t>
-      </w:r>
-      <w:proofErr w:type="gramEnd"/>
+        <w:t>4</w:t>
+      </w:r>
+      <w:r>
+        <w:t xml:space="preserve"> variables to the Class</w:t>
+      </w:r>
+      <w:r>
+        <w:t>. Because Class is a</w:t>
+      </w:r>
+      <w:r>
+        <w:t>n</w:t>
+      </w:r>
       <w:r>
         <w:t xml:space="preserve"> attribute column (non-numerical) and coefficients can be only calculated between a pair of numerical values, an integer number 1-3 will be assigned to every Class in new </w:t>
       </w:r>
@@ -570,7 +583,13 @@
         <w:t>numClass</w:t>
       </w:r>
       <w:r>
-        <w:t xml:space="preserve"> column and this column will be used for correlation coefficient calculations:</w:t>
+        <w:t xml:space="preserve"> </w:t>
+      </w:r>
+      <w:r>
+        <w:t>column,</w:t>
+      </w:r>
+      <w:r>
+        <w:t xml:space="preserve"> and this column will be used for correlation coefficient calculations:</w:t>
       </w:r>
     </w:p>
     <w:p>
@@ -752,7 +771,13 @@
         <w:t xml:space="preserve"> have the largest correlation coefficient to Class (both around 0.95, where 0 is no correlation at all, 1 is a strong positive correlation and -1 strong negative)</w:t>
       </w:r>
       <w:r>
-        <w:t xml:space="preserve"> which suggests that they could be useful in species classification</w:t>
+        <w:t xml:space="preserve"> which suggests that they could be useful </w:t>
+      </w:r>
+      <w:r>
+        <w:t>for</w:t>
+      </w:r>
+      <w:r>
+        <w:t xml:space="preserve"> species classification</w:t>
       </w:r>
       <w:r>
         <w:t>.</w:t>
@@ -772,13 +797,13 @@
         <w:t xml:space="preserve"> the other hand </w:t>
       </w:r>
       <w:r>
-        <w:t xml:space="preserve">don’t seem to be strongly correlated to Class and it seems that these variables wouldn’t be useful in classification </w:t>
-      </w:r>
-      <w:r>
-        <w:t>of</w:t>
-      </w:r>
-      <w:r>
-        <w:t xml:space="preserve"> these flowers.</w:t>
+        <w:t xml:space="preserve">don’t seem to be strongly correlated to Class and it seems that these variables wouldn’t be useful </w:t>
+      </w:r>
+      <w:r>
+        <w:t>for</w:t>
+      </w:r>
+      <w:r>
+        <w:t xml:space="preserve"> classification.</w:t>
       </w:r>
     </w:p>
     <w:p>
@@ -984,7 +1009,7 @@
                           </pic:cNvPicPr>
                         </pic:nvPicPr>
                         <pic:blipFill>
-                          <a:blip r:embed="rId7" cstate="print">
+                          <a:blip r:embed="rId9" cstate="print">
                             <a:extLst>
                               <a:ext uri="{28A0092B-C50C-407E-A947-70E740481C1C}">
                                 <a14:useLocalDpi xmlns:a14="http://schemas.microsoft.com/office/drawing/2010/main" val="0"/>
@@ -1063,7 +1088,7 @@
                           </pic:cNvPicPr>
                         </pic:nvPicPr>
                         <pic:blipFill>
-                          <a:blip r:embed="rId8" cstate="print">
+                          <a:blip r:embed="rId10" cstate="print">
                             <a:extLst>
                               <a:ext uri="{28A0092B-C50C-407E-A947-70E740481C1C}">
                                 <a14:useLocalDpi xmlns:a14="http://schemas.microsoft.com/office/drawing/2010/main" val="0"/>
@@ -1119,24 +1144,13 @@
           <w:szCs w:val="24"/>
         </w:rPr>
       </w:pPr>
-    </w:p>
-    <w:p>
-      <w:pPr>
-        <w:ind w:firstLine="720"/>
+      <w:r>
         <w:rPr>
           <w:rFonts w:asciiTheme="majorHAnsi" w:eastAsiaTheme="majorEastAsia" w:hAnsiTheme="majorHAnsi" w:cstheme="majorBidi"/>
           <w:color w:val="1F3763" w:themeColor="accent1" w:themeShade="7F"/>
           <w:sz w:val="24"/>
           <w:szCs w:val="24"/>
         </w:rPr>
-      </w:pPr>
-      <w:r>
-        <w:rPr>
-          <w:rFonts w:asciiTheme="majorHAnsi" w:eastAsiaTheme="majorEastAsia" w:hAnsiTheme="majorHAnsi" w:cstheme="majorBidi"/>
-          <w:color w:val="1F3763" w:themeColor="accent1" w:themeShade="7F"/>
-          <w:sz w:val="24"/>
-          <w:szCs w:val="24"/>
-        </w:rPr>
         <w:lastRenderedPageBreak/>
         <w:t>3.1.1 Normality test and ANOVA</w:t>
       </w:r>
@@ -1149,15 +1163,7 @@
         <w:t xml:space="preserve">It is not possible to classify single flower based on Sepal Length alone, but are the Sepal Length statistically significantly different for each species? To answer this question, we can run ANOVA test (analysis of variance). </w:t>
       </w:r>
       <w:r>
-        <w:t xml:space="preserve">The ANOVA test can be only </w:t>
-      </w:r>
-      <w:proofErr w:type="gramStart"/>
-      <w:r>
-        <w:t>ran</w:t>
-      </w:r>
-      <w:proofErr w:type="gramEnd"/>
-      <w:r>
-        <w:t xml:space="preserve"> on normal</w:t>
+        <w:t>The ANOVA test can be only ran on normal</w:t>
       </w:r>
       <w:r>
         <w:t>ly distributed</w:t>
@@ -1233,23 +1239,7 @@
           <w:sz w:val="14"/>
           <w:szCs w:val="14"/>
         </w:rPr>
-        <w:t xml:space="preserve">0                </w:t>
-      </w:r>
-      <w:proofErr w:type="gramStart"/>
-      <w:r>
-        <w:rPr>
-          <w:sz w:val="14"/>
-          <w:szCs w:val="14"/>
-        </w:rPr>
-        <w:t>Count  Statistics</w:t>
-      </w:r>
-      <w:proofErr w:type="gramEnd"/>
-      <w:r>
-        <w:rPr>
-          <w:sz w:val="14"/>
-          <w:szCs w:val="14"/>
-        </w:rPr>
-        <w:t xml:space="preserve">    </w:t>
+        <w:t xml:space="preserve">0                Count  Statistics    </w:t>
       </w:r>
       <w:proofErr w:type="spellStart"/>
       <w:r>
@@ -1313,87 +1303,39 @@
           <w:sz w:val="14"/>
           <w:szCs w:val="14"/>
         </w:rPr>
-        <w:t xml:space="preserve">         50    </w:t>
-      </w:r>
-      <w:proofErr w:type="gramStart"/>
-      <w:r>
-        <w:rPr>
-          <w:sz w:val="14"/>
-          <w:szCs w:val="14"/>
-        </w:rPr>
-        <w:t>0.194163  0.907482</w:t>
-      </w:r>
-      <w:proofErr w:type="gramEnd"/>
-      <w:r>
-        <w:rPr>
-          <w:sz w:val="14"/>
-          <w:szCs w:val="14"/>
-        </w:rPr>
-        <w:t xml:space="preserve">   Pass</w:t>
-      </w:r>
-    </w:p>
-    <w:p>
-      <w:pPr>
-        <w:pStyle w:val="Table"/>
-        <w:rPr>
-          <w:sz w:val="14"/>
-          <w:szCs w:val="14"/>
-        </w:rPr>
-      </w:pPr>
-      <w:r>
-        <w:rPr>
-          <w:sz w:val="14"/>
-          <w:szCs w:val="14"/>
-        </w:rPr>
-        <w:t xml:space="preserve">Iris-versicolor     50    </w:t>
-      </w:r>
-      <w:proofErr w:type="gramStart"/>
-      <w:r>
-        <w:rPr>
-          <w:sz w:val="14"/>
-          <w:szCs w:val="14"/>
-        </w:rPr>
-        <w:t>0.841445  0.656572</w:t>
-      </w:r>
-      <w:proofErr w:type="gramEnd"/>
-      <w:r>
-        <w:rPr>
-          <w:sz w:val="14"/>
-          <w:szCs w:val="14"/>
-        </w:rPr>
-        <w:t xml:space="preserve">   Pass</w:t>
-      </w:r>
-    </w:p>
-    <w:p>
-      <w:pPr>
-        <w:pStyle w:val="Table"/>
-        <w:rPr>
-          <w:sz w:val="14"/>
-          <w:szCs w:val="14"/>
-        </w:rPr>
-      </w:pPr>
-      <w:r>
-        <w:rPr>
-          <w:sz w:val="14"/>
-          <w:szCs w:val="14"/>
-        </w:rPr>
-        <w:t xml:space="preserve">Iris-virginica      50    </w:t>
-      </w:r>
-      <w:proofErr w:type="gramStart"/>
-      <w:r>
-        <w:rPr>
-          <w:sz w:val="14"/>
-          <w:szCs w:val="14"/>
-        </w:rPr>
-        <w:t>0.208899  0.900820</w:t>
-      </w:r>
-      <w:proofErr w:type="gramEnd"/>
-      <w:r>
-        <w:rPr>
-          <w:sz w:val="14"/>
-          <w:szCs w:val="14"/>
-        </w:rPr>
-        <w:t xml:space="preserve">   Pass</w:t>
+        <w:t xml:space="preserve">         50    0.194163  0.907482   Pass</w:t>
+      </w:r>
+    </w:p>
+    <w:p>
+      <w:pPr>
+        <w:pStyle w:val="Table"/>
+        <w:rPr>
+          <w:sz w:val="14"/>
+          <w:szCs w:val="14"/>
+        </w:rPr>
+      </w:pPr>
+      <w:r>
+        <w:rPr>
+          <w:sz w:val="14"/>
+          <w:szCs w:val="14"/>
+        </w:rPr>
+        <w:t>Iris-versicolor     50    0.841445  0.656572   Pass</w:t>
+      </w:r>
+    </w:p>
+    <w:p>
+      <w:pPr>
+        <w:pStyle w:val="Table"/>
+        <w:rPr>
+          <w:sz w:val="14"/>
+          <w:szCs w:val="14"/>
+        </w:rPr>
+      </w:pPr>
+      <w:r>
+        <w:rPr>
+          <w:sz w:val="14"/>
+          <w:szCs w:val="14"/>
+        </w:rPr>
+        <w:t>Iris-virginica      50    0.208899  0.900820   Pass</w:t>
       </w:r>
     </w:p>
     <w:p>
@@ -1579,21 +1521,12 @@
           <w:szCs w:val="14"/>
         </w:rPr>
       </w:pPr>
-      <w:proofErr w:type="gramStart"/>
-      <w:r>
-        <w:rPr>
-          <w:sz w:val="14"/>
-          <w:szCs w:val="14"/>
-        </w:rPr>
-        <w:t>0  119.264502</w:t>
-      </w:r>
-      <w:proofErr w:type="gramEnd"/>
-      <w:r>
-        <w:rPr>
-          <w:sz w:val="14"/>
-          <w:szCs w:val="14"/>
-        </w:rPr>
-        <w:t xml:space="preserve">  1.669669e-31</w:t>
+      <w:r>
+        <w:rPr>
+          <w:sz w:val="14"/>
+          <w:szCs w:val="14"/>
+        </w:rPr>
+        <w:t>0  119.264502  1.669669e-31</w:t>
       </w:r>
     </w:p>
     <w:p>
@@ -1612,7 +1545,6 @@
         <w:t>----------------------------------------------------------------------------------------------------------------</w:t>
       </w:r>
     </w:p>
-    <w:p/>
     <w:p>
       <w:pPr>
         <w:pStyle w:val="Table"/>
@@ -1713,7 +1645,7 @@
                           </pic:cNvPicPr>
                         </pic:nvPicPr>
                         <pic:blipFill>
-                          <a:blip r:embed="rId9" cstate="print">
+                          <a:blip r:embed="rId11" cstate="print">
                             <a:extLst>
                               <a:ext uri="{28A0092B-C50C-407E-A947-70E740481C1C}">
                                 <a14:useLocalDpi xmlns:a14="http://schemas.microsoft.com/office/drawing/2010/main" val="0"/>
@@ -1813,7 +1745,7 @@
                           </pic:cNvPicPr>
                         </pic:nvPicPr>
                         <pic:blipFill>
-                          <a:blip r:embed="rId10" cstate="print">
+                          <a:blip r:embed="rId12" cstate="print">
                             <a:extLst>
                               <a:ext uri="{28A0092B-C50C-407E-A947-70E740481C1C}">
                                 <a14:useLocalDpi xmlns:a14="http://schemas.microsoft.com/office/drawing/2010/main" val="0"/>
@@ -1894,33 +1826,26 @@
           <w:rFonts w:asciiTheme="minorHAnsi" w:hAnsiTheme="minorHAnsi" w:cstheme="minorBidi"/>
         </w:rPr>
       </w:pPr>
-      <w:proofErr w:type="gramStart"/>
       <w:r>
         <w:rPr>
           <w:rFonts w:asciiTheme="minorHAnsi" w:hAnsiTheme="minorHAnsi" w:cstheme="minorBidi"/>
         </w:rPr>
-        <w:t>Similar to</w:t>
-      </w:r>
-      <w:proofErr w:type="gramEnd"/>
+        <w:t xml:space="preserve">Similar to </w:t>
+      </w:r>
       <w:r>
         <w:rPr>
           <w:rFonts w:asciiTheme="minorHAnsi" w:hAnsiTheme="minorHAnsi" w:cstheme="minorBidi"/>
         </w:rPr>
-        <w:t xml:space="preserve"> </w:t>
-      </w:r>
-      <w:r>
+        <w:t>Sepal length, all the data in 3 classes appear to be distributed normally (Table 8) and we can conclude that their means are different (Table 9):</w:t>
+      </w:r>
+    </w:p>
+    <w:p>
+      <w:pPr>
+        <w:pStyle w:val="Table"/>
+        <w:ind w:firstLine="720"/>
         <w:rPr>
           <w:rFonts w:asciiTheme="minorHAnsi" w:hAnsiTheme="minorHAnsi" w:cstheme="minorBidi"/>
         </w:rPr>
-        <w:t>Sepal length, all the data in 3 classes appear to be distributed normally (Table 8) and we can conclude that their means are different (Table 9):</w:t>
-      </w:r>
-    </w:p>
-    <w:p>
-      <w:pPr>
-        <w:pStyle w:val="Table"/>
-        <w:rPr>
-          <w:rFonts w:asciiTheme="minorHAnsi" w:hAnsiTheme="minorHAnsi" w:cstheme="minorBidi"/>
-        </w:rPr>
       </w:pPr>
     </w:p>
     <w:p>
@@ -1984,23 +1909,7 @@
           <w:sz w:val="14"/>
           <w:szCs w:val="14"/>
         </w:rPr>
-        <w:t xml:space="preserve">0                </w:t>
-      </w:r>
-      <w:proofErr w:type="gramStart"/>
-      <w:r>
-        <w:rPr>
-          <w:sz w:val="14"/>
-          <w:szCs w:val="14"/>
-        </w:rPr>
-        <w:t>Count  Statistics</w:t>
-      </w:r>
-      <w:proofErr w:type="gramEnd"/>
-      <w:r>
-        <w:rPr>
-          <w:sz w:val="14"/>
-          <w:szCs w:val="14"/>
-        </w:rPr>
-        <w:t xml:space="preserve">    </w:t>
+        <w:t xml:space="preserve">0                Count  Statistics    </w:t>
       </w:r>
       <w:proofErr w:type="spellStart"/>
       <w:r>
@@ -2064,87 +1973,39 @@
           <w:sz w:val="14"/>
           <w:szCs w:val="14"/>
         </w:rPr>
-        <w:t xml:space="preserve">         50    </w:t>
-      </w:r>
-      <w:proofErr w:type="gramStart"/>
-      <w:r>
-        <w:rPr>
-          <w:sz w:val="14"/>
-          <w:szCs w:val="14"/>
-        </w:rPr>
-        <w:t>1.965706  0.374242</w:t>
-      </w:r>
-      <w:proofErr w:type="gramEnd"/>
-      <w:r>
-        <w:rPr>
-          <w:sz w:val="14"/>
-          <w:szCs w:val="14"/>
-        </w:rPr>
-        <w:t xml:space="preserve">   Pass</w:t>
-      </w:r>
-    </w:p>
-    <w:p>
-      <w:pPr>
-        <w:pStyle w:val="Table"/>
-        <w:rPr>
-          <w:sz w:val="14"/>
-          <w:szCs w:val="14"/>
-        </w:rPr>
-      </w:pPr>
-      <w:r>
-        <w:rPr>
-          <w:sz w:val="14"/>
-          <w:szCs w:val="14"/>
-        </w:rPr>
-        <w:t xml:space="preserve">Iris-versicolor     50    </w:t>
-      </w:r>
-      <w:proofErr w:type="gramStart"/>
-      <w:r>
-        <w:rPr>
-          <w:sz w:val="14"/>
-          <w:szCs w:val="14"/>
-        </w:rPr>
-        <w:t>1.450966  0.484091</w:t>
-      </w:r>
-      <w:proofErr w:type="gramEnd"/>
-      <w:r>
-        <w:rPr>
-          <w:sz w:val="14"/>
-          <w:szCs w:val="14"/>
-        </w:rPr>
-        <w:t xml:space="preserve">   Pass</w:t>
-      </w:r>
-    </w:p>
-    <w:p>
-      <w:pPr>
-        <w:pStyle w:val="Table"/>
-        <w:rPr>
-          <w:sz w:val="14"/>
-          <w:szCs w:val="14"/>
-        </w:rPr>
-      </w:pPr>
-      <w:r>
-        <w:rPr>
-          <w:sz w:val="14"/>
-          <w:szCs w:val="14"/>
-        </w:rPr>
-        <w:t xml:space="preserve">Iris-virginica      50    </w:t>
-      </w:r>
-      <w:proofErr w:type="gramStart"/>
-      <w:r>
-        <w:rPr>
-          <w:sz w:val="14"/>
-          <w:szCs w:val="14"/>
-        </w:rPr>
-        <w:t>2.566848  0.277087</w:t>
-      </w:r>
-      <w:proofErr w:type="gramEnd"/>
-      <w:r>
-        <w:rPr>
-          <w:sz w:val="14"/>
-          <w:szCs w:val="14"/>
-        </w:rPr>
-        <w:t xml:space="preserve">   Pass</w:t>
+        <w:t xml:space="preserve">         50    1.965706  0.374242   Pass</w:t>
+      </w:r>
+    </w:p>
+    <w:p>
+      <w:pPr>
+        <w:pStyle w:val="Table"/>
+        <w:rPr>
+          <w:sz w:val="14"/>
+          <w:szCs w:val="14"/>
+        </w:rPr>
+      </w:pPr>
+      <w:r>
+        <w:rPr>
+          <w:sz w:val="14"/>
+          <w:szCs w:val="14"/>
+        </w:rPr>
+        <w:t>Iris-versicolor     50    1.450966  0.484091   Pass</w:t>
+      </w:r>
+    </w:p>
+    <w:p>
+      <w:pPr>
+        <w:pStyle w:val="Table"/>
+        <w:rPr>
+          <w:sz w:val="14"/>
+          <w:szCs w:val="14"/>
+        </w:rPr>
+      </w:pPr>
+      <w:r>
+        <w:rPr>
+          <w:sz w:val="14"/>
+          <w:szCs w:val="14"/>
+        </w:rPr>
+        <w:t>Iris-virginica      50    2.566848  0.277087   Pass</w:t>
       </w:r>
     </w:p>
     <w:p>
@@ -2180,21 +2041,11 @@
           <w:szCs w:val="14"/>
         </w:rPr>
       </w:pPr>
-    </w:p>
-    <w:p>
-      <w:pPr>
-        <w:pStyle w:val="Table"/>
-        <w:rPr>
-          <w:sz w:val="14"/>
-          <w:szCs w:val="14"/>
-        </w:rPr>
-      </w:pPr>
-      <w:r>
-        <w:rPr>
-          <w:sz w:val="14"/>
-          <w:szCs w:val="14"/>
-        </w:rPr>
-        <w:lastRenderedPageBreak/>
+      <w:r>
+        <w:rPr>
+          <w:sz w:val="14"/>
+          <w:szCs w:val="14"/>
+        </w:rPr>
         <w:t>----------------------------------------------------------------------------------------------------------------</w:t>
       </w:r>
     </w:p>
@@ -2284,23 +2135,7 @@
           <w:sz w:val="14"/>
           <w:szCs w:val="14"/>
         </w:rPr>
-        <w:t xml:space="preserve">0    </w:t>
-      </w:r>
-      <w:proofErr w:type="gramStart"/>
-      <w:r>
-        <w:rPr>
-          <w:sz w:val="14"/>
-          <w:szCs w:val="14"/>
-        </w:rPr>
-        <w:t>49.16004  4.492017e</w:t>
-      </w:r>
-      <w:proofErr w:type="gramEnd"/>
-      <w:r>
-        <w:rPr>
-          <w:sz w:val="14"/>
-          <w:szCs w:val="14"/>
-        </w:rPr>
-        <w:t>-17</w:t>
+        <w:t>0    49.16004  4.492017e-17</w:t>
       </w:r>
     </w:p>
     <w:p>
@@ -2318,15 +2153,6 @@
         </w:rPr>
         <w:t>----------------------------------------------------------------------------------------------------------------</w:t>
       </w:r>
-    </w:p>
-    <w:p>
-      <w:pPr>
-        <w:pStyle w:val="Table"/>
-        <w:rPr>
-          <w:sz w:val="14"/>
-          <w:szCs w:val="14"/>
-        </w:rPr>
-      </w:pPr>
     </w:p>
     <w:p>
       <w:pPr>
@@ -2414,15 +2240,6 @@
       <w:r>
         <w:t xml:space="preserve"> </w:t>
       </w:r>
-    </w:p>
-    <w:p>
-      <w:pPr>
-        <w:rPr>
-          <w:rFonts w:ascii="Courier New" w:hAnsi="Courier New" w:cs="Courier New"/>
-          <w:sz w:val="14"/>
-          <w:szCs w:val="14"/>
-        </w:rPr>
-      </w:pPr>
     </w:p>
     <w:tbl>
       <w:tblPr>
@@ -2473,7 +2290,7 @@
                           </pic:cNvPicPr>
                         </pic:nvPicPr>
                         <pic:blipFill>
-                          <a:blip r:embed="rId11" cstate="print">
+                          <a:blip r:embed="rId13" cstate="print">
                             <a:extLst>
                               <a:ext uri="{28A0092B-C50C-407E-A947-70E740481C1C}">
                                 <a14:useLocalDpi xmlns:a14="http://schemas.microsoft.com/office/drawing/2010/main" val="0"/>
@@ -2555,7 +2372,7 @@
                           </pic:cNvPicPr>
                         </pic:nvPicPr>
                         <pic:blipFill>
-                          <a:blip r:embed="rId12" cstate="print">
+                          <a:blip r:embed="rId14" cstate="print">
                             <a:extLst>
                               <a:ext uri="{28A0092B-C50C-407E-A947-70E740481C1C}">
                                 <a14:useLocalDpi xmlns:a14="http://schemas.microsoft.com/office/drawing/2010/main" val="0"/>
@@ -2794,25 +2611,24 @@
           <w:sz w:val="14"/>
           <w:szCs w:val="14"/>
         </w:rPr>
-        <w:t xml:space="preserve">                       count   mean       </w:t>
-      </w:r>
-      <w:proofErr w:type="gramStart"/>
-      <w:r>
+        <w:t xml:space="preserve">                       count   mean       std  min  25%   50%    75%  max                        </w:t>
+      </w:r>
+    </w:p>
+    <w:p>
+      <w:pPr>
         <w:rPr>
           <w:rFonts w:ascii="Courier New" w:hAnsi="Courier New" w:cs="Courier New"/>
           <w:sz w:val="14"/>
           <w:szCs w:val="14"/>
         </w:rPr>
-        <w:t>std  min</w:t>
-      </w:r>
-      <w:proofErr w:type="gramEnd"/>
+      </w:pPr>
       <w:r>
         <w:rPr>
           <w:rFonts w:ascii="Courier New" w:hAnsi="Courier New" w:cs="Courier New"/>
           <w:sz w:val="14"/>
           <w:szCs w:val="14"/>
         </w:rPr>
-        <w:t xml:space="preserve">  25%   50%    75%  max                        </w:t>
+        <w:t xml:space="preserve">class                                                                                            </w:t>
       </w:r>
     </w:p>
     <w:p>
@@ -2829,130 +2645,59 @@
           <w:sz w:val="14"/>
           <w:szCs w:val="14"/>
         </w:rPr>
-        <w:t xml:space="preserve">class                                                                                            </w:t>
-      </w:r>
-    </w:p>
-    <w:p>
-      <w:pPr>
+        <w:t>Iris-</w:t>
+      </w:r>
+      <w:proofErr w:type="spellStart"/>
+      <w:r>
         <w:rPr>
           <w:rFonts w:ascii="Courier New" w:hAnsi="Courier New" w:cs="Courier New"/>
           <w:sz w:val="14"/>
           <w:szCs w:val="14"/>
         </w:rPr>
-      </w:pPr>
+        <w:t>setosa</w:t>
+      </w:r>
+      <w:proofErr w:type="spellEnd"/>
       <w:r>
         <w:rPr>
           <w:rFonts w:ascii="Courier New" w:hAnsi="Courier New" w:cs="Courier New"/>
           <w:sz w:val="14"/>
           <w:szCs w:val="14"/>
         </w:rPr>
-        <w:t>Iris-</w:t>
-      </w:r>
-      <w:proofErr w:type="spellStart"/>
-      <w:r>
+        <w:t xml:space="preserve">             50.0  1.462  0.173664  1.0  1.4  1.50  1.575  1.9    0.941008    1.982992</w:t>
+      </w:r>
+    </w:p>
+    <w:p>
+      <w:pPr>
         <w:rPr>
           <w:rFonts w:ascii="Courier New" w:hAnsi="Courier New" w:cs="Courier New"/>
           <w:sz w:val="14"/>
           <w:szCs w:val="14"/>
         </w:rPr>
-        <w:t>setosa</w:t>
-      </w:r>
-      <w:proofErr w:type="spellEnd"/>
+      </w:pPr>
       <w:r>
         <w:rPr>
           <w:rFonts w:ascii="Courier New" w:hAnsi="Courier New" w:cs="Courier New"/>
           <w:sz w:val="14"/>
           <w:szCs w:val="14"/>
         </w:rPr>
-        <w:t xml:space="preserve">             </w:t>
-      </w:r>
-      <w:proofErr w:type="gramStart"/>
-      <w:r>
+        <w:t>Iris-versicolor         50.0  4.260  0.469911  3.0  4.0  4.35  4.600  5.1    2.850267    5.669733</w:t>
+      </w:r>
+    </w:p>
+    <w:p>
+      <w:pPr>
         <w:rPr>
           <w:rFonts w:ascii="Courier New" w:hAnsi="Courier New" w:cs="Courier New"/>
           <w:sz w:val="14"/>
           <w:szCs w:val="14"/>
         </w:rPr>
-        <w:t>50.0  1.462</w:t>
-      </w:r>
-      <w:proofErr w:type="gramEnd"/>
+      </w:pPr>
       <w:r>
         <w:rPr>
           <w:rFonts w:ascii="Courier New" w:hAnsi="Courier New" w:cs="Courier New"/>
           <w:sz w:val="14"/>
           <w:szCs w:val="14"/>
         </w:rPr>
-        <w:t xml:space="preserve">  0.173664  1.0  1.4  1.50  1.575  1.9    0.941008    1.982992</w:t>
-      </w:r>
-    </w:p>
-    <w:p>
-      <w:pPr>
-        <w:rPr>
-          <w:rFonts w:ascii="Courier New" w:hAnsi="Courier New" w:cs="Courier New"/>
-          <w:sz w:val="14"/>
-          <w:szCs w:val="14"/>
-        </w:rPr>
-      </w:pPr>
-      <w:r>
-        <w:rPr>
-          <w:rFonts w:ascii="Courier New" w:hAnsi="Courier New" w:cs="Courier New"/>
-          <w:sz w:val="14"/>
-          <w:szCs w:val="14"/>
-        </w:rPr>
-        <w:t xml:space="preserve">Iris-versicolor         </w:t>
-      </w:r>
-      <w:proofErr w:type="gramStart"/>
-      <w:r>
-        <w:rPr>
-          <w:rFonts w:ascii="Courier New" w:hAnsi="Courier New" w:cs="Courier New"/>
-          <w:sz w:val="14"/>
-          <w:szCs w:val="14"/>
-        </w:rPr>
-        <w:t>50.0  4.260</w:t>
-      </w:r>
-      <w:proofErr w:type="gramEnd"/>
-      <w:r>
-        <w:rPr>
-          <w:rFonts w:ascii="Courier New" w:hAnsi="Courier New" w:cs="Courier New"/>
-          <w:sz w:val="14"/>
-          <w:szCs w:val="14"/>
-        </w:rPr>
-        <w:t xml:space="preserve">  0.469911  3.0  4.0  4.35  4.600  5.1    2.850267    5.669733</w:t>
-      </w:r>
-    </w:p>
-    <w:p>
-      <w:pPr>
-        <w:rPr>
-          <w:rFonts w:ascii="Courier New" w:hAnsi="Courier New" w:cs="Courier New"/>
-          <w:sz w:val="14"/>
-          <w:szCs w:val="14"/>
-        </w:rPr>
-      </w:pPr>
-      <w:r>
-        <w:rPr>
-          <w:rFonts w:ascii="Courier New" w:hAnsi="Courier New" w:cs="Courier New"/>
-          <w:sz w:val="14"/>
-          <w:szCs w:val="14"/>
-        </w:rPr>
-        <w:t xml:space="preserve">Iris-virginica          </w:t>
-      </w:r>
-      <w:proofErr w:type="gramStart"/>
-      <w:r>
-        <w:rPr>
-          <w:rFonts w:ascii="Courier New" w:hAnsi="Courier New" w:cs="Courier New"/>
-          <w:sz w:val="14"/>
-          <w:szCs w:val="14"/>
-        </w:rPr>
-        <w:t>50.0  5.552</w:t>
-      </w:r>
-      <w:proofErr w:type="gramEnd"/>
-      <w:r>
-        <w:rPr>
-          <w:rFonts w:ascii="Courier New" w:hAnsi="Courier New" w:cs="Courier New"/>
-          <w:sz w:val="14"/>
-          <w:szCs w:val="14"/>
-        </w:rPr>
-        <w:t xml:space="preserve">  0.551895  4.5  5.1  5.55  5.875  6.9    3.896316    7.207684</w:t>
+        <w:t>Iris-virginica          50.0  5.552  0.551895  4.5  5.1  5.55  5.875  6.9    3.896316    7.207684</w:t>
       </w:r>
     </w:p>
     <w:p>
@@ -3064,83 +2809,242 @@
         <w:rPr>
           <w:rFonts w:asciiTheme="minorHAnsi" w:hAnsiTheme="minorHAnsi" w:cstheme="minorBidi"/>
         </w:rPr>
-        <w:t>Similarly, to both sepal dimensions, Petal length appears to be normally distributed (Table 11</w:t>
-      </w:r>
-      <w:proofErr w:type="gramStart"/>
+        <w:t>Similarly, to both sepal dimensions, Petal length appears to be normally distributed (Table 11) and we can conclude with high degree of confidence that the means</w:t>
+      </w:r>
       <w:r>
         <w:rPr>
           <w:rFonts w:asciiTheme="minorHAnsi" w:hAnsiTheme="minorHAnsi" w:cstheme="minorBidi"/>
         </w:rPr>
-        <w:t>)</w:t>
-      </w:r>
-      <w:proofErr w:type="gramEnd"/>
+        <w:t xml:space="preserve"> of Petal lengths for different species</w:t>
+      </w:r>
       <w:r>
         <w:rPr>
           <w:rFonts w:asciiTheme="minorHAnsi" w:hAnsiTheme="minorHAnsi" w:cstheme="minorBidi"/>
         </w:rPr>
-        <w:t xml:space="preserve"> and we can conclude with high degree of confidence that the means</w:t>
+        <w:t xml:space="preserve"> are different (Table 12)</w:t>
       </w:r>
       <w:r>
         <w:rPr>
           <w:rFonts w:asciiTheme="minorHAnsi" w:hAnsiTheme="minorHAnsi" w:cstheme="minorBidi"/>
         </w:rPr>
-        <w:t xml:space="preserve"> of Petal lengths for different species</w:t>
+        <w:t xml:space="preserve">. Pass result for normality test is especially important in this case, because we used the Gaussian distribution </w:t>
       </w:r>
       <w:r>
         <w:rPr>
           <w:rFonts w:asciiTheme="minorHAnsi" w:hAnsiTheme="minorHAnsi" w:cstheme="minorBidi"/>
         </w:rPr>
-        <w:t xml:space="preserve"> are different (Table 12)</w:t>
-      </w:r>
+        <w:lastRenderedPageBreak/>
+        <w:t xml:space="preserve">parameters (Mean and standard deviation) to estimate the confidence of using Petal length for Iris </w:t>
+      </w:r>
+      <w:proofErr w:type="spellStart"/>
       <w:r>
         <w:rPr>
           <w:rFonts w:asciiTheme="minorHAnsi" w:hAnsiTheme="minorHAnsi" w:cstheme="minorBidi"/>
         </w:rPr>
-        <w:t xml:space="preserve">. Pass result for normality test is especially important in this </w:t>
-      </w:r>
-      <w:proofErr w:type="gramStart"/>
+        <w:t>Setosa</w:t>
+      </w:r>
+      <w:proofErr w:type="spellEnd"/>
       <w:r>
         <w:rPr>
           <w:rFonts w:asciiTheme="minorHAnsi" w:hAnsiTheme="minorHAnsi" w:cstheme="minorBidi"/>
         </w:rPr>
-        <w:t>case, because</w:t>
-      </w:r>
-      <w:proofErr w:type="gramEnd"/>
+        <w:t xml:space="preserve"> classification. </w:t>
+      </w:r>
       <w:r>
         <w:rPr>
           <w:rFonts w:asciiTheme="minorHAnsi" w:hAnsiTheme="minorHAnsi" w:cstheme="minorBidi"/>
         </w:rPr>
-        <w:t xml:space="preserve"> we used the Gaussian distribution parameters (Mean and standard deviation) to estimate the confidence of using Petal length for Iris </w:t>
+        <w:t>This estimate would not be correct for sample that is not following Gaussian distribution</w:t>
+      </w:r>
+      <w:r>
+        <w:rPr>
+          <w:rFonts w:asciiTheme="minorHAnsi" w:hAnsiTheme="minorHAnsi" w:cstheme="minorBidi"/>
+        </w:rPr>
+        <w:t>.</w:t>
+      </w:r>
+    </w:p>
+    <w:p>
+      <w:pPr>
+        <w:pStyle w:val="Table"/>
+        <w:ind w:firstLine="720"/>
+        <w:rPr>
+          <w:rFonts w:asciiTheme="minorHAnsi" w:hAnsiTheme="minorHAnsi" w:cstheme="minorBidi"/>
+        </w:rPr>
+      </w:pPr>
+    </w:p>
+    <w:p>
+      <w:pPr>
+        <w:pStyle w:val="Table"/>
+        <w:rPr>
+          <w:sz w:val="14"/>
+          <w:szCs w:val="14"/>
+        </w:rPr>
+      </w:pPr>
+      <w:r>
+        <w:rPr>
+          <w:sz w:val="14"/>
+          <w:szCs w:val="14"/>
+        </w:rPr>
+        <w:t>----------------------------------------------------------------------------------------------------------------</w:t>
+      </w:r>
+    </w:p>
+    <w:p>
+      <w:pPr>
+        <w:pStyle w:val="Table"/>
+        <w:rPr>
+          <w:sz w:val="14"/>
+          <w:szCs w:val="14"/>
+        </w:rPr>
+      </w:pPr>
+      <w:r>
+        <w:rPr>
+          <w:sz w:val="14"/>
+          <w:szCs w:val="14"/>
+        </w:rPr>
+        <w:t>Table 11: Normality tests for petal length sample</w:t>
+      </w:r>
+    </w:p>
+    <w:p>
+      <w:pPr>
+        <w:pStyle w:val="Table"/>
+        <w:rPr>
+          <w:sz w:val="14"/>
+          <w:szCs w:val="14"/>
+        </w:rPr>
+      </w:pPr>
+      <w:r>
+        <w:rPr>
+          <w:sz w:val="14"/>
+          <w:szCs w:val="14"/>
+        </w:rPr>
+        <w:t>================================================================================================================</w:t>
+      </w:r>
+    </w:p>
+    <w:p>
+      <w:pPr>
+        <w:pStyle w:val="Table"/>
+        <w:rPr>
+          <w:sz w:val="14"/>
+          <w:szCs w:val="14"/>
+        </w:rPr>
+      </w:pPr>
+      <w:r>
+        <w:rPr>
+          <w:sz w:val="14"/>
+          <w:szCs w:val="14"/>
+        </w:rPr>
+        <w:t xml:space="preserve">0                Count  Statistics    </w:t>
       </w:r>
       <w:proofErr w:type="spellStart"/>
       <w:r>
         <w:rPr>
-          <w:rFonts w:asciiTheme="minorHAnsi" w:hAnsiTheme="minorHAnsi" w:cstheme="minorBidi"/>
-        </w:rPr>
-        <w:t>Setosa</w:t>
+          <w:sz w:val="14"/>
+          <w:szCs w:val="14"/>
+        </w:rPr>
+        <w:t>pValue</w:t>
       </w:r>
       <w:proofErr w:type="spellEnd"/>
       <w:r>
         <w:rPr>
-          <w:rFonts w:asciiTheme="minorHAnsi" w:hAnsiTheme="minorHAnsi" w:cstheme="minorBidi"/>
-        </w:rPr>
-        <w:t xml:space="preserve"> classification. We could not do that with non-Gaussian distributed sample.</w:t>
-      </w:r>
-    </w:p>
-    <w:p>
-      <w:pPr>
-        <w:pStyle w:val="Table"/>
-        <w:rPr>
-          <w:sz w:val="14"/>
-          <w:szCs w:val="14"/>
-        </w:rPr>
-      </w:pPr>
-      <w:r>
-        <w:rPr>
-          <w:sz w:val="14"/>
-          <w:szCs w:val="14"/>
-        </w:rPr>
-        <w:lastRenderedPageBreak/>
+          <w:sz w:val="14"/>
+          <w:szCs w:val="14"/>
+        </w:rPr>
+        <w:t xml:space="preserve"> Result</w:t>
+      </w:r>
+    </w:p>
+    <w:p>
+      <w:pPr>
+        <w:pStyle w:val="Table"/>
+        <w:rPr>
+          <w:sz w:val="14"/>
+          <w:szCs w:val="14"/>
+        </w:rPr>
+      </w:pPr>
+      <w:r>
+        <w:rPr>
+          <w:sz w:val="14"/>
+          <w:szCs w:val="14"/>
+        </w:rPr>
+        <w:t xml:space="preserve">class                                              </w:t>
+      </w:r>
+    </w:p>
+    <w:p>
+      <w:pPr>
+        <w:pStyle w:val="Table"/>
+        <w:rPr>
+          <w:sz w:val="14"/>
+          <w:szCs w:val="14"/>
+        </w:rPr>
+      </w:pPr>
+      <w:r>
+        <w:rPr>
+          <w:sz w:val="14"/>
+          <w:szCs w:val="14"/>
+        </w:rPr>
+        <w:t>Iris-</w:t>
+      </w:r>
+      <w:proofErr w:type="spellStart"/>
+      <w:r>
+        <w:rPr>
+          <w:sz w:val="14"/>
+          <w:szCs w:val="14"/>
+        </w:rPr>
+        <w:t>setosa</w:t>
+      </w:r>
+      <w:proofErr w:type="spellEnd"/>
+      <w:r>
+        <w:rPr>
+          <w:sz w:val="14"/>
+          <w:szCs w:val="14"/>
+        </w:rPr>
+        <w:t xml:space="preserve">         50    2.236974  0.326774   Pass</w:t>
+      </w:r>
+    </w:p>
+    <w:p>
+      <w:pPr>
+        <w:pStyle w:val="Table"/>
+        <w:rPr>
+          <w:sz w:val="14"/>
+          <w:szCs w:val="14"/>
+        </w:rPr>
+      </w:pPr>
+      <w:r>
+        <w:rPr>
+          <w:sz w:val="14"/>
+          <w:szCs w:val="14"/>
+        </w:rPr>
+        <w:t>Iris-versicolor     50    3.318286  0.190302   Pass</w:t>
+      </w:r>
+    </w:p>
+    <w:p>
+      <w:pPr>
+        <w:pStyle w:val="Table"/>
+        <w:rPr>
+          <w:sz w:val="14"/>
+          <w:szCs w:val="14"/>
+        </w:rPr>
+      </w:pPr>
+      <w:r>
+        <w:rPr>
+          <w:sz w:val="14"/>
+          <w:szCs w:val="14"/>
+        </w:rPr>
+        <w:t>Iris-virginica      50    2.699180  0.259347   Pass</w:t>
+      </w:r>
+    </w:p>
+    <w:p>
+      <w:pPr>
+        <w:pStyle w:val="Table"/>
+        <w:rPr>
+          <w:sz w:val="14"/>
+          <w:szCs w:val="14"/>
+        </w:rPr>
+      </w:pPr>
+      <w:r>
+        <w:rPr>
+          <w:sz w:val="14"/>
+          <w:szCs w:val="14"/>
+        </w:rPr>
         <w:t>----------------------------------------------------------------------------------------------------------------</w:t>
       </w:r>
     </w:p>
@@ -3152,12 +3056,62 @@
           <w:szCs w:val="14"/>
         </w:rPr>
       </w:pPr>
-      <w:r>
-        <w:rPr>
-          <w:sz w:val="14"/>
-          <w:szCs w:val="14"/>
-        </w:rPr>
-        <w:t>Table 11: Normality tests for petal length sample</w:t>
+    </w:p>
+    <w:p>
+      <w:pPr>
+        <w:pStyle w:val="Table"/>
+        <w:rPr>
+          <w:sz w:val="14"/>
+          <w:szCs w:val="14"/>
+        </w:rPr>
+      </w:pPr>
+    </w:p>
+    <w:p>
+      <w:pPr>
+        <w:pStyle w:val="Table"/>
+        <w:rPr>
+          <w:sz w:val="14"/>
+          <w:szCs w:val="14"/>
+        </w:rPr>
+      </w:pPr>
+      <w:r>
+        <w:rPr>
+          <w:sz w:val="14"/>
+          <w:szCs w:val="14"/>
+        </w:rPr>
+        <w:t>----------------------------------------------------------------------------------------------------------------</w:t>
+      </w:r>
+    </w:p>
+    <w:p>
+      <w:pPr>
+        <w:pStyle w:val="Table"/>
+        <w:rPr>
+          <w:sz w:val="14"/>
+          <w:szCs w:val="14"/>
+        </w:rPr>
+      </w:pPr>
+      <w:r>
+        <w:rPr>
+          <w:sz w:val="14"/>
+          <w:szCs w:val="14"/>
+        </w:rPr>
+        <w:t xml:space="preserve">Table 12: </w:t>
+      </w:r>
+      <w:proofErr w:type="spellStart"/>
+      <w:r>
+        <w:rPr>
+          <w:sz w:val="14"/>
+          <w:szCs w:val="14"/>
+        </w:rPr>
+        <w:t>Anova</w:t>
+      </w:r>
+      <w:proofErr w:type="spellEnd"/>
+      <w:r>
+        <w:rPr>
+          <w:sz w:val="14"/>
+          <w:szCs w:val="14"/>
+        </w:rPr>
+        <w:t xml:space="preserve"> test for petal length sample</w:t>
       </w:r>
     </w:p>
     <w:p>
@@ -3189,23 +3143,7 @@
           <w:sz w:val="14"/>
           <w:szCs w:val="14"/>
         </w:rPr>
-        <w:t xml:space="preserve">0                </w:t>
-      </w:r>
-      <w:proofErr w:type="gramStart"/>
-      <w:r>
-        <w:rPr>
-          <w:sz w:val="14"/>
-          <w:szCs w:val="14"/>
-        </w:rPr>
-        <w:t>Count  Statistics</w:t>
-      </w:r>
-      <w:proofErr w:type="gramEnd"/>
-      <w:r>
-        <w:rPr>
-          <w:sz w:val="14"/>
-          <w:szCs w:val="14"/>
-        </w:rPr>
-        <w:t xml:space="preserve">    </w:t>
+        <w:t xml:space="preserve">    Statistics        </w:t>
       </w:r>
       <w:proofErr w:type="spellStart"/>
       <w:r>
@@ -3216,288 +3154,21 @@
         <w:t>pValue</w:t>
       </w:r>
       <w:proofErr w:type="spellEnd"/>
-      <w:r>
-        <w:rPr>
-          <w:sz w:val="14"/>
-          <w:szCs w:val="14"/>
-        </w:rPr>
-        <w:t xml:space="preserve"> Result</w:t>
-      </w:r>
-    </w:p>
-    <w:p>
-      <w:pPr>
-        <w:pStyle w:val="Table"/>
-        <w:rPr>
-          <w:sz w:val="14"/>
-          <w:szCs w:val="14"/>
-        </w:rPr>
-      </w:pPr>
-      <w:r>
-        <w:rPr>
-          <w:sz w:val="14"/>
-          <w:szCs w:val="14"/>
-        </w:rPr>
-        <w:t xml:space="preserve">class                                              </w:t>
-      </w:r>
-    </w:p>
-    <w:p>
-      <w:pPr>
-        <w:pStyle w:val="Table"/>
-        <w:rPr>
-          <w:sz w:val="14"/>
-          <w:szCs w:val="14"/>
-        </w:rPr>
-      </w:pPr>
-      <w:r>
-        <w:rPr>
-          <w:sz w:val="14"/>
-          <w:szCs w:val="14"/>
-        </w:rPr>
-        <w:t>Iris-</w:t>
-      </w:r>
-      <w:proofErr w:type="spellStart"/>
-      <w:r>
-        <w:rPr>
-          <w:sz w:val="14"/>
-          <w:szCs w:val="14"/>
-        </w:rPr>
-        <w:t>setosa</w:t>
-      </w:r>
-      <w:proofErr w:type="spellEnd"/>
-      <w:r>
-        <w:rPr>
-          <w:sz w:val="14"/>
-          <w:szCs w:val="14"/>
-        </w:rPr>
-        <w:t xml:space="preserve">         50    </w:t>
-      </w:r>
-      <w:proofErr w:type="gramStart"/>
-      <w:r>
-        <w:rPr>
-          <w:sz w:val="14"/>
-          <w:szCs w:val="14"/>
-        </w:rPr>
-        <w:t>2.236974  0.326774</w:t>
-      </w:r>
-      <w:proofErr w:type="gramEnd"/>
-      <w:r>
-        <w:rPr>
-          <w:sz w:val="14"/>
-          <w:szCs w:val="14"/>
-        </w:rPr>
-        <w:t xml:space="preserve">   Pass</w:t>
-      </w:r>
-    </w:p>
-    <w:p>
-      <w:pPr>
-        <w:pStyle w:val="Table"/>
-        <w:rPr>
-          <w:sz w:val="14"/>
-          <w:szCs w:val="14"/>
-        </w:rPr>
-      </w:pPr>
-      <w:r>
-        <w:rPr>
-          <w:sz w:val="14"/>
-          <w:szCs w:val="14"/>
-        </w:rPr>
-        <w:t xml:space="preserve">Iris-versicolor     50    </w:t>
-      </w:r>
-      <w:proofErr w:type="gramStart"/>
-      <w:r>
-        <w:rPr>
-          <w:sz w:val="14"/>
-          <w:szCs w:val="14"/>
-        </w:rPr>
-        <w:t>3.318286  0.190302</w:t>
-      </w:r>
-      <w:proofErr w:type="gramEnd"/>
-      <w:r>
-        <w:rPr>
-          <w:sz w:val="14"/>
-          <w:szCs w:val="14"/>
-        </w:rPr>
-        <w:t xml:space="preserve">   Pass</w:t>
-      </w:r>
-    </w:p>
-    <w:p>
-      <w:pPr>
-        <w:pStyle w:val="Table"/>
-        <w:rPr>
-          <w:sz w:val="14"/>
-          <w:szCs w:val="14"/>
-        </w:rPr>
-      </w:pPr>
-      <w:r>
-        <w:rPr>
-          <w:sz w:val="14"/>
-          <w:szCs w:val="14"/>
-        </w:rPr>
-        <w:t xml:space="preserve">Iris-virginica      50    </w:t>
-      </w:r>
-      <w:proofErr w:type="gramStart"/>
-      <w:r>
-        <w:rPr>
-          <w:sz w:val="14"/>
-          <w:szCs w:val="14"/>
-        </w:rPr>
-        <w:t>2.699180  0.259347</w:t>
-      </w:r>
-      <w:proofErr w:type="gramEnd"/>
-      <w:r>
-        <w:rPr>
-          <w:sz w:val="14"/>
-          <w:szCs w:val="14"/>
-        </w:rPr>
-        <w:t xml:space="preserve">   Pass</w:t>
-      </w:r>
-    </w:p>
-    <w:p>
-      <w:pPr>
-        <w:pStyle w:val="Table"/>
-        <w:rPr>
-          <w:sz w:val="14"/>
-          <w:szCs w:val="14"/>
-        </w:rPr>
-      </w:pPr>
-      <w:r>
-        <w:rPr>
-          <w:sz w:val="14"/>
-          <w:szCs w:val="14"/>
-        </w:rPr>
-        <w:t>----------------------------------------------------------------------------------------------------------------</w:t>
-      </w:r>
-    </w:p>
-    <w:p>
-      <w:pPr>
-        <w:pStyle w:val="Table"/>
-        <w:rPr>
-          <w:sz w:val="14"/>
-          <w:szCs w:val="14"/>
-        </w:rPr>
-      </w:pPr>
-    </w:p>
-    <w:p>
-      <w:pPr>
-        <w:pStyle w:val="Table"/>
-        <w:rPr>
-          <w:sz w:val="14"/>
-          <w:szCs w:val="14"/>
-        </w:rPr>
-      </w:pPr>
-    </w:p>
-    <w:p>
-      <w:pPr>
-        <w:pStyle w:val="Table"/>
-        <w:rPr>
-          <w:sz w:val="14"/>
-          <w:szCs w:val="14"/>
-        </w:rPr>
-      </w:pPr>
-      <w:r>
-        <w:rPr>
-          <w:sz w:val="14"/>
-          <w:szCs w:val="14"/>
-        </w:rPr>
-        <w:t>----------------------------------------------------------------------------------------------------------------</w:t>
-      </w:r>
-    </w:p>
-    <w:p>
-      <w:pPr>
-        <w:pStyle w:val="Table"/>
-        <w:rPr>
-          <w:sz w:val="14"/>
-          <w:szCs w:val="14"/>
-        </w:rPr>
-      </w:pPr>
-      <w:r>
-        <w:rPr>
-          <w:sz w:val="14"/>
-          <w:szCs w:val="14"/>
-        </w:rPr>
-        <w:t xml:space="preserve">Table 12: </w:t>
-      </w:r>
-      <w:proofErr w:type="spellStart"/>
-      <w:r>
-        <w:rPr>
-          <w:sz w:val="14"/>
-          <w:szCs w:val="14"/>
-        </w:rPr>
-        <w:t>Anova</w:t>
-      </w:r>
-      <w:proofErr w:type="spellEnd"/>
-      <w:r>
-        <w:rPr>
-          <w:sz w:val="14"/>
-          <w:szCs w:val="14"/>
-        </w:rPr>
-        <w:t xml:space="preserve"> test for petal length sample</w:t>
-      </w:r>
-    </w:p>
-    <w:p>
-      <w:pPr>
-        <w:pStyle w:val="Table"/>
-        <w:rPr>
-          <w:sz w:val="14"/>
-          <w:szCs w:val="14"/>
-        </w:rPr>
-      </w:pPr>
-      <w:r>
-        <w:rPr>
-          <w:sz w:val="14"/>
-          <w:szCs w:val="14"/>
-        </w:rPr>
-        <w:t>================================================================================================================</w:t>
-      </w:r>
-    </w:p>
-    <w:p>
-      <w:pPr>
-        <w:pStyle w:val="Table"/>
-        <w:rPr>
-          <w:sz w:val="14"/>
-          <w:szCs w:val="14"/>
-        </w:rPr>
-      </w:pPr>
-      <w:r>
-        <w:rPr>
-          <w:sz w:val="14"/>
-          <w:szCs w:val="14"/>
-        </w:rPr>
-        <w:t xml:space="preserve">    Statistics        </w:t>
-      </w:r>
-      <w:proofErr w:type="spellStart"/>
-      <w:r>
-        <w:rPr>
-          <w:sz w:val="14"/>
-          <w:szCs w:val="14"/>
-        </w:rPr>
-        <w:t>pValue</w:t>
-      </w:r>
-      <w:proofErr w:type="spellEnd"/>
-    </w:p>
-    <w:p>
-      <w:pPr>
-        <w:pStyle w:val="Table"/>
-        <w:rPr>
-          <w:sz w:val="14"/>
-          <w:szCs w:val="14"/>
-        </w:rPr>
-      </w:pPr>
-      <w:proofErr w:type="gramStart"/>
-      <w:r>
-        <w:rPr>
-          <w:sz w:val="14"/>
-          <w:szCs w:val="14"/>
-        </w:rPr>
-        <w:t>0  1180.161182</w:t>
-      </w:r>
-      <w:proofErr w:type="gramEnd"/>
-      <w:r>
-        <w:rPr>
-          <w:sz w:val="14"/>
-          <w:szCs w:val="14"/>
-        </w:rPr>
-        <w:t xml:space="preserve">  2.856777e-91</w:t>
+    </w:p>
+    <w:p>
+      <w:pPr>
+        <w:pStyle w:val="Table"/>
+        <w:rPr>
+          <w:sz w:val="14"/>
+          <w:szCs w:val="14"/>
+        </w:rPr>
+      </w:pPr>
+      <w:r>
+        <w:rPr>
+          <w:sz w:val="14"/>
+          <w:szCs w:val="14"/>
+        </w:rPr>
+        <w:t>0  1180.161182  2.856777e-91</w:t>
       </w:r>
     </w:p>
     <w:p>
@@ -3552,21 +3223,53 @@
         </w:numPr>
       </w:pPr>
       <w:r>
-        <w:t>Petal length</w:t>
-      </w:r>
-    </w:p>
-    <w:p>
-      <w:pPr>
-        <w:pStyle w:val="Table"/>
-        <w:rPr>
-          <w:sz w:val="14"/>
-          <w:szCs w:val="14"/>
-        </w:rPr>
-      </w:pPr>
-    </w:p>
-    <w:p>
-      <w:r>
-        <w:t xml:space="preserve">As in a case of </w:t>
+        <w:t xml:space="preserve">Petal </w:t>
+      </w:r>
+      <w:r>
+        <w:t>width</w:t>
+      </w:r>
+    </w:p>
+    <w:p>
+      <w:pPr>
+        <w:pStyle w:val="Table"/>
+        <w:rPr>
+          <w:sz w:val="14"/>
+          <w:szCs w:val="14"/>
+        </w:rPr>
+      </w:pPr>
+    </w:p>
+    <w:p>
+      <w:pPr>
+        <w:ind w:firstLine="720"/>
+      </w:pPr>
+      <w:r>
+        <w:t xml:space="preserve">The distribution of Petal length measurements is very similar to the Petal length: </w:t>
+      </w:r>
+      <w:r>
+        <w:t xml:space="preserve">there is no overlap between </w:t>
+      </w:r>
+      <w:r>
+        <w:t xml:space="preserve">Iris </w:t>
+      </w:r>
+      <w:proofErr w:type="spellStart"/>
+      <w:r>
+        <w:t>setosa</w:t>
+      </w:r>
+      <w:proofErr w:type="spellEnd"/>
+      <w:r>
+        <w:t xml:space="preserve"> measurements and any of the other 2 classes</w:t>
+      </w:r>
+      <w:r>
+        <w:t xml:space="preserve"> but there is </w:t>
+      </w:r>
+      <w:r>
+        <w:t>some overlap (25%-50%) between Iris Versicolor and Iris Virginica</w:t>
+      </w:r>
+      <w:r>
+        <w:t xml:space="preserve"> (Figure 5)</w:t>
+      </w:r>
+      <w:r>
+        <w:t>.</w:t>
       </w:r>
     </w:p>
     <w:tbl>
@@ -3590,7 +3293,7 @@
       <w:tr>
         <w:tc>
           <w:tcPr>
-            <w:tcW w:w="5228" w:type="dxa"/>
+            <w:tcW w:w="5234" w:type="dxa"/>
           </w:tcPr>
           <w:p>
             <w:pPr>
@@ -3618,7 +3321,7 @@
                           </pic:cNvPicPr>
                         </pic:nvPicPr>
                         <pic:blipFill>
-                          <a:blip r:embed="rId13" cstate="print">
+                          <a:blip r:embed="rId15" cstate="print">
                             <a:extLst>
                               <a:ext uri="{28A0092B-C50C-407E-A947-70E740481C1C}">
                                 <a14:useLocalDpi xmlns:a14="http://schemas.microsoft.com/office/drawing/2010/main" val="0"/>
@@ -3681,7 +3384,7 @@
         </w:tc>
         <w:tc>
           <w:tcPr>
-            <w:tcW w:w="5228" w:type="dxa"/>
+            <w:tcW w:w="5232" w:type="dxa"/>
           </w:tcPr>
           <w:p>
             <w:r>
@@ -3706,7 +3409,7 @@
                           </pic:cNvPicPr>
                         </pic:nvPicPr>
                         <pic:blipFill>
-                          <a:blip r:embed="rId14" cstate="print">
+                          <a:blip r:embed="rId16" cstate="print">
                             <a:extLst>
                               <a:ext uri="{28A0092B-C50C-407E-A947-70E740481C1C}">
                                 <a14:useLocalDpi xmlns:a14="http://schemas.microsoft.com/office/drawing/2010/main" val="0"/>
@@ -3743,17 +3446,437 @@
     </w:tbl>
     <w:p>
       <w:pPr>
+        <w:ind w:firstLine="720"/>
+      </w:pPr>
+      <w:r>
+        <w:t xml:space="preserve">Calculation of the Mean </w:t>
+      </w:r>
+      <w:r>
+        <w:rPr>
+          <w:rFonts w:cstheme="minorHAnsi"/>
+        </w:rPr>
+        <w:t>±</w:t>
+      </w:r>
+      <w:r>
+        <w:t xml:space="preserve"> 3 std Dev</w:t>
+      </w:r>
+      <w:r>
+        <w:t xml:space="preserve"> range for Petal width also shows, that </w:t>
+      </w:r>
+      <w:r>
+        <w:t xml:space="preserve">over 99.73% of the </w:t>
+      </w:r>
+      <w:proofErr w:type="spellStart"/>
+      <w:r>
+        <w:t>setosa</w:t>
+      </w:r>
+      <w:proofErr w:type="spellEnd"/>
+      <w:r>
+        <w:t xml:space="preserve"> population measurements will not overlap with any of the other classes (as per Table 10).</w:t>
+      </w:r>
+      <w:r>
+        <w:t xml:space="preserve"> </w:t>
+      </w:r>
+    </w:p>
+    <w:p>
+      <w:pPr>
+        <w:pStyle w:val="Table"/>
+        <w:rPr>
+          <w:sz w:val="14"/>
+          <w:szCs w:val="14"/>
+        </w:rPr>
+      </w:pPr>
+      <w:r>
+        <w:rPr>
+          <w:sz w:val="14"/>
+          <w:szCs w:val="14"/>
+        </w:rPr>
+        <w:t>----------------------------------------------------------------------------------------------------------------</w:t>
+      </w:r>
+    </w:p>
+    <w:p>
+      <w:pPr>
+        <w:pStyle w:val="Table"/>
+        <w:rPr>
+          <w:sz w:val="14"/>
+          <w:szCs w:val="14"/>
+        </w:rPr>
+      </w:pPr>
+      <w:r>
+        <w:rPr>
+          <w:sz w:val="14"/>
+          <w:szCs w:val="14"/>
+        </w:rPr>
+        <w:t xml:space="preserve">Table 13: Descriptive statistics </w:t>
+      </w:r>
+      <w:proofErr w:type="spellStart"/>
+      <w:r>
+        <w:rPr>
+          <w:sz w:val="14"/>
+          <w:szCs w:val="14"/>
+        </w:rPr>
+        <w:t>groupped</w:t>
+      </w:r>
+      <w:proofErr w:type="spellEnd"/>
+      <w:r>
+        <w:rPr>
+          <w:sz w:val="14"/>
+          <w:szCs w:val="14"/>
+        </w:rPr>
+        <w:t xml:space="preserve"> by Class for petal width</w:t>
+      </w:r>
+    </w:p>
+    <w:p>
+      <w:pPr>
+        <w:pStyle w:val="Table"/>
+        <w:rPr>
+          <w:sz w:val="14"/>
+          <w:szCs w:val="14"/>
+        </w:rPr>
+      </w:pPr>
+      <w:r>
+        <w:rPr>
+          <w:sz w:val="14"/>
+          <w:szCs w:val="14"/>
+        </w:rPr>
+        <w:t>================================================================================================================</w:t>
+      </w:r>
+    </w:p>
+    <w:p>
+      <w:pPr>
+        <w:pStyle w:val="Table"/>
+        <w:rPr>
+          <w:sz w:val="14"/>
+          <w:szCs w:val="14"/>
+        </w:rPr>
+      </w:pPr>
+      <w:r>
+        <w:rPr>
+          <w:sz w:val="14"/>
+          <w:szCs w:val="14"/>
+        </w:rPr>
+        <w:t>0               petal width                                           Mean - 3std Mean + 3std</w:t>
+      </w:r>
+    </w:p>
+    <w:p>
+      <w:pPr>
+        <w:pStyle w:val="Table"/>
+        <w:rPr>
+          <w:sz w:val="14"/>
+          <w:szCs w:val="14"/>
+        </w:rPr>
+      </w:pPr>
+      <w:r>
+        <w:rPr>
+          <w:sz w:val="14"/>
+          <w:szCs w:val="14"/>
+        </w:rPr>
+        <w:t xml:space="preserve">                      count   mean       std  min  25%  50%  75%  max                        </w:t>
+      </w:r>
+    </w:p>
+    <w:p>
+      <w:pPr>
+        <w:pStyle w:val="Table"/>
+        <w:rPr>
+          <w:sz w:val="14"/>
+          <w:szCs w:val="14"/>
+        </w:rPr>
+      </w:pPr>
+      <w:r>
+        <w:rPr>
+          <w:sz w:val="14"/>
+          <w:szCs w:val="14"/>
+        </w:rPr>
+        <w:t xml:space="preserve">class                                                                                        </w:t>
+      </w:r>
+    </w:p>
+    <w:p>
+      <w:pPr>
+        <w:pStyle w:val="Table"/>
+        <w:rPr>
+          <w:sz w:val="14"/>
+          <w:szCs w:val="14"/>
+        </w:rPr>
+      </w:pPr>
+      <w:r>
+        <w:rPr>
+          <w:sz w:val="14"/>
+          <w:szCs w:val="14"/>
+        </w:rPr>
+        <w:t>Iris-</w:t>
+      </w:r>
+      <w:proofErr w:type="spellStart"/>
+      <w:r>
+        <w:rPr>
+          <w:sz w:val="14"/>
+          <w:szCs w:val="14"/>
+        </w:rPr>
+        <w:t>setosa</w:t>
+      </w:r>
+      <w:proofErr w:type="spellEnd"/>
+      <w:r>
+        <w:rPr>
+          <w:sz w:val="14"/>
+          <w:szCs w:val="14"/>
+        </w:rPr>
+        <w:t xml:space="preserve">            50.0  0.246  0.105386  0.1  0.2  0.2  0.3  0.6   -0.070157    0.562157</w:t>
+      </w:r>
+    </w:p>
+    <w:p>
+      <w:pPr>
+        <w:pStyle w:val="Table"/>
+        <w:rPr>
+          <w:sz w:val="14"/>
+          <w:szCs w:val="14"/>
+        </w:rPr>
+      </w:pPr>
+      <w:r>
+        <w:rPr>
+          <w:sz w:val="14"/>
+          <w:szCs w:val="14"/>
+        </w:rPr>
+        <w:t>Iris-versicolor        50.0  1.326  0.197753  1.0  1.2  1.3  1.5  1.8    0.732742    1.919258</w:t>
+      </w:r>
+    </w:p>
+    <w:p>
+      <w:pPr>
+        <w:pStyle w:val="Table"/>
+        <w:rPr>
+          <w:sz w:val="14"/>
+          <w:szCs w:val="14"/>
+        </w:rPr>
+      </w:pPr>
+      <w:r>
+        <w:rPr>
+          <w:sz w:val="14"/>
+          <w:szCs w:val="14"/>
+        </w:rPr>
+        <w:t>Iris-virginica         50.0  2.026  0.274650  1.4  1.8  2.0  2.3  2.5    1.202050    2.849950</w:t>
+      </w:r>
+    </w:p>
+    <w:p>
+      <w:pPr>
+        <w:pStyle w:val="Table"/>
+        <w:rPr>
+          <w:sz w:val="14"/>
+          <w:szCs w:val="14"/>
+        </w:rPr>
+      </w:pPr>
+      <w:r>
+        <w:rPr>
+          <w:sz w:val="14"/>
+          <w:szCs w:val="14"/>
+        </w:rPr>
+        <w:t>----------------------------------------------------------------------------------------------------------------</w:t>
+      </w:r>
+    </w:p>
+    <w:p>
+      <w:pPr>
         <w:pStyle w:val="Table"/>
       </w:pPr>
     </w:p>
     <w:sectPr>
+      <w:headerReference w:type="default" r:id="rId17"/>
+      <w:footerReference w:type="default" r:id="rId18"/>
       <w:pgSz w:w="11906" w:h="16838"/>
-      <w:pgMar w:top="720" w:right="720" w:bottom="720" w:left="720" w:header="708" w:footer="708" w:gutter="0"/>
+      <w:pgMar w:top="720" w:right="720" w:bottom="720" w:left="720" w:header="708" w:footer="454" w:gutter="0"/>
       <w:cols w:space="708"/>
       <w:docGrid w:linePitch="360"/>
     </w:sectPr>
   </w:body>
 </w:document>
+</file>
+
+<file path=word/endnotes.xml><?xml version="1.0" encoding="utf-8"?>
+<w:endnotes xmlns:wpc="http://schemas.microsoft.com/office/word/2010/wordprocessingCanvas" xmlns:cx="http://schemas.microsoft.com/office/drawing/2014/chartex" xmlns:cx1="http://schemas.microsoft.com/office/drawing/2015/9/8/chartex" xmlns:cx2="http://schemas.microsoft.com/office/drawing/2015/10/21/chartex" xmlns:cx3="http://schemas.microsoft.com/office/drawing/2016/5/9/chartex" xmlns:cx4="http://schemas.microsoft.com/office/drawing/2016/5/10/chartex" xmlns:cx5="http://schemas.microsoft.com/office/drawing/2016/5/11/chartex" xmlns:cx6="http://schemas.microsoft.com/office/drawing/2016/5/12/chartex" xmlns:cx7="http://schemas.microsoft.com/office/drawing/2016/5/13/chartex" xmlns:cx8="http://schemas.microsoft.com/office/drawing/2016/5/14/chartex" xmlns:mc="http://schemas.openxmlformats.org/markup-compatibility/2006" xmlns:aink="http://schemas.microsoft.com/office/drawing/2016/ink" xmlns:am3d="http://schemas.microsoft.com/office/drawing/2017/model3d" xmlns:o="urn:schemas-microsoft-com:office:office" xmlns:r="http://schemas.openxmlformats.org/officeDocument/2006/relationships" xmlns:m="http://schemas.openxmlformats.org/officeDocument/2006/math" xmlns:v="urn:schemas-microsoft-com:vml" xmlns:wp14="http://schemas.microsoft.com/office/word/2010/wordprocessingDrawing" xmlns:wp="http://schemas.openxmlformats.org/drawingml/2006/wordprocessingDrawing" xmlns:w10="urn:schemas-microsoft-com:office:word" xmlns:w="http://schemas.openxmlformats.org/wordprocessingml/2006/main" xmlns:w14="http://schemas.microsoft.com/office/word/2010/wordml" xmlns:w15="http://schemas.microsoft.com/office/word/2012/wordml" xmlns:w16cex="http://schemas.microsoft.com/office/word/2018/wordml/cex" xmlns:w16cid="http://schemas.microsoft.com/office/word/2016/wordml/cid" xmlns:w16="http://schemas.microsoft.com/office/word/2018/wordml" xmlns:w16se="http://schemas.microsoft.com/office/word/2015/wordml/symex" xmlns:wpg="http://schemas.microsoft.com/office/word/2010/wordprocessingGroup" xmlns:wpi="http://schemas.microsoft.com/office/word/2010/wordprocessingInk" xmlns:wne="http://schemas.microsoft.com/office/word/2006/wordml" xmlns:wps="http://schemas.microsoft.com/office/word/2010/wordprocessingShape" mc:Ignorable="w14 w15 w16se w16cid w16 w16cex wp14">
+  <w:endnote w:type="separator" w:id="-1">
+    <w:p>
+      <w:pPr>
+        <w:spacing w:after="0" w:line="240" w:lineRule="auto"/>
+      </w:pPr>
+      <w:r>
+        <w:separator/>
+      </w:r>
+    </w:p>
+  </w:endnote>
+  <w:endnote w:type="continuationSeparator" w:id="0">
+    <w:p>
+      <w:pPr>
+        <w:spacing w:after="0" w:line="240" w:lineRule="auto"/>
+      </w:pPr>
+      <w:r>
+        <w:continuationSeparator/>
+      </w:r>
+    </w:p>
+  </w:endnote>
+</w:endnotes>
+</file>
+
+<file path=word/footer1.xml><?xml version="1.0" encoding="utf-8"?>
+<w:ftr xmlns:wpc="http://schemas.microsoft.com/office/word/2010/wordprocessingCanvas" xmlns:cx="http://schemas.microsoft.com/office/drawing/2014/chartex" xmlns:cx1="http://schemas.microsoft.com/office/drawing/2015/9/8/chartex" xmlns:cx2="http://schemas.microsoft.com/office/drawing/2015/10/21/chartex" xmlns:cx3="http://schemas.microsoft.com/office/drawing/2016/5/9/chartex" xmlns:cx4="http://schemas.microsoft.com/office/drawing/2016/5/10/chartex" xmlns:cx5="http://schemas.microsoft.com/office/drawing/2016/5/11/chartex" xmlns:cx6="http://schemas.microsoft.com/office/drawing/2016/5/12/chartex" xmlns:cx7="http://schemas.microsoft.com/office/drawing/2016/5/13/chartex" xmlns:cx8="http://schemas.microsoft.com/office/drawing/2016/5/14/chartex" xmlns:mc="http://schemas.openxmlformats.org/markup-compatibility/2006" xmlns:aink="http://schemas.microsoft.com/office/drawing/2016/ink" xmlns:am3d="http://schemas.microsoft.com/office/drawing/2017/model3d" xmlns:o="urn:schemas-microsoft-com:office:office" xmlns:r="http://schemas.openxmlformats.org/officeDocument/2006/relationships" xmlns:m="http://schemas.openxmlformats.org/officeDocument/2006/math" xmlns:v="urn:schemas-microsoft-com:vml" xmlns:wp14="http://schemas.microsoft.com/office/word/2010/wordprocessingDrawing" xmlns:wp="http://schemas.openxmlformats.org/drawingml/2006/wordprocessingDrawing" xmlns:w10="urn:schemas-microsoft-com:office:word" xmlns:w="http://schemas.openxmlformats.org/wordprocessingml/2006/main" xmlns:w14="http://schemas.microsoft.com/office/word/2010/wordml" xmlns:w15="http://schemas.microsoft.com/office/word/2012/wordml" xmlns:w16cex="http://schemas.microsoft.com/office/word/2018/wordml/cex" xmlns:w16cid="http://schemas.microsoft.com/office/word/2016/wordml/cid" xmlns:w16="http://schemas.microsoft.com/office/word/2018/wordml" xmlns:w16se="http://schemas.microsoft.com/office/word/2015/wordml/symex" xmlns:wpg="http://schemas.microsoft.com/office/word/2010/wordprocessingGroup" xmlns:wpi="http://schemas.microsoft.com/office/word/2010/wordprocessingInk" xmlns:wne="http://schemas.microsoft.com/office/word/2006/wordml" xmlns:wps="http://schemas.microsoft.com/office/word/2010/wordprocessingShape" mc:Ignorable="w14 w15 w16se w16cid w16 w16cex wp14">
+  <w:sdt>
+    <w:sdtPr>
+      <w:id w:val="-644586188"/>
+      <w:docPartObj>
+        <w:docPartGallery w:val="Page Numbers (Bottom of Page)"/>
+        <w:docPartUnique/>
+      </w:docPartObj>
+    </w:sdtPr>
+    <w:sdtContent>
+      <w:sdt>
+        <w:sdtPr>
+          <w:id w:val="-1705238520"/>
+          <w:docPartObj>
+            <w:docPartGallery w:val="Page Numbers (Top of Page)"/>
+            <w:docPartUnique/>
+          </w:docPartObj>
+        </w:sdtPr>
+        <w:sdtContent>
+          <w:p>
+            <w:pPr>
+              <w:pStyle w:val="Footer"/>
+            </w:pPr>
+            <w:r>
+              <w:t xml:space="preserve">Page </w:t>
+            </w:r>
+            <w:r>
+              <w:rPr>
+                <w:b/>
+                <w:bCs/>
+                <w:sz w:val="24"/>
+                <w:szCs w:val="24"/>
+              </w:rPr>
+              <w:fldChar w:fldCharType="begin"/>
+            </w:r>
+            <w:r>
+              <w:rPr>
+                <w:b/>
+                <w:bCs/>
+              </w:rPr>
+              <w:instrText xml:space="preserve"> PAGE </w:instrText>
+            </w:r>
+            <w:r>
+              <w:rPr>
+                <w:b/>
+                <w:bCs/>
+                <w:sz w:val="24"/>
+                <w:szCs w:val="24"/>
+              </w:rPr>
+              <w:fldChar w:fldCharType="separate"/>
+            </w:r>
+            <w:r>
+              <w:rPr>
+                <w:b/>
+                <w:bCs/>
+                <w:noProof/>
+              </w:rPr>
+              <w:t>2</w:t>
+            </w:r>
+            <w:r>
+              <w:rPr>
+                <w:b/>
+                <w:bCs/>
+                <w:sz w:val="24"/>
+                <w:szCs w:val="24"/>
+              </w:rPr>
+              <w:fldChar w:fldCharType="end"/>
+            </w:r>
+            <w:r>
+              <w:t xml:space="preserve"> of </w:t>
+            </w:r>
+            <w:r>
+              <w:rPr>
+                <w:b/>
+                <w:bCs/>
+                <w:sz w:val="24"/>
+                <w:szCs w:val="24"/>
+              </w:rPr>
+              <w:fldChar w:fldCharType="begin"/>
+            </w:r>
+            <w:r>
+              <w:rPr>
+                <w:b/>
+                <w:bCs/>
+              </w:rPr>
+              <w:instrText xml:space="preserve"> NUMPAGES  </w:instrText>
+            </w:r>
+            <w:r>
+              <w:rPr>
+                <w:b/>
+                <w:bCs/>
+                <w:sz w:val="24"/>
+                <w:szCs w:val="24"/>
+              </w:rPr>
+              <w:fldChar w:fldCharType="separate"/>
+            </w:r>
+            <w:r>
+              <w:rPr>
+                <w:b/>
+                <w:bCs/>
+                <w:noProof/>
+              </w:rPr>
+              <w:t>2</w:t>
+            </w:r>
+            <w:r>
+              <w:rPr>
+                <w:b/>
+                <w:bCs/>
+                <w:sz w:val="24"/>
+                <w:szCs w:val="24"/>
+              </w:rPr>
+              <w:fldChar w:fldCharType="end"/>
+            </w:r>
+          </w:p>
+        </w:sdtContent>
+      </w:sdt>
+    </w:sdtContent>
+  </w:sdt>
+  <w:p>
+    <w:pPr>
+      <w:pStyle w:val="Footer"/>
+    </w:pPr>
+  </w:p>
+</w:ftr>
+</file>
+
+<file path=word/footnotes.xml><?xml version="1.0" encoding="utf-8"?>
+<w:footnotes xmlns:wpc="http://schemas.microsoft.com/office/word/2010/wordprocessingCanvas" xmlns:cx="http://schemas.microsoft.com/office/drawing/2014/chartex" xmlns:cx1="http://schemas.microsoft.com/office/drawing/2015/9/8/chartex" xmlns:cx2="http://schemas.microsoft.com/office/drawing/2015/10/21/chartex" xmlns:cx3="http://schemas.microsoft.com/office/drawing/2016/5/9/chartex" xmlns:cx4="http://schemas.microsoft.com/office/drawing/2016/5/10/chartex" xmlns:cx5="http://schemas.microsoft.com/office/drawing/2016/5/11/chartex" xmlns:cx6="http://schemas.microsoft.com/office/drawing/2016/5/12/chartex" xmlns:cx7="http://schemas.microsoft.com/office/drawing/2016/5/13/chartex" xmlns:cx8="http://schemas.microsoft.com/office/drawing/2016/5/14/chartex" xmlns:mc="http://schemas.openxmlformats.org/markup-compatibility/2006" xmlns:aink="http://schemas.microsoft.com/office/drawing/2016/ink" xmlns:am3d="http://schemas.microsoft.com/office/drawing/2017/model3d" xmlns:o="urn:schemas-microsoft-com:office:office" xmlns:r="http://schemas.openxmlformats.org/officeDocument/2006/relationships" xmlns:m="http://schemas.openxmlformats.org/officeDocument/2006/math" xmlns:v="urn:schemas-microsoft-com:vml" xmlns:wp14="http://schemas.microsoft.com/office/word/2010/wordprocessingDrawing" xmlns:wp="http://schemas.openxmlformats.org/drawingml/2006/wordprocessingDrawing" xmlns:w10="urn:schemas-microsoft-com:office:word" xmlns:w="http://schemas.openxmlformats.org/wordprocessingml/2006/main" xmlns:w14="http://schemas.microsoft.com/office/word/2010/wordml" xmlns:w15="http://schemas.microsoft.com/office/word/2012/wordml" xmlns:w16cex="http://schemas.microsoft.com/office/word/2018/wordml/cex" xmlns:w16cid="http://schemas.microsoft.com/office/word/2016/wordml/cid" xmlns:w16="http://schemas.microsoft.com/office/word/2018/wordml" xmlns:w16se="http://schemas.microsoft.com/office/word/2015/wordml/symex" xmlns:wpg="http://schemas.microsoft.com/office/word/2010/wordprocessingGroup" xmlns:wpi="http://schemas.microsoft.com/office/word/2010/wordprocessingInk" xmlns:wne="http://schemas.microsoft.com/office/word/2006/wordml" xmlns:wps="http://schemas.microsoft.com/office/word/2010/wordprocessingShape" mc:Ignorable="w14 w15 w16se w16cid w16 w16cex wp14">
+  <w:footnote w:type="separator" w:id="-1">
+    <w:p>
+      <w:pPr>
+        <w:spacing w:after="0" w:line="240" w:lineRule="auto"/>
+      </w:pPr>
+      <w:r>
+        <w:separator/>
+      </w:r>
+    </w:p>
+  </w:footnote>
+  <w:footnote w:type="continuationSeparator" w:id="0">
+    <w:p>
+      <w:pPr>
+        <w:spacing w:after="0" w:line="240" w:lineRule="auto"/>
+      </w:pPr>
+      <w:r>
+        <w:continuationSeparator/>
+      </w:r>
+    </w:p>
+  </w:footnote>
+</w:footnotes>
+</file>
+
+<file path=word/header1.xml><?xml version="1.0" encoding="utf-8"?>
+<w:hdr xmlns:wpc="http://schemas.microsoft.com/office/word/2010/wordprocessingCanvas" xmlns:cx="http://schemas.microsoft.com/office/drawing/2014/chartex" xmlns:cx1="http://schemas.microsoft.com/office/drawing/2015/9/8/chartex" xmlns:cx2="http://schemas.microsoft.com/office/drawing/2015/10/21/chartex" xmlns:cx3="http://schemas.microsoft.com/office/drawing/2016/5/9/chartex" xmlns:cx4="http://schemas.microsoft.com/office/drawing/2016/5/10/chartex" xmlns:cx5="http://schemas.microsoft.com/office/drawing/2016/5/11/chartex" xmlns:cx6="http://schemas.microsoft.com/office/drawing/2016/5/12/chartex" xmlns:cx7="http://schemas.microsoft.com/office/drawing/2016/5/13/chartex" xmlns:cx8="http://schemas.microsoft.com/office/drawing/2016/5/14/chartex" xmlns:mc="http://schemas.openxmlformats.org/markup-compatibility/2006" xmlns:aink="http://schemas.microsoft.com/office/drawing/2016/ink" xmlns:am3d="http://schemas.microsoft.com/office/drawing/2017/model3d" xmlns:o="urn:schemas-microsoft-com:office:office" xmlns:r="http://schemas.openxmlformats.org/officeDocument/2006/relationships" xmlns:m="http://schemas.openxmlformats.org/officeDocument/2006/math" xmlns:v="urn:schemas-microsoft-com:vml" xmlns:wp14="http://schemas.microsoft.com/office/word/2010/wordprocessingDrawing" xmlns:wp="http://schemas.openxmlformats.org/drawingml/2006/wordprocessingDrawing" xmlns:w10="urn:schemas-microsoft-com:office:word" xmlns:w="http://schemas.openxmlformats.org/wordprocessingml/2006/main" xmlns:w14="http://schemas.microsoft.com/office/word/2010/wordml" xmlns:w15="http://schemas.microsoft.com/office/word/2012/wordml" xmlns:w16cex="http://schemas.microsoft.com/office/word/2018/wordml/cex" xmlns:w16cid="http://schemas.microsoft.com/office/word/2016/wordml/cid" xmlns:w16="http://schemas.microsoft.com/office/word/2018/wordml" xmlns:w16se="http://schemas.microsoft.com/office/word/2015/wordml/symex" xmlns:wpg="http://schemas.microsoft.com/office/word/2010/wordprocessingGroup" xmlns:wpi="http://schemas.microsoft.com/office/word/2010/wordprocessingInk" xmlns:wne="http://schemas.microsoft.com/office/word/2006/wordml" xmlns:wps="http://schemas.microsoft.com/office/word/2010/wordprocessingShape" mc:Ignorable="w14 w15 w16se w16cid w16 w16cex wp14">
+  <w:p>
+    <w:pPr>
+      <w:pStyle w:val="Header"/>
+    </w:pPr>
+  </w:p>
+  <w:p>
+    <w:pPr>
+      <w:pStyle w:val="Header"/>
+    </w:pPr>
+  </w:p>
+</w:hdr>
 </file>
 
 <file path=word/numbering.xml><?xml version="1.0" encoding="utf-8"?>
@@ -4744,6 +4867,50 @@
       <w:szCs w:val="24"/>
     </w:rPr>
   </w:style>
+  <w:style w:type="paragraph" w:styleId="Header">
+    <w:name w:val="header"/>
+    <w:basedOn w:val="Normal"/>
+    <w:link w:val="HeaderChar"/>
+    <w:uiPriority w:val="99"/>
+    <w:unhideWhenUsed/>
+    <w:rsid w:val="00A314A1"/>
+    <w:pPr>
+      <w:tabs>
+        <w:tab w:val="center" w:pos="4513"/>
+        <w:tab w:val="right" w:pos="9026"/>
+      </w:tabs>
+      <w:spacing w:after="0" w:line="240" w:lineRule="auto"/>
+    </w:pPr>
+  </w:style>
+  <w:style w:type="character" w:customStyle="1" w:styleId="HeaderChar">
+    <w:name w:val="Header Char"/>
+    <w:basedOn w:val="DefaultParagraphFont"/>
+    <w:link w:val="Header"/>
+    <w:uiPriority w:val="99"/>
+    <w:rsid w:val="00A314A1"/>
+  </w:style>
+  <w:style w:type="paragraph" w:styleId="Footer">
+    <w:name w:val="footer"/>
+    <w:basedOn w:val="Normal"/>
+    <w:link w:val="FooterChar"/>
+    <w:uiPriority w:val="99"/>
+    <w:unhideWhenUsed/>
+    <w:rsid w:val="00A314A1"/>
+    <w:pPr>
+      <w:tabs>
+        <w:tab w:val="center" w:pos="4513"/>
+        <w:tab w:val="right" w:pos="9026"/>
+      </w:tabs>
+      <w:spacing w:after="0" w:line="240" w:lineRule="auto"/>
+    </w:pPr>
+  </w:style>
+  <w:style w:type="character" w:customStyle="1" w:styleId="FooterChar">
+    <w:name w:val="Footer Char"/>
+    <w:basedOn w:val="DefaultParagraphFont"/>
+    <w:link w:val="Footer"/>
+    <w:uiPriority w:val="99"/>
+    <w:rsid w:val="00A314A1"/>
+  </w:style>
 </w:styles>
 </file>
 

</xml_diff>

<commit_message>
Add cumulative distribution function for max and min values
</commit_message>
<xml_diff>
--- a/Report/PANDS 2021 Project Report.docx
+++ b/Report/PANDS 2021 Project Report.docx
@@ -934,15 +934,7 @@
         <w:ind w:firstLine="720"/>
       </w:pPr>
       <w:r>
-        <w:t xml:space="preserve"> Top half of the data points belonging to </w:t>
-      </w:r>
-      <w:proofErr w:type="spellStart"/>
-      <w:r>
-        <w:t>Setosa</w:t>
-      </w:r>
-      <w:proofErr w:type="spellEnd"/>
-      <w:r>
-        <w:t xml:space="preserve"> species overlap with the bottom half of the Versicolor species. Overlap between Versicolor and Virginica seems to be even larger, around 75%</w:t>
+        <w:t xml:space="preserve"> Top half of the data points belonging to Setosa species overlap with the bottom half of the Versicolor species. Overlap between Versicolor and Virginica seems to be even larger, around 75%</w:t>
       </w:r>
       <w:r>
         <w:t xml:space="preserve"> for both classes</w:t>
@@ -1207,7 +1199,21 @@
           <w:sz w:val="14"/>
           <w:szCs w:val="14"/>
         </w:rPr>
-        <w:t>Table 5: Normality tests for sepal length sample</w:t>
+        <w:t xml:space="preserve">Table </w:t>
+      </w:r>
+      <w:r>
+        <w:rPr>
+          <w:sz w:val="14"/>
+          <w:szCs w:val="14"/>
+        </w:rPr>
+        <w:t>6</w:t>
+      </w:r>
+      <w:r>
+        <w:rPr>
+          <w:sz w:val="14"/>
+          <w:szCs w:val="14"/>
+        </w:rPr>
+        <w:t>: Normality tests for sepal length sample</w:t>
       </w:r>
     </w:p>
     <w:p>
@@ -1239,23 +1245,7 @@
           <w:sz w:val="14"/>
           <w:szCs w:val="14"/>
         </w:rPr>
-        <w:t xml:space="preserve">0                Count  Statistics    </w:t>
-      </w:r>
-      <w:proofErr w:type="spellStart"/>
-      <w:r>
-        <w:rPr>
-          <w:sz w:val="14"/>
-          <w:szCs w:val="14"/>
-        </w:rPr>
-        <w:t>pValue</w:t>
-      </w:r>
-      <w:proofErr w:type="spellEnd"/>
-      <w:r>
-        <w:rPr>
-          <w:sz w:val="14"/>
-          <w:szCs w:val="14"/>
-        </w:rPr>
-        <w:t xml:space="preserve"> Result</w:t>
+        <w:t>0                Count  Statistics    pValue Result</w:t>
       </w:r>
     </w:p>
     <w:p>
@@ -1287,23 +1277,7 @@
           <w:sz w:val="14"/>
           <w:szCs w:val="14"/>
         </w:rPr>
-        <w:t>Iris-</w:t>
-      </w:r>
-      <w:proofErr w:type="spellStart"/>
-      <w:r>
-        <w:rPr>
-          <w:sz w:val="14"/>
-          <w:szCs w:val="14"/>
-        </w:rPr>
-        <w:t>setosa</w:t>
-      </w:r>
-      <w:proofErr w:type="spellEnd"/>
-      <w:r>
-        <w:rPr>
-          <w:sz w:val="14"/>
-          <w:szCs w:val="14"/>
-        </w:rPr>
-        <w:t xml:space="preserve">         50    0.194163  0.907482   Pass</w:t>
+        <w:t>Iris-setosa         50    0.194163  0.907482   Pass</w:t>
       </w:r>
     </w:p>
     <w:p>
@@ -1383,13 +1357,8 @@
       <w:r>
         <w:t xml:space="preserve"> the more likely it is that the variation between classes associated with Sepal length is real and not due to chance; </w:t>
       </w:r>
-      <w:proofErr w:type="spellStart"/>
-      <w:r>
-        <w:t>pValue</w:t>
-      </w:r>
-      <w:proofErr w:type="spellEnd"/>
-      <w:r>
-        <w:t xml:space="preserve"> shows how likely it is that the calculated F-Statistics would have occurred if the means were equal </w:t>
+      <w:r>
+        <w:t xml:space="preserve">pValue shows how likely it is that the calculated F-Statistics would have occurred if the means were equal </w:t>
       </w:r>
       <w:sdt>
         <w:sdtPr>
@@ -1453,23 +1422,21 @@
           <w:sz w:val="14"/>
           <w:szCs w:val="14"/>
         </w:rPr>
-        <w:t xml:space="preserve">Table 6: </w:t>
-      </w:r>
-      <w:proofErr w:type="spellStart"/>
-      <w:r>
-        <w:rPr>
-          <w:sz w:val="14"/>
-          <w:szCs w:val="14"/>
-        </w:rPr>
-        <w:t>Anova</w:t>
-      </w:r>
-      <w:proofErr w:type="spellEnd"/>
-      <w:r>
-        <w:rPr>
-          <w:sz w:val="14"/>
-          <w:szCs w:val="14"/>
-        </w:rPr>
-        <w:t xml:space="preserve"> test for sepal length sample</w:t>
+        <w:t xml:space="preserve">Table </w:t>
+      </w:r>
+      <w:r>
+        <w:rPr>
+          <w:sz w:val="14"/>
+          <w:szCs w:val="14"/>
+        </w:rPr>
+        <w:t>7</w:t>
+      </w:r>
+      <w:r>
+        <w:rPr>
+          <w:sz w:val="14"/>
+          <w:szCs w:val="14"/>
+        </w:rPr>
+        <w:t>: Anova test for sepal length sample</w:t>
       </w:r>
     </w:p>
     <w:p>
@@ -1501,17 +1468,8 @@
           <w:sz w:val="14"/>
           <w:szCs w:val="14"/>
         </w:rPr>
-        <w:t xml:space="preserve">   Statistics        </w:t>
-      </w:r>
-      <w:proofErr w:type="spellStart"/>
-      <w:r>
-        <w:rPr>
-          <w:sz w:val="14"/>
-          <w:szCs w:val="14"/>
-        </w:rPr>
-        <w:t>pValue</w:t>
-      </w:r>
-      <w:proofErr w:type="spellEnd"/>
+        <w:t xml:space="preserve">   Statistics        pValue</w:t>
+      </w:r>
     </w:p>
     <w:p>
       <w:pPr>
@@ -1577,23 +1535,7 @@
         <w:t>:</w:t>
       </w:r>
       <w:r>
-        <w:t xml:space="preserve"> where overlap between </w:t>
-      </w:r>
-      <w:proofErr w:type="spellStart"/>
-      <w:r>
-        <w:t>setosa</w:t>
-      </w:r>
-      <w:proofErr w:type="spellEnd"/>
-      <w:r>
-        <w:t xml:space="preserve"> – versicolor and versicolor-virginica pairs is like the one in Sepal length (around 50% and 75%) there is also large overlap (over 50%) of data range between </w:t>
-      </w:r>
-      <w:proofErr w:type="spellStart"/>
-      <w:r>
-        <w:t>setosa</w:t>
-      </w:r>
-      <w:proofErr w:type="spellEnd"/>
-      <w:r>
-        <w:t xml:space="preserve"> and virginica (there was less than 25% for sepal length).</w:t>
+        <w:t xml:space="preserve"> where overlap between setosa – versicolor and versicolor-virginica pairs is like the one in Sepal length (around 50% and 75%) there is also large overlap (over 50%) of data range between setosa and virginica (there was less than 25% for sepal length).</w:t>
       </w:r>
     </w:p>
     <w:tbl>
@@ -1877,7 +1819,21 @@
           <w:sz w:val="14"/>
           <w:szCs w:val="14"/>
         </w:rPr>
-        <w:t>Table 8: Normality tests for sepal width sample</w:t>
+        <w:t xml:space="preserve">Table </w:t>
+      </w:r>
+      <w:r>
+        <w:rPr>
+          <w:sz w:val="14"/>
+          <w:szCs w:val="14"/>
+        </w:rPr>
+        <w:t>10</w:t>
+      </w:r>
+      <w:r>
+        <w:rPr>
+          <w:sz w:val="14"/>
+          <w:szCs w:val="14"/>
+        </w:rPr>
+        <w:t>: Normality tests for sepal width sample</w:t>
       </w:r>
     </w:p>
     <w:p>
@@ -1909,23 +1865,7 @@
           <w:sz w:val="14"/>
           <w:szCs w:val="14"/>
         </w:rPr>
-        <w:t xml:space="preserve">0                Count  Statistics    </w:t>
-      </w:r>
-      <w:proofErr w:type="spellStart"/>
-      <w:r>
-        <w:rPr>
-          <w:sz w:val="14"/>
-          <w:szCs w:val="14"/>
-        </w:rPr>
-        <w:t>pValue</w:t>
-      </w:r>
-      <w:proofErr w:type="spellEnd"/>
-      <w:r>
-        <w:rPr>
-          <w:sz w:val="14"/>
-          <w:szCs w:val="14"/>
-        </w:rPr>
-        <w:t xml:space="preserve"> Result</w:t>
+        <w:t>0                Count  Statistics    pValue Result</w:t>
       </w:r>
     </w:p>
     <w:p>
@@ -1957,23 +1897,7 @@
           <w:sz w:val="14"/>
           <w:szCs w:val="14"/>
         </w:rPr>
-        <w:t>Iris-</w:t>
-      </w:r>
-      <w:proofErr w:type="spellStart"/>
-      <w:r>
-        <w:rPr>
-          <w:sz w:val="14"/>
-          <w:szCs w:val="14"/>
-        </w:rPr>
-        <w:t>setosa</w:t>
-      </w:r>
-      <w:proofErr w:type="spellEnd"/>
-      <w:r>
-        <w:rPr>
-          <w:sz w:val="14"/>
-          <w:szCs w:val="14"/>
-        </w:rPr>
-        <w:t xml:space="preserve">         50    1.965706  0.374242   Pass</w:t>
+        <w:t>Iris-setosa         50    1.965706  0.374242   Pass</w:t>
       </w:r>
     </w:p>
     <w:p>
@@ -2062,23 +1986,21 @@
           <w:sz w:val="14"/>
           <w:szCs w:val="14"/>
         </w:rPr>
-        <w:t xml:space="preserve">Table 9: </w:t>
-      </w:r>
-      <w:proofErr w:type="spellStart"/>
-      <w:r>
-        <w:rPr>
-          <w:sz w:val="14"/>
-          <w:szCs w:val="14"/>
-        </w:rPr>
-        <w:t>Anova</w:t>
-      </w:r>
-      <w:proofErr w:type="spellEnd"/>
-      <w:r>
-        <w:rPr>
-          <w:sz w:val="14"/>
-          <w:szCs w:val="14"/>
-        </w:rPr>
-        <w:t xml:space="preserve"> test for sepal width sample</w:t>
+        <w:t xml:space="preserve">Table </w:t>
+      </w:r>
+      <w:r>
+        <w:rPr>
+          <w:sz w:val="14"/>
+          <w:szCs w:val="14"/>
+        </w:rPr>
+        <w:t>11</w:t>
+      </w:r>
+      <w:r>
+        <w:rPr>
+          <w:sz w:val="14"/>
+          <w:szCs w:val="14"/>
+        </w:rPr>
+        <w:t>: Anova test for sepal width sample</w:t>
       </w:r>
     </w:p>
     <w:p>
@@ -2110,17 +2032,8 @@
           <w:sz w:val="14"/>
           <w:szCs w:val="14"/>
         </w:rPr>
-        <w:t xml:space="preserve">   Statistics        </w:t>
-      </w:r>
-      <w:proofErr w:type="spellStart"/>
-      <w:r>
-        <w:rPr>
-          <w:sz w:val="14"/>
-          <w:szCs w:val="14"/>
-        </w:rPr>
-        <w:t>pValue</w:t>
-      </w:r>
-      <w:proofErr w:type="spellEnd"/>
+        <w:t xml:space="preserve">   Statistics        pValue</w:t>
+      </w:r>
     </w:p>
     <w:p>
       <w:pPr>
@@ -2209,15 +2122,7 @@
         <w:ind w:firstLine="720"/>
       </w:pPr>
       <w:r>
-        <w:t xml:space="preserve">Boxplot (Figure 4) clearly shows that there is no overlap between </w:t>
-      </w:r>
-      <w:proofErr w:type="spellStart"/>
-      <w:r>
-        <w:t>setosa</w:t>
-      </w:r>
-      <w:proofErr w:type="spellEnd"/>
-      <w:r>
-        <w:t xml:space="preserve"> measurements and any</w:t>
+        <w:t>Boxplot (Figure 4) clearly shows that there is no overlap between setosa measurements and any</w:t>
       </w:r>
       <w:r>
         <w:t xml:space="preserve"> of</w:t>
@@ -2412,23 +2317,7 @@
         <w:ind w:firstLine="720"/>
       </w:pPr>
       <w:r>
-        <w:t xml:space="preserve">What’s more, based on calculated mean and standard deviation, over 99.73% of the </w:t>
-      </w:r>
-      <w:proofErr w:type="spellStart"/>
-      <w:r>
-        <w:t>setosa</w:t>
-      </w:r>
-      <w:proofErr w:type="spellEnd"/>
-      <w:r>
-        <w:t xml:space="preserve"> population measurements will not overlap with any of the other classes (as per Table 10, </w:t>
-      </w:r>
-      <w:proofErr w:type="spellStart"/>
-      <w:r>
-        <w:t>setosas</w:t>
-      </w:r>
-      <w:proofErr w:type="spellEnd"/>
-      <w:r>
-        <w:t xml:space="preserve"> Mean </w:t>
+        <w:t xml:space="preserve">What’s more, based on calculated mean and standard deviation, over 99.73% of the setosa population measurements will not overlap with any of the other classes (as per Table 10, setosas Mean </w:t>
       </w:r>
       <w:r>
         <w:rPr>
@@ -2484,44 +2373,19 @@
         <w:t>. We can con</w:t>
       </w:r>
       <w:r>
-        <w:t xml:space="preserve">clude then, that the measurement of Petal length for Iris </w:t>
-      </w:r>
-      <w:proofErr w:type="spellStart"/>
-      <w:r>
-        <w:t>Setosa</w:t>
-      </w:r>
-      <w:proofErr w:type="spellEnd"/>
-      <w:r>
-        <w:t xml:space="preserve"> are very well separated from the other 2 classes and that these measurements would be enough to classify Iris </w:t>
-      </w:r>
-      <w:proofErr w:type="spellStart"/>
-      <w:r>
-        <w:t>Setosa</w:t>
-      </w:r>
-      <w:proofErr w:type="spellEnd"/>
-      <w:r>
-        <w:t xml:space="preserve"> form non-Iris </w:t>
-      </w:r>
-      <w:proofErr w:type="spellStart"/>
-      <w:r>
-        <w:t>Setosa</w:t>
-      </w:r>
-      <w:proofErr w:type="spellEnd"/>
-      <w:r>
-        <w:t xml:space="preserve"> with high confidence larger than 99.7%.</w:t>
-      </w:r>
-    </w:p>
-    <w:p>
-      <w:pPr>
-        <w:rPr>
-          <w:rFonts w:ascii="Courier New" w:hAnsi="Courier New" w:cs="Courier New"/>
-          <w:sz w:val="14"/>
-          <w:szCs w:val="14"/>
-        </w:rPr>
-      </w:pPr>
-      <w:r>
-        <w:rPr>
-          <w:rFonts w:ascii="Courier New" w:hAnsi="Courier New" w:cs="Courier New"/>
+        <w:t>clude then, that the measurement of Petal length for Iris Setosa are very well separated from the other 2 classes and that these measurements would be enough to classify Iris Setosa form non-Iris Setosa with high confidence larger than 99.7%.</w:t>
+      </w:r>
+    </w:p>
+    <w:p>
+      <w:pPr>
+        <w:pStyle w:val="Table"/>
+        <w:rPr>
+          <w:sz w:val="14"/>
+          <w:szCs w:val="14"/>
+        </w:rPr>
+      </w:pPr>
+      <w:r>
+        <w:rPr>
           <w:sz w:val="14"/>
           <w:szCs w:val="14"/>
         </w:rPr>
@@ -2530,50 +2394,44 @@
     </w:p>
     <w:p>
       <w:pPr>
-        <w:rPr>
-          <w:rFonts w:ascii="Courier New" w:hAnsi="Courier New" w:cs="Courier New"/>
-          <w:sz w:val="14"/>
-          <w:szCs w:val="14"/>
-        </w:rPr>
-      </w:pPr>
-      <w:r>
-        <w:rPr>
-          <w:rFonts w:ascii="Courier New" w:hAnsi="Courier New" w:cs="Courier New"/>
-          <w:sz w:val="14"/>
-          <w:szCs w:val="14"/>
-        </w:rPr>
-        <w:t xml:space="preserve">Table 10: Descriptive statistics </w:t>
-      </w:r>
-      <w:proofErr w:type="spellStart"/>
-      <w:r>
-        <w:rPr>
-          <w:rFonts w:ascii="Courier New" w:hAnsi="Courier New" w:cs="Courier New"/>
-          <w:sz w:val="14"/>
-          <w:szCs w:val="14"/>
-        </w:rPr>
-        <w:t>groupped</w:t>
-      </w:r>
-      <w:proofErr w:type="spellEnd"/>
-      <w:r>
-        <w:rPr>
-          <w:rFonts w:ascii="Courier New" w:hAnsi="Courier New" w:cs="Courier New"/>
-          <w:sz w:val="14"/>
-          <w:szCs w:val="14"/>
-        </w:rPr>
-        <w:t xml:space="preserve"> by Class for petal length</w:t>
-      </w:r>
-    </w:p>
-    <w:p>
-      <w:pPr>
-        <w:rPr>
-          <w:rFonts w:ascii="Courier New" w:hAnsi="Courier New" w:cs="Courier New"/>
-          <w:sz w:val="14"/>
-          <w:szCs w:val="14"/>
-        </w:rPr>
-      </w:pPr>
-      <w:r>
-        <w:rPr>
-          <w:rFonts w:ascii="Courier New" w:hAnsi="Courier New" w:cs="Courier New"/>
+        <w:pStyle w:val="Table"/>
+        <w:rPr>
+          <w:sz w:val="14"/>
+          <w:szCs w:val="14"/>
+        </w:rPr>
+      </w:pPr>
+      <w:r>
+        <w:rPr>
+          <w:sz w:val="14"/>
+          <w:szCs w:val="14"/>
+        </w:rPr>
+        <w:t>Table 1</w:t>
+      </w:r>
+      <w:r>
+        <w:rPr>
+          <w:sz w:val="14"/>
+          <w:szCs w:val="14"/>
+        </w:rPr>
+        <w:t>2</w:t>
+      </w:r>
+      <w:r>
+        <w:rPr>
+          <w:sz w:val="14"/>
+          <w:szCs w:val="14"/>
+        </w:rPr>
+        <w:t>: Descriptive statistics groupped by Class for petal length</w:t>
+      </w:r>
+    </w:p>
+    <w:p>
+      <w:pPr>
+        <w:pStyle w:val="Table"/>
+        <w:rPr>
+          <w:sz w:val="14"/>
+          <w:szCs w:val="14"/>
+        </w:rPr>
+      </w:pPr>
+      <w:r>
+        <w:rPr>
           <w:sz w:val="14"/>
           <w:szCs w:val="14"/>
         </w:rPr>
@@ -2582,15 +2440,14 @@
     </w:p>
     <w:p>
       <w:pPr>
-        <w:rPr>
-          <w:rFonts w:ascii="Courier New" w:hAnsi="Courier New" w:cs="Courier New"/>
-          <w:sz w:val="14"/>
-          <w:szCs w:val="14"/>
-        </w:rPr>
-      </w:pPr>
-      <w:r>
-        <w:rPr>
-          <w:rFonts w:ascii="Courier New" w:hAnsi="Courier New" w:cs="Courier New"/>
+        <w:pStyle w:val="Table"/>
+        <w:rPr>
+          <w:sz w:val="14"/>
+          <w:szCs w:val="14"/>
+        </w:rPr>
+      </w:pPr>
+      <w:r>
+        <w:rPr>
           <w:sz w:val="14"/>
           <w:szCs w:val="14"/>
         </w:rPr>
@@ -2599,15 +2456,14 @@
     </w:p>
     <w:p>
       <w:pPr>
-        <w:rPr>
-          <w:rFonts w:ascii="Courier New" w:hAnsi="Courier New" w:cs="Courier New"/>
-          <w:sz w:val="14"/>
-          <w:szCs w:val="14"/>
-        </w:rPr>
-      </w:pPr>
-      <w:r>
-        <w:rPr>
-          <w:rFonts w:ascii="Courier New" w:hAnsi="Courier New" w:cs="Courier New"/>
+        <w:pStyle w:val="Table"/>
+        <w:rPr>
+          <w:sz w:val="14"/>
+          <w:szCs w:val="14"/>
+        </w:rPr>
+      </w:pPr>
+      <w:r>
+        <w:rPr>
           <w:sz w:val="14"/>
           <w:szCs w:val="14"/>
         </w:rPr>
@@ -2616,15 +2472,14 @@
     </w:p>
     <w:p>
       <w:pPr>
-        <w:rPr>
-          <w:rFonts w:ascii="Courier New" w:hAnsi="Courier New" w:cs="Courier New"/>
-          <w:sz w:val="14"/>
-          <w:szCs w:val="14"/>
-        </w:rPr>
-      </w:pPr>
-      <w:r>
-        <w:rPr>
-          <w:rFonts w:ascii="Courier New" w:hAnsi="Courier New" w:cs="Courier New"/>
+        <w:pStyle w:val="Table"/>
+        <w:rPr>
+          <w:sz w:val="14"/>
+          <w:szCs w:val="14"/>
+        </w:rPr>
+      </w:pPr>
+      <w:r>
+        <w:rPr>
           <w:sz w:val="14"/>
           <w:szCs w:val="14"/>
         </w:rPr>
@@ -2633,50 +2488,30 @@
     </w:p>
     <w:p>
       <w:pPr>
-        <w:rPr>
-          <w:rFonts w:ascii="Courier New" w:hAnsi="Courier New" w:cs="Courier New"/>
-          <w:sz w:val="14"/>
-          <w:szCs w:val="14"/>
-        </w:rPr>
-      </w:pPr>
-      <w:r>
-        <w:rPr>
-          <w:rFonts w:ascii="Courier New" w:hAnsi="Courier New" w:cs="Courier New"/>
-          <w:sz w:val="14"/>
-          <w:szCs w:val="14"/>
-        </w:rPr>
-        <w:t>Iris-</w:t>
-      </w:r>
-      <w:proofErr w:type="spellStart"/>
-      <w:r>
-        <w:rPr>
-          <w:rFonts w:ascii="Courier New" w:hAnsi="Courier New" w:cs="Courier New"/>
-          <w:sz w:val="14"/>
-          <w:szCs w:val="14"/>
-        </w:rPr>
-        <w:t>setosa</w:t>
-      </w:r>
-      <w:proofErr w:type="spellEnd"/>
-      <w:r>
-        <w:rPr>
-          <w:rFonts w:ascii="Courier New" w:hAnsi="Courier New" w:cs="Courier New"/>
-          <w:sz w:val="14"/>
-          <w:szCs w:val="14"/>
-        </w:rPr>
-        <w:t xml:space="preserve">             50.0  1.462  0.173664  1.0  1.4  1.50  1.575  1.9    0.941008    1.982992</w:t>
-      </w:r>
-    </w:p>
-    <w:p>
-      <w:pPr>
-        <w:rPr>
-          <w:rFonts w:ascii="Courier New" w:hAnsi="Courier New" w:cs="Courier New"/>
-          <w:sz w:val="14"/>
-          <w:szCs w:val="14"/>
-        </w:rPr>
-      </w:pPr>
-      <w:r>
-        <w:rPr>
-          <w:rFonts w:ascii="Courier New" w:hAnsi="Courier New" w:cs="Courier New"/>
+        <w:pStyle w:val="Table"/>
+        <w:rPr>
+          <w:sz w:val="14"/>
+          <w:szCs w:val="14"/>
+        </w:rPr>
+      </w:pPr>
+      <w:r>
+        <w:rPr>
+          <w:sz w:val="14"/>
+          <w:szCs w:val="14"/>
+        </w:rPr>
+        <w:t>Iris-setosa             50.0  1.462  0.173664  1.0  1.4  1.50  1.575  1.9    0.941008    1.982992</w:t>
+      </w:r>
+    </w:p>
+    <w:p>
+      <w:pPr>
+        <w:pStyle w:val="Table"/>
+        <w:rPr>
+          <w:sz w:val="14"/>
+          <w:szCs w:val="14"/>
+        </w:rPr>
+      </w:pPr>
+      <w:r>
+        <w:rPr>
           <w:sz w:val="14"/>
           <w:szCs w:val="14"/>
         </w:rPr>
@@ -2685,15 +2520,14 @@
     </w:p>
     <w:p>
       <w:pPr>
-        <w:rPr>
-          <w:rFonts w:ascii="Courier New" w:hAnsi="Courier New" w:cs="Courier New"/>
-          <w:sz w:val="14"/>
-          <w:szCs w:val="14"/>
-        </w:rPr>
-      </w:pPr>
-      <w:r>
-        <w:rPr>
-          <w:rFonts w:ascii="Courier New" w:hAnsi="Courier New" w:cs="Courier New"/>
+        <w:pStyle w:val="Table"/>
+        <w:rPr>
+          <w:sz w:val="14"/>
+          <w:szCs w:val="14"/>
+        </w:rPr>
+      </w:pPr>
+      <w:r>
+        <w:rPr>
           <w:sz w:val="14"/>
           <w:szCs w:val="14"/>
         </w:rPr>
@@ -2703,6 +2537,10 @@
     <w:p>
       <w:pPr>
         <w:pStyle w:val="Table"/>
+        <w:rPr>
+          <w:sz w:val="14"/>
+          <w:szCs w:val="14"/>
+        </w:rPr>
       </w:pPr>
       <w:r>
         <w:rPr>
@@ -2734,22 +2572,16 @@
         <w:rPr>
           <w:rFonts w:asciiTheme="minorHAnsi" w:hAnsiTheme="minorHAnsi" w:cstheme="minorBidi"/>
         </w:rPr>
-        <w:t xml:space="preserve">good separation of Iris </w:t>
-      </w:r>
-      <w:proofErr w:type="spellStart"/>
-      <w:r>
+        <w:t>good separation of Iris Setosa measurements from the other 2 classes, there is still some overlap (25%-50%) between Iris Versicolor and Iris Virginica.</w:t>
+      </w:r>
+    </w:p>
+    <w:p>
+      <w:pPr>
+        <w:pStyle w:val="Table"/>
         <w:rPr>
           <w:rFonts w:asciiTheme="minorHAnsi" w:hAnsiTheme="minorHAnsi" w:cstheme="minorBidi"/>
         </w:rPr>
-        <w:t>Setosa</w:t>
-      </w:r>
-      <w:proofErr w:type="spellEnd"/>
-      <w:r>
-        <w:rPr>
-          <w:rFonts w:asciiTheme="minorHAnsi" w:hAnsiTheme="minorHAnsi" w:cstheme="minorBidi"/>
-        </w:rPr>
-        <w:t xml:space="preserve"> measurements from the other 2 classes, there is still some overlap (25%-50%) between Iris Versicolor and Iris Virginica.</w:t>
-      </w:r>
+      </w:pPr>
     </w:p>
     <w:p>
       <w:pPr>
@@ -2827,64 +2659,74 @@
         <w:rPr>
           <w:rFonts w:asciiTheme="minorHAnsi" w:hAnsiTheme="minorHAnsi" w:cstheme="minorBidi"/>
         </w:rPr>
-        <w:t xml:space="preserve">. Pass result for normality test is especially important in this case, because we used the Gaussian distribution </w:t>
+        <w:t xml:space="preserve">. Pass result for normality test is especially important in this </w:t>
       </w:r>
       <w:r>
         <w:rPr>
           <w:rFonts w:asciiTheme="minorHAnsi" w:hAnsiTheme="minorHAnsi" w:cstheme="minorBidi"/>
         </w:rPr>
+        <w:t>case because</w:t>
+      </w:r>
+      <w:r>
+        <w:rPr>
+          <w:rFonts w:asciiTheme="minorHAnsi" w:hAnsiTheme="minorHAnsi" w:cstheme="minorBidi"/>
+        </w:rPr>
+        <w:t xml:space="preserve"> we used the Gaussian distribution parameters (Mean and standard deviation) to estimate the confidence of using Petal length for Iris Setosa classification. </w:t>
+      </w:r>
+      <w:r>
+        <w:rPr>
+          <w:rFonts w:asciiTheme="minorHAnsi" w:hAnsiTheme="minorHAnsi" w:cstheme="minorBidi"/>
+        </w:rPr>
+        <w:t>This estimate would not be correct for sample that is not following Gaussian distribution</w:t>
+      </w:r>
+      <w:r>
+        <w:rPr>
+          <w:rFonts w:asciiTheme="minorHAnsi" w:hAnsiTheme="minorHAnsi" w:cstheme="minorBidi"/>
+        </w:rPr>
+        <w:t>.</w:t>
+      </w:r>
+    </w:p>
+    <w:p>
+      <w:pPr>
+        <w:pStyle w:val="Table"/>
+        <w:ind w:firstLine="720"/>
+        <w:rPr>
+          <w:rFonts w:asciiTheme="minorHAnsi" w:hAnsiTheme="minorHAnsi" w:cstheme="minorBidi"/>
+        </w:rPr>
+      </w:pPr>
+    </w:p>
+    <w:p>
+      <w:pPr>
+        <w:pStyle w:val="Table"/>
+        <w:ind w:firstLine="720"/>
+        <w:rPr>
+          <w:rFonts w:asciiTheme="minorHAnsi" w:hAnsiTheme="minorHAnsi" w:cstheme="minorBidi"/>
+        </w:rPr>
+      </w:pPr>
+    </w:p>
+    <w:p>
+      <w:pPr>
+        <w:pStyle w:val="Table"/>
+        <w:ind w:firstLine="720"/>
+        <w:rPr>
+          <w:rFonts w:asciiTheme="minorHAnsi" w:hAnsiTheme="minorHAnsi" w:cstheme="minorBidi"/>
+        </w:rPr>
+      </w:pPr>
+    </w:p>
+    <w:p>
+      <w:pPr>
+        <w:pStyle w:val="Table"/>
+        <w:rPr>
+          <w:sz w:val="14"/>
+          <w:szCs w:val="14"/>
+        </w:rPr>
+      </w:pPr>
+      <w:r>
+        <w:rPr>
+          <w:sz w:val="14"/>
+          <w:szCs w:val="14"/>
+        </w:rPr>
         <w:lastRenderedPageBreak/>
-        <w:t xml:space="preserve">parameters (Mean and standard deviation) to estimate the confidence of using Petal length for Iris </w:t>
-      </w:r>
-      <w:proofErr w:type="spellStart"/>
-      <w:r>
-        <w:rPr>
-          <w:rFonts w:asciiTheme="minorHAnsi" w:hAnsiTheme="minorHAnsi" w:cstheme="minorBidi"/>
-        </w:rPr>
-        <w:t>Setosa</w:t>
-      </w:r>
-      <w:proofErr w:type="spellEnd"/>
-      <w:r>
-        <w:rPr>
-          <w:rFonts w:asciiTheme="minorHAnsi" w:hAnsiTheme="minorHAnsi" w:cstheme="minorBidi"/>
-        </w:rPr>
-        <w:t xml:space="preserve"> classification. </w:t>
-      </w:r>
-      <w:r>
-        <w:rPr>
-          <w:rFonts w:asciiTheme="minorHAnsi" w:hAnsiTheme="minorHAnsi" w:cstheme="minorBidi"/>
-        </w:rPr>
-        <w:t>This estimate would not be correct for sample that is not following Gaussian distribution</w:t>
-      </w:r>
-      <w:r>
-        <w:rPr>
-          <w:rFonts w:asciiTheme="minorHAnsi" w:hAnsiTheme="minorHAnsi" w:cstheme="minorBidi"/>
-        </w:rPr>
-        <w:t>.</w:t>
-      </w:r>
-    </w:p>
-    <w:p>
-      <w:pPr>
-        <w:pStyle w:val="Table"/>
-        <w:ind w:firstLine="720"/>
-        <w:rPr>
-          <w:rFonts w:asciiTheme="minorHAnsi" w:hAnsiTheme="minorHAnsi" w:cstheme="minorBidi"/>
-        </w:rPr>
-      </w:pPr>
-    </w:p>
-    <w:p>
-      <w:pPr>
-        <w:pStyle w:val="Table"/>
-        <w:rPr>
-          <w:sz w:val="14"/>
-          <w:szCs w:val="14"/>
-        </w:rPr>
-      </w:pPr>
-      <w:r>
-        <w:rPr>
-          <w:sz w:val="14"/>
-          <w:szCs w:val="14"/>
-        </w:rPr>
         <w:t>----------------------------------------------------------------------------------------------------------------</w:t>
       </w:r>
     </w:p>
@@ -2901,7 +2743,21 @@
           <w:sz w:val="14"/>
           <w:szCs w:val="14"/>
         </w:rPr>
-        <w:t>Table 11: Normality tests for petal length sample</w:t>
+        <w:t>Table 1</w:t>
+      </w:r>
+      <w:r>
+        <w:rPr>
+          <w:sz w:val="14"/>
+          <w:szCs w:val="14"/>
+        </w:rPr>
+        <w:t>4</w:t>
+      </w:r>
+      <w:r>
+        <w:rPr>
+          <w:sz w:val="14"/>
+          <w:szCs w:val="14"/>
+        </w:rPr>
+        <w:t>: Normality tests for petal length sample</w:t>
       </w:r>
     </w:p>
     <w:p>
@@ -2933,23 +2789,7 @@
           <w:sz w:val="14"/>
           <w:szCs w:val="14"/>
         </w:rPr>
-        <w:t xml:space="preserve">0                Count  Statistics    </w:t>
-      </w:r>
-      <w:proofErr w:type="spellStart"/>
-      <w:r>
-        <w:rPr>
-          <w:sz w:val="14"/>
-          <w:szCs w:val="14"/>
-        </w:rPr>
-        <w:t>pValue</w:t>
-      </w:r>
-      <w:proofErr w:type="spellEnd"/>
-      <w:r>
-        <w:rPr>
-          <w:sz w:val="14"/>
-          <w:szCs w:val="14"/>
-        </w:rPr>
-        <w:t xml:space="preserve"> Result</w:t>
+        <w:t>0                Count  Statistics    pValue Result</w:t>
       </w:r>
     </w:p>
     <w:p>
@@ -2981,23 +2821,7 @@
           <w:sz w:val="14"/>
           <w:szCs w:val="14"/>
         </w:rPr>
-        <w:t>Iris-</w:t>
-      </w:r>
-      <w:proofErr w:type="spellStart"/>
-      <w:r>
-        <w:rPr>
-          <w:sz w:val="14"/>
-          <w:szCs w:val="14"/>
-        </w:rPr>
-        <w:t>setosa</w:t>
-      </w:r>
-      <w:proofErr w:type="spellEnd"/>
-      <w:r>
-        <w:rPr>
-          <w:sz w:val="14"/>
-          <w:szCs w:val="14"/>
-        </w:rPr>
-        <w:t xml:space="preserve">         50    2.236974  0.326774   Pass</w:t>
+        <w:t>Iris-setosa         50    2.236974  0.326774   Pass</w:t>
       </w:r>
     </w:p>
     <w:p>
@@ -3095,23 +2919,21 @@
           <w:sz w:val="14"/>
           <w:szCs w:val="14"/>
         </w:rPr>
-        <w:t xml:space="preserve">Table 12: </w:t>
-      </w:r>
-      <w:proofErr w:type="spellStart"/>
-      <w:r>
-        <w:rPr>
-          <w:sz w:val="14"/>
-          <w:szCs w:val="14"/>
-        </w:rPr>
-        <w:t>Anova</w:t>
-      </w:r>
-      <w:proofErr w:type="spellEnd"/>
-      <w:r>
-        <w:rPr>
-          <w:sz w:val="14"/>
-          <w:szCs w:val="14"/>
-        </w:rPr>
-        <w:t xml:space="preserve"> test for petal length sample</w:t>
+        <w:t>Table 1</w:t>
+      </w:r>
+      <w:r>
+        <w:rPr>
+          <w:sz w:val="14"/>
+          <w:szCs w:val="14"/>
+        </w:rPr>
+        <w:t>5</w:t>
+      </w:r>
+      <w:r>
+        <w:rPr>
+          <w:sz w:val="14"/>
+          <w:szCs w:val="14"/>
+        </w:rPr>
+        <w:t>: Anova test for petal length sample</w:t>
       </w:r>
     </w:p>
     <w:p>
@@ -3143,17 +2965,8 @@
           <w:sz w:val="14"/>
           <w:szCs w:val="14"/>
         </w:rPr>
-        <w:t xml:space="preserve">    Statistics        </w:t>
-      </w:r>
-      <w:proofErr w:type="spellStart"/>
-      <w:r>
-        <w:rPr>
-          <w:sz w:val="14"/>
-          <w:szCs w:val="14"/>
-        </w:rPr>
-        <w:t>pValue</w:t>
-      </w:r>
-      <w:proofErr w:type="spellEnd"/>
+        <w:t xml:space="preserve">    Statistics        pValue</w:t>
+      </w:r>
     </w:p>
     <w:p>
       <w:pPr>
@@ -3251,13 +3064,11 @@
       <w:r>
         <w:t xml:space="preserve">Iris </w:t>
       </w:r>
-      <w:proofErr w:type="spellStart"/>
-      <w:r>
-        <w:t>setosa</w:t>
-      </w:r>
-      <w:proofErr w:type="spellEnd"/>
-      <w:r>
-        <w:t xml:space="preserve"> measurements and any of the other 2 classes</w:t>
+      <w:r>
+        <w:t>S</w:t>
+      </w:r>
+      <w:r>
+        <w:t>etosa measurements and any of the other 2 classes</w:t>
       </w:r>
       <w:r>
         <w:t xml:space="preserve"> but there is </w:t>
@@ -3464,19 +3275,17 @@
         <w:t xml:space="preserve"> range for Petal width also shows, that </w:t>
       </w:r>
       <w:r>
-        <w:t xml:space="preserve">over 99.73% of the </w:t>
-      </w:r>
-      <w:proofErr w:type="spellStart"/>
-      <w:r>
-        <w:t>setosa</w:t>
-      </w:r>
-      <w:proofErr w:type="spellEnd"/>
-      <w:r>
-        <w:t xml:space="preserve"> population measurements will not overlap with any of the other classes (as per Table 10).</w:t>
+        <w:t>over 99.73% of the setosa population measurements will not overlap with any of the other classes (as per Table 10).</w:t>
       </w:r>
       <w:r>
         <w:t xml:space="preserve"> </w:t>
       </w:r>
+      <w:r>
+        <w:t>We can not rely on this result however, as we’ll see in the next point, results for Petal width in Iris Setosa are not distributed normally.</w:t>
+      </w:r>
+      <w:r>
+        <w:t xml:space="preserve"> There are some warning signs of non-normality visible already in the Table 16</w:t>
+      </w:r>
     </w:p>
     <w:p>
       <w:pPr>
@@ -3507,23 +3316,21 @@
           <w:sz w:val="14"/>
           <w:szCs w:val="14"/>
         </w:rPr>
-        <w:t xml:space="preserve">Table 13: Descriptive statistics </w:t>
-      </w:r>
-      <w:proofErr w:type="spellStart"/>
-      <w:r>
-        <w:rPr>
-          <w:sz w:val="14"/>
-          <w:szCs w:val="14"/>
-        </w:rPr>
-        <w:t>groupped</w:t>
-      </w:r>
-      <w:proofErr w:type="spellEnd"/>
-      <w:r>
-        <w:rPr>
-          <w:sz w:val="14"/>
-          <w:szCs w:val="14"/>
-        </w:rPr>
-        <w:t xml:space="preserve"> by Class for petal width</w:t>
+        <w:t>Table 1</w:t>
+      </w:r>
+      <w:r>
+        <w:rPr>
+          <w:sz w:val="14"/>
+          <w:szCs w:val="14"/>
+        </w:rPr>
+        <w:t>6</w:t>
+      </w:r>
+      <w:r>
+        <w:rPr>
+          <w:sz w:val="14"/>
+          <w:szCs w:val="14"/>
+        </w:rPr>
+        <w:t>: Descriptive statistics groupped by Class for petal width</w:t>
       </w:r>
     </w:p>
     <w:p>
@@ -3603,23 +3410,7 @@
           <w:sz w:val="14"/>
           <w:szCs w:val="14"/>
         </w:rPr>
-        <w:t>Iris-</w:t>
-      </w:r>
-      <w:proofErr w:type="spellStart"/>
-      <w:r>
-        <w:rPr>
-          <w:sz w:val="14"/>
-          <w:szCs w:val="14"/>
-        </w:rPr>
-        <w:t>setosa</w:t>
-      </w:r>
-      <w:proofErr w:type="spellEnd"/>
-      <w:r>
-        <w:rPr>
-          <w:sz w:val="14"/>
-          <w:szCs w:val="14"/>
-        </w:rPr>
-        <w:t xml:space="preserve">            50.0  0.246  0.105386  0.1  0.2  0.2  0.3  0.6   -0.070157    0.562157</w:t>
+        <w:t>Iris-setosa            50.0  0.246  0.105386  0.1  0.2  0.2  0.3  0.6   -0.070157    0.562157</w:t>
       </w:r>
     </w:p>
     <w:p>
@@ -3675,9 +3466,1007 @@
         <w:pStyle w:val="Table"/>
       </w:pPr>
     </w:p>
+    <w:p>
+      <w:pPr>
+        <w:ind w:firstLine="720"/>
+        <w:rPr>
+          <w:rFonts w:asciiTheme="majorHAnsi" w:eastAsiaTheme="majorEastAsia" w:hAnsiTheme="majorHAnsi" w:cstheme="majorBidi"/>
+          <w:color w:val="1F3763" w:themeColor="accent1" w:themeShade="7F"/>
+          <w:sz w:val="24"/>
+          <w:szCs w:val="24"/>
+        </w:rPr>
+      </w:pPr>
+      <w:r>
+        <w:rPr>
+          <w:rFonts w:asciiTheme="majorHAnsi" w:eastAsiaTheme="majorEastAsia" w:hAnsiTheme="majorHAnsi" w:cstheme="majorBidi"/>
+          <w:color w:val="1F3763" w:themeColor="accent1" w:themeShade="7F"/>
+          <w:sz w:val="24"/>
+          <w:szCs w:val="24"/>
+        </w:rPr>
+        <w:t>3.</w:t>
+      </w:r>
+      <w:r>
+        <w:rPr>
+          <w:rFonts w:asciiTheme="majorHAnsi" w:eastAsiaTheme="majorEastAsia" w:hAnsiTheme="majorHAnsi" w:cstheme="majorBidi"/>
+          <w:color w:val="1F3763" w:themeColor="accent1" w:themeShade="7F"/>
+          <w:sz w:val="24"/>
+          <w:szCs w:val="24"/>
+        </w:rPr>
+        <w:t>3</w:t>
+      </w:r>
+      <w:r>
+        <w:rPr>
+          <w:rFonts w:asciiTheme="majorHAnsi" w:eastAsiaTheme="majorEastAsia" w:hAnsiTheme="majorHAnsi" w:cstheme="majorBidi"/>
+          <w:color w:val="1F3763" w:themeColor="accent1" w:themeShade="7F"/>
+          <w:sz w:val="24"/>
+          <w:szCs w:val="24"/>
+        </w:rPr>
+        <w:t>.1 Normality test and ANOVA</w:t>
+      </w:r>
+    </w:p>
+    <w:p>
+      <w:pPr>
+        <w:pStyle w:val="Table"/>
+        <w:rPr>
+          <w:rFonts w:asciiTheme="minorHAnsi" w:hAnsiTheme="minorHAnsi" w:cstheme="minorBidi"/>
+        </w:rPr>
+      </w:pPr>
+      <w:r>
+        <w:rPr>
+          <w:rFonts w:asciiTheme="minorHAnsi" w:hAnsiTheme="minorHAnsi" w:cstheme="minorBidi"/>
+        </w:rPr>
+        <w:t>P</w:t>
+      </w:r>
+      <w:r>
+        <w:rPr>
+          <w:rFonts w:asciiTheme="minorHAnsi" w:hAnsiTheme="minorHAnsi" w:cstheme="minorBidi"/>
+        </w:rPr>
+        <w:t>etal width for Iris Setosa is the only sample that fails normality test:</w:t>
+      </w:r>
+    </w:p>
+    <w:p>
+      <w:pPr>
+        <w:pStyle w:val="Table"/>
+        <w:rPr>
+          <w:rFonts w:asciiTheme="minorHAnsi" w:hAnsiTheme="minorHAnsi" w:cstheme="minorBidi"/>
+        </w:rPr>
+      </w:pPr>
+    </w:p>
+    <w:p>
+      <w:pPr>
+        <w:pStyle w:val="Table"/>
+        <w:rPr>
+          <w:sz w:val="14"/>
+          <w:szCs w:val="14"/>
+        </w:rPr>
+      </w:pPr>
+      <w:r>
+        <w:rPr>
+          <w:sz w:val="14"/>
+          <w:szCs w:val="14"/>
+        </w:rPr>
+        <w:t>----------------------------------------------------------------------------------------------------------------</w:t>
+      </w:r>
+    </w:p>
+    <w:p>
+      <w:pPr>
+        <w:pStyle w:val="Table"/>
+        <w:rPr>
+          <w:sz w:val="14"/>
+          <w:szCs w:val="14"/>
+        </w:rPr>
+      </w:pPr>
+      <w:r>
+        <w:rPr>
+          <w:sz w:val="14"/>
+          <w:szCs w:val="14"/>
+        </w:rPr>
+        <w:t>Table 1</w:t>
+      </w:r>
+      <w:r>
+        <w:rPr>
+          <w:sz w:val="14"/>
+          <w:szCs w:val="14"/>
+        </w:rPr>
+        <w:t>8</w:t>
+      </w:r>
+      <w:r>
+        <w:rPr>
+          <w:sz w:val="14"/>
+          <w:szCs w:val="14"/>
+        </w:rPr>
+        <w:t>: Normality tests for petal width sample</w:t>
+      </w:r>
+    </w:p>
+    <w:p>
+      <w:pPr>
+        <w:pStyle w:val="Table"/>
+        <w:rPr>
+          <w:sz w:val="14"/>
+          <w:szCs w:val="14"/>
+        </w:rPr>
+      </w:pPr>
+      <w:r>
+        <w:rPr>
+          <w:sz w:val="14"/>
+          <w:szCs w:val="14"/>
+        </w:rPr>
+        <w:t>================================================================================================================</w:t>
+      </w:r>
+    </w:p>
+    <w:p>
+      <w:pPr>
+        <w:pStyle w:val="Table"/>
+        <w:rPr>
+          <w:sz w:val="14"/>
+          <w:szCs w:val="14"/>
+        </w:rPr>
+      </w:pPr>
+      <w:r>
+        <w:rPr>
+          <w:sz w:val="14"/>
+          <w:szCs w:val="14"/>
+        </w:rPr>
+        <w:t>0                Count  Statistics    pValue Result</w:t>
+      </w:r>
+    </w:p>
+    <w:p>
+      <w:pPr>
+        <w:pStyle w:val="Table"/>
+        <w:rPr>
+          <w:sz w:val="14"/>
+          <w:szCs w:val="14"/>
+        </w:rPr>
+      </w:pPr>
+      <w:r>
+        <w:rPr>
+          <w:sz w:val="14"/>
+          <w:szCs w:val="14"/>
+        </w:rPr>
+        <w:t xml:space="preserve">class                                              </w:t>
+      </w:r>
+    </w:p>
+    <w:p>
+      <w:pPr>
+        <w:pStyle w:val="Table"/>
+        <w:rPr>
+          <w:sz w:val="14"/>
+          <w:szCs w:val="14"/>
+        </w:rPr>
+      </w:pPr>
+      <w:r>
+        <w:rPr>
+          <w:sz w:val="14"/>
+          <w:szCs w:val="14"/>
+        </w:rPr>
+        <w:t>Iris-setosa         50   14.938724  0.000570   Fail</w:t>
+      </w:r>
+    </w:p>
+    <w:p>
+      <w:pPr>
+        <w:pStyle w:val="Table"/>
+        <w:rPr>
+          <w:sz w:val="14"/>
+          <w:szCs w:val="14"/>
+        </w:rPr>
+      </w:pPr>
+      <w:r>
+        <w:rPr>
+          <w:sz w:val="14"/>
+          <w:szCs w:val="14"/>
+        </w:rPr>
+        <w:t>Iris-versicolor     50    0.327416  0.848990   Pass</w:t>
+      </w:r>
+    </w:p>
+    <w:p>
+      <w:pPr>
+        <w:pStyle w:val="Table"/>
+        <w:rPr>
+          <w:sz w:val="14"/>
+          <w:szCs w:val="14"/>
+        </w:rPr>
+      </w:pPr>
+      <w:r>
+        <w:rPr>
+          <w:sz w:val="14"/>
+          <w:szCs w:val="14"/>
+        </w:rPr>
+        <w:t>Iris-virginica      50    1.238377  0.538381   Pass</w:t>
+      </w:r>
+    </w:p>
+    <w:p>
+      <w:pPr>
+        <w:pStyle w:val="Table"/>
+        <w:rPr>
+          <w:sz w:val="14"/>
+          <w:szCs w:val="14"/>
+        </w:rPr>
+      </w:pPr>
+      <w:r>
+        <w:rPr>
+          <w:sz w:val="14"/>
+          <w:szCs w:val="14"/>
+        </w:rPr>
+        <w:t>----------------------------------------------------------------------------------------------------------------</w:t>
+      </w:r>
+    </w:p>
+    <w:p>
+      <w:pPr>
+        <w:pStyle w:val="Table"/>
+        <w:rPr>
+          <w:sz w:val="14"/>
+          <w:szCs w:val="14"/>
+        </w:rPr>
+      </w:pPr>
+    </w:p>
+    <w:p>
+      <w:pPr>
+        <w:pStyle w:val="Table"/>
+        <w:rPr>
+          <w:sz w:val="14"/>
+          <w:szCs w:val="14"/>
+        </w:rPr>
+      </w:pPr>
+    </w:p>
+    <w:p>
+      <w:pPr>
+        <w:pStyle w:val="Table"/>
+        <w:rPr>
+          <w:rFonts w:asciiTheme="minorHAnsi" w:hAnsiTheme="minorHAnsi" w:cstheme="minorBidi"/>
+        </w:rPr>
+      </w:pPr>
+      <w:r>
+        <w:rPr>
+          <w:rFonts w:asciiTheme="minorHAnsi" w:hAnsiTheme="minorHAnsi" w:cstheme="minorBidi"/>
+        </w:rPr>
+        <w:t xml:space="preserve">To see why that might be a case, let’s look at the violin chart of the petal width (Figure 6). We can see that the distribution of petal width in Iris Setosa doesn’t follow well defined Gaussian distribution: it has 2 distinct local maxima and a “long tail” on the </w:t>
+      </w:r>
+      <w:r>
+        <w:rPr>
+          <w:rFonts w:asciiTheme="minorHAnsi" w:hAnsiTheme="minorHAnsi" w:cstheme="minorBidi"/>
+        </w:rPr>
+        <w:t>right-hand</w:t>
+      </w:r>
+      <w:r>
+        <w:rPr>
+          <w:rFonts w:asciiTheme="minorHAnsi" w:hAnsiTheme="minorHAnsi" w:cstheme="minorBidi"/>
+        </w:rPr>
+        <w:t xml:space="preserve"> side (this is also visible as outliers on the boxplot, Figure 5). </w:t>
+      </w:r>
+    </w:p>
+    <w:p>
+      <w:pPr>
+        <w:pStyle w:val="Table"/>
+        <w:keepNext/>
+      </w:pPr>
+      <w:r>
+        <w:rPr>
+          <w:noProof/>
+        </w:rPr>
+        <w:drawing>
+          <wp:inline distT="0" distB="0" distL="0" distR="0" wp14:anchorId="6CA9B06A" wp14:editId="520D74F3">
+            <wp:extent cx="4727275" cy="3548920"/>
+            <wp:effectExtent l="0" t="0" r="0" b="0"/>
+            <wp:docPr id="16" name="Picture 16"/>
+            <wp:cNvGraphicFramePr>
+              <a:graphicFrameLocks xmlns:a="http://schemas.openxmlformats.org/drawingml/2006/main" noChangeAspect="1"/>
+            </wp:cNvGraphicFramePr>
+            <a:graphic xmlns:a="http://schemas.openxmlformats.org/drawingml/2006/main">
+              <a:graphicData uri="http://schemas.openxmlformats.org/drawingml/2006/picture">
+                <pic:pic xmlns:pic="http://schemas.openxmlformats.org/drawingml/2006/picture">
+                  <pic:nvPicPr>
+                    <pic:cNvPr id="0" name="Picture 17"/>
+                    <pic:cNvPicPr>
+                      <a:picLocks noChangeAspect="1" noChangeArrowheads="1"/>
+                    </pic:cNvPicPr>
+                  </pic:nvPicPr>
+                  <pic:blipFill>
+                    <a:blip r:embed="rId17">
+                      <a:extLst>
+                        <a:ext uri="{28A0092B-C50C-407E-A947-70E740481C1C}">
+                          <a14:useLocalDpi xmlns:a14="http://schemas.microsoft.com/office/drawing/2010/main" val="0"/>
+                        </a:ext>
+                      </a:extLst>
+                    </a:blip>
+                    <a:srcRect/>
+                    <a:stretch>
+                      <a:fillRect/>
+                    </a:stretch>
+                  </pic:blipFill>
+                  <pic:spPr bwMode="auto">
+                    <a:xfrm>
+                      <a:off x="0" y="0"/>
+                      <a:ext cx="4769446" cy="3580579"/>
+                    </a:xfrm>
+                    <a:prstGeom prst="rect">
+                      <a:avLst/>
+                    </a:prstGeom>
+                    <a:noFill/>
+                    <a:ln>
+                      <a:noFill/>
+                    </a:ln>
+                  </pic:spPr>
+                </pic:pic>
+              </a:graphicData>
+            </a:graphic>
+          </wp:inline>
+        </w:drawing>
+      </w:r>
+    </w:p>
+    <w:p>
+      <w:pPr>
+        <w:pStyle w:val="Caption"/>
+      </w:pPr>
+      <w:r>
+        <w:t xml:space="preserve">Figure </w:t>
+      </w:r>
+      <w:fldSimple w:instr=" SEQ Figure \* ARABIC ">
+        <w:r>
+          <w:rPr>
+            <w:noProof/>
+          </w:rPr>
+          <w:t>6</w:t>
+        </w:r>
+      </w:fldSimple>
+      <w:r>
+        <w:t xml:space="preserve"> Violin chart for Petal width</w:t>
+      </w:r>
+    </w:p>
+    <w:p>
+      <w:r>
+        <w:t>When we look at the measurement result frequency (Table 17), we can see that the</w:t>
+      </w:r>
+      <w:r>
+        <w:t xml:space="preserve"> Mode of this sample (</w:t>
+      </w:r>
+      <w:r>
+        <w:t xml:space="preserve">Mode is the most common result in the sample </w:t>
+      </w:r>
+      <w:sdt>
+        <w:sdtPr>
+          <w:id w:val="-2131079574"/>
+          <w:citation/>
+        </w:sdtPr>
+        <w:sdtContent>
+          <w:r>
+            <w:fldChar w:fldCharType="begin"/>
+          </w:r>
+          <w:r>
+            <w:instrText xml:space="preserve"> CITATION htt18 \l 6153 </w:instrText>
+          </w:r>
+          <w:r>
+            <w:fldChar w:fldCharType="separate"/>
+          </w:r>
+          <w:r>
+            <w:rPr>
+              <w:noProof/>
+            </w:rPr>
+            <w:t>[3]</w:t>
+          </w:r>
+          <w:r>
+            <w:fldChar w:fldCharType="end"/>
+          </w:r>
+        </w:sdtContent>
+      </w:sdt>
+      <w:r>
+        <w:t xml:space="preserve">) </w:t>
+      </w:r>
+      <w:r>
+        <w:t>is 0.2cm</w:t>
+      </w:r>
+      <w:r>
+        <w:t xml:space="preserve"> </w:t>
+      </w:r>
+      <w:r>
+        <w:t xml:space="preserve">with </w:t>
+      </w:r>
+      <w:r>
+        <w:t>over</w:t>
+      </w:r>
+      <w:r>
+        <w:t xml:space="preserve"> 29 </w:t>
+      </w:r>
+      <w:r>
+        <w:t>records</w:t>
+      </w:r>
+      <w:r>
+        <w:t>, over half of the sample</w:t>
+      </w:r>
+      <w:r>
+        <w:t xml:space="preserve">. There are </w:t>
+      </w:r>
+      <w:r>
+        <w:t>7 records with 0.3cm and 0.4cm</w:t>
+      </w:r>
+      <w:r>
+        <w:t xml:space="preserve"> on the right-hand side of the Mode but only 5 records with 0.1cm</w:t>
+      </w:r>
+      <w:r>
+        <w:t xml:space="preserve"> on the left-hand side</w:t>
+      </w:r>
+      <w:r>
+        <w:t>.</w:t>
+      </w:r>
+      <w:r>
+        <w:t xml:space="preserve"> </w:t>
+      </w:r>
+      <w:r>
+        <w:t>This distribution clearly can’t be symmetrical around the Mode of 0.2cm, as there could not be any Petals with width equal to or smaller than 0.</w:t>
+      </w:r>
+    </w:p>
+    <w:p>
+      <w:r>
+        <w:t xml:space="preserve">Perhaps, if more precise measuring tool was used that could resolve below </w:t>
+      </w:r>
+      <w:r>
+        <w:t>0.</w:t>
+      </w:r>
+      <w:r>
+        <w:t>1</w:t>
+      </w:r>
+      <w:r>
+        <w:t>c</w:t>
+      </w:r>
+      <w:r>
+        <w:t>m and the two outliers at 0.5cm and 0.6cm were removed from the sample, the sample data would turn out to be normal. We can only speculate now.</w:t>
+      </w:r>
+    </w:p>
+    <w:p>
+      <w:pPr>
+        <w:pStyle w:val="Table"/>
+        <w:rPr>
+          <w:sz w:val="14"/>
+          <w:szCs w:val="14"/>
+        </w:rPr>
+      </w:pPr>
+      <w:r>
+        <w:rPr>
+          <w:sz w:val="14"/>
+          <w:szCs w:val="14"/>
+        </w:rPr>
+        <w:t>----------------------------------------------------------------------------------------------------------------</w:t>
+      </w:r>
+    </w:p>
+    <w:p>
+      <w:pPr>
+        <w:pStyle w:val="Table"/>
+        <w:rPr>
+          <w:sz w:val="14"/>
+          <w:szCs w:val="14"/>
+        </w:rPr>
+      </w:pPr>
+      <w:r>
+        <w:rPr>
+          <w:sz w:val="14"/>
+          <w:szCs w:val="14"/>
+        </w:rPr>
+        <w:t xml:space="preserve">Table 17: </w:t>
+      </w:r>
+      <w:r>
+        <w:rPr>
+          <w:sz w:val="14"/>
+          <w:szCs w:val="14"/>
+        </w:rPr>
+        <w:t>Measurement</w:t>
+      </w:r>
+      <w:r>
+        <w:rPr>
+          <w:sz w:val="14"/>
+          <w:szCs w:val="14"/>
+        </w:rPr>
+        <w:t xml:space="preserve"> frequency for petal width</w:t>
+      </w:r>
+    </w:p>
+    <w:p>
+      <w:pPr>
+        <w:pStyle w:val="Table"/>
+        <w:rPr>
+          <w:sz w:val="14"/>
+          <w:szCs w:val="14"/>
+        </w:rPr>
+      </w:pPr>
+      <w:r>
+        <w:rPr>
+          <w:sz w:val="14"/>
+          <w:szCs w:val="14"/>
+        </w:rPr>
+        <w:t>================================================================================================================</w:t>
+      </w:r>
+    </w:p>
+    <w:p>
+      <w:pPr>
+        <w:pStyle w:val="Table"/>
+        <w:rPr>
+          <w:sz w:val="14"/>
+          <w:szCs w:val="14"/>
+        </w:rPr>
+      </w:pPr>
+      <w:r>
+        <w:rPr>
+          <w:sz w:val="14"/>
+          <w:szCs w:val="14"/>
+        </w:rPr>
+        <w:t>class            petal width</w:t>
+      </w:r>
+    </w:p>
+    <w:p>
+      <w:pPr>
+        <w:pStyle w:val="Table"/>
+        <w:rPr>
+          <w:sz w:val="14"/>
+          <w:szCs w:val="14"/>
+        </w:rPr>
+      </w:pPr>
+      <w:r>
+        <w:rPr>
+          <w:sz w:val="14"/>
+          <w:szCs w:val="14"/>
+        </w:rPr>
+        <w:t>Iris-setosa      0.2            29</w:t>
+      </w:r>
+    </w:p>
+    <w:p>
+      <w:pPr>
+        <w:pStyle w:val="Table"/>
+        <w:rPr>
+          <w:sz w:val="14"/>
+          <w:szCs w:val="14"/>
+        </w:rPr>
+      </w:pPr>
+      <w:r>
+        <w:rPr>
+          <w:sz w:val="14"/>
+          <w:szCs w:val="14"/>
+        </w:rPr>
+        <w:t xml:space="preserve">                 0.3             7</w:t>
+      </w:r>
+    </w:p>
+    <w:p>
+      <w:pPr>
+        <w:pStyle w:val="Table"/>
+        <w:rPr>
+          <w:sz w:val="14"/>
+          <w:szCs w:val="14"/>
+        </w:rPr>
+      </w:pPr>
+      <w:r>
+        <w:rPr>
+          <w:sz w:val="14"/>
+          <w:szCs w:val="14"/>
+        </w:rPr>
+        <w:t xml:space="preserve">                 0.4             7</w:t>
+      </w:r>
+    </w:p>
+    <w:p>
+      <w:pPr>
+        <w:pStyle w:val="Table"/>
+        <w:rPr>
+          <w:sz w:val="14"/>
+          <w:szCs w:val="14"/>
+        </w:rPr>
+      </w:pPr>
+      <w:r>
+        <w:rPr>
+          <w:sz w:val="14"/>
+          <w:szCs w:val="14"/>
+        </w:rPr>
+        <w:t xml:space="preserve">                 0.1             5</w:t>
+      </w:r>
+    </w:p>
+    <w:p>
+      <w:pPr>
+        <w:pStyle w:val="Table"/>
+        <w:rPr>
+          <w:sz w:val="14"/>
+          <w:szCs w:val="14"/>
+        </w:rPr>
+      </w:pPr>
+      <w:r>
+        <w:rPr>
+          <w:sz w:val="14"/>
+          <w:szCs w:val="14"/>
+        </w:rPr>
+        <w:t xml:space="preserve">                 0.5             1</w:t>
+      </w:r>
+    </w:p>
+    <w:p>
+      <w:pPr>
+        <w:pStyle w:val="Table"/>
+        <w:rPr>
+          <w:sz w:val="14"/>
+          <w:szCs w:val="14"/>
+        </w:rPr>
+      </w:pPr>
+      <w:r>
+        <w:rPr>
+          <w:sz w:val="14"/>
+          <w:szCs w:val="14"/>
+        </w:rPr>
+        <w:t xml:space="preserve">                 0.6             1</w:t>
+      </w:r>
+    </w:p>
+    <w:p>
+      <w:pPr>
+        <w:pStyle w:val="Table"/>
+        <w:rPr>
+          <w:sz w:val="14"/>
+          <w:szCs w:val="14"/>
+        </w:rPr>
+      </w:pPr>
+      <w:r>
+        <w:rPr>
+          <w:sz w:val="14"/>
+          <w:szCs w:val="14"/>
+        </w:rPr>
+        <w:t>Iris-versicolor  1.3            13</w:t>
+      </w:r>
+    </w:p>
+    <w:p>
+      <w:pPr>
+        <w:pStyle w:val="Table"/>
+        <w:rPr>
+          <w:sz w:val="14"/>
+          <w:szCs w:val="14"/>
+        </w:rPr>
+      </w:pPr>
+      <w:r>
+        <w:rPr>
+          <w:sz w:val="14"/>
+          <w:szCs w:val="14"/>
+        </w:rPr>
+        <w:t xml:space="preserve">                 1.5            10</w:t>
+      </w:r>
+    </w:p>
+    <w:p>
+      <w:pPr>
+        <w:pStyle w:val="Table"/>
+        <w:rPr>
+          <w:sz w:val="14"/>
+          <w:szCs w:val="14"/>
+        </w:rPr>
+      </w:pPr>
+      <w:r>
+        <w:rPr>
+          <w:sz w:val="14"/>
+          <w:szCs w:val="14"/>
+        </w:rPr>
+        <w:t xml:space="preserve">                 1.0             7</w:t>
+      </w:r>
+    </w:p>
+    <w:p>
+      <w:pPr>
+        <w:pStyle w:val="Table"/>
+        <w:rPr>
+          <w:sz w:val="14"/>
+          <w:szCs w:val="14"/>
+        </w:rPr>
+      </w:pPr>
+      <w:r>
+        <w:rPr>
+          <w:sz w:val="14"/>
+          <w:szCs w:val="14"/>
+        </w:rPr>
+        <w:t xml:space="preserve">                 1.4             7</w:t>
+      </w:r>
+    </w:p>
+    <w:p>
+      <w:pPr>
+        <w:pStyle w:val="Table"/>
+        <w:rPr>
+          <w:sz w:val="14"/>
+          <w:szCs w:val="14"/>
+        </w:rPr>
+      </w:pPr>
+      <w:r>
+        <w:rPr>
+          <w:sz w:val="14"/>
+          <w:szCs w:val="14"/>
+        </w:rPr>
+        <w:t xml:space="preserve">                 1.2             5</w:t>
+      </w:r>
+    </w:p>
+    <w:p>
+      <w:pPr>
+        <w:pStyle w:val="Table"/>
+        <w:rPr>
+          <w:sz w:val="14"/>
+          <w:szCs w:val="14"/>
+        </w:rPr>
+      </w:pPr>
+      <w:r>
+        <w:rPr>
+          <w:sz w:val="14"/>
+          <w:szCs w:val="14"/>
+        </w:rPr>
+        <w:t xml:space="preserve">                 1.1             3</w:t>
+      </w:r>
+    </w:p>
+    <w:p>
+      <w:pPr>
+        <w:pStyle w:val="Table"/>
+        <w:rPr>
+          <w:sz w:val="14"/>
+          <w:szCs w:val="14"/>
+        </w:rPr>
+      </w:pPr>
+      <w:r>
+        <w:rPr>
+          <w:sz w:val="14"/>
+          <w:szCs w:val="14"/>
+        </w:rPr>
+        <w:t xml:space="preserve">                 1.6             3</w:t>
+      </w:r>
+    </w:p>
+    <w:p>
+      <w:pPr>
+        <w:pStyle w:val="Table"/>
+        <w:rPr>
+          <w:sz w:val="14"/>
+          <w:szCs w:val="14"/>
+        </w:rPr>
+      </w:pPr>
+      <w:r>
+        <w:rPr>
+          <w:sz w:val="14"/>
+          <w:szCs w:val="14"/>
+        </w:rPr>
+        <w:t xml:space="preserve">                 1.7             1</w:t>
+      </w:r>
+    </w:p>
+    <w:p>
+      <w:pPr>
+        <w:pStyle w:val="Table"/>
+        <w:rPr>
+          <w:sz w:val="14"/>
+          <w:szCs w:val="14"/>
+        </w:rPr>
+      </w:pPr>
+      <w:r>
+        <w:rPr>
+          <w:sz w:val="14"/>
+          <w:szCs w:val="14"/>
+        </w:rPr>
+        <w:t xml:space="preserve">                 1.8             1</w:t>
+      </w:r>
+    </w:p>
+    <w:p>
+      <w:pPr>
+        <w:pStyle w:val="Table"/>
+        <w:rPr>
+          <w:sz w:val="14"/>
+          <w:szCs w:val="14"/>
+        </w:rPr>
+      </w:pPr>
+      <w:r>
+        <w:rPr>
+          <w:sz w:val="14"/>
+          <w:szCs w:val="14"/>
+        </w:rPr>
+        <w:t>Iris-virginica   1.8            11</w:t>
+      </w:r>
+    </w:p>
+    <w:p>
+      <w:pPr>
+        <w:pStyle w:val="Table"/>
+        <w:rPr>
+          <w:sz w:val="14"/>
+          <w:szCs w:val="14"/>
+        </w:rPr>
+      </w:pPr>
+      <w:r>
+        <w:rPr>
+          <w:sz w:val="14"/>
+          <w:szCs w:val="14"/>
+        </w:rPr>
+        <w:t xml:space="preserve">                 2.3             8</w:t>
+      </w:r>
+    </w:p>
+    <w:p>
+      <w:pPr>
+        <w:pStyle w:val="Table"/>
+        <w:rPr>
+          <w:sz w:val="14"/>
+          <w:szCs w:val="14"/>
+        </w:rPr>
+      </w:pPr>
+      <w:r>
+        <w:rPr>
+          <w:sz w:val="14"/>
+          <w:szCs w:val="14"/>
+        </w:rPr>
+        <w:t xml:space="preserve">                 2.0             6</w:t>
+      </w:r>
+    </w:p>
+    <w:p>
+      <w:pPr>
+        <w:pStyle w:val="Table"/>
+        <w:rPr>
+          <w:sz w:val="14"/>
+          <w:szCs w:val="14"/>
+        </w:rPr>
+      </w:pPr>
+      <w:r>
+        <w:rPr>
+          <w:sz w:val="14"/>
+          <w:szCs w:val="14"/>
+        </w:rPr>
+        <w:t xml:space="preserve">                 2.1             6</w:t>
+      </w:r>
+    </w:p>
+    <w:p>
+      <w:pPr>
+        <w:pStyle w:val="Table"/>
+        <w:rPr>
+          <w:sz w:val="14"/>
+          <w:szCs w:val="14"/>
+        </w:rPr>
+      </w:pPr>
+      <w:r>
+        <w:rPr>
+          <w:sz w:val="14"/>
+          <w:szCs w:val="14"/>
+        </w:rPr>
+        <w:t xml:space="preserve">                 1.9             5</w:t>
+      </w:r>
+    </w:p>
+    <w:p>
+      <w:pPr>
+        <w:pStyle w:val="Table"/>
+        <w:rPr>
+          <w:sz w:val="14"/>
+          <w:szCs w:val="14"/>
+        </w:rPr>
+      </w:pPr>
+      <w:r>
+        <w:rPr>
+          <w:sz w:val="14"/>
+          <w:szCs w:val="14"/>
+        </w:rPr>
+        <w:t xml:space="preserve">                 2.2             3</w:t>
+      </w:r>
+    </w:p>
+    <w:p>
+      <w:pPr>
+        <w:pStyle w:val="Table"/>
+        <w:rPr>
+          <w:sz w:val="14"/>
+          <w:szCs w:val="14"/>
+        </w:rPr>
+      </w:pPr>
+      <w:r>
+        <w:rPr>
+          <w:sz w:val="14"/>
+          <w:szCs w:val="14"/>
+        </w:rPr>
+        <w:t xml:space="preserve">                 2.4             3</w:t>
+      </w:r>
+    </w:p>
+    <w:p>
+      <w:pPr>
+        <w:pStyle w:val="Table"/>
+        <w:rPr>
+          <w:sz w:val="14"/>
+          <w:szCs w:val="14"/>
+        </w:rPr>
+      </w:pPr>
+      <w:r>
+        <w:rPr>
+          <w:sz w:val="14"/>
+          <w:szCs w:val="14"/>
+        </w:rPr>
+        <w:t xml:space="preserve">                 2.5             3</w:t>
+      </w:r>
+    </w:p>
+    <w:p>
+      <w:pPr>
+        <w:pStyle w:val="Table"/>
+        <w:rPr>
+          <w:sz w:val="14"/>
+          <w:szCs w:val="14"/>
+        </w:rPr>
+      </w:pPr>
+      <w:r>
+        <w:rPr>
+          <w:sz w:val="14"/>
+          <w:szCs w:val="14"/>
+        </w:rPr>
+        <w:t xml:space="preserve">                 1.5             2</w:t>
+      </w:r>
+    </w:p>
+    <w:p>
+      <w:pPr>
+        <w:pStyle w:val="Table"/>
+        <w:rPr>
+          <w:sz w:val="14"/>
+          <w:szCs w:val="14"/>
+        </w:rPr>
+      </w:pPr>
+      <w:r>
+        <w:rPr>
+          <w:sz w:val="14"/>
+          <w:szCs w:val="14"/>
+        </w:rPr>
+        <w:t xml:space="preserve">                 1.4             1</w:t>
+      </w:r>
+    </w:p>
+    <w:p>
+      <w:pPr>
+        <w:pStyle w:val="Table"/>
+        <w:rPr>
+          <w:sz w:val="14"/>
+          <w:szCs w:val="14"/>
+        </w:rPr>
+      </w:pPr>
+      <w:r>
+        <w:rPr>
+          <w:sz w:val="14"/>
+          <w:szCs w:val="14"/>
+        </w:rPr>
+        <w:t xml:space="preserve">                 1.6             1</w:t>
+      </w:r>
+    </w:p>
+    <w:p>
+      <w:pPr>
+        <w:pStyle w:val="Table"/>
+        <w:rPr>
+          <w:sz w:val="14"/>
+          <w:szCs w:val="14"/>
+        </w:rPr>
+      </w:pPr>
+      <w:r>
+        <w:rPr>
+          <w:sz w:val="14"/>
+          <w:szCs w:val="14"/>
+        </w:rPr>
+        <w:t xml:space="preserve">                 1.7             1</w:t>
+      </w:r>
+    </w:p>
+    <w:p>
+      <w:pPr>
+        <w:pStyle w:val="Table"/>
+        <w:rPr>
+          <w:sz w:val="14"/>
+          <w:szCs w:val="14"/>
+        </w:rPr>
+      </w:pPr>
+      <w:r>
+        <w:rPr>
+          <w:sz w:val="14"/>
+          <w:szCs w:val="14"/>
+        </w:rPr>
+        <w:t>----------------------------------------------------------------------------------------------------------------</w:t>
+      </w:r>
+    </w:p>
+    <w:p>
+      <w:pPr>
+        <w:pStyle w:val="Table"/>
+        <w:rPr>
+          <w:sz w:val="14"/>
+          <w:szCs w:val="14"/>
+        </w:rPr>
+      </w:pPr>
+    </w:p>
+    <w:p>
+      <w:pPr>
+        <w:pStyle w:val="Table"/>
+        <w:rPr>
+          <w:sz w:val="14"/>
+          <w:szCs w:val="14"/>
+        </w:rPr>
+      </w:pPr>
+    </w:p>
+    <w:p>
+      <w:pPr>
+        <w:pStyle w:val="Table"/>
+        <w:rPr>
+          <w:sz w:val="14"/>
+          <w:szCs w:val="14"/>
+        </w:rPr>
+      </w:pPr>
+    </w:p>
     <w:sectPr>
-      <w:headerReference w:type="default" r:id="rId17"/>
-      <w:footerReference w:type="default" r:id="rId18"/>
+      <w:headerReference w:type="default" r:id="rId18"/>
+      <w:footerReference w:type="default" r:id="rId19"/>
       <w:pgSz w:w="11906" w:h="16838"/>
       <w:pgMar w:top="720" w:right="720" w:bottom="720" w:left="720" w:header="708" w:footer="454" w:gutter="0"/>
       <w:cols w:space="708"/>
@@ -5248,11 +6037,23 @@
     <b:URL>https://www.mathsisfun.com/data/standard-normal-distribution.html</b:URL>
     <b:RefOrder>2</b:RefOrder>
   </b:Source>
+  <b:Source>
+    <b:Tag>htt18</b:Tag>
+    <b:SourceType>InternetSite</b:SourceType>
+    <b:Guid>{800C4F7A-647A-48EF-91A2-237182642738}</b:Guid>
+    <b:Title>https://statistics.laerd.com</b:Title>
+    <b:Year>2018</b:Year>
+    <b:YearAccessed>2021</b:YearAccessed>
+    <b:MonthAccessed>04</b:MonthAccessed>
+    <b:DayAccessed>30</b:DayAccessed>
+    <b:URL>https://statistics.laerd.com/statistical-guides/measures-central-tendency-mean-mode-median.php</b:URL>
+    <b:RefOrder>3</b:RefOrder>
+  </b:Source>
 </b:Sources>
 </file>
 
 <file path=customXml/itemProps1.xml><?xml version="1.0" encoding="utf-8"?>
-<ds:datastoreItem xmlns:ds="http://schemas.openxmlformats.org/officeDocument/2006/customXml" ds:itemID="{E3C1461F-8A8C-4B34-8810-366C9BD519FC}">
+<ds:datastoreItem xmlns:ds="http://schemas.openxmlformats.org/officeDocument/2006/customXml" ds:itemID="{106F9E20-694B-4A46-9A4F-6AF29C77E63A}">
   <ds:schemaRefs>
     <ds:schemaRef ds:uri="http://schemas.openxmlformats.org/officeDocument/2006/bibliography"/>
   </ds:schemaRefs>

</xml_diff>

<commit_message>
Classify all 150 data points using Fisher's method and count misclassifications
</commit_message>
<xml_diff>
--- a/Report/PANDS 2021 Project Report.docx
+++ b/Report/PANDS 2021 Project Report.docx
@@ -39,7 +39,33 @@
         <w:ind w:firstLine="720"/>
       </w:pPr>
       <w:r>
-        <w:t xml:space="preserve">In this report, we’ll focus on analysing this data set using Python custom code </w:t>
+        <w:t xml:space="preserve">In this report, </w:t>
+      </w:r>
+      <w:r>
+        <w:t>I</w:t>
+      </w:r>
+      <w:r>
+        <w:t>’ll focus on analysing this data set using Python custom code</w:t>
+      </w:r>
+      <w:r>
+        <w:t xml:space="preserve"> written by myself (whenever I copied external sources of </w:t>
+      </w:r>
+      <w:proofErr w:type="gramStart"/>
+      <w:r>
+        <w:t>code</w:t>
+      </w:r>
+      <w:proofErr w:type="gramEnd"/>
+      <w:r>
+        <w:t xml:space="preserve"> I clearly tagged them with a</w:t>
+      </w:r>
+      <w:r>
+        <w:t xml:space="preserve"> appropriate</w:t>
+      </w:r>
+      <w:r>
+        <w:t xml:space="preserve"> comment)</w:t>
+      </w:r>
+      <w:r>
+        <w:t xml:space="preserve"> </w:t>
       </w:r>
       <w:r>
         <w:t>that uses</w:t>
@@ -930,7 +956,15 @@
         <w:ind w:firstLine="720"/>
       </w:pPr>
       <w:r>
-        <w:t xml:space="preserve"> Top half of the data points belonging to Setosa species overlap with the bottom half of the Versicolor species. Overlap between Versicolor and Virginica seems to be even larger, around 75%</w:t>
+        <w:t xml:space="preserve"> Top half of the data points belonging to </w:t>
+      </w:r>
+      <w:proofErr w:type="spellStart"/>
+      <w:r>
+        <w:t>Setosa</w:t>
+      </w:r>
+      <w:proofErr w:type="spellEnd"/>
+      <w:r>
+        <w:t xml:space="preserve"> species overlap with the bottom half of the Versicolor species. Overlap between Versicolor and Virginica seems to be even larger, around 75%</w:t>
       </w:r>
       <w:r>
         <w:t xml:space="preserve"> for both classes</w:t>
@@ -1151,7 +1185,15 @@
         <w:t xml:space="preserve">It is not possible to classify single flower based on Sepal Length alone, but are the Sepal Length statistically significantly different for each species? To answer this question, we can run ANOVA test (analysis of variance). </w:t>
       </w:r>
       <w:r>
-        <w:t>The ANOVA test can be only ran on normal</w:t>
+        <w:t xml:space="preserve">The ANOVA test can be only </w:t>
+      </w:r>
+      <w:proofErr w:type="gramStart"/>
+      <w:r>
+        <w:t>ran</w:t>
+      </w:r>
+      <w:proofErr w:type="gramEnd"/>
+      <w:r>
+        <w:t xml:space="preserve"> on normal</w:t>
       </w:r>
       <w:r>
         <w:t>ly distributed</w:t>
@@ -1247,7 +1289,39 @@
           <w:sz w:val="14"/>
           <w:szCs w:val="14"/>
         </w:rPr>
-        <w:t>0                Count  Statistics    pValue Result</w:t>
+        <w:t xml:space="preserve">0                </w:t>
+      </w:r>
+      <w:proofErr w:type="gramStart"/>
+      <w:r>
+        <w:rPr>
+          <w:sz w:val="14"/>
+          <w:szCs w:val="14"/>
+        </w:rPr>
+        <w:t>Count  Statistics</w:t>
+      </w:r>
+      <w:proofErr w:type="gramEnd"/>
+      <w:r>
+        <w:rPr>
+          <w:sz w:val="14"/>
+          <w:szCs w:val="14"/>
+        </w:rPr>
+        <w:t xml:space="preserve">    </w:t>
+      </w:r>
+      <w:proofErr w:type="spellStart"/>
+      <w:r>
+        <w:rPr>
+          <w:sz w:val="14"/>
+          <w:szCs w:val="14"/>
+        </w:rPr>
+        <w:t>pValue</w:t>
+      </w:r>
+      <w:proofErr w:type="spellEnd"/>
+      <w:r>
+        <w:rPr>
+          <w:sz w:val="14"/>
+          <w:szCs w:val="14"/>
+        </w:rPr>
+        <w:t xml:space="preserve"> Result</w:t>
       </w:r>
     </w:p>
     <w:p>
@@ -1279,39 +1353,103 @@
           <w:sz w:val="14"/>
           <w:szCs w:val="14"/>
         </w:rPr>
-        <w:t>Iris-setosa         50    0.194163  0.907482   Pass</w:t>
-      </w:r>
-    </w:p>
-    <w:p>
-      <w:pPr>
-        <w:pStyle w:val="Table"/>
-        <w:rPr>
-          <w:sz w:val="14"/>
-          <w:szCs w:val="14"/>
-        </w:rPr>
-      </w:pPr>
-      <w:r>
-        <w:rPr>
-          <w:sz w:val="14"/>
-          <w:szCs w:val="14"/>
-        </w:rPr>
-        <w:t>Iris-versicolor     50    0.841445  0.656572   Pass</w:t>
-      </w:r>
-    </w:p>
-    <w:p>
-      <w:pPr>
-        <w:pStyle w:val="Table"/>
-        <w:rPr>
-          <w:sz w:val="14"/>
-          <w:szCs w:val="14"/>
-        </w:rPr>
-      </w:pPr>
-      <w:r>
-        <w:rPr>
-          <w:sz w:val="14"/>
-          <w:szCs w:val="14"/>
-        </w:rPr>
-        <w:t>Iris-virginica      50    0.208899  0.900820   Pass</w:t>
+        <w:t>Iris-</w:t>
+      </w:r>
+      <w:proofErr w:type="spellStart"/>
+      <w:r>
+        <w:rPr>
+          <w:sz w:val="14"/>
+          <w:szCs w:val="14"/>
+        </w:rPr>
+        <w:t>setosa</w:t>
+      </w:r>
+      <w:proofErr w:type="spellEnd"/>
+      <w:r>
+        <w:rPr>
+          <w:sz w:val="14"/>
+          <w:szCs w:val="14"/>
+        </w:rPr>
+        <w:t xml:space="preserve">         50    </w:t>
+      </w:r>
+      <w:proofErr w:type="gramStart"/>
+      <w:r>
+        <w:rPr>
+          <w:sz w:val="14"/>
+          <w:szCs w:val="14"/>
+        </w:rPr>
+        <w:t>0.194163  0.907482</w:t>
+      </w:r>
+      <w:proofErr w:type="gramEnd"/>
+      <w:r>
+        <w:rPr>
+          <w:sz w:val="14"/>
+          <w:szCs w:val="14"/>
+        </w:rPr>
+        <w:t xml:space="preserve">   Pass</w:t>
+      </w:r>
+    </w:p>
+    <w:p>
+      <w:pPr>
+        <w:pStyle w:val="Table"/>
+        <w:rPr>
+          <w:sz w:val="14"/>
+          <w:szCs w:val="14"/>
+        </w:rPr>
+      </w:pPr>
+      <w:r>
+        <w:rPr>
+          <w:sz w:val="14"/>
+          <w:szCs w:val="14"/>
+        </w:rPr>
+        <w:t xml:space="preserve">Iris-versicolor     50    </w:t>
+      </w:r>
+      <w:proofErr w:type="gramStart"/>
+      <w:r>
+        <w:rPr>
+          <w:sz w:val="14"/>
+          <w:szCs w:val="14"/>
+        </w:rPr>
+        <w:t>0.841445  0.656572</w:t>
+      </w:r>
+      <w:proofErr w:type="gramEnd"/>
+      <w:r>
+        <w:rPr>
+          <w:sz w:val="14"/>
+          <w:szCs w:val="14"/>
+        </w:rPr>
+        <w:t xml:space="preserve">   Pass</w:t>
+      </w:r>
+    </w:p>
+    <w:p>
+      <w:pPr>
+        <w:pStyle w:val="Table"/>
+        <w:rPr>
+          <w:sz w:val="14"/>
+          <w:szCs w:val="14"/>
+        </w:rPr>
+      </w:pPr>
+      <w:r>
+        <w:rPr>
+          <w:sz w:val="14"/>
+          <w:szCs w:val="14"/>
+        </w:rPr>
+        <w:t xml:space="preserve">Iris-virginica      50    </w:t>
+      </w:r>
+      <w:proofErr w:type="gramStart"/>
+      <w:r>
+        <w:rPr>
+          <w:sz w:val="14"/>
+          <w:szCs w:val="14"/>
+        </w:rPr>
+        <w:t>0.208899  0.900820</w:t>
+      </w:r>
+      <w:proofErr w:type="gramEnd"/>
+      <w:r>
+        <w:rPr>
+          <w:sz w:val="14"/>
+          <w:szCs w:val="14"/>
+        </w:rPr>
+        <w:t xml:space="preserve">   Pass</w:t>
       </w:r>
     </w:p>
     <w:p>
@@ -1359,8 +1497,13 @@
       <w:r>
         <w:t xml:space="preserve"> the more likely it is that the variation between classes associated with Sepal length is real and not due to chance; </w:t>
       </w:r>
-      <w:r>
-        <w:t xml:space="preserve">pValue shows how likely it is that the calculated F-Statistics would have occurred if the means were equal </w:t>
+      <w:proofErr w:type="spellStart"/>
+      <w:r>
+        <w:t>pValue</w:t>
+      </w:r>
+      <w:proofErr w:type="spellEnd"/>
+      <w:r>
+        <w:t xml:space="preserve"> shows how likely it is that the calculated F-Statistics would have occurred if the means were equal </w:t>
       </w:r>
       <w:sdt>
         <w:sdtPr>
@@ -1438,7 +1581,23 @@
           <w:sz w:val="14"/>
           <w:szCs w:val="14"/>
         </w:rPr>
-        <w:t>: Anova test for sepal length sample</w:t>
+        <w:t xml:space="preserve">: </w:t>
+      </w:r>
+      <w:proofErr w:type="spellStart"/>
+      <w:r>
+        <w:rPr>
+          <w:sz w:val="14"/>
+          <w:szCs w:val="14"/>
+        </w:rPr>
+        <w:t>Anova</w:t>
+      </w:r>
+      <w:proofErr w:type="spellEnd"/>
+      <w:r>
+        <w:rPr>
+          <w:sz w:val="14"/>
+          <w:szCs w:val="14"/>
+        </w:rPr>
+        <w:t xml:space="preserve"> test for sepal length sample</w:t>
       </w:r>
     </w:p>
     <w:p>
@@ -1470,23 +1629,41 @@
           <w:sz w:val="14"/>
           <w:szCs w:val="14"/>
         </w:rPr>
-        <w:t xml:space="preserve">   Statistics        pValue</w:t>
-      </w:r>
-    </w:p>
-    <w:p>
-      <w:pPr>
-        <w:pStyle w:val="Table"/>
-        <w:rPr>
-          <w:sz w:val="14"/>
-          <w:szCs w:val="14"/>
-        </w:rPr>
-      </w:pPr>
-      <w:r>
-        <w:rPr>
-          <w:sz w:val="14"/>
-          <w:szCs w:val="14"/>
-        </w:rPr>
-        <w:t>0  119.264502  1.669669e-31</w:t>
+        <w:t xml:space="preserve">   Statistics        </w:t>
+      </w:r>
+      <w:proofErr w:type="spellStart"/>
+      <w:r>
+        <w:rPr>
+          <w:sz w:val="14"/>
+          <w:szCs w:val="14"/>
+        </w:rPr>
+        <w:t>pValue</w:t>
+      </w:r>
+      <w:proofErr w:type="spellEnd"/>
+    </w:p>
+    <w:p>
+      <w:pPr>
+        <w:pStyle w:val="Table"/>
+        <w:rPr>
+          <w:sz w:val="14"/>
+          <w:szCs w:val="14"/>
+        </w:rPr>
+      </w:pPr>
+      <w:proofErr w:type="gramStart"/>
+      <w:r>
+        <w:rPr>
+          <w:sz w:val="14"/>
+          <w:szCs w:val="14"/>
+        </w:rPr>
+        <w:t>0  119.264502</w:t>
+      </w:r>
+      <w:proofErr w:type="gramEnd"/>
+      <w:r>
+        <w:rPr>
+          <w:sz w:val="14"/>
+          <w:szCs w:val="14"/>
+        </w:rPr>
+        <w:t xml:space="preserve">  1.669669e-31</w:t>
       </w:r>
     </w:p>
     <w:p>
@@ -1537,7 +1714,23 @@
         <w:t>:</w:t>
       </w:r>
       <w:r>
-        <w:t xml:space="preserve"> where overlap between setosa – versicolor and versicolor-virginica pairs is like the one in Sepal length (around 50% and 75%) there is also large overlap (over 50%) of data range between setosa and virginica (there was less than 25% for sepal length).</w:t>
+        <w:t xml:space="preserve"> where overlap between </w:t>
+      </w:r>
+      <w:proofErr w:type="spellStart"/>
+      <w:r>
+        <w:t>setosa</w:t>
+      </w:r>
+      <w:proofErr w:type="spellEnd"/>
+      <w:r>
+        <w:t xml:space="preserve"> – versicolor and versicolor-virginica pairs is like the one in Sepal length (around 50% and 75%) there is also large overlap (over 50%) of data range between </w:t>
+      </w:r>
+      <w:proofErr w:type="spellStart"/>
+      <w:r>
+        <w:t>setosa</w:t>
+      </w:r>
+      <w:proofErr w:type="spellEnd"/>
+      <w:r>
+        <w:t xml:space="preserve"> and virginica (there was less than 25% for sepal length).</w:t>
       </w:r>
     </w:p>
     <w:tbl>
@@ -1770,16 +1963,24 @@
           <w:rFonts w:asciiTheme="minorHAnsi" w:hAnsiTheme="minorHAnsi" w:cstheme="minorBidi"/>
         </w:rPr>
       </w:pPr>
+      <w:proofErr w:type="gramStart"/>
       <w:r>
         <w:rPr>
           <w:rFonts w:asciiTheme="minorHAnsi" w:hAnsiTheme="minorHAnsi" w:cstheme="minorBidi"/>
         </w:rPr>
-        <w:t xml:space="preserve">Similar to </w:t>
-      </w:r>
+        <w:t>Similar to</w:t>
+      </w:r>
+      <w:proofErr w:type="gramEnd"/>
       <w:r>
         <w:rPr>
           <w:rFonts w:asciiTheme="minorHAnsi" w:hAnsiTheme="minorHAnsi" w:cstheme="minorBidi"/>
         </w:rPr>
+        <w:t xml:space="preserve"> </w:t>
+      </w:r>
+      <w:r>
+        <w:rPr>
+          <w:rFonts w:asciiTheme="minorHAnsi" w:hAnsiTheme="minorHAnsi" w:cstheme="minorBidi"/>
+        </w:rPr>
         <w:t xml:space="preserve">Sepal length, all the data in 3 classes appear to be distributed normally (Table </w:t>
       </w:r>
       <w:r>
@@ -1891,7 +2092,39 @@
           <w:sz w:val="14"/>
           <w:szCs w:val="14"/>
         </w:rPr>
-        <w:t>0                Count  Statistics    pValue Result</w:t>
+        <w:t xml:space="preserve">0                </w:t>
+      </w:r>
+      <w:proofErr w:type="gramStart"/>
+      <w:r>
+        <w:rPr>
+          <w:sz w:val="14"/>
+          <w:szCs w:val="14"/>
+        </w:rPr>
+        <w:t>Count  Statistics</w:t>
+      </w:r>
+      <w:proofErr w:type="gramEnd"/>
+      <w:r>
+        <w:rPr>
+          <w:sz w:val="14"/>
+          <w:szCs w:val="14"/>
+        </w:rPr>
+        <w:t xml:space="preserve">    </w:t>
+      </w:r>
+      <w:proofErr w:type="spellStart"/>
+      <w:r>
+        <w:rPr>
+          <w:sz w:val="14"/>
+          <w:szCs w:val="14"/>
+        </w:rPr>
+        <w:t>pValue</w:t>
+      </w:r>
+      <w:proofErr w:type="spellEnd"/>
+      <w:r>
+        <w:rPr>
+          <w:sz w:val="14"/>
+          <w:szCs w:val="14"/>
+        </w:rPr>
+        <w:t xml:space="preserve"> Result</w:t>
       </w:r>
     </w:p>
     <w:p>
@@ -1923,39 +2156,103 @@
           <w:sz w:val="14"/>
           <w:szCs w:val="14"/>
         </w:rPr>
-        <w:t>Iris-setosa         50    1.965706  0.374242   Pass</w:t>
-      </w:r>
-    </w:p>
-    <w:p>
-      <w:pPr>
-        <w:pStyle w:val="Table"/>
-        <w:rPr>
-          <w:sz w:val="14"/>
-          <w:szCs w:val="14"/>
-        </w:rPr>
-      </w:pPr>
-      <w:r>
-        <w:rPr>
-          <w:sz w:val="14"/>
-          <w:szCs w:val="14"/>
-        </w:rPr>
-        <w:t>Iris-versicolor     50    1.450966  0.484091   Pass</w:t>
-      </w:r>
-    </w:p>
-    <w:p>
-      <w:pPr>
-        <w:pStyle w:val="Table"/>
-        <w:rPr>
-          <w:sz w:val="14"/>
-          <w:szCs w:val="14"/>
-        </w:rPr>
-      </w:pPr>
-      <w:r>
-        <w:rPr>
-          <w:sz w:val="14"/>
-          <w:szCs w:val="14"/>
-        </w:rPr>
-        <w:t>Iris-virginica      50    2.566848  0.277087   Pass</w:t>
+        <w:t>Iris-</w:t>
+      </w:r>
+      <w:proofErr w:type="spellStart"/>
+      <w:r>
+        <w:rPr>
+          <w:sz w:val="14"/>
+          <w:szCs w:val="14"/>
+        </w:rPr>
+        <w:t>setosa</w:t>
+      </w:r>
+      <w:proofErr w:type="spellEnd"/>
+      <w:r>
+        <w:rPr>
+          <w:sz w:val="14"/>
+          <w:szCs w:val="14"/>
+        </w:rPr>
+        <w:t xml:space="preserve">         50    </w:t>
+      </w:r>
+      <w:proofErr w:type="gramStart"/>
+      <w:r>
+        <w:rPr>
+          <w:sz w:val="14"/>
+          <w:szCs w:val="14"/>
+        </w:rPr>
+        <w:t>1.965706  0.374242</w:t>
+      </w:r>
+      <w:proofErr w:type="gramEnd"/>
+      <w:r>
+        <w:rPr>
+          <w:sz w:val="14"/>
+          <w:szCs w:val="14"/>
+        </w:rPr>
+        <w:t xml:space="preserve">   Pass</w:t>
+      </w:r>
+    </w:p>
+    <w:p>
+      <w:pPr>
+        <w:pStyle w:val="Table"/>
+        <w:rPr>
+          <w:sz w:val="14"/>
+          <w:szCs w:val="14"/>
+        </w:rPr>
+      </w:pPr>
+      <w:r>
+        <w:rPr>
+          <w:sz w:val="14"/>
+          <w:szCs w:val="14"/>
+        </w:rPr>
+        <w:t xml:space="preserve">Iris-versicolor     50    </w:t>
+      </w:r>
+      <w:proofErr w:type="gramStart"/>
+      <w:r>
+        <w:rPr>
+          <w:sz w:val="14"/>
+          <w:szCs w:val="14"/>
+        </w:rPr>
+        <w:t>1.450966  0.484091</w:t>
+      </w:r>
+      <w:proofErr w:type="gramEnd"/>
+      <w:r>
+        <w:rPr>
+          <w:sz w:val="14"/>
+          <w:szCs w:val="14"/>
+        </w:rPr>
+        <w:t xml:space="preserve">   Pass</w:t>
+      </w:r>
+    </w:p>
+    <w:p>
+      <w:pPr>
+        <w:pStyle w:val="Table"/>
+        <w:rPr>
+          <w:sz w:val="14"/>
+          <w:szCs w:val="14"/>
+        </w:rPr>
+      </w:pPr>
+      <w:r>
+        <w:rPr>
+          <w:sz w:val="14"/>
+          <w:szCs w:val="14"/>
+        </w:rPr>
+        <w:t xml:space="preserve">Iris-virginica      50    </w:t>
+      </w:r>
+      <w:proofErr w:type="gramStart"/>
+      <w:r>
+        <w:rPr>
+          <w:sz w:val="14"/>
+          <w:szCs w:val="14"/>
+        </w:rPr>
+        <w:t>2.566848  0.277087</w:t>
+      </w:r>
+      <w:proofErr w:type="gramEnd"/>
+      <w:r>
+        <w:rPr>
+          <w:sz w:val="14"/>
+          <w:szCs w:val="14"/>
+        </w:rPr>
+        <w:t xml:space="preserve">   Pass</w:t>
       </w:r>
     </w:p>
     <w:p>
@@ -2026,7 +2323,23 @@
           <w:sz w:val="14"/>
           <w:szCs w:val="14"/>
         </w:rPr>
-        <w:t>: Anova test for sepal width sample</w:t>
+        <w:t xml:space="preserve">: </w:t>
+      </w:r>
+      <w:proofErr w:type="spellStart"/>
+      <w:r>
+        <w:rPr>
+          <w:sz w:val="14"/>
+          <w:szCs w:val="14"/>
+        </w:rPr>
+        <w:t>Anova</w:t>
+      </w:r>
+      <w:proofErr w:type="spellEnd"/>
+      <w:r>
+        <w:rPr>
+          <w:sz w:val="14"/>
+          <w:szCs w:val="14"/>
+        </w:rPr>
+        <w:t xml:space="preserve"> test for sepal width sample</w:t>
       </w:r>
     </w:p>
     <w:p>
@@ -2058,23 +2371,48 @@
           <w:sz w:val="14"/>
           <w:szCs w:val="14"/>
         </w:rPr>
-        <w:t xml:space="preserve">   Statistics        pValue</w:t>
-      </w:r>
-    </w:p>
-    <w:p>
-      <w:pPr>
-        <w:pStyle w:val="Table"/>
-        <w:rPr>
-          <w:sz w:val="14"/>
-          <w:szCs w:val="14"/>
-        </w:rPr>
-      </w:pPr>
-      <w:r>
-        <w:rPr>
-          <w:sz w:val="14"/>
-          <w:szCs w:val="14"/>
-        </w:rPr>
-        <w:t>0    49.16004  4.492017e-17</w:t>
+        <w:t xml:space="preserve">   Statistics        </w:t>
+      </w:r>
+      <w:proofErr w:type="spellStart"/>
+      <w:r>
+        <w:rPr>
+          <w:sz w:val="14"/>
+          <w:szCs w:val="14"/>
+        </w:rPr>
+        <w:t>pValue</w:t>
+      </w:r>
+      <w:proofErr w:type="spellEnd"/>
+    </w:p>
+    <w:p>
+      <w:pPr>
+        <w:pStyle w:val="Table"/>
+        <w:rPr>
+          <w:sz w:val="14"/>
+          <w:szCs w:val="14"/>
+        </w:rPr>
+      </w:pPr>
+      <w:r>
+        <w:rPr>
+          <w:sz w:val="14"/>
+          <w:szCs w:val="14"/>
+        </w:rPr>
+        <w:t xml:space="preserve">0    </w:t>
+      </w:r>
+      <w:proofErr w:type="gramStart"/>
+      <w:r>
+        <w:rPr>
+          <w:sz w:val="14"/>
+          <w:szCs w:val="14"/>
+        </w:rPr>
+        <w:t>49.16004  4.492017e</w:t>
+      </w:r>
+      <w:proofErr w:type="gramEnd"/>
+      <w:r>
+        <w:rPr>
+          <w:sz w:val="14"/>
+          <w:szCs w:val="14"/>
+        </w:rPr>
+        <w:t>-17</w:t>
       </w:r>
     </w:p>
     <w:p>
@@ -2145,7 +2483,15 @@
         <w:ind w:firstLine="720"/>
       </w:pPr>
       <w:r>
-        <w:t>Boxplot (Figure 4) clearly shows that there is no overlap between setosa measurements and any</w:t>
+        <w:t xml:space="preserve">Boxplot (Figure 4) clearly shows that there is no overlap between </w:t>
+      </w:r>
+      <w:proofErr w:type="spellStart"/>
+      <w:r>
+        <w:t>setosa</w:t>
+      </w:r>
+      <w:proofErr w:type="spellEnd"/>
+      <w:r>
+        <w:t xml:space="preserve"> measurements and any</w:t>
       </w:r>
       <w:r>
         <w:t xml:space="preserve"> of</w:t>
@@ -2340,13 +2686,29 @@
         <w:ind w:firstLine="720"/>
       </w:pPr>
       <w:r>
-        <w:t>What’s more, based on calculated mean and standard deviation, over 99.73% of the setosa population measurements will not overlap with any of the other classes (as per Table 1</w:t>
+        <w:t xml:space="preserve">What’s more, based on calculated mean and standard deviation, over 99.73% of the </w:t>
+      </w:r>
+      <w:proofErr w:type="spellStart"/>
+      <w:r>
+        <w:t>setosa</w:t>
+      </w:r>
+      <w:proofErr w:type="spellEnd"/>
+      <w:r>
+        <w:t xml:space="preserve"> population measurements will not overlap with any of the other classes (as per Table 1</w:t>
       </w:r>
       <w:r>
         <w:t>2</w:t>
       </w:r>
       <w:r>
-        <w:t xml:space="preserve">, setosas Mean </w:t>
+        <w:t xml:space="preserve">, </w:t>
+      </w:r>
+      <w:proofErr w:type="spellStart"/>
+      <w:r>
+        <w:t>setosas</w:t>
+      </w:r>
+      <w:proofErr w:type="spellEnd"/>
+      <w:r>
+        <w:t xml:space="preserve"> Mean </w:t>
       </w:r>
       <w:r>
         <w:rPr>
@@ -2396,7 +2758,31 @@
         <w:t>). We can con</w:t>
       </w:r>
       <w:r>
-        <w:t>clude then, that the measurement of Petal length for Iris Setosa are very well separated from the other 2 classes and that these measurements would be enough to classify Iris Setosa form non-Iris Setosa with high confidence larger than 99.7%.</w:t>
+        <w:t xml:space="preserve">clude then, that the measurement of Petal length for Iris </w:t>
+      </w:r>
+      <w:proofErr w:type="spellStart"/>
+      <w:r>
+        <w:t>Setosa</w:t>
+      </w:r>
+      <w:proofErr w:type="spellEnd"/>
+      <w:r>
+        <w:t xml:space="preserve"> are very well separated from the other 2 classes and that these measurements would be enough to classify Iris </w:t>
+      </w:r>
+      <w:proofErr w:type="spellStart"/>
+      <w:r>
+        <w:t>Setosa</w:t>
+      </w:r>
+      <w:proofErr w:type="spellEnd"/>
+      <w:r>
+        <w:t xml:space="preserve"> form non-Iris </w:t>
+      </w:r>
+      <w:proofErr w:type="spellStart"/>
+      <w:r>
+        <w:t>Setosa</w:t>
+      </w:r>
+      <w:proofErr w:type="spellEnd"/>
+      <w:r>
+        <w:t xml:space="preserve"> with high confidence larger than 99.7%.</w:t>
       </w:r>
     </w:p>
     <w:p>
@@ -2428,7 +2814,23 @@
           <w:sz w:val="14"/>
           <w:szCs w:val="14"/>
         </w:rPr>
-        <w:t>Table 12: Descriptive statistics groupped by Class for petal length</w:t>
+        <w:t xml:space="preserve">Table 12: Descriptive statistics </w:t>
+      </w:r>
+      <w:proofErr w:type="spellStart"/>
+      <w:r>
+        <w:rPr>
+          <w:sz w:val="14"/>
+          <w:szCs w:val="14"/>
+        </w:rPr>
+        <w:t>groupped</w:t>
+      </w:r>
+      <w:proofErr w:type="spellEnd"/>
+      <w:r>
+        <w:rPr>
+          <w:sz w:val="14"/>
+          <w:szCs w:val="14"/>
+        </w:rPr>
+        <w:t xml:space="preserve"> by Class for petal length</w:t>
       </w:r>
     </w:p>
     <w:p>
@@ -2460,23 +2862,80 @@
           <w:sz w:val="14"/>
           <w:szCs w:val="14"/>
         </w:rPr>
-        <w:t>0               petal length                                              Mean - 3std Mean + 3std  cdf(min)  cdf(max)</w:t>
-      </w:r>
-    </w:p>
-    <w:p>
-      <w:pPr>
-        <w:pStyle w:val="Table"/>
-        <w:rPr>
-          <w:sz w:val="14"/>
-          <w:szCs w:val="14"/>
-        </w:rPr>
-      </w:pPr>
-      <w:r>
-        <w:rPr>
-          <w:sz w:val="14"/>
-          <w:szCs w:val="14"/>
-        </w:rPr>
-        <w:t xml:space="preserve">                       count   mean       std  min  25%   50%    75%  max                                            </w:t>
+        <w:t>0               petal length                                              Mean - 3std Mean + 3</w:t>
+      </w:r>
+      <w:proofErr w:type="gramStart"/>
+      <w:r>
+        <w:rPr>
+          <w:sz w:val="14"/>
+          <w:szCs w:val="14"/>
+        </w:rPr>
+        <w:t xml:space="preserve">std  </w:t>
+      </w:r>
+      <w:proofErr w:type="spellStart"/>
+      <w:r>
+        <w:rPr>
+          <w:sz w:val="14"/>
+          <w:szCs w:val="14"/>
+        </w:rPr>
+        <w:t>cdf</w:t>
+      </w:r>
+      <w:proofErr w:type="spellEnd"/>
+      <w:proofErr w:type="gramEnd"/>
+      <w:r>
+        <w:rPr>
+          <w:sz w:val="14"/>
+          <w:szCs w:val="14"/>
+        </w:rPr>
+        <w:t xml:space="preserve">(min)  </w:t>
+      </w:r>
+      <w:proofErr w:type="spellStart"/>
+      <w:r>
+        <w:rPr>
+          <w:sz w:val="14"/>
+          <w:szCs w:val="14"/>
+        </w:rPr>
+        <w:t>cdf</w:t>
+      </w:r>
+      <w:proofErr w:type="spellEnd"/>
+      <w:r>
+        <w:rPr>
+          <w:sz w:val="14"/>
+          <w:szCs w:val="14"/>
+        </w:rPr>
+        <w:t>(max)</w:t>
+      </w:r>
+    </w:p>
+    <w:p>
+      <w:pPr>
+        <w:pStyle w:val="Table"/>
+        <w:rPr>
+          <w:sz w:val="14"/>
+          <w:szCs w:val="14"/>
+        </w:rPr>
+      </w:pPr>
+      <w:r>
+        <w:rPr>
+          <w:sz w:val="14"/>
+          <w:szCs w:val="14"/>
+        </w:rPr>
+        <w:t xml:space="preserve">                       count   mean       </w:t>
+      </w:r>
+      <w:proofErr w:type="gramStart"/>
+      <w:r>
+        <w:rPr>
+          <w:sz w:val="14"/>
+          <w:szCs w:val="14"/>
+        </w:rPr>
+        <w:t>std  min</w:t>
+      </w:r>
+      <w:proofErr w:type="gramEnd"/>
+      <w:r>
+        <w:rPr>
+          <w:sz w:val="14"/>
+          <w:szCs w:val="14"/>
+        </w:rPr>
+        <w:t xml:space="preserve">  25%   50%    75%  max                                            </w:t>
       </w:r>
     </w:p>
     <w:p>
@@ -2508,39 +2967,103 @@
           <w:sz w:val="14"/>
           <w:szCs w:val="14"/>
         </w:rPr>
-        <w:t>Iris-setosa             50.0  1.462  0.173664  1.0  1.4  1.50  1.575  1.9    0.941008    1.982992  0.003903  0.994167</w:t>
-      </w:r>
-    </w:p>
-    <w:p>
-      <w:pPr>
-        <w:pStyle w:val="Table"/>
-        <w:rPr>
-          <w:sz w:val="14"/>
-          <w:szCs w:val="14"/>
-        </w:rPr>
-      </w:pPr>
-      <w:r>
-        <w:rPr>
-          <w:sz w:val="14"/>
-          <w:szCs w:val="14"/>
-        </w:rPr>
-        <w:t>Iris-versicolor         50.0  4.260  0.469911  3.0  4.0  4.35  4.600  5.1    2.850267    5.669733  0.003666  0.963078</w:t>
-      </w:r>
-    </w:p>
-    <w:p>
-      <w:pPr>
-        <w:pStyle w:val="Table"/>
-        <w:rPr>
-          <w:sz w:val="14"/>
-          <w:szCs w:val="14"/>
-        </w:rPr>
-      </w:pPr>
-      <w:r>
-        <w:rPr>
-          <w:sz w:val="14"/>
-          <w:szCs w:val="14"/>
-        </w:rPr>
-        <w:t>Iris-virginica          50.0  5.552  0.551895  4.5  5.1  5.55  5.875  6.9    3.896316    7.207684  0.028315  0.992707</w:t>
+        <w:t>Iris-</w:t>
+      </w:r>
+      <w:proofErr w:type="spellStart"/>
+      <w:r>
+        <w:rPr>
+          <w:sz w:val="14"/>
+          <w:szCs w:val="14"/>
+        </w:rPr>
+        <w:t>setosa</w:t>
+      </w:r>
+      <w:proofErr w:type="spellEnd"/>
+      <w:r>
+        <w:rPr>
+          <w:sz w:val="14"/>
+          <w:szCs w:val="14"/>
+        </w:rPr>
+        <w:t xml:space="preserve">             </w:t>
+      </w:r>
+      <w:proofErr w:type="gramStart"/>
+      <w:r>
+        <w:rPr>
+          <w:sz w:val="14"/>
+          <w:szCs w:val="14"/>
+        </w:rPr>
+        <w:t>50.0  1.462</w:t>
+      </w:r>
+      <w:proofErr w:type="gramEnd"/>
+      <w:r>
+        <w:rPr>
+          <w:sz w:val="14"/>
+          <w:szCs w:val="14"/>
+        </w:rPr>
+        <w:t xml:space="preserve">  0.173664  1.0  1.4  1.50  1.575  1.9    0.941008    1.982992  0.003903  0.994167</w:t>
+      </w:r>
+    </w:p>
+    <w:p>
+      <w:pPr>
+        <w:pStyle w:val="Table"/>
+        <w:rPr>
+          <w:sz w:val="14"/>
+          <w:szCs w:val="14"/>
+        </w:rPr>
+      </w:pPr>
+      <w:r>
+        <w:rPr>
+          <w:sz w:val="14"/>
+          <w:szCs w:val="14"/>
+        </w:rPr>
+        <w:t xml:space="preserve">Iris-versicolor         </w:t>
+      </w:r>
+      <w:proofErr w:type="gramStart"/>
+      <w:r>
+        <w:rPr>
+          <w:sz w:val="14"/>
+          <w:szCs w:val="14"/>
+        </w:rPr>
+        <w:t>50.0  4.260</w:t>
+      </w:r>
+      <w:proofErr w:type="gramEnd"/>
+      <w:r>
+        <w:rPr>
+          <w:sz w:val="14"/>
+          <w:szCs w:val="14"/>
+        </w:rPr>
+        <w:t xml:space="preserve">  0.469911  3.0  4.0  4.35  4.600  5.1    2.850267    5.669733  0.003666  0.963078</w:t>
+      </w:r>
+    </w:p>
+    <w:p>
+      <w:pPr>
+        <w:pStyle w:val="Table"/>
+        <w:rPr>
+          <w:sz w:val="14"/>
+          <w:szCs w:val="14"/>
+        </w:rPr>
+      </w:pPr>
+      <w:r>
+        <w:rPr>
+          <w:sz w:val="14"/>
+          <w:szCs w:val="14"/>
+        </w:rPr>
+        <w:t xml:space="preserve">Iris-virginica          </w:t>
+      </w:r>
+      <w:proofErr w:type="gramStart"/>
+      <w:r>
+        <w:rPr>
+          <w:sz w:val="14"/>
+          <w:szCs w:val="14"/>
+        </w:rPr>
+        <w:t>50.0  5.552</w:t>
+      </w:r>
+      <w:proofErr w:type="gramEnd"/>
+      <w:r>
+        <w:rPr>
+          <w:sz w:val="14"/>
+          <w:szCs w:val="14"/>
+        </w:rPr>
+        <w:t xml:space="preserve">  0.551895  4.5  5.1  5.55  5.875  6.9    3.896316    7.207684  0.028315  0.992707</w:t>
       </w:r>
     </w:p>
     <w:p>
@@ -2581,7 +3104,21 @@
         <w:rPr>
           <w:rFonts w:asciiTheme="minorHAnsi" w:hAnsiTheme="minorHAnsi" w:cstheme="minorBidi"/>
         </w:rPr>
-        <w:t>good separation of Iris Setosa measurements from the other 2 classes, there is still some overlap (25%-50%) between Iris Versicolor and Iris Virginica.</w:t>
+        <w:t xml:space="preserve">good separation of Iris </w:t>
+      </w:r>
+      <w:proofErr w:type="spellStart"/>
+      <w:r>
+        <w:rPr>
+          <w:rFonts w:asciiTheme="minorHAnsi" w:hAnsiTheme="minorHAnsi" w:cstheme="minorBidi"/>
+        </w:rPr>
+        <w:t>Setosa</w:t>
+      </w:r>
+      <w:proofErr w:type="spellEnd"/>
+      <w:r>
+        <w:rPr>
+          <w:rFonts w:asciiTheme="minorHAnsi" w:hAnsiTheme="minorHAnsi" w:cstheme="minorBidi"/>
+        </w:rPr>
+        <w:t xml:space="preserve"> measurements from the other 2 classes, there is still some overlap (25%-50%) between Iris Versicolor and Iris Virginica.</w:t>
       </w:r>
     </w:p>
     <w:p>
@@ -2658,16 +3195,24 @@
         </w:rPr>
         <w:t>4</w:t>
       </w:r>
+      <w:proofErr w:type="gramStart"/>
       <w:r>
         <w:rPr>
           <w:rFonts w:asciiTheme="minorHAnsi" w:hAnsiTheme="minorHAnsi" w:cstheme="minorBidi"/>
         </w:rPr>
-        <w:t>) and we can conclude with high degree of confidence that the means</w:t>
-      </w:r>
+        <w:t>)</w:t>
+      </w:r>
+      <w:proofErr w:type="gramEnd"/>
       <w:r>
         <w:rPr>
           <w:rFonts w:asciiTheme="minorHAnsi" w:hAnsiTheme="minorHAnsi" w:cstheme="minorBidi"/>
         </w:rPr>
+        <w:t xml:space="preserve"> and we can conclude with high degree of confidence that the means</w:t>
+      </w:r>
+      <w:r>
+        <w:rPr>
+          <w:rFonts w:asciiTheme="minorHAnsi" w:hAnsiTheme="minorHAnsi" w:cstheme="minorBidi"/>
+        </w:rPr>
         <w:t xml:space="preserve"> of Petal lengths for different species</w:t>
       </w:r>
       <w:r>
@@ -2704,7 +3249,21 @@
         <w:rPr>
           <w:rFonts w:asciiTheme="minorHAnsi" w:hAnsiTheme="minorHAnsi" w:cstheme="minorBidi"/>
         </w:rPr>
-        <w:t xml:space="preserve"> we used the Gaussian distribution parameters (Mean and standard deviation) to estimate the confidence of using Petal length for Iris Setosa classification. </w:t>
+        <w:t xml:space="preserve"> we used the Gaussian distribution parameters (Mean and standard deviation) to estimate the confidence of using Petal length for Iris </w:t>
+      </w:r>
+      <w:proofErr w:type="spellStart"/>
+      <w:r>
+        <w:rPr>
+          <w:rFonts w:asciiTheme="minorHAnsi" w:hAnsiTheme="minorHAnsi" w:cstheme="minorBidi"/>
+        </w:rPr>
+        <w:t>Setosa</w:t>
+      </w:r>
+      <w:proofErr w:type="spellEnd"/>
+      <w:r>
+        <w:rPr>
+          <w:rFonts w:asciiTheme="minorHAnsi" w:hAnsiTheme="minorHAnsi" w:cstheme="minorBidi"/>
+        </w:rPr>
+        <w:t xml:space="preserve"> classification. </w:t>
       </w:r>
       <w:r>
         <w:rPr>
@@ -2822,7 +3381,39 @@
           <w:sz w:val="14"/>
           <w:szCs w:val="14"/>
         </w:rPr>
-        <w:t>0                Count  Statistics    pValue Result</w:t>
+        <w:t xml:space="preserve">0                </w:t>
+      </w:r>
+      <w:proofErr w:type="gramStart"/>
+      <w:r>
+        <w:rPr>
+          <w:sz w:val="14"/>
+          <w:szCs w:val="14"/>
+        </w:rPr>
+        <w:t>Count  Statistics</w:t>
+      </w:r>
+      <w:proofErr w:type="gramEnd"/>
+      <w:r>
+        <w:rPr>
+          <w:sz w:val="14"/>
+          <w:szCs w:val="14"/>
+        </w:rPr>
+        <w:t xml:space="preserve">    </w:t>
+      </w:r>
+      <w:proofErr w:type="spellStart"/>
+      <w:r>
+        <w:rPr>
+          <w:sz w:val="14"/>
+          <w:szCs w:val="14"/>
+        </w:rPr>
+        <w:t>pValue</w:t>
+      </w:r>
+      <w:proofErr w:type="spellEnd"/>
+      <w:r>
+        <w:rPr>
+          <w:sz w:val="14"/>
+          <w:szCs w:val="14"/>
+        </w:rPr>
+        <w:t xml:space="preserve"> Result</w:t>
       </w:r>
     </w:p>
     <w:p>
@@ -2854,39 +3445,103 @@
           <w:sz w:val="14"/>
           <w:szCs w:val="14"/>
         </w:rPr>
-        <w:t>Iris-setosa         50    2.236974  0.326774   Pass</w:t>
-      </w:r>
-    </w:p>
-    <w:p>
-      <w:pPr>
-        <w:pStyle w:val="Table"/>
-        <w:rPr>
-          <w:sz w:val="14"/>
-          <w:szCs w:val="14"/>
-        </w:rPr>
-      </w:pPr>
-      <w:r>
-        <w:rPr>
-          <w:sz w:val="14"/>
-          <w:szCs w:val="14"/>
-        </w:rPr>
-        <w:t>Iris-versicolor     50    3.318286  0.190302   Pass</w:t>
-      </w:r>
-    </w:p>
-    <w:p>
-      <w:pPr>
-        <w:pStyle w:val="Table"/>
-        <w:rPr>
-          <w:sz w:val="14"/>
-          <w:szCs w:val="14"/>
-        </w:rPr>
-      </w:pPr>
-      <w:r>
-        <w:rPr>
-          <w:sz w:val="14"/>
-          <w:szCs w:val="14"/>
-        </w:rPr>
-        <w:t>Iris-virginica      50    2.699180  0.259347   Pass</w:t>
+        <w:t>Iris-</w:t>
+      </w:r>
+      <w:proofErr w:type="spellStart"/>
+      <w:r>
+        <w:rPr>
+          <w:sz w:val="14"/>
+          <w:szCs w:val="14"/>
+        </w:rPr>
+        <w:t>setosa</w:t>
+      </w:r>
+      <w:proofErr w:type="spellEnd"/>
+      <w:r>
+        <w:rPr>
+          <w:sz w:val="14"/>
+          <w:szCs w:val="14"/>
+        </w:rPr>
+        <w:t xml:space="preserve">         50    </w:t>
+      </w:r>
+      <w:proofErr w:type="gramStart"/>
+      <w:r>
+        <w:rPr>
+          <w:sz w:val="14"/>
+          <w:szCs w:val="14"/>
+        </w:rPr>
+        <w:t>2.236974  0.326774</w:t>
+      </w:r>
+      <w:proofErr w:type="gramEnd"/>
+      <w:r>
+        <w:rPr>
+          <w:sz w:val="14"/>
+          <w:szCs w:val="14"/>
+        </w:rPr>
+        <w:t xml:space="preserve">   Pass</w:t>
+      </w:r>
+    </w:p>
+    <w:p>
+      <w:pPr>
+        <w:pStyle w:val="Table"/>
+        <w:rPr>
+          <w:sz w:val="14"/>
+          <w:szCs w:val="14"/>
+        </w:rPr>
+      </w:pPr>
+      <w:r>
+        <w:rPr>
+          <w:sz w:val="14"/>
+          <w:szCs w:val="14"/>
+        </w:rPr>
+        <w:t xml:space="preserve">Iris-versicolor     50    </w:t>
+      </w:r>
+      <w:proofErr w:type="gramStart"/>
+      <w:r>
+        <w:rPr>
+          <w:sz w:val="14"/>
+          <w:szCs w:val="14"/>
+        </w:rPr>
+        <w:t>3.318286  0.190302</w:t>
+      </w:r>
+      <w:proofErr w:type="gramEnd"/>
+      <w:r>
+        <w:rPr>
+          <w:sz w:val="14"/>
+          <w:szCs w:val="14"/>
+        </w:rPr>
+        <w:t xml:space="preserve">   Pass</w:t>
+      </w:r>
+    </w:p>
+    <w:p>
+      <w:pPr>
+        <w:pStyle w:val="Table"/>
+        <w:rPr>
+          <w:sz w:val="14"/>
+          <w:szCs w:val="14"/>
+        </w:rPr>
+      </w:pPr>
+      <w:r>
+        <w:rPr>
+          <w:sz w:val="14"/>
+          <w:szCs w:val="14"/>
+        </w:rPr>
+        <w:t xml:space="preserve">Iris-virginica      50    </w:t>
+      </w:r>
+      <w:proofErr w:type="gramStart"/>
+      <w:r>
+        <w:rPr>
+          <w:sz w:val="14"/>
+          <w:szCs w:val="14"/>
+        </w:rPr>
+        <w:t>2.699180  0.259347</w:t>
+      </w:r>
+      <w:proofErr w:type="gramEnd"/>
+      <w:r>
+        <w:rPr>
+          <w:sz w:val="14"/>
+          <w:szCs w:val="14"/>
+        </w:rPr>
+        <w:t xml:space="preserve">   Pass</w:t>
       </w:r>
     </w:p>
     <w:p>
@@ -2966,7 +3621,23 @@
           <w:sz w:val="14"/>
           <w:szCs w:val="14"/>
         </w:rPr>
-        <w:t>: Anova test for petal length sample</w:t>
+        <w:t xml:space="preserve">: </w:t>
+      </w:r>
+      <w:proofErr w:type="spellStart"/>
+      <w:r>
+        <w:rPr>
+          <w:sz w:val="14"/>
+          <w:szCs w:val="14"/>
+        </w:rPr>
+        <w:t>Anova</w:t>
+      </w:r>
+      <w:proofErr w:type="spellEnd"/>
+      <w:r>
+        <w:rPr>
+          <w:sz w:val="14"/>
+          <w:szCs w:val="14"/>
+        </w:rPr>
+        <w:t xml:space="preserve"> test for petal length sample</w:t>
       </w:r>
     </w:p>
     <w:p>
@@ -2998,23 +3669,41 @@
           <w:sz w:val="14"/>
           <w:szCs w:val="14"/>
         </w:rPr>
-        <w:t xml:space="preserve">    Statistics        pValue</w:t>
-      </w:r>
-    </w:p>
-    <w:p>
-      <w:pPr>
-        <w:pStyle w:val="Table"/>
-        <w:rPr>
-          <w:sz w:val="14"/>
-          <w:szCs w:val="14"/>
-        </w:rPr>
-      </w:pPr>
-      <w:r>
-        <w:rPr>
-          <w:sz w:val="14"/>
-          <w:szCs w:val="14"/>
-        </w:rPr>
-        <w:t>0  1180.161182  2.856777e-91</w:t>
+        <w:t xml:space="preserve">    Statistics        </w:t>
+      </w:r>
+      <w:proofErr w:type="spellStart"/>
+      <w:r>
+        <w:rPr>
+          <w:sz w:val="14"/>
+          <w:szCs w:val="14"/>
+        </w:rPr>
+        <w:t>pValue</w:t>
+      </w:r>
+      <w:proofErr w:type="spellEnd"/>
+    </w:p>
+    <w:p>
+      <w:pPr>
+        <w:pStyle w:val="Table"/>
+        <w:rPr>
+          <w:sz w:val="14"/>
+          <w:szCs w:val="14"/>
+        </w:rPr>
+      </w:pPr>
+      <w:proofErr w:type="gramStart"/>
+      <w:r>
+        <w:rPr>
+          <w:sz w:val="14"/>
+          <w:szCs w:val="14"/>
+        </w:rPr>
+        <w:t>0  1180.161182</w:t>
+      </w:r>
+      <w:proofErr w:type="gramEnd"/>
+      <w:r>
+        <w:rPr>
+          <w:sz w:val="14"/>
+          <w:szCs w:val="14"/>
+        </w:rPr>
+        <w:t xml:space="preserve">  2.856777e-91</w:t>
       </w:r>
     </w:p>
     <w:p>
@@ -3094,11 +3783,16 @@
       <w:r>
         <w:t xml:space="preserve">there is no overlap between Iris </w:t>
       </w:r>
+      <w:proofErr w:type="spellStart"/>
       <w:r>
         <w:t>S</w:t>
       </w:r>
       <w:r>
-        <w:t>etosa measurements and any of the other 2 classes but there is some overlap (25%-50%) between Iris Versicolor and Iris Virginica (Figure 5).</w:t>
+        <w:t>etosa</w:t>
+      </w:r>
+      <w:proofErr w:type="spellEnd"/>
+      <w:r>
+        <w:t xml:space="preserve"> measurements and any of the other 2 classes but there is some overlap (25%-50%) between Iris Versicolor and Iris Virginica (Figure 5).</w:t>
       </w:r>
     </w:p>
     <w:tbl>
@@ -3287,7 +3981,15 @@
         <w:t>±</w:t>
       </w:r>
       <w:r>
-        <w:t xml:space="preserve"> 3 std Dev range for Petal width also shows, that over 99.73% of the setosa population measurements will not overlap with any of the other classes (as per Table 1</w:t>
+        <w:t xml:space="preserve"> 3 std Dev range for Petal width also shows, that over 99.73% of the </w:t>
+      </w:r>
+      <w:proofErr w:type="spellStart"/>
+      <w:r>
+        <w:t>setosa</w:t>
+      </w:r>
+      <w:proofErr w:type="spellEnd"/>
+      <w:r>
+        <w:t xml:space="preserve"> population measurements will not overlap with any of the other classes (as per Table 1</w:t>
       </w:r>
       <w:r>
         <w:t>6</w:t>
@@ -3296,7 +3998,15 @@
         <w:t xml:space="preserve">). </w:t>
       </w:r>
       <w:r>
-        <w:t>We can not rely on this result however, as we’ll see in the next point, results for Petal width in Iris Setosa are not distributed normally.</w:t>
+        <w:t xml:space="preserve">We can not rely on this result however, as we’ll see in the next point, results for Petal width in Iris </w:t>
+      </w:r>
+      <w:proofErr w:type="spellStart"/>
+      <w:r>
+        <w:t>Setosa</w:t>
+      </w:r>
+      <w:proofErr w:type="spellEnd"/>
+      <w:r>
+        <w:t xml:space="preserve"> are not distributed normally.</w:t>
       </w:r>
       <w:r>
         <w:t xml:space="preserve"> There are some warning signs of non-normality visible already in the Table 16</w:t>
@@ -3447,7 +4157,23 @@
           <w:sz w:val="14"/>
           <w:szCs w:val="14"/>
         </w:rPr>
-        <w:t>Table 16: Descriptive statistics groupped by Class for petal width</w:t>
+        <w:t xml:space="preserve">Table 16: Descriptive statistics </w:t>
+      </w:r>
+      <w:proofErr w:type="spellStart"/>
+      <w:r>
+        <w:rPr>
+          <w:sz w:val="14"/>
+          <w:szCs w:val="14"/>
+        </w:rPr>
+        <w:t>groupped</w:t>
+      </w:r>
+      <w:proofErr w:type="spellEnd"/>
+      <w:r>
+        <w:rPr>
+          <w:sz w:val="14"/>
+          <w:szCs w:val="14"/>
+        </w:rPr>
+        <w:t xml:space="preserve"> by Class for petal width</w:t>
       </w:r>
     </w:p>
     <w:p>
@@ -3479,23 +4205,80 @@
           <w:sz w:val="14"/>
           <w:szCs w:val="14"/>
         </w:rPr>
-        <w:t>0               petal width                                           Mean - 3std Mean + 3std  cdf(min)  cdf(max)</w:t>
-      </w:r>
-    </w:p>
-    <w:p>
-      <w:pPr>
-        <w:pStyle w:val="Table"/>
-        <w:rPr>
-          <w:sz w:val="14"/>
-          <w:szCs w:val="14"/>
-        </w:rPr>
-      </w:pPr>
-      <w:r>
-        <w:rPr>
-          <w:sz w:val="14"/>
-          <w:szCs w:val="14"/>
-        </w:rPr>
-        <w:t xml:space="preserve">                      count   mean       std  min  25%  50%  75%  max                                            </w:t>
+        <w:t>0               petal width                                           Mean - 3std Mean + 3</w:t>
+      </w:r>
+      <w:proofErr w:type="gramStart"/>
+      <w:r>
+        <w:rPr>
+          <w:sz w:val="14"/>
+          <w:szCs w:val="14"/>
+        </w:rPr>
+        <w:t xml:space="preserve">std  </w:t>
+      </w:r>
+      <w:proofErr w:type="spellStart"/>
+      <w:r>
+        <w:rPr>
+          <w:sz w:val="14"/>
+          <w:szCs w:val="14"/>
+        </w:rPr>
+        <w:t>cdf</w:t>
+      </w:r>
+      <w:proofErr w:type="spellEnd"/>
+      <w:proofErr w:type="gramEnd"/>
+      <w:r>
+        <w:rPr>
+          <w:sz w:val="14"/>
+          <w:szCs w:val="14"/>
+        </w:rPr>
+        <w:t xml:space="preserve">(min)  </w:t>
+      </w:r>
+      <w:proofErr w:type="spellStart"/>
+      <w:r>
+        <w:rPr>
+          <w:sz w:val="14"/>
+          <w:szCs w:val="14"/>
+        </w:rPr>
+        <w:t>cdf</w:t>
+      </w:r>
+      <w:proofErr w:type="spellEnd"/>
+      <w:r>
+        <w:rPr>
+          <w:sz w:val="14"/>
+          <w:szCs w:val="14"/>
+        </w:rPr>
+        <w:t>(max)</w:t>
+      </w:r>
+    </w:p>
+    <w:p>
+      <w:pPr>
+        <w:pStyle w:val="Table"/>
+        <w:rPr>
+          <w:sz w:val="14"/>
+          <w:szCs w:val="14"/>
+        </w:rPr>
+      </w:pPr>
+      <w:r>
+        <w:rPr>
+          <w:sz w:val="14"/>
+          <w:szCs w:val="14"/>
+        </w:rPr>
+        <w:t xml:space="preserve">                      count   mean       </w:t>
+      </w:r>
+      <w:proofErr w:type="gramStart"/>
+      <w:r>
+        <w:rPr>
+          <w:sz w:val="14"/>
+          <w:szCs w:val="14"/>
+        </w:rPr>
+        <w:t>std  min</w:t>
+      </w:r>
+      <w:proofErr w:type="gramEnd"/>
+      <w:r>
+        <w:rPr>
+          <w:sz w:val="14"/>
+          <w:szCs w:val="14"/>
+        </w:rPr>
+        <w:t xml:space="preserve">  25%  50%  75%  max                                            </w:t>
       </w:r>
     </w:p>
     <w:p>
@@ -3527,39 +4310,103 @@
           <w:sz w:val="14"/>
           <w:szCs w:val="14"/>
         </w:rPr>
-        <w:t>Iris-setosa            50.0  0.246  0.105386  0.1  0.2  0.2  0.3  0.6   -0.070157    0.562157  0.082967  0.999609</w:t>
-      </w:r>
-    </w:p>
-    <w:p>
-      <w:pPr>
-        <w:pStyle w:val="Table"/>
-        <w:rPr>
-          <w:sz w:val="14"/>
-          <w:szCs w:val="14"/>
-        </w:rPr>
-      </w:pPr>
-      <w:r>
-        <w:rPr>
-          <w:sz w:val="14"/>
-          <w:szCs w:val="14"/>
-        </w:rPr>
-        <w:t>Iris-versicolor        50.0  1.326  0.197753  1.0  1.2  1.3  1.5  1.8    0.732742    1.919258  0.049623  0.991734</w:t>
-      </w:r>
-    </w:p>
-    <w:p>
-      <w:pPr>
-        <w:pStyle w:val="Table"/>
-        <w:rPr>
-          <w:sz w:val="14"/>
-          <w:szCs w:val="14"/>
-        </w:rPr>
-      </w:pPr>
-      <w:r>
-        <w:rPr>
-          <w:sz w:val="14"/>
-          <w:szCs w:val="14"/>
-        </w:rPr>
-        <w:t>Iris-virginica         50.0  2.026  0.274650  1.4  1.8  2.0  2.3  2.5    1.202050    2.849950  0.011326  0.957811</w:t>
+        <w:t>Iris-</w:t>
+      </w:r>
+      <w:proofErr w:type="spellStart"/>
+      <w:r>
+        <w:rPr>
+          <w:sz w:val="14"/>
+          <w:szCs w:val="14"/>
+        </w:rPr>
+        <w:t>setosa</w:t>
+      </w:r>
+      <w:proofErr w:type="spellEnd"/>
+      <w:r>
+        <w:rPr>
+          <w:sz w:val="14"/>
+          <w:szCs w:val="14"/>
+        </w:rPr>
+        <w:t xml:space="preserve">            </w:t>
+      </w:r>
+      <w:proofErr w:type="gramStart"/>
+      <w:r>
+        <w:rPr>
+          <w:sz w:val="14"/>
+          <w:szCs w:val="14"/>
+        </w:rPr>
+        <w:t>50.0  0.246</w:t>
+      </w:r>
+      <w:proofErr w:type="gramEnd"/>
+      <w:r>
+        <w:rPr>
+          <w:sz w:val="14"/>
+          <w:szCs w:val="14"/>
+        </w:rPr>
+        <w:t xml:space="preserve">  0.105386  0.1  0.2  0.2  0.3  0.6   -0.070157    0.562157  0.082967  0.999609</w:t>
+      </w:r>
+    </w:p>
+    <w:p>
+      <w:pPr>
+        <w:pStyle w:val="Table"/>
+        <w:rPr>
+          <w:sz w:val="14"/>
+          <w:szCs w:val="14"/>
+        </w:rPr>
+      </w:pPr>
+      <w:r>
+        <w:rPr>
+          <w:sz w:val="14"/>
+          <w:szCs w:val="14"/>
+        </w:rPr>
+        <w:t xml:space="preserve">Iris-versicolor        </w:t>
+      </w:r>
+      <w:proofErr w:type="gramStart"/>
+      <w:r>
+        <w:rPr>
+          <w:sz w:val="14"/>
+          <w:szCs w:val="14"/>
+        </w:rPr>
+        <w:t>50.0  1.326</w:t>
+      </w:r>
+      <w:proofErr w:type="gramEnd"/>
+      <w:r>
+        <w:rPr>
+          <w:sz w:val="14"/>
+          <w:szCs w:val="14"/>
+        </w:rPr>
+        <w:t xml:space="preserve">  0.197753  1.0  1.2  1.3  1.5  1.8    0.732742    1.919258  0.049623  0.991734</w:t>
+      </w:r>
+    </w:p>
+    <w:p>
+      <w:pPr>
+        <w:pStyle w:val="Table"/>
+        <w:rPr>
+          <w:sz w:val="14"/>
+          <w:szCs w:val="14"/>
+        </w:rPr>
+      </w:pPr>
+      <w:r>
+        <w:rPr>
+          <w:sz w:val="14"/>
+          <w:szCs w:val="14"/>
+        </w:rPr>
+        <w:t xml:space="preserve">Iris-virginica         </w:t>
+      </w:r>
+      <w:proofErr w:type="gramStart"/>
+      <w:r>
+        <w:rPr>
+          <w:sz w:val="14"/>
+          <w:szCs w:val="14"/>
+        </w:rPr>
+        <w:t>50.0  2.026</w:t>
+      </w:r>
+      <w:proofErr w:type="gramEnd"/>
+      <w:r>
+        <w:rPr>
+          <w:sz w:val="14"/>
+          <w:szCs w:val="14"/>
+        </w:rPr>
+        <w:t xml:space="preserve">  0.274650  1.4  1.8  2.0  2.3  2.5    1.202050    2.849950  0.011326  0.957811</w:t>
       </w:r>
     </w:p>
     <w:p>
@@ -3642,15 +4489,29 @@
         <w:rPr>
           <w:rFonts w:asciiTheme="minorHAnsi" w:hAnsiTheme="minorHAnsi" w:cstheme="minorBidi"/>
         </w:rPr>
-        <w:t>etal width for Iris Setosa is the only sample that fails normality test:</w:t>
-      </w:r>
-    </w:p>
-    <w:p>
-      <w:pPr>
-        <w:pStyle w:val="Table"/>
+        <w:t xml:space="preserve">etal width for Iris </w:t>
+      </w:r>
+      <w:proofErr w:type="spellStart"/>
+      <w:r>
         <w:rPr>
           <w:rFonts w:asciiTheme="minorHAnsi" w:hAnsiTheme="minorHAnsi" w:cstheme="minorBidi"/>
         </w:rPr>
+        <w:t>Setosa</w:t>
+      </w:r>
+      <w:proofErr w:type="spellEnd"/>
+      <w:r>
+        <w:rPr>
+          <w:rFonts w:asciiTheme="minorHAnsi" w:hAnsiTheme="minorHAnsi" w:cstheme="minorBidi"/>
+        </w:rPr>
+        <w:t xml:space="preserve"> is the only sample that fails normality test:</w:t>
+      </w:r>
+    </w:p>
+    <w:p>
+      <w:pPr>
+        <w:pStyle w:val="Table"/>
+        <w:rPr>
+          <w:rFonts w:asciiTheme="minorHAnsi" w:hAnsiTheme="minorHAnsi" w:cstheme="minorBidi"/>
+        </w:rPr>
       </w:pPr>
     </w:p>
     <w:p>
@@ -3728,7 +4589,39 @@
           <w:sz w:val="14"/>
           <w:szCs w:val="14"/>
         </w:rPr>
-        <w:t>0                Count  Statistics    pValue Result</w:t>
+        <w:t xml:space="preserve">0                </w:t>
+      </w:r>
+      <w:proofErr w:type="gramStart"/>
+      <w:r>
+        <w:rPr>
+          <w:sz w:val="14"/>
+          <w:szCs w:val="14"/>
+        </w:rPr>
+        <w:t>Count  Statistics</w:t>
+      </w:r>
+      <w:proofErr w:type="gramEnd"/>
+      <w:r>
+        <w:rPr>
+          <w:sz w:val="14"/>
+          <w:szCs w:val="14"/>
+        </w:rPr>
+        <w:t xml:space="preserve">    </w:t>
+      </w:r>
+      <w:proofErr w:type="spellStart"/>
+      <w:r>
+        <w:rPr>
+          <w:sz w:val="14"/>
+          <w:szCs w:val="14"/>
+        </w:rPr>
+        <w:t>pValue</w:t>
+      </w:r>
+      <w:proofErr w:type="spellEnd"/>
+      <w:r>
+        <w:rPr>
+          <w:sz w:val="14"/>
+          <w:szCs w:val="14"/>
+        </w:rPr>
+        <w:t xml:space="preserve"> Result</w:t>
       </w:r>
     </w:p>
     <w:p>
@@ -3760,39 +4653,103 @@
           <w:sz w:val="14"/>
           <w:szCs w:val="14"/>
         </w:rPr>
-        <w:t>Iris-setosa         50   14.938724  0.000570   Fail</w:t>
-      </w:r>
-    </w:p>
-    <w:p>
-      <w:pPr>
-        <w:pStyle w:val="Table"/>
-        <w:rPr>
-          <w:sz w:val="14"/>
-          <w:szCs w:val="14"/>
-        </w:rPr>
-      </w:pPr>
-      <w:r>
-        <w:rPr>
-          <w:sz w:val="14"/>
-          <w:szCs w:val="14"/>
-        </w:rPr>
-        <w:t>Iris-versicolor     50    0.327416  0.848990   Pass</w:t>
-      </w:r>
-    </w:p>
-    <w:p>
-      <w:pPr>
-        <w:pStyle w:val="Table"/>
-        <w:rPr>
-          <w:sz w:val="14"/>
-          <w:szCs w:val="14"/>
-        </w:rPr>
-      </w:pPr>
-      <w:r>
-        <w:rPr>
-          <w:sz w:val="14"/>
-          <w:szCs w:val="14"/>
-        </w:rPr>
-        <w:t>Iris-virginica      50    1.238377  0.538381   Pass</w:t>
+        <w:t>Iris-</w:t>
+      </w:r>
+      <w:proofErr w:type="spellStart"/>
+      <w:r>
+        <w:rPr>
+          <w:sz w:val="14"/>
+          <w:szCs w:val="14"/>
+        </w:rPr>
+        <w:t>setosa</w:t>
+      </w:r>
+      <w:proofErr w:type="spellEnd"/>
+      <w:r>
+        <w:rPr>
+          <w:sz w:val="14"/>
+          <w:szCs w:val="14"/>
+        </w:rPr>
+        <w:t xml:space="preserve">         50   </w:t>
+      </w:r>
+      <w:proofErr w:type="gramStart"/>
+      <w:r>
+        <w:rPr>
+          <w:sz w:val="14"/>
+          <w:szCs w:val="14"/>
+        </w:rPr>
+        <w:t>14.938724  0.000570</w:t>
+      </w:r>
+      <w:proofErr w:type="gramEnd"/>
+      <w:r>
+        <w:rPr>
+          <w:sz w:val="14"/>
+          <w:szCs w:val="14"/>
+        </w:rPr>
+        <w:t xml:space="preserve">   Fail</w:t>
+      </w:r>
+    </w:p>
+    <w:p>
+      <w:pPr>
+        <w:pStyle w:val="Table"/>
+        <w:rPr>
+          <w:sz w:val="14"/>
+          <w:szCs w:val="14"/>
+        </w:rPr>
+      </w:pPr>
+      <w:r>
+        <w:rPr>
+          <w:sz w:val="14"/>
+          <w:szCs w:val="14"/>
+        </w:rPr>
+        <w:t xml:space="preserve">Iris-versicolor     50    </w:t>
+      </w:r>
+      <w:proofErr w:type="gramStart"/>
+      <w:r>
+        <w:rPr>
+          <w:sz w:val="14"/>
+          <w:szCs w:val="14"/>
+        </w:rPr>
+        <w:t>0.327416  0.848990</w:t>
+      </w:r>
+      <w:proofErr w:type="gramEnd"/>
+      <w:r>
+        <w:rPr>
+          <w:sz w:val="14"/>
+          <w:szCs w:val="14"/>
+        </w:rPr>
+        <w:t xml:space="preserve">   Pass</w:t>
+      </w:r>
+    </w:p>
+    <w:p>
+      <w:pPr>
+        <w:pStyle w:val="Table"/>
+        <w:rPr>
+          <w:sz w:val="14"/>
+          <w:szCs w:val="14"/>
+        </w:rPr>
+      </w:pPr>
+      <w:r>
+        <w:rPr>
+          <w:sz w:val="14"/>
+          <w:szCs w:val="14"/>
+        </w:rPr>
+        <w:t xml:space="preserve">Iris-virginica      50    </w:t>
+      </w:r>
+      <w:proofErr w:type="gramStart"/>
+      <w:r>
+        <w:rPr>
+          <w:sz w:val="14"/>
+          <w:szCs w:val="14"/>
+        </w:rPr>
+        <w:t>1.238377  0.538381</w:t>
+      </w:r>
+      <w:proofErr w:type="gramEnd"/>
+      <w:r>
+        <w:rPr>
+          <w:sz w:val="14"/>
+          <w:szCs w:val="14"/>
+        </w:rPr>
+        <w:t xml:space="preserve">   Pass</w:t>
       </w:r>
     </w:p>
     <w:p>
@@ -3840,7 +4797,21 @@
         <w:rPr>
           <w:rFonts w:asciiTheme="minorHAnsi" w:hAnsiTheme="minorHAnsi" w:cstheme="minorBidi"/>
         </w:rPr>
-        <w:t xml:space="preserve">To see why that might be a case, let’s look at the violin chart of the petal width (Figure 6). We can see that the distribution of petal width in Iris Setosa doesn’t follow well defined Gaussian distribution: it has 2 distinct local maxima and a “long tail” on the </w:t>
+        <w:t xml:space="preserve">To see why that might be a case, let’s look at the violin chart of the petal width (Figure 6). We can see that the distribution of petal width in Iris </w:t>
+      </w:r>
+      <w:proofErr w:type="spellStart"/>
+      <w:r>
+        <w:rPr>
+          <w:rFonts w:asciiTheme="minorHAnsi" w:hAnsiTheme="minorHAnsi" w:cstheme="minorBidi"/>
+        </w:rPr>
+        <w:t>Setosa</w:t>
+      </w:r>
+      <w:proofErr w:type="spellEnd"/>
+      <w:r>
+        <w:rPr>
+          <w:rFonts w:asciiTheme="minorHAnsi" w:hAnsiTheme="minorHAnsi" w:cstheme="minorBidi"/>
+        </w:rPr>
+        <w:t xml:space="preserve"> doesn’t follow well defined Gaussian distribution: it has 2 distinct local maxima and a “long tail” on the </w:t>
       </w:r>
       <w:r>
         <w:rPr>
@@ -4062,7 +5033,23 @@
           <w:sz w:val="14"/>
           <w:szCs w:val="14"/>
         </w:rPr>
-        <w:t xml:space="preserve"> (Iris Setosa only)</w:t>
+        <w:t xml:space="preserve"> (Iris </w:t>
+      </w:r>
+      <w:proofErr w:type="spellStart"/>
+      <w:r>
+        <w:rPr>
+          <w:sz w:val="14"/>
+          <w:szCs w:val="14"/>
+        </w:rPr>
+        <w:t>Setosa</w:t>
+      </w:r>
+      <w:proofErr w:type="spellEnd"/>
+      <w:r>
+        <w:rPr>
+          <w:sz w:val="14"/>
+          <w:szCs w:val="14"/>
+        </w:rPr>
+        <w:t xml:space="preserve"> only)</w:t>
       </w:r>
     </w:p>
     <w:p>
@@ -4110,7 +5097,23 @@
           <w:sz w:val="14"/>
           <w:szCs w:val="14"/>
         </w:rPr>
-        <w:t>Iris-setosa      0.2            29</w:t>
+        <w:t>Iris-</w:t>
+      </w:r>
+      <w:proofErr w:type="spellStart"/>
+      <w:r>
+        <w:rPr>
+          <w:sz w:val="14"/>
+          <w:szCs w:val="14"/>
+        </w:rPr>
+        <w:t>setosa</w:t>
+      </w:r>
+      <w:proofErr w:type="spellEnd"/>
+      <w:r>
+        <w:rPr>
+          <w:sz w:val="14"/>
+          <w:szCs w:val="14"/>
+        </w:rPr>
+        <w:t xml:space="preserve">      0.2            29</w:t>
       </w:r>
     </w:p>
     <w:p>
@@ -4290,7 +5293,23 @@
           <w:sz w:val="14"/>
           <w:szCs w:val="14"/>
         </w:rPr>
-        <w:t>Table 19: Anova test for petal width sample</w:t>
+        <w:t xml:space="preserve">Table 19: </w:t>
+      </w:r>
+      <w:proofErr w:type="spellStart"/>
+      <w:r>
+        <w:rPr>
+          <w:sz w:val="14"/>
+          <w:szCs w:val="14"/>
+        </w:rPr>
+        <w:t>Anova</w:t>
+      </w:r>
+      <w:proofErr w:type="spellEnd"/>
+      <w:r>
+        <w:rPr>
+          <w:sz w:val="14"/>
+          <w:szCs w:val="14"/>
+        </w:rPr>
+        <w:t xml:space="preserve"> test for petal width sample</w:t>
       </w:r>
     </w:p>
     <w:p>
@@ -4322,23 +5341,48 @@
           <w:sz w:val="14"/>
           <w:szCs w:val="14"/>
         </w:rPr>
-        <w:t xml:space="preserve">   F-Statistics        pValue</w:t>
-      </w:r>
-    </w:p>
-    <w:p>
-      <w:pPr>
-        <w:pStyle w:val="Table"/>
-        <w:rPr>
-          <w:sz w:val="14"/>
-          <w:szCs w:val="14"/>
-        </w:rPr>
-      </w:pPr>
-      <w:r>
-        <w:rPr>
-          <w:sz w:val="14"/>
-          <w:szCs w:val="14"/>
-        </w:rPr>
-        <w:t>0    960.007147  4.169446e-85</w:t>
+        <w:t xml:space="preserve">   F-Statistics        </w:t>
+      </w:r>
+      <w:proofErr w:type="spellStart"/>
+      <w:r>
+        <w:rPr>
+          <w:sz w:val="14"/>
+          <w:szCs w:val="14"/>
+        </w:rPr>
+        <w:t>pValue</w:t>
+      </w:r>
+      <w:proofErr w:type="spellEnd"/>
+    </w:p>
+    <w:p>
+      <w:pPr>
+        <w:pStyle w:val="Table"/>
+        <w:rPr>
+          <w:sz w:val="14"/>
+          <w:szCs w:val="14"/>
+        </w:rPr>
+      </w:pPr>
+      <w:r>
+        <w:rPr>
+          <w:sz w:val="14"/>
+          <w:szCs w:val="14"/>
+        </w:rPr>
+        <w:t xml:space="preserve">0    </w:t>
+      </w:r>
+      <w:proofErr w:type="gramStart"/>
+      <w:r>
+        <w:rPr>
+          <w:sz w:val="14"/>
+          <w:szCs w:val="14"/>
+        </w:rPr>
+        <w:t>960.007147  4.169446e</w:t>
+      </w:r>
+      <w:proofErr w:type="gramEnd"/>
+      <w:r>
+        <w:rPr>
+          <w:sz w:val="14"/>
+          <w:szCs w:val="14"/>
+        </w:rPr>
+        <w:t>-85</w:t>
       </w:r>
     </w:p>
     <w:p>
@@ -4488,7 +5532,15 @@
     </w:p>
     <w:p>
       <w:r>
-        <w:t>The matrix of plots in Figure 7 has actually 16 plots, but there are only 6 unique scatter plots and 6 mirrored plots of the same variable pairs on the other side of diagonal. 4 plots on the diagonal itself are the kernel density estimation function for one variable at which intersection they sit.</w:t>
+        <w:t xml:space="preserve">The matrix of plots in Figure 7 has </w:t>
+      </w:r>
+      <w:proofErr w:type="gramStart"/>
+      <w:r>
+        <w:t>actually 16</w:t>
+      </w:r>
+      <w:proofErr w:type="gramEnd"/>
+      <w:r>
+        <w:t xml:space="preserve"> plots, but there are only 6 unique scatter plots and 6 mirrored plots of the same variable pairs on the other side of diagonal. 4 plots on the diagonal itself are the kernel density estimation function for one variable at which intersection they sit.</w:t>
       </w:r>
     </w:p>
     <w:p>
@@ -4509,7 +5561,21 @@
         <w:t xml:space="preserve">classifying records </w:t>
       </w:r>
       <w:r>
-        <w:t>to 3 different Iris species: Iris setosa is very well separated from the other two and the overlap between the Iris Versicolor and Iris Virginica is much smaller than when only one variable is taken into account.</w:t>
+        <w:t xml:space="preserve">to 3 different Iris species: Iris </w:t>
+      </w:r>
+      <w:proofErr w:type="spellStart"/>
+      <w:r>
+        <w:t>setosa</w:t>
+      </w:r>
+      <w:proofErr w:type="spellEnd"/>
+      <w:r>
+        <w:t xml:space="preserve"> is very well separated from the other two and the overlap between the Iris Versicolor and Iris Virginica is much smaller than when only one variable is </w:t>
+      </w:r>
+      <w:r>
+        <w:t>considered</w:t>
+      </w:r>
+      <w:r>
+        <w:t>.</w:t>
       </w:r>
     </w:p>
     <w:p>
@@ -4517,9 +5583,1338 @@
         <w:ind w:firstLine="720"/>
       </w:pPr>
     </w:p>
+    <w:p>
+      <w:pPr>
+        <w:pStyle w:val="Heading3"/>
+        <w:ind w:firstLine="720"/>
+      </w:pPr>
+      <w:r>
+        <w:t>4.1 Correlation between attributes within the species.</w:t>
+      </w:r>
+    </w:p>
+    <w:p/>
+    <w:p>
+      <w:pPr>
+        <w:ind w:firstLine="720"/>
+      </w:pPr>
+      <w:r>
+        <w:t>When we look at the correlation between the attributes within single species</w:t>
+      </w:r>
+      <w:r>
+        <w:t xml:space="preserve"> </w:t>
+      </w:r>
+      <w:r>
+        <w:t>(Figure 8)</w:t>
+      </w:r>
+      <w:r>
+        <w:t xml:space="preserve">, we can see </w:t>
+      </w:r>
+      <w:r>
+        <w:t xml:space="preserve">some </w:t>
+      </w:r>
+      <w:r>
+        <w:t xml:space="preserve">interesting differences between </w:t>
+      </w:r>
+      <w:r>
+        <w:t xml:space="preserve">the </w:t>
+      </w:r>
+      <w:r>
+        <w:t>species:</w:t>
+      </w:r>
+    </w:p>
+    <w:p>
+      <w:pPr>
+        <w:pStyle w:val="ListParagraph"/>
+        <w:numPr>
+          <w:ilvl w:val="0"/>
+          <w:numId w:val="6"/>
+        </w:numPr>
+      </w:pPr>
+      <w:r>
+        <w:t xml:space="preserve">Iris </w:t>
+      </w:r>
+      <w:proofErr w:type="spellStart"/>
+      <w:r>
+        <w:t>setosa</w:t>
+      </w:r>
+      <w:proofErr w:type="spellEnd"/>
+      <w:r>
+        <w:t xml:space="preserve"> </w:t>
+      </w:r>
+      <w:r>
+        <w:t>seems to have</w:t>
+      </w:r>
+      <w:r>
+        <w:t xml:space="preserve"> relatively strong correlation (0.74) between Sepal dimensions (length and width) and </w:t>
+      </w:r>
+      <w:r>
+        <w:t>rather</w:t>
+      </w:r>
+      <w:r>
+        <w:t xml:space="preserve"> weak correlation between all other attributes</w:t>
+      </w:r>
+    </w:p>
+    <w:p>
+      <w:pPr>
+        <w:pStyle w:val="ListParagraph"/>
+        <w:numPr>
+          <w:ilvl w:val="0"/>
+          <w:numId w:val="6"/>
+        </w:numPr>
+      </w:pPr>
+      <w:r>
+        <w:t xml:space="preserve">Iris versicolor </w:t>
+      </w:r>
+      <w:r>
+        <w:t>on the other hand appears to have strangest correlation (0.79) between petal dimensions (length and width) and lengths of petal and sepal (0.74)</w:t>
+      </w:r>
+    </w:p>
+    <w:p>
+      <w:pPr>
+        <w:pStyle w:val="ListParagraph"/>
+        <w:keepNext/>
+        <w:numPr>
+          <w:ilvl w:val="0"/>
+          <w:numId w:val="6"/>
+        </w:numPr>
+      </w:pPr>
+      <w:r>
+        <w:t xml:space="preserve">Iris virginica appears to have weak correlation between both petal and sepal dimensions but seems to </w:t>
+      </w:r>
+      <w:r>
+        <w:t>have the</w:t>
+      </w:r>
+      <w:r>
+        <w:t xml:space="preserve"> strongest correlation between the lengths of petals and sepals (0.8</w:t>
+      </w:r>
+      <w:r>
+        <w:t>6</w:t>
+      </w:r>
+      <w:r>
+        <w:t>)</w:t>
+      </w:r>
+    </w:p>
+    <w:tbl>
+      <w:tblPr>
+        <w:tblStyle w:val="TableGrid"/>
+        <w:tblW w:w="0" w:type="auto"/>
+        <w:tblBorders>
+          <w:top w:val="none" w:sz="0" w:space="0" w:color="auto"/>
+          <w:left w:val="none" w:sz="0" w:space="0" w:color="auto"/>
+          <w:bottom w:val="none" w:sz="0" w:space="0" w:color="auto"/>
+          <w:right w:val="none" w:sz="0" w:space="0" w:color="auto"/>
+          <w:insideH w:val="none" w:sz="0" w:space="0" w:color="auto"/>
+          <w:insideV w:val="none" w:sz="0" w:space="0" w:color="auto"/>
+        </w:tblBorders>
+        <w:tblLook w:val="04A0" w:firstRow="1" w:lastRow="0" w:firstColumn="1" w:lastColumn="0" w:noHBand="0" w:noVBand="1"/>
+      </w:tblPr>
+      <w:tblGrid>
+        <w:gridCol w:w="5136"/>
+        <w:gridCol w:w="5320"/>
+      </w:tblGrid>
+      <w:tr>
+        <w:trPr>
+          <w:trHeight w:val="3339"/>
+        </w:trPr>
+        <w:tc>
+          <w:tcPr>
+            <w:tcW w:w="5136" w:type="dxa"/>
+          </w:tcPr>
+          <w:p>
+            <w:r>
+              <w:rPr>
+                <w:noProof/>
+              </w:rPr>
+              <w:drawing>
+                <wp:inline distT="0" distB="0" distL="0" distR="0" wp14:anchorId="2676AFA7" wp14:editId="7A9423FA">
+                  <wp:extent cx="3121996" cy="2343785"/>
+                  <wp:effectExtent l="0" t="0" r="2540" b="0"/>
+                  <wp:docPr id="18" name="Picture 18"/>
+                  <wp:cNvGraphicFramePr>
+                    <a:graphicFrameLocks xmlns:a="http://schemas.openxmlformats.org/drawingml/2006/main" noChangeAspect="1"/>
+                  </wp:cNvGraphicFramePr>
+                  <a:graphic xmlns:a="http://schemas.openxmlformats.org/drawingml/2006/main">
+                    <a:graphicData uri="http://schemas.openxmlformats.org/drawingml/2006/picture">
+                      <pic:pic xmlns:pic="http://schemas.openxmlformats.org/drawingml/2006/picture">
+                        <pic:nvPicPr>
+                          <pic:cNvPr id="0" name="Picture 21"/>
+                          <pic:cNvPicPr>
+                            <a:picLocks noChangeAspect="1" noChangeArrowheads="1"/>
+                          </pic:cNvPicPr>
+                        </pic:nvPicPr>
+                        <pic:blipFill>
+                          <a:blip r:embed="rId19" cstate="print">
+                            <a:extLst>
+                              <a:ext uri="{28A0092B-C50C-407E-A947-70E740481C1C}">
+                                <a14:useLocalDpi xmlns:a14="http://schemas.microsoft.com/office/drawing/2010/main" val="0"/>
+                              </a:ext>
+                            </a:extLst>
+                          </a:blip>
+                          <a:srcRect/>
+                          <a:stretch>
+                            <a:fillRect/>
+                          </a:stretch>
+                        </pic:blipFill>
+                        <pic:spPr bwMode="auto">
+                          <a:xfrm>
+                            <a:off x="0" y="0"/>
+                            <a:ext cx="3162566" cy="2374243"/>
+                          </a:xfrm>
+                          <a:prstGeom prst="rect">
+                            <a:avLst/>
+                          </a:prstGeom>
+                          <a:noFill/>
+                          <a:ln>
+                            <a:noFill/>
+                          </a:ln>
+                        </pic:spPr>
+                      </pic:pic>
+                    </a:graphicData>
+                  </a:graphic>
+                </wp:inline>
+              </w:drawing>
+            </w:r>
+          </w:p>
+        </w:tc>
+        <w:tc>
+          <w:tcPr>
+            <w:tcW w:w="5320" w:type="dxa"/>
+          </w:tcPr>
+          <w:p>
+            <w:r>
+              <w:rPr>
+                <w:noProof/>
+              </w:rPr>
+              <w:drawing>
+                <wp:inline distT="0" distB="0" distL="0" distR="0" wp14:anchorId="2A754D72" wp14:editId="3FFEF127">
+                  <wp:extent cx="3096883" cy="2324931"/>
+                  <wp:effectExtent l="0" t="0" r="8890" b="0"/>
+                  <wp:docPr id="19" name="Picture 19"/>
+                  <wp:cNvGraphicFramePr>
+                    <a:graphicFrameLocks xmlns:a="http://schemas.openxmlformats.org/drawingml/2006/main" noChangeAspect="1"/>
+                  </wp:cNvGraphicFramePr>
+                  <a:graphic xmlns:a="http://schemas.openxmlformats.org/drawingml/2006/main">
+                    <a:graphicData uri="http://schemas.openxmlformats.org/drawingml/2006/picture">
+                      <pic:pic xmlns:pic="http://schemas.openxmlformats.org/drawingml/2006/picture">
+                        <pic:nvPicPr>
+                          <pic:cNvPr id="0" name="Picture 23"/>
+                          <pic:cNvPicPr>
+                            <a:picLocks noChangeAspect="1" noChangeArrowheads="1"/>
+                          </pic:cNvPicPr>
+                        </pic:nvPicPr>
+                        <pic:blipFill>
+                          <a:blip r:embed="rId20" cstate="print">
+                            <a:extLst>
+                              <a:ext uri="{28A0092B-C50C-407E-A947-70E740481C1C}">
+                                <a14:useLocalDpi xmlns:a14="http://schemas.microsoft.com/office/drawing/2010/main" val="0"/>
+                              </a:ext>
+                            </a:extLst>
+                          </a:blip>
+                          <a:srcRect/>
+                          <a:stretch>
+                            <a:fillRect/>
+                          </a:stretch>
+                        </pic:blipFill>
+                        <pic:spPr bwMode="auto">
+                          <a:xfrm>
+                            <a:off x="0" y="0"/>
+                            <a:ext cx="3116087" cy="2339348"/>
+                          </a:xfrm>
+                          <a:prstGeom prst="rect">
+                            <a:avLst/>
+                          </a:prstGeom>
+                          <a:noFill/>
+                          <a:ln>
+                            <a:noFill/>
+                          </a:ln>
+                        </pic:spPr>
+                      </pic:pic>
+                    </a:graphicData>
+                  </a:graphic>
+                </wp:inline>
+              </w:drawing>
+            </w:r>
+          </w:p>
+        </w:tc>
+      </w:tr>
+      <w:tr>
+        <w:trPr>
+          <w:trHeight w:val="3888"/>
+        </w:trPr>
+        <w:tc>
+          <w:tcPr>
+            <w:tcW w:w="5136" w:type="dxa"/>
+          </w:tcPr>
+          <w:p>
+            <w:r>
+              <w:rPr>
+                <w:noProof/>
+              </w:rPr>
+              <w:drawing>
+                <wp:inline distT="0" distB="0" distL="0" distR="0" wp14:anchorId="444DEACB" wp14:editId="0E4507EF">
+                  <wp:extent cx="3071004" cy="2305503"/>
+                  <wp:effectExtent l="0" t="0" r="0" b="0"/>
+                  <wp:docPr id="20" name="Picture 20"/>
+                  <wp:cNvGraphicFramePr>
+                    <a:graphicFrameLocks xmlns:a="http://schemas.openxmlformats.org/drawingml/2006/main" noChangeAspect="1"/>
+                  </wp:cNvGraphicFramePr>
+                  <a:graphic xmlns:a="http://schemas.openxmlformats.org/drawingml/2006/main">
+                    <a:graphicData uri="http://schemas.openxmlformats.org/drawingml/2006/picture">
+                      <pic:pic xmlns:pic="http://schemas.openxmlformats.org/drawingml/2006/picture">
+                        <pic:nvPicPr>
+                          <pic:cNvPr id="0" name="Picture 25"/>
+                          <pic:cNvPicPr>
+                            <a:picLocks noChangeAspect="1" noChangeArrowheads="1"/>
+                          </pic:cNvPicPr>
+                        </pic:nvPicPr>
+                        <pic:blipFill>
+                          <a:blip r:embed="rId21" cstate="print">
+                            <a:extLst>
+                              <a:ext uri="{28A0092B-C50C-407E-A947-70E740481C1C}">
+                                <a14:useLocalDpi xmlns:a14="http://schemas.microsoft.com/office/drawing/2010/main" val="0"/>
+                              </a:ext>
+                            </a:extLst>
+                          </a:blip>
+                          <a:srcRect/>
+                          <a:stretch>
+                            <a:fillRect/>
+                          </a:stretch>
+                        </pic:blipFill>
+                        <pic:spPr bwMode="auto">
+                          <a:xfrm>
+                            <a:off x="0" y="0"/>
+                            <a:ext cx="3118606" cy="2341239"/>
+                          </a:xfrm>
+                          <a:prstGeom prst="rect">
+                            <a:avLst/>
+                          </a:prstGeom>
+                          <a:noFill/>
+                          <a:ln>
+                            <a:noFill/>
+                          </a:ln>
+                        </pic:spPr>
+                      </pic:pic>
+                    </a:graphicData>
+                  </a:graphic>
+                </wp:inline>
+              </w:drawing>
+            </w:r>
+          </w:p>
+        </w:tc>
+        <w:tc>
+          <w:tcPr>
+            <w:tcW w:w="5320" w:type="dxa"/>
+          </w:tcPr>
+          <w:p/>
+        </w:tc>
+      </w:tr>
+    </w:tbl>
+    <w:p>
+      <w:pPr>
+        <w:rPr>
+          <w:i/>
+          <w:iCs/>
+          <w:noProof/>
+          <w:color w:val="44546A" w:themeColor="text2"/>
+          <w:sz w:val="18"/>
+          <w:szCs w:val="18"/>
+        </w:rPr>
+      </w:pPr>
+      <w:r>
+        <w:rPr>
+          <w:i/>
+          <w:iCs/>
+          <w:noProof/>
+          <w:color w:val="44546A" w:themeColor="text2"/>
+          <w:sz w:val="18"/>
+          <w:szCs w:val="18"/>
+        </w:rPr>
+        <w:t xml:space="preserve">Figure </w:t>
+      </w:r>
+      <w:r>
+        <w:rPr>
+          <w:i/>
+          <w:iCs/>
+          <w:noProof/>
+          <w:color w:val="44546A" w:themeColor="text2"/>
+          <w:sz w:val="18"/>
+          <w:szCs w:val="18"/>
+        </w:rPr>
+        <w:fldChar w:fldCharType="begin"/>
+      </w:r>
+      <w:r>
+        <w:rPr>
+          <w:i/>
+          <w:iCs/>
+          <w:noProof/>
+          <w:color w:val="44546A" w:themeColor="text2"/>
+          <w:sz w:val="18"/>
+          <w:szCs w:val="18"/>
+        </w:rPr>
+        <w:instrText xml:space="preserve"> SEQ Figure \* ARABIC </w:instrText>
+      </w:r>
+      <w:r>
+        <w:rPr>
+          <w:i/>
+          <w:iCs/>
+          <w:noProof/>
+          <w:color w:val="44546A" w:themeColor="text2"/>
+          <w:sz w:val="18"/>
+          <w:szCs w:val="18"/>
+        </w:rPr>
+        <w:fldChar w:fldCharType="separate"/>
+      </w:r>
+      <w:r>
+        <w:rPr>
+          <w:i/>
+          <w:iCs/>
+          <w:noProof/>
+          <w:color w:val="44546A" w:themeColor="text2"/>
+          <w:sz w:val="18"/>
+          <w:szCs w:val="18"/>
+        </w:rPr>
+        <w:t>8</w:t>
+      </w:r>
+      <w:r>
+        <w:rPr>
+          <w:i/>
+          <w:iCs/>
+          <w:noProof/>
+          <w:color w:val="44546A" w:themeColor="text2"/>
+          <w:sz w:val="18"/>
+          <w:szCs w:val="18"/>
+        </w:rPr>
+        <w:fldChar w:fldCharType="end"/>
+      </w:r>
+      <w:r>
+        <w:rPr>
+          <w:i/>
+          <w:iCs/>
+          <w:noProof/>
+          <w:color w:val="44546A" w:themeColor="text2"/>
+          <w:sz w:val="18"/>
+          <w:szCs w:val="18"/>
+        </w:rPr>
+        <w:t xml:space="preserve"> Attribute correlations in Iris Setosa</w:t>
+      </w:r>
+      <w:r>
+        <w:rPr>
+          <w:i/>
+          <w:iCs/>
+          <w:noProof/>
+          <w:color w:val="44546A" w:themeColor="text2"/>
+          <w:sz w:val="18"/>
+          <w:szCs w:val="18"/>
+        </w:rPr>
+        <w:t>, Iris Versicolor and Iris Virginica</w:t>
+      </w:r>
+    </w:p>
+    <w:p>
+      <w:pPr>
+        <w:rPr>
+          <w:i/>
+          <w:iCs/>
+          <w:noProof/>
+          <w:color w:val="44546A" w:themeColor="text2"/>
+          <w:sz w:val="18"/>
+          <w:szCs w:val="18"/>
+        </w:rPr>
+      </w:pPr>
+    </w:p>
+    <w:p>
+      <w:pPr>
+        <w:rPr>
+          <w:i/>
+          <w:iCs/>
+          <w:noProof/>
+          <w:color w:val="44546A" w:themeColor="text2"/>
+          <w:sz w:val="18"/>
+          <w:szCs w:val="18"/>
+        </w:rPr>
+      </w:pPr>
+    </w:p>
+    <w:p>
+      <w:pPr>
+        <w:rPr>
+          <w:i/>
+          <w:iCs/>
+          <w:noProof/>
+          <w:color w:val="44546A" w:themeColor="text2"/>
+          <w:sz w:val="18"/>
+          <w:szCs w:val="18"/>
+        </w:rPr>
+      </w:pPr>
+    </w:p>
+    <w:p>
+      <w:pPr>
+        <w:pStyle w:val="Heading2"/>
+        <w:numPr>
+          <w:ilvl w:val="0"/>
+          <w:numId w:val="1"/>
+        </w:numPr>
+      </w:pPr>
+      <w:r>
+        <w:lastRenderedPageBreak/>
+        <w:t>Replicate results from Fisher’s paper</w:t>
+      </w:r>
+    </w:p>
+    <w:p/>
+    <w:p>
+      <w:pPr>
+        <w:ind w:firstLine="360"/>
+        <w:rPr>
+          <w:i/>
+        </w:rPr>
+      </w:pPr>
+      <w:r>
+        <w:t xml:space="preserve">In his original </w:t>
+      </w:r>
+      <w:r>
+        <w:t>1936 paper</w:t>
+      </w:r>
+      <w:r>
+        <w:t xml:space="preserve">, </w:t>
+      </w:r>
+      <w:r>
+        <w:t>R. A. Fisher</w:t>
+      </w:r>
+      <w:r>
+        <w:t xml:space="preserve"> focused on finding a linear function of the four measurements that would maximize the ratio of the differences between the specific means to the standard deviations within the species </w:t>
+      </w:r>
+      <w:sdt>
+        <w:sdtPr>
+          <w:id w:val="860936542"/>
+          <w:citation/>
+        </w:sdtPr>
+        <w:sdtContent>
+          <w:r>
+            <w:fldChar w:fldCharType="begin"/>
+          </w:r>
+          <w:r>
+            <w:instrText xml:space="preserve"> CITATION Fis36 \l 6153 </w:instrText>
+          </w:r>
+          <w:r>
+            <w:fldChar w:fldCharType="separate"/>
+          </w:r>
+          <w:r>
+            <w:rPr>
+              <w:noProof/>
+            </w:rPr>
+            <w:t>[5]</w:t>
+          </w:r>
+          <w:r>
+            <w:fldChar w:fldCharType="end"/>
+          </w:r>
+        </w:sdtContent>
+      </w:sdt>
+      <w:r>
+        <w:t>.</w:t>
+      </w:r>
+      <w:r>
+        <w:t xml:space="preserve"> The linear function in question has the form of:</w:t>
+      </w:r>
+    </w:p>
+    <w:p>
+      <w:pPr>
+        <w:ind w:firstLine="360"/>
+        <w:rPr>
+          <w:rFonts w:eastAsiaTheme="minorEastAsia"/>
+        </w:rPr>
+      </w:pPr>
+      <m:oMathPara>
+        <m:oMath>
+          <m:r>
+            <w:rPr>
+              <w:rFonts w:ascii="Cambria Math" w:hAnsi="Cambria Math"/>
+            </w:rPr>
+            <m:t>X =</m:t>
+          </m:r>
+          <m:sSub>
+            <m:sSubPr>
+              <m:ctrlPr>
+                <w:rPr>
+                  <w:rFonts w:ascii="Cambria Math" w:hAnsi="Cambria Math"/>
+                  <w:i/>
+                </w:rPr>
+              </m:ctrlPr>
+            </m:sSubPr>
+            <m:e>
+              <m:r>
+                <w:rPr>
+                  <w:rFonts w:ascii="Cambria Math" w:hAnsi="Cambria Math"/>
+                </w:rPr>
+                <m:t>λ</m:t>
+              </m:r>
+            </m:e>
+            <m:sub>
+              <m:r>
+                <w:rPr>
+                  <w:rFonts w:ascii="Cambria Math" w:hAnsi="Cambria Math"/>
+                </w:rPr>
+                <m:t>1</m:t>
+              </m:r>
+            </m:sub>
+          </m:sSub>
+          <m:sSub>
+            <m:sSubPr>
+              <m:ctrlPr>
+                <w:rPr>
+                  <w:rFonts w:ascii="Cambria Math" w:hAnsi="Cambria Math"/>
+                  <w:i/>
+                </w:rPr>
+              </m:ctrlPr>
+            </m:sSubPr>
+            <m:e>
+              <m:r>
+                <w:rPr>
+                  <w:rFonts w:ascii="Cambria Math" w:hAnsi="Cambria Math"/>
+                </w:rPr>
+                <m:t>x</m:t>
+              </m:r>
+            </m:e>
+            <m:sub>
+              <m:r>
+                <w:rPr>
+                  <w:rFonts w:ascii="Cambria Math" w:hAnsi="Cambria Math"/>
+                </w:rPr>
+                <m:t>1</m:t>
+              </m:r>
+            </m:sub>
+          </m:sSub>
+          <m:r>
+            <w:rPr>
+              <w:rFonts w:ascii="Cambria Math" w:hAnsi="Cambria Math"/>
+            </w:rPr>
+            <m:t>+</m:t>
+          </m:r>
+          <m:sSub>
+            <m:sSubPr>
+              <m:ctrlPr>
+                <w:rPr>
+                  <w:rFonts w:ascii="Cambria Math" w:hAnsi="Cambria Math"/>
+                  <w:i/>
+                </w:rPr>
+              </m:ctrlPr>
+            </m:sSubPr>
+            <m:e>
+              <m:r>
+                <w:rPr>
+                  <w:rFonts w:ascii="Cambria Math" w:hAnsi="Cambria Math"/>
+                </w:rPr>
+                <m:t>λ</m:t>
+              </m:r>
+            </m:e>
+            <m:sub>
+              <m:r>
+                <w:rPr>
+                  <w:rFonts w:ascii="Cambria Math" w:hAnsi="Cambria Math"/>
+                </w:rPr>
+                <m:t>2</m:t>
+              </m:r>
+            </m:sub>
+          </m:sSub>
+          <m:sSub>
+            <m:sSubPr>
+              <m:ctrlPr>
+                <w:rPr>
+                  <w:rFonts w:ascii="Cambria Math" w:hAnsi="Cambria Math"/>
+                  <w:i/>
+                </w:rPr>
+              </m:ctrlPr>
+            </m:sSubPr>
+            <m:e>
+              <m:r>
+                <w:rPr>
+                  <w:rFonts w:ascii="Cambria Math" w:hAnsi="Cambria Math"/>
+                </w:rPr>
+                <m:t>x</m:t>
+              </m:r>
+            </m:e>
+            <m:sub>
+              <m:r>
+                <w:rPr>
+                  <w:rFonts w:ascii="Cambria Math" w:hAnsi="Cambria Math"/>
+                </w:rPr>
+                <m:t>2</m:t>
+              </m:r>
+            </m:sub>
+          </m:sSub>
+          <m:r>
+            <w:rPr>
+              <w:rFonts w:ascii="Cambria Math" w:hAnsi="Cambria Math"/>
+            </w:rPr>
+            <m:t>+</m:t>
+          </m:r>
+          <m:sSub>
+            <m:sSubPr>
+              <m:ctrlPr>
+                <w:rPr>
+                  <w:rFonts w:ascii="Cambria Math" w:hAnsi="Cambria Math"/>
+                  <w:i/>
+                </w:rPr>
+              </m:ctrlPr>
+            </m:sSubPr>
+            <m:e>
+              <m:r>
+                <w:rPr>
+                  <w:rFonts w:ascii="Cambria Math" w:hAnsi="Cambria Math"/>
+                </w:rPr>
+                <m:t>λ</m:t>
+              </m:r>
+            </m:e>
+            <m:sub>
+              <m:r>
+                <w:rPr>
+                  <w:rFonts w:ascii="Cambria Math" w:hAnsi="Cambria Math"/>
+                </w:rPr>
+                <m:t>3</m:t>
+              </m:r>
+            </m:sub>
+          </m:sSub>
+          <m:sSub>
+            <m:sSubPr>
+              <m:ctrlPr>
+                <w:rPr>
+                  <w:rFonts w:ascii="Cambria Math" w:hAnsi="Cambria Math"/>
+                  <w:i/>
+                </w:rPr>
+              </m:ctrlPr>
+            </m:sSubPr>
+            <m:e>
+              <m:r>
+                <w:rPr>
+                  <w:rFonts w:ascii="Cambria Math" w:hAnsi="Cambria Math"/>
+                </w:rPr>
+                <m:t>x</m:t>
+              </m:r>
+            </m:e>
+            <m:sub>
+              <m:r>
+                <w:rPr>
+                  <w:rFonts w:ascii="Cambria Math" w:hAnsi="Cambria Math"/>
+                </w:rPr>
+                <m:t>3</m:t>
+              </m:r>
+            </m:sub>
+          </m:sSub>
+          <m:r>
+            <w:rPr>
+              <w:rFonts w:ascii="Cambria Math" w:hAnsi="Cambria Math"/>
+            </w:rPr>
+            <m:t>+</m:t>
+          </m:r>
+          <m:sSub>
+            <m:sSubPr>
+              <m:ctrlPr>
+                <w:rPr>
+                  <w:rFonts w:ascii="Cambria Math" w:hAnsi="Cambria Math"/>
+                  <w:i/>
+                </w:rPr>
+              </m:ctrlPr>
+            </m:sSubPr>
+            <m:e>
+              <m:r>
+                <w:rPr>
+                  <w:rFonts w:ascii="Cambria Math" w:hAnsi="Cambria Math"/>
+                </w:rPr>
+                <m:t>λ</m:t>
+              </m:r>
+            </m:e>
+            <m:sub>
+              <m:r>
+                <w:rPr>
+                  <w:rFonts w:ascii="Cambria Math" w:hAnsi="Cambria Math"/>
+                </w:rPr>
+                <m:t>4</m:t>
+              </m:r>
+            </m:sub>
+          </m:sSub>
+          <m:sSub>
+            <m:sSubPr>
+              <m:ctrlPr>
+                <w:rPr>
+                  <w:rFonts w:ascii="Cambria Math" w:hAnsi="Cambria Math"/>
+                  <w:i/>
+                </w:rPr>
+              </m:ctrlPr>
+            </m:sSubPr>
+            <m:e>
+              <m:r>
+                <w:rPr>
+                  <w:rFonts w:ascii="Cambria Math" w:hAnsi="Cambria Math"/>
+                </w:rPr>
+                <m:t>x</m:t>
+              </m:r>
+            </m:e>
+            <m:sub>
+              <m:r>
+                <w:rPr>
+                  <w:rFonts w:ascii="Cambria Math" w:hAnsi="Cambria Math"/>
+                </w:rPr>
+                <m:t>4</m:t>
+              </m:r>
+            </m:sub>
+          </m:sSub>
+        </m:oMath>
+      </m:oMathPara>
+    </w:p>
+    <w:p>
+      <w:pPr>
+        <w:spacing w:line="240" w:lineRule="auto"/>
+        <w:ind w:firstLine="360"/>
+        <w:rPr>
+          <w:rFonts w:eastAsiaTheme="minorEastAsia"/>
+        </w:rPr>
+      </w:pPr>
+      <w:r>
+        <w:rPr>
+          <w:rFonts w:eastAsiaTheme="minorEastAsia"/>
+        </w:rPr>
+        <w:t>Where x</w:t>
+      </w:r>
+      <w:proofErr w:type="gramStart"/>
+      <w:r>
+        <w:rPr>
+          <w:rFonts w:eastAsiaTheme="minorEastAsia"/>
+          <w:vertAlign w:val="subscript"/>
+        </w:rPr>
+        <w:t>1</w:t>
+      </w:r>
+      <w:r>
+        <w:rPr>
+          <w:rFonts w:eastAsiaTheme="minorEastAsia"/>
+        </w:rPr>
+        <w:t>..</w:t>
+      </w:r>
+      <w:proofErr w:type="gramEnd"/>
+      <w:r>
+        <w:rPr>
+          <w:rFonts w:eastAsiaTheme="minorEastAsia"/>
+        </w:rPr>
+        <w:t>x</w:t>
+      </w:r>
+      <w:r>
+        <w:rPr>
+          <w:rFonts w:eastAsiaTheme="minorEastAsia"/>
+          <w:vertAlign w:val="subscript"/>
+        </w:rPr>
+        <w:t>4</w:t>
+      </w:r>
+      <w:r>
+        <w:rPr>
+          <w:rFonts w:eastAsiaTheme="minorEastAsia"/>
+        </w:rPr>
+        <w:t xml:space="preserve"> are the 4 measurements and </w:t>
+      </w:r>
+      <m:oMath>
+        <m:sSub>
+          <m:sSubPr>
+            <m:ctrlPr>
+              <w:rPr>
+                <w:rFonts w:ascii="Cambria Math" w:hAnsi="Cambria Math"/>
+                <w:i/>
+              </w:rPr>
+            </m:ctrlPr>
+          </m:sSubPr>
+          <m:e>
+            <m:r>
+              <w:rPr>
+                <w:rFonts w:ascii="Cambria Math" w:hAnsi="Cambria Math"/>
+              </w:rPr>
+              <m:t>λ</m:t>
+            </m:r>
+          </m:e>
+          <m:sub>
+            <m:r>
+              <w:rPr>
+                <w:rFonts w:ascii="Cambria Math" w:hAnsi="Cambria Math"/>
+              </w:rPr>
+              <m:t>i</m:t>
+            </m:r>
+          </m:sub>
+        </m:sSub>
+      </m:oMath>
+      <w:r>
+        <w:rPr>
+          <w:rFonts w:eastAsiaTheme="minorEastAsia"/>
+        </w:rPr>
+        <w:t xml:space="preserve"> are coefficients and X is the compound measurement in question.</w:t>
+      </w:r>
+    </w:p>
+    <w:p>
+      <w:pPr>
+        <w:spacing w:line="240" w:lineRule="auto"/>
+        <w:rPr>
+          <w:rFonts w:eastAsiaTheme="minorEastAsia"/>
+        </w:rPr>
+      </w:pPr>
+      <w:r>
+        <w:rPr>
+          <w:rFonts w:eastAsiaTheme="minorEastAsia"/>
+        </w:rPr>
+        <w:t xml:space="preserve">After multiplying variable columns with coefficients form page 186 I was able to replicate </w:t>
+      </w:r>
+      <w:r>
+        <w:rPr>
+          <w:rFonts w:eastAsiaTheme="minorEastAsia"/>
+        </w:rPr>
+        <w:t>the compound measurement used by Fisher</w:t>
+      </w:r>
+      <w:r>
+        <w:rPr>
+          <w:rFonts w:eastAsiaTheme="minorEastAsia"/>
+        </w:rPr>
+        <w:t xml:space="preserve"> (Table 23 and Figure 9). Histogram of this compound linear function grouped by class proves to have the same shape as Fig 1 in </w:t>
+      </w:r>
+      <w:proofErr w:type="gramStart"/>
+      <w:r>
+        <w:rPr>
+          <w:rFonts w:eastAsiaTheme="minorEastAsia"/>
+        </w:rPr>
+        <w:t>Fishers</w:t>
+      </w:r>
+      <w:proofErr w:type="gramEnd"/>
+      <w:r>
+        <w:rPr>
+          <w:rFonts w:eastAsiaTheme="minorEastAsia"/>
+        </w:rPr>
+        <w:t xml:space="preserve"> paper ()</w:t>
+      </w:r>
+    </w:p>
+    <w:p>
+      <w:pPr>
+        <w:pStyle w:val="Table"/>
+        <w:rPr>
+          <w:sz w:val="14"/>
+          <w:szCs w:val="14"/>
+        </w:rPr>
+      </w:pPr>
+      <w:r>
+        <w:rPr>
+          <w:sz w:val="14"/>
+          <w:szCs w:val="14"/>
+        </w:rPr>
+        <w:t>----------------------------------------------------------------------------------------------------------------</w:t>
+      </w:r>
+    </w:p>
+    <w:p>
+      <w:pPr>
+        <w:pStyle w:val="Table"/>
+        <w:rPr>
+          <w:sz w:val="14"/>
+          <w:szCs w:val="14"/>
+        </w:rPr>
+      </w:pPr>
+      <w:r>
+        <w:rPr>
+          <w:sz w:val="14"/>
+          <w:szCs w:val="14"/>
+        </w:rPr>
+        <w:t>Table 23: Mean values and standard deviation of the compound measurement per species as per Table IX from Fisher paper</w:t>
+      </w:r>
+    </w:p>
+    <w:p>
+      <w:pPr>
+        <w:pStyle w:val="Table"/>
+        <w:rPr>
+          <w:sz w:val="14"/>
+          <w:szCs w:val="14"/>
+        </w:rPr>
+      </w:pPr>
+      <w:r>
+        <w:rPr>
+          <w:sz w:val="14"/>
+          <w:szCs w:val="14"/>
+        </w:rPr>
+        <w:t>================================================================================================================</w:t>
+      </w:r>
+    </w:p>
+    <w:p>
+      <w:pPr>
+        <w:pStyle w:val="Table"/>
+        <w:rPr>
+          <w:sz w:val="14"/>
+          <w:szCs w:val="14"/>
+        </w:rPr>
+      </w:pPr>
+      <w:r>
+        <w:rPr>
+          <w:sz w:val="14"/>
+          <w:szCs w:val="14"/>
+        </w:rPr>
+        <w:t>0                     Mean   Std Dev</w:t>
+      </w:r>
+    </w:p>
+    <w:p>
+      <w:pPr>
+        <w:pStyle w:val="Table"/>
+        <w:rPr>
+          <w:sz w:val="14"/>
+          <w:szCs w:val="14"/>
+        </w:rPr>
+      </w:pPr>
+      <w:r>
+        <w:rPr>
+          <w:sz w:val="14"/>
+          <w:szCs w:val="14"/>
+        </w:rPr>
+        <w:t xml:space="preserve">class                               </w:t>
+      </w:r>
+    </w:p>
+    <w:p>
+      <w:pPr>
+        <w:pStyle w:val="Table"/>
+        <w:rPr>
+          <w:sz w:val="14"/>
+          <w:szCs w:val="14"/>
+        </w:rPr>
+      </w:pPr>
+      <w:r>
+        <w:rPr>
+          <w:sz w:val="14"/>
+          <w:szCs w:val="14"/>
+        </w:rPr>
+        <w:t>Iris-</w:t>
+      </w:r>
+      <w:proofErr w:type="spellStart"/>
+      <w:r>
+        <w:rPr>
+          <w:sz w:val="14"/>
+          <w:szCs w:val="14"/>
+        </w:rPr>
+        <w:t>setosa</w:t>
+      </w:r>
+      <w:proofErr w:type="spellEnd"/>
+      <w:r>
+        <w:rPr>
+          <w:sz w:val="14"/>
+          <w:szCs w:val="14"/>
+        </w:rPr>
+        <w:t xml:space="preserve">     -10.</w:t>
+      </w:r>
+      <w:proofErr w:type="gramStart"/>
+      <w:r>
+        <w:rPr>
+          <w:sz w:val="14"/>
+          <w:szCs w:val="14"/>
+        </w:rPr>
+        <w:t>750419  2.443633</w:t>
+      </w:r>
+      <w:proofErr w:type="gramEnd"/>
+    </w:p>
+    <w:p>
+      <w:pPr>
+        <w:pStyle w:val="Table"/>
+        <w:rPr>
+          <w:sz w:val="14"/>
+          <w:szCs w:val="14"/>
+        </w:rPr>
+      </w:pPr>
+      <w:r>
+        <w:rPr>
+          <w:sz w:val="14"/>
+          <w:szCs w:val="14"/>
+        </w:rPr>
+        <w:t>Iris-</w:t>
+      </w:r>
+      <w:proofErr w:type="gramStart"/>
+      <w:r>
+        <w:rPr>
+          <w:sz w:val="14"/>
+          <w:szCs w:val="14"/>
+        </w:rPr>
+        <w:t>versicolor  22.938879</w:t>
+      </w:r>
+      <w:proofErr w:type="gramEnd"/>
+      <w:r>
+        <w:rPr>
+          <w:sz w:val="14"/>
+          <w:szCs w:val="14"/>
+        </w:rPr>
+        <w:t xml:space="preserve">  4.222176</w:t>
+      </w:r>
+    </w:p>
+    <w:p>
+      <w:pPr>
+        <w:pStyle w:val="Table"/>
+        <w:rPr>
+          <w:sz w:val="14"/>
+          <w:szCs w:val="14"/>
+        </w:rPr>
+      </w:pPr>
+      <w:r>
+        <w:rPr>
+          <w:sz w:val="14"/>
+          <w:szCs w:val="14"/>
+        </w:rPr>
+        <w:t xml:space="preserve">Iris-virginica   </w:t>
+      </w:r>
+      <w:proofErr w:type="gramStart"/>
+      <w:r>
+        <w:rPr>
+          <w:sz w:val="14"/>
+          <w:szCs w:val="14"/>
+        </w:rPr>
+        <w:t>38.248269  4.341893</w:t>
+      </w:r>
+      <w:proofErr w:type="gramEnd"/>
+    </w:p>
+    <w:p>
+      <w:pPr>
+        <w:pStyle w:val="Table"/>
+        <w:rPr>
+          <w:sz w:val="14"/>
+          <w:szCs w:val="14"/>
+        </w:rPr>
+      </w:pPr>
+      <w:r>
+        <w:rPr>
+          <w:sz w:val="14"/>
+          <w:szCs w:val="14"/>
+        </w:rPr>
+        <w:t>----------------------------------------------------------------------------------------------------------------</w:t>
+      </w:r>
+    </w:p>
+    <w:p>
+      <w:pPr>
+        <w:pStyle w:val="Table"/>
+        <w:rPr>
+          <w:sz w:val="14"/>
+          <w:szCs w:val="14"/>
+        </w:rPr>
+      </w:pPr>
+    </w:p>
+    <w:p>
+      <w:pPr>
+        <w:pStyle w:val="Table"/>
+        <w:keepNext/>
+      </w:pPr>
+      <w:r>
+        <w:rPr>
+          <w:noProof/>
+          <w:sz w:val="14"/>
+          <w:szCs w:val="14"/>
+        </w:rPr>
+        <w:drawing>
+          <wp:inline distT="0" distB="0" distL="0" distR="0" wp14:anchorId="62BA9079" wp14:editId="26E035EC">
+            <wp:extent cx="6645910" cy="1619250"/>
+            <wp:effectExtent l="0" t="0" r="2540" b="0"/>
+            <wp:docPr id="21" name="Picture 21" descr="Table&#10;&#10;Description automatically generated"/>
+            <wp:cNvGraphicFramePr>
+              <a:graphicFrameLocks xmlns:a="http://schemas.openxmlformats.org/drawingml/2006/main" noChangeAspect="1"/>
+            </wp:cNvGraphicFramePr>
+            <a:graphic xmlns:a="http://schemas.openxmlformats.org/drawingml/2006/main">
+              <a:graphicData uri="http://schemas.openxmlformats.org/drawingml/2006/picture">
+                <pic:pic xmlns:pic="http://schemas.openxmlformats.org/drawingml/2006/picture">
+                  <pic:nvPicPr>
+                    <pic:cNvPr id="21" name="Picture 21" descr="Table&#10;&#10;Description automatically generated"/>
+                    <pic:cNvPicPr/>
+                  </pic:nvPicPr>
+                  <pic:blipFill>
+                    <a:blip r:embed="rId22">
+                      <a:extLst>
+                        <a:ext uri="{28A0092B-C50C-407E-A947-70E740481C1C}">
+                          <a14:useLocalDpi xmlns:a14="http://schemas.microsoft.com/office/drawing/2010/main" val="0"/>
+                        </a:ext>
+                      </a:extLst>
+                    </a:blip>
+                    <a:stretch>
+                      <a:fillRect/>
+                    </a:stretch>
+                  </pic:blipFill>
+                  <pic:spPr>
+                    <a:xfrm>
+                      <a:off x="0" y="0"/>
+                      <a:ext cx="6645910" cy="1619250"/>
+                    </a:xfrm>
+                    <a:prstGeom prst="rect">
+                      <a:avLst/>
+                    </a:prstGeom>
+                  </pic:spPr>
+                </pic:pic>
+              </a:graphicData>
+            </a:graphic>
+          </wp:inline>
+        </w:drawing>
+      </w:r>
+    </w:p>
+    <w:p>
+      <w:pPr>
+        <w:pStyle w:val="Caption"/>
+        <w:rPr>
+          <w:sz w:val="14"/>
+          <w:szCs w:val="14"/>
+        </w:rPr>
+      </w:pPr>
+      <w:r>
+        <w:t xml:space="preserve">Figure </w:t>
+      </w:r>
+      <w:fldSimple w:instr=" SEQ Figure \* ARABIC ">
+        <w:r>
+          <w:rPr>
+            <w:noProof/>
+          </w:rPr>
+          <w:t>9</w:t>
+        </w:r>
+      </w:fldSimple>
+      <w:r>
+        <w:t xml:space="preserve"> Screenshot from Fisher paper: means and variances of compound measurement</w:t>
+      </w:r>
+    </w:p>
+    <w:p>
+      <w:pPr>
+        <w:pStyle w:val="Table"/>
+        <w:keepNext/>
+      </w:pPr>
+      <w:r>
+        <w:rPr>
+          <w:noProof/>
+        </w:rPr>
+        <w:drawing>
+          <wp:inline distT="0" distB="0" distL="0" distR="0" wp14:anchorId="21CCBE7A" wp14:editId="176731C7">
+            <wp:extent cx="4675517" cy="3510063"/>
+            <wp:effectExtent l="0" t="0" r="0" b="0"/>
+            <wp:docPr id="22" name="Picture 22"/>
+            <wp:cNvGraphicFramePr>
+              <a:graphicFrameLocks xmlns:a="http://schemas.openxmlformats.org/drawingml/2006/main" noChangeAspect="1"/>
+            </wp:cNvGraphicFramePr>
+            <a:graphic xmlns:a="http://schemas.openxmlformats.org/drawingml/2006/main">
+              <a:graphicData uri="http://schemas.openxmlformats.org/drawingml/2006/picture">
+                <pic:pic xmlns:pic="http://schemas.openxmlformats.org/drawingml/2006/picture">
+                  <pic:nvPicPr>
+                    <pic:cNvPr id="0" name="Picture 27"/>
+                    <pic:cNvPicPr>
+                      <a:picLocks noChangeAspect="1" noChangeArrowheads="1"/>
+                    </pic:cNvPicPr>
+                  </pic:nvPicPr>
+                  <pic:blipFill>
+                    <a:blip r:embed="rId23">
+                      <a:extLst>
+                        <a:ext uri="{28A0092B-C50C-407E-A947-70E740481C1C}">
+                          <a14:useLocalDpi xmlns:a14="http://schemas.microsoft.com/office/drawing/2010/main" val="0"/>
+                        </a:ext>
+                      </a:extLst>
+                    </a:blip>
+                    <a:srcRect/>
+                    <a:stretch>
+                      <a:fillRect/>
+                    </a:stretch>
+                  </pic:blipFill>
+                  <pic:spPr bwMode="auto">
+                    <a:xfrm>
+                      <a:off x="0" y="0"/>
+                      <a:ext cx="4690896" cy="3521608"/>
+                    </a:xfrm>
+                    <a:prstGeom prst="rect">
+                      <a:avLst/>
+                    </a:prstGeom>
+                    <a:noFill/>
+                    <a:ln>
+                      <a:noFill/>
+                    </a:ln>
+                  </pic:spPr>
+                </pic:pic>
+              </a:graphicData>
+            </a:graphic>
+          </wp:inline>
+        </w:drawing>
+      </w:r>
+    </w:p>
+    <w:p>
+      <w:pPr>
+        <w:pStyle w:val="Caption"/>
+      </w:pPr>
+      <w:r>
+        <w:t xml:space="preserve">Figure </w:t>
+      </w:r>
+      <w:fldSimple w:instr=" SEQ Figure \* ARABIC ">
+        <w:r>
+          <w:rPr>
+            <w:noProof/>
+          </w:rPr>
+          <w:t>10</w:t>
+        </w:r>
+      </w:fldSimple>
+      <w:r>
+        <w:t xml:space="preserve"> Replicated histogram for compound linear function X</w:t>
+      </w:r>
+    </w:p>
+    <w:p/>
+    <w:p>
+      <w:pPr>
+        <w:keepNext/>
+      </w:pPr>
+      <w:r>
+        <w:rPr>
+          <w:noProof/>
+        </w:rPr>
+        <w:lastRenderedPageBreak/>
+        <w:drawing>
+          <wp:inline distT="0" distB="0" distL="0" distR="0" wp14:anchorId="2ABE6126" wp14:editId="0B01C564">
+            <wp:extent cx="6645910" cy="4341495"/>
+            <wp:effectExtent l="0" t="0" r="2540" b="1905"/>
+            <wp:docPr id="23" name="Picture 23" descr="Chart, diagram, engineering drawing&#10;&#10;Description automatically generated"/>
+            <wp:cNvGraphicFramePr>
+              <a:graphicFrameLocks xmlns:a="http://schemas.openxmlformats.org/drawingml/2006/main" noChangeAspect="1"/>
+            </wp:cNvGraphicFramePr>
+            <a:graphic xmlns:a="http://schemas.openxmlformats.org/drawingml/2006/main">
+              <a:graphicData uri="http://schemas.openxmlformats.org/drawingml/2006/picture">
+                <pic:pic xmlns:pic="http://schemas.openxmlformats.org/drawingml/2006/picture">
+                  <pic:nvPicPr>
+                    <pic:cNvPr id="23" name="Picture 23" descr="Chart, diagram, engineering drawing&#10;&#10;Description automatically generated"/>
+                    <pic:cNvPicPr/>
+                  </pic:nvPicPr>
+                  <pic:blipFill>
+                    <a:blip r:embed="rId24">
+                      <a:extLst>
+                        <a:ext uri="{28A0092B-C50C-407E-A947-70E740481C1C}">
+                          <a14:useLocalDpi xmlns:a14="http://schemas.microsoft.com/office/drawing/2010/main" val="0"/>
+                        </a:ext>
+                      </a:extLst>
+                    </a:blip>
+                    <a:stretch>
+                      <a:fillRect/>
+                    </a:stretch>
+                  </pic:blipFill>
+                  <pic:spPr>
+                    <a:xfrm>
+                      <a:off x="0" y="0"/>
+                      <a:ext cx="6645910" cy="4341495"/>
+                    </a:xfrm>
+                    <a:prstGeom prst="rect">
+                      <a:avLst/>
+                    </a:prstGeom>
+                  </pic:spPr>
+                </pic:pic>
+              </a:graphicData>
+            </a:graphic>
+          </wp:inline>
+        </w:drawing>
+      </w:r>
+    </w:p>
+    <w:p>
+      <w:pPr>
+        <w:pStyle w:val="Caption"/>
+      </w:pPr>
+      <w:r>
+        <w:t xml:space="preserve">Figure </w:t>
+      </w:r>
+      <w:fldSimple w:instr=" SEQ Figure \* ARABIC ">
+        <w:r>
+          <w:rPr>
+            <w:noProof/>
+          </w:rPr>
+          <w:t>11</w:t>
+        </w:r>
+      </w:fldSimple>
+      <w:r>
+        <w:t xml:space="preserve"> Original histogram for Compound function X from Fisher's paper</w:t>
+      </w:r>
+    </w:p>
+    <w:p/>
     <w:sectPr>
-      <w:headerReference w:type="default" r:id="rId19"/>
-      <w:footerReference w:type="default" r:id="rId20"/>
+      <w:headerReference w:type="default" r:id="rId25"/>
+      <w:footerReference w:type="default" r:id="rId26"/>
       <w:pgSz w:w="11906" w:h="16838"/>
       <w:pgMar w:top="720" w:right="720" w:bottom="720" w:left="720" w:header="708" w:footer="454" w:gutter="0"/>
       <w:cols w:space="708"/>
@@ -4837,6 +7232,119 @@
     </w:lvl>
   </w:abstractNum>
   <w:abstractNum w:abstractNumId="1" w15:restartNumberingAfterBreak="0">
+    <w:nsid w:val="1152318C"/>
+    <w:multiLevelType w:val="hybridMultilevel"/>
+    <w:tmpl w:val="2334036A"/>
+    <w:lvl w:ilvl="0" w:tplc="18090001">
+      <w:start w:val="1"/>
+      <w:numFmt w:val="bullet"/>
+      <w:lvlText w:val=""/>
+      <w:lvlJc w:val="left"/>
+      <w:pPr>
+        <w:ind w:left="1440" w:hanging="360"/>
+      </w:pPr>
+      <w:rPr>
+        <w:rFonts w:ascii="Symbol" w:hAnsi="Symbol" w:hint="default"/>
+      </w:rPr>
+    </w:lvl>
+    <w:lvl w:ilvl="1" w:tplc="18090003" w:tentative="1">
+      <w:start w:val="1"/>
+      <w:numFmt w:val="bullet"/>
+      <w:lvlText w:val="o"/>
+      <w:lvlJc w:val="left"/>
+      <w:pPr>
+        <w:ind w:left="2160" w:hanging="360"/>
+      </w:pPr>
+      <w:rPr>
+        <w:rFonts w:ascii="Courier New" w:hAnsi="Courier New" w:cs="Courier New" w:hint="default"/>
+      </w:rPr>
+    </w:lvl>
+    <w:lvl w:ilvl="2" w:tplc="18090005" w:tentative="1">
+      <w:start w:val="1"/>
+      <w:numFmt w:val="bullet"/>
+      <w:lvlText w:val=""/>
+      <w:lvlJc w:val="left"/>
+      <w:pPr>
+        <w:ind w:left="2880" w:hanging="360"/>
+      </w:pPr>
+      <w:rPr>
+        <w:rFonts w:ascii="Wingdings" w:hAnsi="Wingdings" w:hint="default"/>
+      </w:rPr>
+    </w:lvl>
+    <w:lvl w:ilvl="3" w:tplc="18090001" w:tentative="1">
+      <w:start w:val="1"/>
+      <w:numFmt w:val="bullet"/>
+      <w:lvlText w:val=""/>
+      <w:lvlJc w:val="left"/>
+      <w:pPr>
+        <w:ind w:left="3600" w:hanging="360"/>
+      </w:pPr>
+      <w:rPr>
+        <w:rFonts w:ascii="Symbol" w:hAnsi="Symbol" w:hint="default"/>
+      </w:rPr>
+    </w:lvl>
+    <w:lvl w:ilvl="4" w:tplc="18090003" w:tentative="1">
+      <w:start w:val="1"/>
+      <w:numFmt w:val="bullet"/>
+      <w:lvlText w:val="o"/>
+      <w:lvlJc w:val="left"/>
+      <w:pPr>
+        <w:ind w:left="4320" w:hanging="360"/>
+      </w:pPr>
+      <w:rPr>
+        <w:rFonts w:ascii="Courier New" w:hAnsi="Courier New" w:cs="Courier New" w:hint="default"/>
+      </w:rPr>
+    </w:lvl>
+    <w:lvl w:ilvl="5" w:tplc="18090005" w:tentative="1">
+      <w:start w:val="1"/>
+      <w:numFmt w:val="bullet"/>
+      <w:lvlText w:val=""/>
+      <w:lvlJc w:val="left"/>
+      <w:pPr>
+        <w:ind w:left="5040" w:hanging="360"/>
+      </w:pPr>
+      <w:rPr>
+        <w:rFonts w:ascii="Wingdings" w:hAnsi="Wingdings" w:hint="default"/>
+      </w:rPr>
+    </w:lvl>
+    <w:lvl w:ilvl="6" w:tplc="18090001" w:tentative="1">
+      <w:start w:val="1"/>
+      <w:numFmt w:val="bullet"/>
+      <w:lvlText w:val=""/>
+      <w:lvlJc w:val="left"/>
+      <w:pPr>
+        <w:ind w:left="5760" w:hanging="360"/>
+      </w:pPr>
+      <w:rPr>
+        <w:rFonts w:ascii="Symbol" w:hAnsi="Symbol" w:hint="default"/>
+      </w:rPr>
+    </w:lvl>
+    <w:lvl w:ilvl="7" w:tplc="18090003" w:tentative="1">
+      <w:start w:val="1"/>
+      <w:numFmt w:val="bullet"/>
+      <w:lvlText w:val="o"/>
+      <w:lvlJc w:val="left"/>
+      <w:pPr>
+        <w:ind w:left="6480" w:hanging="360"/>
+      </w:pPr>
+      <w:rPr>
+        <w:rFonts w:ascii="Courier New" w:hAnsi="Courier New" w:cs="Courier New" w:hint="default"/>
+      </w:rPr>
+    </w:lvl>
+    <w:lvl w:ilvl="8" w:tplc="18090005" w:tentative="1">
+      <w:start w:val="1"/>
+      <w:numFmt w:val="bullet"/>
+      <w:lvlText w:val=""/>
+      <w:lvlJc w:val="left"/>
+      <w:pPr>
+        <w:ind w:left="7200" w:hanging="360"/>
+      </w:pPr>
+      <w:rPr>
+        <w:rFonts w:ascii="Wingdings" w:hAnsi="Wingdings" w:hint="default"/>
+      </w:rPr>
+    </w:lvl>
+  </w:abstractNum>
+  <w:abstractNum w:abstractNumId="2" w15:restartNumberingAfterBreak="0">
     <w:nsid w:val="181C0C7F"/>
     <w:multiLevelType w:val="hybridMultilevel"/>
     <w:tmpl w:val="E280D15C"/>
@@ -4925,8 +7433,121 @@
       </w:pPr>
     </w:lvl>
   </w:abstractNum>
-  <w:abstractNum w:abstractNumId="2" w15:restartNumberingAfterBreak="0">
-    <w:nsid w:val="488B4578"/>
+  <w:abstractNum w:abstractNumId="3" w15:restartNumberingAfterBreak="0">
+    <w:nsid w:val="1FA120DF"/>
+    <w:multiLevelType w:val="hybridMultilevel"/>
+    <w:tmpl w:val="9116885C"/>
+    <w:lvl w:ilvl="0" w:tplc="18090001">
+      <w:start w:val="1"/>
+      <w:numFmt w:val="bullet"/>
+      <w:lvlText w:val=""/>
+      <w:lvlJc w:val="left"/>
+      <w:pPr>
+        <w:ind w:left="720" w:hanging="360"/>
+      </w:pPr>
+      <w:rPr>
+        <w:rFonts w:ascii="Symbol" w:hAnsi="Symbol" w:hint="default"/>
+      </w:rPr>
+    </w:lvl>
+    <w:lvl w:ilvl="1" w:tplc="18090003" w:tentative="1">
+      <w:start w:val="1"/>
+      <w:numFmt w:val="bullet"/>
+      <w:lvlText w:val="o"/>
+      <w:lvlJc w:val="left"/>
+      <w:pPr>
+        <w:ind w:left="1440" w:hanging="360"/>
+      </w:pPr>
+      <w:rPr>
+        <w:rFonts w:ascii="Courier New" w:hAnsi="Courier New" w:cs="Courier New" w:hint="default"/>
+      </w:rPr>
+    </w:lvl>
+    <w:lvl w:ilvl="2" w:tplc="18090005" w:tentative="1">
+      <w:start w:val="1"/>
+      <w:numFmt w:val="bullet"/>
+      <w:lvlText w:val=""/>
+      <w:lvlJc w:val="left"/>
+      <w:pPr>
+        <w:ind w:left="2160" w:hanging="360"/>
+      </w:pPr>
+      <w:rPr>
+        <w:rFonts w:ascii="Wingdings" w:hAnsi="Wingdings" w:hint="default"/>
+      </w:rPr>
+    </w:lvl>
+    <w:lvl w:ilvl="3" w:tplc="18090001" w:tentative="1">
+      <w:start w:val="1"/>
+      <w:numFmt w:val="bullet"/>
+      <w:lvlText w:val=""/>
+      <w:lvlJc w:val="left"/>
+      <w:pPr>
+        <w:ind w:left="2880" w:hanging="360"/>
+      </w:pPr>
+      <w:rPr>
+        <w:rFonts w:ascii="Symbol" w:hAnsi="Symbol" w:hint="default"/>
+      </w:rPr>
+    </w:lvl>
+    <w:lvl w:ilvl="4" w:tplc="18090003" w:tentative="1">
+      <w:start w:val="1"/>
+      <w:numFmt w:val="bullet"/>
+      <w:lvlText w:val="o"/>
+      <w:lvlJc w:val="left"/>
+      <w:pPr>
+        <w:ind w:left="3600" w:hanging="360"/>
+      </w:pPr>
+      <w:rPr>
+        <w:rFonts w:ascii="Courier New" w:hAnsi="Courier New" w:cs="Courier New" w:hint="default"/>
+      </w:rPr>
+    </w:lvl>
+    <w:lvl w:ilvl="5" w:tplc="18090005" w:tentative="1">
+      <w:start w:val="1"/>
+      <w:numFmt w:val="bullet"/>
+      <w:lvlText w:val=""/>
+      <w:lvlJc w:val="left"/>
+      <w:pPr>
+        <w:ind w:left="4320" w:hanging="360"/>
+      </w:pPr>
+      <w:rPr>
+        <w:rFonts w:ascii="Wingdings" w:hAnsi="Wingdings" w:hint="default"/>
+      </w:rPr>
+    </w:lvl>
+    <w:lvl w:ilvl="6" w:tplc="18090001" w:tentative="1">
+      <w:start w:val="1"/>
+      <w:numFmt w:val="bullet"/>
+      <w:lvlText w:val=""/>
+      <w:lvlJc w:val="left"/>
+      <w:pPr>
+        <w:ind w:left="5040" w:hanging="360"/>
+      </w:pPr>
+      <w:rPr>
+        <w:rFonts w:ascii="Symbol" w:hAnsi="Symbol" w:hint="default"/>
+      </w:rPr>
+    </w:lvl>
+    <w:lvl w:ilvl="7" w:tplc="18090003" w:tentative="1">
+      <w:start w:val="1"/>
+      <w:numFmt w:val="bullet"/>
+      <w:lvlText w:val="o"/>
+      <w:lvlJc w:val="left"/>
+      <w:pPr>
+        <w:ind w:left="5760" w:hanging="360"/>
+      </w:pPr>
+      <w:rPr>
+        <w:rFonts w:ascii="Courier New" w:hAnsi="Courier New" w:cs="Courier New" w:hint="default"/>
+      </w:rPr>
+    </w:lvl>
+    <w:lvl w:ilvl="8" w:tplc="18090005" w:tentative="1">
+      <w:start w:val="1"/>
+      <w:numFmt w:val="bullet"/>
+      <w:lvlText w:val=""/>
+      <w:lvlJc w:val="left"/>
+      <w:pPr>
+        <w:ind w:left="6480" w:hanging="360"/>
+      </w:pPr>
+      <w:rPr>
+        <w:rFonts w:ascii="Wingdings" w:hAnsi="Wingdings" w:hint="default"/>
+      </w:rPr>
+    </w:lvl>
+  </w:abstractNum>
+  <w:abstractNum w:abstractNumId="4" w15:restartNumberingAfterBreak="0">
+    <w:nsid w:val="3EB14088"/>
     <w:multiLevelType w:val="multilevel"/>
     <w:tmpl w:val="663CA810"/>
     <w:lvl w:ilvl="0">
@@ -5046,8 +7667,8 @@
       </w:rPr>
     </w:lvl>
   </w:abstractNum>
-  <w:abstractNum w:abstractNumId="3" w15:restartNumberingAfterBreak="0">
-    <w:nsid w:val="7F4F4112"/>
+  <w:abstractNum w:abstractNumId="5" w15:restartNumberingAfterBreak="0">
+    <w:nsid w:val="488B4578"/>
     <w:multiLevelType w:val="multilevel"/>
     <w:tmpl w:val="663CA810"/>
     <w:lvl w:ilvl="0">
@@ -5167,17 +7788,271 @@
       </w:rPr>
     </w:lvl>
   </w:abstractNum>
+  <w:abstractNum w:abstractNumId="6" w15:restartNumberingAfterBreak="0">
+    <w:nsid w:val="73EF7A92"/>
+    <w:multiLevelType w:val="multilevel"/>
+    <w:tmpl w:val="663CA810"/>
+    <w:lvl w:ilvl="0">
+      <w:start w:val="1"/>
+      <w:numFmt w:val="decimal"/>
+      <w:lvlText w:val="%1."/>
+      <w:lvlJc w:val="left"/>
+      <w:pPr>
+        <w:ind w:left="720" w:hanging="360"/>
+      </w:pPr>
+      <w:rPr>
+        <w:rFonts w:hint="default"/>
+      </w:rPr>
+    </w:lvl>
+    <w:lvl w:ilvl="1">
+      <w:start w:val="2"/>
+      <w:numFmt w:val="decimal"/>
+      <w:isLgl/>
+      <w:lvlText w:val="%1.%2"/>
+      <w:lvlJc w:val="left"/>
+      <w:pPr>
+        <w:ind w:left="1080" w:hanging="360"/>
+      </w:pPr>
+      <w:rPr>
+        <w:rFonts w:hint="default"/>
+      </w:rPr>
+    </w:lvl>
+    <w:lvl w:ilvl="2">
+      <w:start w:val="1"/>
+      <w:numFmt w:val="decimal"/>
+      <w:isLgl/>
+      <w:lvlText w:val="%1.%2.%3"/>
+      <w:lvlJc w:val="left"/>
+      <w:pPr>
+        <w:ind w:left="1800" w:hanging="720"/>
+      </w:pPr>
+      <w:rPr>
+        <w:rFonts w:hint="default"/>
+      </w:rPr>
+    </w:lvl>
+    <w:lvl w:ilvl="3">
+      <w:start w:val="1"/>
+      <w:numFmt w:val="decimal"/>
+      <w:isLgl/>
+      <w:lvlText w:val="%1.%2.%3.%4"/>
+      <w:lvlJc w:val="left"/>
+      <w:pPr>
+        <w:ind w:left="2160" w:hanging="720"/>
+      </w:pPr>
+      <w:rPr>
+        <w:rFonts w:hint="default"/>
+      </w:rPr>
+    </w:lvl>
+    <w:lvl w:ilvl="4">
+      <w:start w:val="1"/>
+      <w:numFmt w:val="decimal"/>
+      <w:isLgl/>
+      <w:lvlText w:val="%1.%2.%3.%4.%5"/>
+      <w:lvlJc w:val="left"/>
+      <w:pPr>
+        <w:ind w:left="2880" w:hanging="1080"/>
+      </w:pPr>
+      <w:rPr>
+        <w:rFonts w:hint="default"/>
+      </w:rPr>
+    </w:lvl>
+    <w:lvl w:ilvl="5">
+      <w:start w:val="1"/>
+      <w:numFmt w:val="decimal"/>
+      <w:isLgl/>
+      <w:lvlText w:val="%1.%2.%3.%4.%5.%6"/>
+      <w:lvlJc w:val="left"/>
+      <w:pPr>
+        <w:ind w:left="3240" w:hanging="1080"/>
+      </w:pPr>
+      <w:rPr>
+        <w:rFonts w:hint="default"/>
+      </w:rPr>
+    </w:lvl>
+    <w:lvl w:ilvl="6">
+      <w:start w:val="1"/>
+      <w:numFmt w:val="decimal"/>
+      <w:isLgl/>
+      <w:lvlText w:val="%1.%2.%3.%4.%5.%6.%7"/>
+      <w:lvlJc w:val="left"/>
+      <w:pPr>
+        <w:ind w:left="3960" w:hanging="1440"/>
+      </w:pPr>
+      <w:rPr>
+        <w:rFonts w:hint="default"/>
+      </w:rPr>
+    </w:lvl>
+    <w:lvl w:ilvl="7">
+      <w:start w:val="1"/>
+      <w:numFmt w:val="decimal"/>
+      <w:isLgl/>
+      <w:lvlText w:val="%1.%2.%3.%4.%5.%6.%7.%8"/>
+      <w:lvlJc w:val="left"/>
+      <w:pPr>
+        <w:ind w:left="4320" w:hanging="1440"/>
+      </w:pPr>
+      <w:rPr>
+        <w:rFonts w:hint="default"/>
+      </w:rPr>
+    </w:lvl>
+    <w:lvl w:ilvl="8">
+      <w:start w:val="1"/>
+      <w:numFmt w:val="decimal"/>
+      <w:isLgl/>
+      <w:lvlText w:val="%1.%2.%3.%4.%5.%6.%7.%8.%9"/>
+      <w:lvlJc w:val="left"/>
+      <w:pPr>
+        <w:ind w:left="4680" w:hanging="1440"/>
+      </w:pPr>
+      <w:rPr>
+        <w:rFonts w:hint="default"/>
+      </w:rPr>
+    </w:lvl>
+  </w:abstractNum>
+  <w:abstractNum w:abstractNumId="7" w15:restartNumberingAfterBreak="0">
+    <w:nsid w:val="7F4F4112"/>
+    <w:multiLevelType w:val="multilevel"/>
+    <w:tmpl w:val="663CA810"/>
+    <w:lvl w:ilvl="0">
+      <w:start w:val="1"/>
+      <w:numFmt w:val="decimal"/>
+      <w:lvlText w:val="%1."/>
+      <w:lvlJc w:val="left"/>
+      <w:pPr>
+        <w:ind w:left="720" w:hanging="360"/>
+      </w:pPr>
+      <w:rPr>
+        <w:rFonts w:hint="default"/>
+      </w:rPr>
+    </w:lvl>
+    <w:lvl w:ilvl="1">
+      <w:start w:val="2"/>
+      <w:numFmt w:val="decimal"/>
+      <w:isLgl/>
+      <w:lvlText w:val="%1.%2"/>
+      <w:lvlJc w:val="left"/>
+      <w:pPr>
+        <w:ind w:left="1080" w:hanging="360"/>
+      </w:pPr>
+      <w:rPr>
+        <w:rFonts w:hint="default"/>
+      </w:rPr>
+    </w:lvl>
+    <w:lvl w:ilvl="2">
+      <w:start w:val="1"/>
+      <w:numFmt w:val="decimal"/>
+      <w:isLgl/>
+      <w:lvlText w:val="%1.%2.%3"/>
+      <w:lvlJc w:val="left"/>
+      <w:pPr>
+        <w:ind w:left="1800" w:hanging="720"/>
+      </w:pPr>
+      <w:rPr>
+        <w:rFonts w:hint="default"/>
+      </w:rPr>
+    </w:lvl>
+    <w:lvl w:ilvl="3">
+      <w:start w:val="1"/>
+      <w:numFmt w:val="decimal"/>
+      <w:isLgl/>
+      <w:lvlText w:val="%1.%2.%3.%4"/>
+      <w:lvlJc w:val="left"/>
+      <w:pPr>
+        <w:ind w:left="2160" w:hanging="720"/>
+      </w:pPr>
+      <w:rPr>
+        <w:rFonts w:hint="default"/>
+      </w:rPr>
+    </w:lvl>
+    <w:lvl w:ilvl="4">
+      <w:start w:val="1"/>
+      <w:numFmt w:val="decimal"/>
+      <w:isLgl/>
+      <w:lvlText w:val="%1.%2.%3.%4.%5"/>
+      <w:lvlJc w:val="left"/>
+      <w:pPr>
+        <w:ind w:left="2880" w:hanging="1080"/>
+      </w:pPr>
+      <w:rPr>
+        <w:rFonts w:hint="default"/>
+      </w:rPr>
+    </w:lvl>
+    <w:lvl w:ilvl="5">
+      <w:start w:val="1"/>
+      <w:numFmt w:val="decimal"/>
+      <w:isLgl/>
+      <w:lvlText w:val="%1.%2.%3.%4.%5.%6"/>
+      <w:lvlJc w:val="left"/>
+      <w:pPr>
+        <w:ind w:left="3240" w:hanging="1080"/>
+      </w:pPr>
+      <w:rPr>
+        <w:rFonts w:hint="default"/>
+      </w:rPr>
+    </w:lvl>
+    <w:lvl w:ilvl="6">
+      <w:start w:val="1"/>
+      <w:numFmt w:val="decimal"/>
+      <w:isLgl/>
+      <w:lvlText w:val="%1.%2.%3.%4.%5.%6.%7"/>
+      <w:lvlJc w:val="left"/>
+      <w:pPr>
+        <w:ind w:left="3960" w:hanging="1440"/>
+      </w:pPr>
+      <w:rPr>
+        <w:rFonts w:hint="default"/>
+      </w:rPr>
+    </w:lvl>
+    <w:lvl w:ilvl="7">
+      <w:start w:val="1"/>
+      <w:numFmt w:val="decimal"/>
+      <w:isLgl/>
+      <w:lvlText w:val="%1.%2.%3.%4.%5.%6.%7.%8"/>
+      <w:lvlJc w:val="left"/>
+      <w:pPr>
+        <w:ind w:left="4320" w:hanging="1440"/>
+      </w:pPr>
+      <w:rPr>
+        <w:rFonts w:hint="default"/>
+      </w:rPr>
+    </w:lvl>
+    <w:lvl w:ilvl="8">
+      <w:start w:val="1"/>
+      <w:numFmt w:val="decimal"/>
+      <w:isLgl/>
+      <w:lvlText w:val="%1.%2.%3.%4.%5.%6.%7.%8.%9"/>
+      <w:lvlJc w:val="left"/>
+      <w:pPr>
+        <w:ind w:left="4680" w:hanging="1440"/>
+      </w:pPr>
+      <w:rPr>
+        <w:rFonts w:hint="default"/>
+      </w:rPr>
+    </w:lvl>
+  </w:abstractNum>
   <w:num w:numId="1">
+    <w:abstractNumId w:val="5"/>
+  </w:num>
+  <w:num w:numId="2">
     <w:abstractNumId w:val="2"/>
   </w:num>
-  <w:num w:numId="2">
-    <w:abstractNumId w:val="1"/>
-  </w:num>
   <w:num w:numId="3">
-    <w:abstractNumId w:val="3"/>
+    <w:abstractNumId w:val="7"/>
   </w:num>
   <w:num w:numId="4">
     <w:abstractNumId w:val="0"/>
+  </w:num>
+  <w:num w:numId="5">
+    <w:abstractNumId w:val="1"/>
+  </w:num>
+  <w:num w:numId="6">
+    <w:abstractNumId w:val="3"/>
+  </w:num>
+  <w:num w:numId="7">
+    <w:abstractNumId w:val="6"/>
+  </w:num>
+  <w:num w:numId="8">
+    <w:abstractNumId w:val="4"/>
   </w:num>
 </w:numbering>
 </file>
@@ -5869,6 +8744,16 @@
     <w:uiPriority w:val="99"/>
     <w:rsid w:val="00A314A1"/>
   </w:style>
+  <w:style w:type="character" w:styleId="PlaceholderText">
+    <w:name w:val="Placeholder Text"/>
+    <w:basedOn w:val="DefaultParagraphFont"/>
+    <w:uiPriority w:val="99"/>
+    <w:semiHidden/>
+    <w:rsid w:val="00B01E2C"/>
+    <w:rPr>
+      <w:color w:val="808080"/>
+    </w:rPr>
+  </w:style>
 </w:styles>
 </file>
 
@@ -6239,11 +9124,34 @@
     <b:URL>https://www.probabilitycourse.com/chapter4/4_2_3_normal.php#:~:text=The%20CDF%20of%20the%20standard%20normal%20distribution%20is%20denoted%20by,is%20widely%20used%20in%20probability.</b:URL>
     <b:RefOrder>3</b:RefOrder>
   </b:Source>
+  <b:Source>
+    <b:Tag>Fis36</b:Tag>
+    <b:SourceType>JournalArticle</b:SourceType>
+    <b:Guid>{5E3BE144-85B0-4382-9B95-AD74B74EBF86}</b:Guid>
+    <b:Author>
+      <b:Author>
+        <b:NameList>
+          <b:Person>
+            <b:Last>Fisher</b:Last>
+            <b:First>R.</b:First>
+            <b:Middle>A.</b:Middle>
+          </b:Person>
+        </b:NameList>
+      </b:Author>
+    </b:Author>
+    <b:Title>The use of multiple measurements in taxonomic problems</b:Title>
+    <b:Year>1936</b:Year>
+    <b:JournalName>Human genetics</b:JournalName>
+    <b:Pages>179-188</b:Pages>
+    <b:Volume>Volume 7</b:Volume>
+    <b:Issue>Issue 2</b:Issue>
+    <b:RefOrder>5</b:RefOrder>
+  </b:Source>
 </b:Sources>
 </file>
 
 <file path=customXml/itemProps1.xml><?xml version="1.0" encoding="utf-8"?>
-<ds:datastoreItem xmlns:ds="http://schemas.openxmlformats.org/officeDocument/2006/customXml" ds:itemID="{927A167F-2574-468B-8495-28CCBF2C2D41}">
+<ds:datastoreItem xmlns:ds="http://schemas.openxmlformats.org/officeDocument/2006/customXml" ds:itemID="{F26BCC8C-4879-4193-9ECA-D327BBD13B6D}">
   <ds:schemaRefs>
     <ds:schemaRef ds:uri="http://schemas.openxmlformats.org/officeDocument/2006/bibliography"/>
   </ds:schemaRefs>

</xml_diff>